<commit_message>
Added Einleitung from Expose
</commit_message>
<xml_diff>
--- a/Thesis/Thesis Falco.docx
+++ b/Thesis/Thesis Falco.docx
@@ -13,6 +13,7 @@
       <w:r>
         <w:rPr>
           <w:rStyle w:val="SchwacheHervorhebung"/>
+          <w:noProof/>
         </w:rPr>
         <w:drawing>
           <wp:anchor distT="0" distB="0" distL="114300" distR="114300" simplePos="0" relativeHeight="251657728" behindDoc="1" locked="0" layoutInCell="1" allowOverlap="1" wp14:anchorId="34E41C56" wp14:editId="2E1FCC4F">
@@ -212,11 +213,13 @@
         <w:pStyle w:val="RefKoRefVorgelegt"/>
         <w:rPr>
           <w:rStyle w:val="SchwacheHervorhebung"/>
+          <w:lang w:val="de-DE"/>
         </w:rPr>
       </w:pPr>
       <w:r>
         <w:rPr>
           <w:rStyle w:val="SchwacheHervorhebung"/>
+          <w:lang w:val="de-DE"/>
         </w:rPr>
         <w:tab/>
       </w:r>
@@ -226,6 +229,7 @@
         <w:pStyle w:val="RefKoRefVorgelegt"/>
         <w:rPr>
           <w:rStyle w:val="SchwacheHervorhebung"/>
+          <w:lang w:val="de-DE"/>
         </w:rPr>
       </w:pPr>
     </w:p>
@@ -386,6 +390,7 @@
         <w:rPr>
           <w:rStyle w:val="SchwacheHervorhebung"/>
           <w:i w:val="0"/>
+          <w:lang w:val="de-DE"/>
         </w:rPr>
       </w:pPr>
       <w:bookmarkStart w:id="12" w:name="_Toc17187340"/>
@@ -442,6 +447,7 @@
         <w:rPr>
           <w:rStyle w:val="SchwacheHervorhebung"/>
           <w:i w:val="0"/>
+          <w:lang w:val="de-DE"/>
         </w:rPr>
         <w:t>2100</w:t>
       </w:r>
@@ -461,12 +467,14 @@
         <w:rPr>
           <w:rStyle w:val="SchwacheHervorhebung"/>
           <w:i w:val="0"/>
+          <w:lang w:val="de-DE"/>
         </w:rPr>
       </w:pPr>
       <w:r>
         <w:rPr>
           <w:rStyle w:val="SchwacheHervorhebung"/>
           <w:i w:val="0"/>
+          <w:lang w:val="de-DE"/>
         </w:rPr>
         <w:t>V</w:t>
       </w:r>
@@ -474,6 +482,7 @@
         <w:rPr>
           <w:rStyle w:val="SchwacheHervorhebung"/>
           <w:i w:val="0"/>
+          <w:lang w:val="de-DE"/>
         </w:rPr>
         <w:t>orgeleg</w:t>
       </w:r>
@@ -481,6 +490,7 @@
         <w:rPr>
           <w:rStyle w:val="SchwacheHervorhebung"/>
           <w:i w:val="0"/>
+          <w:lang w:val="de-DE"/>
         </w:rPr>
         <w:t xml:space="preserve">t </w:t>
       </w:r>
@@ -488,6 +498,7 @@
         <w:rPr>
           <w:rStyle w:val="SchwacheHervorhebung"/>
           <w:i w:val="0"/>
+          <w:lang w:val="de-DE"/>
         </w:rPr>
         <w:t>von:</w:t>
       </w:r>
@@ -495,6 +506,7 @@
         <w:rPr>
           <w:rStyle w:val="SchwacheHervorhebung"/>
           <w:i w:val="0"/>
+          <w:lang w:val="de-DE"/>
         </w:rPr>
         <w:tab/>
       </w:r>
@@ -502,6 +514,7 @@
         <w:rPr>
           <w:rStyle w:val="SchwacheHervorhebung"/>
           <w:i w:val="0"/>
+          <w:lang w:val="de-DE"/>
         </w:rPr>
         <w:t>Falco Böhnke</w:t>
       </w:r>
@@ -512,12 +525,14 @@
         <w:rPr>
           <w:rStyle w:val="SchwacheHervorhebung"/>
           <w:i w:val="0"/>
+          <w:lang w:val="de-DE"/>
         </w:rPr>
       </w:pPr>
       <w:r>
         <w:rPr>
           <w:rStyle w:val="SchwacheHervorhebung"/>
           <w:i w:val="0"/>
+          <w:lang w:val="de-DE"/>
         </w:rPr>
         <w:t>250100</w:t>
       </w:r>
@@ -528,12 +543,14 @@
         <w:rPr>
           <w:rStyle w:val="SchwacheHervorhebung"/>
           <w:i w:val="0"/>
+          <w:lang w:val="de-DE"/>
         </w:rPr>
       </w:pPr>
       <w:r>
         <w:rPr>
           <w:rStyle w:val="SchwacheHervorhebung"/>
           <w:i w:val="0"/>
+          <w:lang w:val="de-DE"/>
         </w:rPr>
         <w:t>Im Großacker, 28</w:t>
       </w:r>
@@ -544,12 +561,14 @@
         <w:rPr>
           <w:rStyle w:val="SchwacheHervorhebung"/>
           <w:i w:val="0"/>
+          <w:lang w:val="de-DE"/>
         </w:rPr>
       </w:pPr>
       <w:r>
         <w:rPr>
           <w:rStyle w:val="SchwacheHervorhebung"/>
           <w:i w:val="0"/>
+          <w:lang w:val="de-DE"/>
         </w:rPr>
         <w:t>79252, Stegen</w:t>
       </w:r>
@@ -560,12 +579,14 @@
         <w:rPr>
           <w:rStyle w:val="SchwacheHervorhebung"/>
           <w:i w:val="0"/>
+          <w:lang w:val="de-DE"/>
         </w:rPr>
       </w:pPr>
       <w:r>
         <w:rPr>
           <w:rStyle w:val="SchwacheHervorhebung"/>
           <w:i w:val="0"/>
+          <w:lang w:val="de-DE"/>
         </w:rPr>
         <w:t>falco.boehnke@hs-furtwangen.de</w:t>
       </w:r>
@@ -573,6 +594,7 @@
         <w:rPr>
           <w:rStyle w:val="SchwacheHervorhebung"/>
           <w:i w:val="0"/>
+          <w:lang w:val="de-DE"/>
         </w:rPr>
         <w:t xml:space="preserve"> </w:t>
       </w:r>
@@ -586,6 +608,7 @@
           <w:bCs w:val="0"/>
           <w:i w:val="0"/>
           <w:smallCaps/>
+          <w:lang w:val="de-DE"/>
         </w:rPr>
       </w:pPr>
     </w:p>
@@ -598,6 +621,7 @@
           <w:bCs w:val="0"/>
           <w:i w:val="0"/>
           <w:smallCaps/>
+          <w:lang w:val="de-DE"/>
         </w:rPr>
         <w:sectPr>
           <w:headerReference w:type="first" r:id="rId12"/>
@@ -622,6 +646,7 @@
           <w:bCs w:val="0"/>
           <w:i w:val="0"/>
           <w:smallCaps/>
+          <w:lang w:val="de-DE"/>
         </w:rPr>
       </w:pPr>
     </w:p>
@@ -634,6 +659,7 @@
           <w:bCs w:val="0"/>
           <w:i w:val="0"/>
           <w:smallCaps/>
+          <w:lang w:val="de-DE"/>
         </w:rPr>
         <w:sectPr>
           <w:headerReference w:type="default" r:id="rId13"/>
@@ -675,24 +701,42 @@
     <w:p>
       <w:pPr>
         <w:pStyle w:val="Flietext"/>
+        <w:rPr>
+          <w:lang w:val="de-DE"/>
+        </w:rPr>
       </w:pPr>
       <w:r>
+        <w:rPr>
+          <w:lang w:val="de-DE"/>
+        </w:rPr>
         <w:t xml:space="preserve">Im Rahmen dieser Bachelorarbeit werden Komponenten für die Netzwerkkommunikation innerhalb des auf </w:t>
       </w:r>
       <w:proofErr w:type="spellStart"/>
       <w:r>
+        <w:rPr>
+          <w:lang w:val="de-DE"/>
+        </w:rPr>
         <w:t>Electron</w:t>
       </w:r>
       <w:proofErr w:type="spellEnd"/>
       <w:r>
+        <w:rPr>
+          <w:lang w:val="de-DE"/>
+        </w:rPr>
         <w:t xml:space="preserve"> basierenden Editors „Fudge“ konzipiert und entwickelt. Dafür werden zuerst die Anforderungen, vorgegeben durch </w:t>
       </w:r>
       <w:proofErr w:type="spellStart"/>
       <w:r>
+        <w:rPr>
+          <w:lang w:val="de-DE"/>
+        </w:rPr>
         <w:t>Electron</w:t>
       </w:r>
       <w:proofErr w:type="spellEnd"/>
       <w:r>
+        <w:rPr>
+          <w:lang w:val="de-DE"/>
+        </w:rPr>
         <w:t xml:space="preserve"> und Fudge selbst, festgelegt.</w:t>
       </w:r>
     </w:p>
@@ -704,20 +748,75 @@
         </w:rPr>
       </w:pPr>
       <w:r>
-        <w:t>Im Anschluss daran wird erläutert, welche Varianten von Netzwerkkommunikation</w:t>
-      </w:r>
-      <w:bookmarkStart w:id="15" w:name="_GoBack"/>
-      <w:bookmarkEnd w:id="15"/>
-      <w:r>
-        <w:t xml:space="preserve"> in heutigen Videospielen üblich sind, welche Protokolle für die Datenübertragung verfügbar sind und welche </w:t>
+        <w:rPr>
+          <w:lang w:val="de-DE"/>
+        </w:rPr>
+        <w:t xml:space="preserve">Im Anschluss daran wird erläutert, welche Varianten von Netzwerkkommunikation in heutigen Videospielen üblich sind, welche Protokolle für die Datenübertragung verfügbar sind und welche </w:t>
+      </w:r>
+      <w:r>
+        <w:rPr>
+          <w:lang w:val="de-DE"/>
+        </w:rPr>
+        <w:t>e</w:t>
+      </w:r>
+      <w:r>
+        <w:rPr>
+          <w:lang w:val="de-DE"/>
+        </w:rPr>
+        <w:t xml:space="preserve">xistierenden Webtechnologien </w:t>
+      </w:r>
+      <w:r>
+        <w:rPr>
+          <w:lang w:val="de-DE"/>
+        </w:rPr>
+        <w:t>verfügbar sind um mithilfe der jeweiligen Protokolle zu kommunizieren.</w:t>
       </w:r>
     </w:p>
     <w:p>
       <w:pPr>
-        <w:tabs>
-          <w:tab w:val="left" w:pos="4950"/>
-        </w:tabs>
+        <w:pStyle w:val="Flietext"/>
+        <w:rPr>
+          <w:lang w:val="de-DE"/>
+        </w:rPr>
       </w:pPr>
+      <w:r>
+        <w:rPr>
+          <w:lang w:val="de-DE"/>
+        </w:rPr>
+        <w:t>Nach Auswahl der zu verwendenden Technologien wird die Konzeption erläutert und die Komponenten umgesetzt und ihre Funktionsweise mithilfe von UML-Diagrammen und Aktivitäts-Diagrammen dargelegt.</w:t>
+      </w:r>
+    </w:p>
+    <w:p>
+      <w:pPr>
+        <w:pStyle w:val="Flietext"/>
+        <w:rPr>
+          <w:lang w:val="de-DE"/>
+        </w:rPr>
+      </w:pPr>
+      <w:r>
+        <w:rPr>
+          <w:lang w:val="de-DE"/>
+        </w:rPr>
+        <w:t xml:space="preserve">Zum Abschluss wird auf die Zukunftsaussichten und etwaige </w:t>
+      </w:r>
+      <w:r>
+        <w:rPr>
+          <w:lang w:val="de-DE"/>
+        </w:rPr>
+        <w:t xml:space="preserve">Möglichkeiten der Weiterentwicklung </w:t>
+      </w:r>
+      <w:r>
+        <w:rPr>
+          <w:lang w:val="de-DE"/>
+        </w:rPr>
+        <w:t>eingegangen und eine Schlussfolgerung über die Entwicklung von Netzwerkkomponenten für einen didaktischen Spiele</w:t>
+      </w:r>
+      <w:r>
+        <w:rPr>
+          <w:lang w:val="de-DE"/>
+        </w:rPr>
+        <w:t xml:space="preserve"> gezogen.</w:t>
+      </w:r>
     </w:p>
     <w:p>
       <w:pPr>
@@ -748,6 +847,8 @@
           <w:docGrid w:linePitch="360"/>
         </w:sectPr>
       </w:pPr>
+      <w:bookmarkStart w:id="15" w:name="_GoBack"/>
+      <w:bookmarkEnd w:id="15"/>
     </w:p>
     <w:p>
       <w:pPr>
@@ -786,6 +887,17 @@
     <w:bookmarkStart w:id="16" w:name="_Toc17192789" w:displacedByCustomXml="next"/>
     <w:sdt>
       <w:sdtPr>
+        <w:rPr>
+          <w:rFonts w:asciiTheme="minorHAnsi" w:eastAsiaTheme="minorEastAsia" w:hAnsiTheme="minorHAnsi" w:cstheme="minorBidi"/>
+          <w:b w:val="0"/>
+          <w:bCs w:val="0"/>
+          <w:i/>
+          <w:iCs/>
+          <w:color w:val="404040" w:themeColor="text1" w:themeTint="BF"/>
+          <w:spacing w:val="0"/>
+          <w:sz w:val="22"/>
+          <w:szCs w:val="22"/>
+        </w:rPr>
         <w:id w:val="633369580"/>
         <w:docPartObj>
           <w:docPartGallery w:val="Table of Contents"/>
@@ -794,10 +906,9 @@
       </w:sdtPr>
       <w:sdtEndPr>
         <w:rPr>
-          <w:rFonts w:asciiTheme="minorHAnsi" w:eastAsiaTheme="minorEastAsia" w:hAnsiTheme="minorHAnsi" w:cstheme="minorBidi"/>
-          <w:spacing w:val="0"/>
-          <w:sz w:val="22"/>
-          <w:szCs w:val="22"/>
+          <w:i w:val="0"/>
+          <w:iCs w:val="0"/>
+          <w:color w:val="auto"/>
         </w:rPr>
       </w:sdtEndPr>
       <w:sdtContent>
@@ -1218,22 +1329,102 @@
           <w:color w:val="auto"/>
         </w:rPr>
       </w:pPr>
-      <w:r>
-        <w:rPr>
-          <w:rStyle w:val="SchwacheHervorhebung"/>
-          <w:i w:val="0"/>
-          <w:iCs w:val="0"/>
-          <w:color w:val="auto"/>
-        </w:rPr>
-        <w:t xml:space="preserve">Lorem ipsum dolor sit </w:t>
-      </w:r>
-      <w:proofErr w:type="spellStart"/>
-      <w:r>
-        <w:rPr>
-          <w:rStyle w:val="SchwacheHervorhebung"/>
-          <w:i w:val="0"/>
-          <w:iCs w:val="0"/>
-          <w:color w:val="auto"/>
+      <w:proofErr w:type="spellStart"/>
+      <w:r>
+        <w:rPr>
+          <w:rStyle w:val="SchwacheHervorhebung"/>
+          <w:i w:val="0"/>
+          <w:iCs w:val="0"/>
+          <w:color w:val="auto"/>
+          <w:lang w:val="de-DE"/>
+        </w:rPr>
+        <w:t>Lorem</w:t>
+      </w:r>
+      <w:proofErr w:type="spellEnd"/>
+      <w:r>
+        <w:rPr>
+          <w:rStyle w:val="SchwacheHervorhebung"/>
+          <w:i w:val="0"/>
+          <w:iCs w:val="0"/>
+          <w:color w:val="auto"/>
+          <w:lang w:val="de-DE"/>
+        </w:rPr>
+        <w:t xml:space="preserve"> </w:t>
+      </w:r>
+      <w:proofErr w:type="spellStart"/>
+      <w:r>
+        <w:rPr>
+          <w:rStyle w:val="SchwacheHervorhebung"/>
+          <w:i w:val="0"/>
+          <w:iCs w:val="0"/>
+          <w:color w:val="auto"/>
+          <w:lang w:val="de-DE"/>
+        </w:rPr>
+        <w:t>ipsum</w:t>
+      </w:r>
+      <w:proofErr w:type="spellEnd"/>
+      <w:r>
+        <w:rPr>
+          <w:rStyle w:val="SchwacheHervorhebung"/>
+          <w:i w:val="0"/>
+          <w:iCs w:val="0"/>
+          <w:color w:val="auto"/>
+          <w:lang w:val="de-DE"/>
+        </w:rPr>
+        <w:t xml:space="preserve"> </w:t>
+      </w:r>
+      <w:proofErr w:type="spellStart"/>
+      <w:r>
+        <w:rPr>
+          <w:rStyle w:val="SchwacheHervorhebung"/>
+          <w:i w:val="0"/>
+          <w:iCs w:val="0"/>
+          <w:color w:val="auto"/>
+          <w:lang w:val="de-DE"/>
+        </w:rPr>
+        <w:t>dolor</w:t>
+      </w:r>
+      <w:proofErr w:type="spellEnd"/>
+      <w:r>
+        <w:rPr>
+          <w:rStyle w:val="SchwacheHervorhebung"/>
+          <w:i w:val="0"/>
+          <w:iCs w:val="0"/>
+          <w:color w:val="auto"/>
+          <w:lang w:val="de-DE"/>
+        </w:rPr>
+        <w:t xml:space="preserve"> </w:t>
+      </w:r>
+      <w:proofErr w:type="spellStart"/>
+      <w:r>
+        <w:rPr>
+          <w:rStyle w:val="SchwacheHervorhebung"/>
+          <w:i w:val="0"/>
+          <w:iCs w:val="0"/>
+          <w:color w:val="auto"/>
+          <w:lang w:val="de-DE"/>
+        </w:rPr>
+        <w:t>sit</w:t>
+      </w:r>
+      <w:proofErr w:type="spellEnd"/>
+      <w:r>
+        <w:rPr>
+          <w:rStyle w:val="SchwacheHervorhebung"/>
+          <w:i w:val="0"/>
+          <w:iCs w:val="0"/>
+          <w:color w:val="auto"/>
+          <w:lang w:val="de-DE"/>
+        </w:rPr>
+        <w:t xml:space="preserve"> </w:t>
+      </w:r>
+      <w:proofErr w:type="spellStart"/>
+      <w:r>
+        <w:rPr>
+          <w:rStyle w:val="SchwacheHervorhebung"/>
+          <w:i w:val="0"/>
+          <w:iCs w:val="0"/>
+          <w:color w:val="auto"/>
+          <w:lang w:val="de-DE"/>
         </w:rPr>
         <w:t>amet</w:t>
       </w:r>
@@ -1244,6 +1435,7 @@
           <w:i w:val="0"/>
           <w:iCs w:val="0"/>
           <w:color w:val="auto"/>
+          <w:lang w:val="de-DE"/>
         </w:rPr>
         <w:t xml:space="preserve">, </w:t>
       </w:r>
@@ -1254,6 +1446,7 @@
           <w:i w:val="0"/>
           <w:iCs w:val="0"/>
           <w:color w:val="auto"/>
+          <w:lang w:val="de-DE"/>
         </w:rPr>
         <w:t>consetetur</w:t>
       </w:r>
@@ -1264,16 +1457,18 @@
           <w:i w:val="0"/>
           <w:iCs w:val="0"/>
           <w:color w:val="auto"/>
-        </w:rPr>
-        <w:t xml:space="preserve"> </w:t>
-      </w:r>
-      <w:proofErr w:type="spellStart"/>
-      <w:r>
-        <w:rPr>
-          <w:rStyle w:val="SchwacheHervorhebung"/>
-          <w:i w:val="0"/>
-          <w:iCs w:val="0"/>
-          <w:color w:val="auto"/>
+          <w:lang w:val="de-DE"/>
+        </w:rPr>
+        <w:t xml:space="preserve"> </w:t>
+      </w:r>
+      <w:proofErr w:type="spellStart"/>
+      <w:r>
+        <w:rPr>
+          <w:rStyle w:val="SchwacheHervorhebung"/>
+          <w:i w:val="0"/>
+          <w:iCs w:val="0"/>
+          <w:color w:val="auto"/>
+          <w:lang w:val="de-DE"/>
         </w:rPr>
         <w:t>sadipscing</w:t>
       </w:r>
@@ -1284,16 +1479,18 @@
           <w:i w:val="0"/>
           <w:iCs w:val="0"/>
           <w:color w:val="auto"/>
-        </w:rPr>
-        <w:t xml:space="preserve"> </w:t>
-      </w:r>
-      <w:proofErr w:type="spellStart"/>
-      <w:r>
-        <w:rPr>
-          <w:rStyle w:val="SchwacheHervorhebung"/>
-          <w:i w:val="0"/>
-          <w:iCs w:val="0"/>
-          <w:color w:val="auto"/>
+          <w:lang w:val="de-DE"/>
+        </w:rPr>
+        <w:t xml:space="preserve"> </w:t>
+      </w:r>
+      <w:proofErr w:type="spellStart"/>
+      <w:r>
+        <w:rPr>
+          <w:rStyle w:val="SchwacheHervorhebung"/>
+          <w:i w:val="0"/>
+          <w:iCs w:val="0"/>
+          <w:color w:val="auto"/>
+          <w:lang w:val="de-DE"/>
         </w:rPr>
         <w:t>elitr</w:t>
       </w:r>
@@ -1304,16 +1501,40 @@
           <w:i w:val="0"/>
           <w:iCs w:val="0"/>
           <w:color w:val="auto"/>
-        </w:rPr>
-        <w:t xml:space="preserve">, sed diam </w:t>
-      </w:r>
-      <w:proofErr w:type="spellStart"/>
-      <w:r>
-        <w:rPr>
-          <w:rStyle w:val="SchwacheHervorhebung"/>
-          <w:i w:val="0"/>
-          <w:iCs w:val="0"/>
-          <w:color w:val="auto"/>
+          <w:lang w:val="de-DE"/>
+        </w:rPr>
+        <w:t xml:space="preserve">, sed </w:t>
+      </w:r>
+      <w:proofErr w:type="spellStart"/>
+      <w:r>
+        <w:rPr>
+          <w:rStyle w:val="SchwacheHervorhebung"/>
+          <w:i w:val="0"/>
+          <w:iCs w:val="0"/>
+          <w:color w:val="auto"/>
+          <w:lang w:val="de-DE"/>
+        </w:rPr>
+        <w:t>diam</w:t>
+      </w:r>
+      <w:proofErr w:type="spellEnd"/>
+      <w:r>
+        <w:rPr>
+          <w:rStyle w:val="SchwacheHervorhebung"/>
+          <w:i w:val="0"/>
+          <w:iCs w:val="0"/>
+          <w:color w:val="auto"/>
+          <w:lang w:val="de-DE"/>
+        </w:rPr>
+        <w:t xml:space="preserve"> </w:t>
+      </w:r>
+      <w:proofErr w:type="spellStart"/>
+      <w:r>
+        <w:rPr>
+          <w:rStyle w:val="SchwacheHervorhebung"/>
+          <w:i w:val="0"/>
+          <w:iCs w:val="0"/>
+          <w:color w:val="auto"/>
+          <w:lang w:val="de-DE"/>
         </w:rPr>
         <w:t>nonumy</w:t>
       </w:r>
@@ -1324,16 +1545,18 @@
           <w:i w:val="0"/>
           <w:iCs w:val="0"/>
           <w:color w:val="auto"/>
-        </w:rPr>
-        <w:t xml:space="preserve"> </w:t>
-      </w:r>
-      <w:proofErr w:type="spellStart"/>
-      <w:r>
-        <w:rPr>
-          <w:rStyle w:val="SchwacheHervorhebung"/>
-          <w:i w:val="0"/>
-          <w:iCs w:val="0"/>
-          <w:color w:val="auto"/>
+          <w:lang w:val="de-DE"/>
+        </w:rPr>
+        <w:t xml:space="preserve"> </w:t>
+      </w:r>
+      <w:proofErr w:type="spellStart"/>
+      <w:r>
+        <w:rPr>
+          <w:rStyle w:val="SchwacheHervorhebung"/>
+          <w:i w:val="0"/>
+          <w:iCs w:val="0"/>
+          <w:color w:val="auto"/>
+          <w:lang w:val="de-DE"/>
         </w:rPr>
         <w:t>eirmod</w:t>
       </w:r>
@@ -1344,16 +1567,18 @@
           <w:i w:val="0"/>
           <w:iCs w:val="0"/>
           <w:color w:val="auto"/>
-        </w:rPr>
-        <w:t xml:space="preserve"> </w:t>
-      </w:r>
-      <w:proofErr w:type="spellStart"/>
-      <w:r>
-        <w:rPr>
-          <w:rStyle w:val="SchwacheHervorhebung"/>
-          <w:i w:val="0"/>
-          <w:iCs w:val="0"/>
-          <w:color w:val="auto"/>
+          <w:lang w:val="de-DE"/>
+        </w:rPr>
+        <w:t xml:space="preserve"> </w:t>
+      </w:r>
+      <w:proofErr w:type="spellStart"/>
+      <w:r>
+        <w:rPr>
+          <w:rStyle w:val="SchwacheHervorhebung"/>
+          <w:i w:val="0"/>
+          <w:iCs w:val="0"/>
+          <w:color w:val="auto"/>
+          <w:lang w:val="de-DE"/>
         </w:rPr>
         <w:t>tempor</w:t>
       </w:r>
@@ -1364,16 +1589,18 @@
           <w:i w:val="0"/>
           <w:iCs w:val="0"/>
           <w:color w:val="auto"/>
-        </w:rPr>
-        <w:t xml:space="preserve"> </w:t>
-      </w:r>
-      <w:proofErr w:type="spellStart"/>
-      <w:r>
-        <w:rPr>
-          <w:rStyle w:val="SchwacheHervorhebung"/>
-          <w:i w:val="0"/>
-          <w:iCs w:val="0"/>
-          <w:color w:val="auto"/>
+          <w:lang w:val="de-DE"/>
+        </w:rPr>
+        <w:t xml:space="preserve"> </w:t>
+      </w:r>
+      <w:proofErr w:type="spellStart"/>
+      <w:r>
+        <w:rPr>
+          <w:rStyle w:val="SchwacheHervorhebung"/>
+          <w:i w:val="0"/>
+          <w:iCs w:val="0"/>
+          <w:color w:val="auto"/>
+          <w:lang w:val="de-DE"/>
         </w:rPr>
         <w:t>invidunt</w:t>
       </w:r>
@@ -1384,16 +1611,18 @@
           <w:i w:val="0"/>
           <w:iCs w:val="0"/>
           <w:color w:val="auto"/>
-        </w:rPr>
-        <w:t xml:space="preserve"> </w:t>
-      </w:r>
-      <w:proofErr w:type="spellStart"/>
-      <w:r>
-        <w:rPr>
-          <w:rStyle w:val="SchwacheHervorhebung"/>
-          <w:i w:val="0"/>
-          <w:iCs w:val="0"/>
-          <w:color w:val="auto"/>
+          <w:lang w:val="de-DE"/>
+        </w:rPr>
+        <w:t xml:space="preserve"> </w:t>
+      </w:r>
+      <w:proofErr w:type="spellStart"/>
+      <w:r>
+        <w:rPr>
+          <w:rStyle w:val="SchwacheHervorhebung"/>
+          <w:i w:val="0"/>
+          <w:iCs w:val="0"/>
+          <w:color w:val="auto"/>
+          <w:lang w:val="de-DE"/>
         </w:rPr>
         <w:t>ut</w:t>
       </w:r>
@@ -1404,16 +1633,18 @@
           <w:i w:val="0"/>
           <w:iCs w:val="0"/>
           <w:color w:val="auto"/>
-        </w:rPr>
-        <w:t xml:space="preserve"> </w:t>
-      </w:r>
-      <w:proofErr w:type="spellStart"/>
-      <w:r>
-        <w:rPr>
-          <w:rStyle w:val="SchwacheHervorhebung"/>
-          <w:i w:val="0"/>
-          <w:iCs w:val="0"/>
-          <w:color w:val="auto"/>
+          <w:lang w:val="de-DE"/>
+        </w:rPr>
+        <w:t xml:space="preserve"> </w:t>
+      </w:r>
+      <w:proofErr w:type="spellStart"/>
+      <w:r>
+        <w:rPr>
+          <w:rStyle w:val="SchwacheHervorhebung"/>
+          <w:i w:val="0"/>
+          <w:iCs w:val="0"/>
+          <w:color w:val="auto"/>
+          <w:lang w:val="de-DE"/>
         </w:rPr>
         <w:t>labore</w:t>
       </w:r>
@@ -1424,16 +1655,40 @@
           <w:i w:val="0"/>
           <w:iCs w:val="0"/>
           <w:color w:val="auto"/>
-        </w:rPr>
-        <w:t xml:space="preserve"> et dolore magna </w:t>
-      </w:r>
-      <w:proofErr w:type="spellStart"/>
-      <w:r>
-        <w:rPr>
-          <w:rStyle w:val="SchwacheHervorhebung"/>
-          <w:i w:val="0"/>
-          <w:iCs w:val="0"/>
-          <w:color w:val="auto"/>
+          <w:lang w:val="de-DE"/>
+        </w:rPr>
+        <w:t xml:space="preserve"> et </w:t>
+      </w:r>
+      <w:proofErr w:type="spellStart"/>
+      <w:r>
+        <w:rPr>
+          <w:rStyle w:val="SchwacheHervorhebung"/>
+          <w:i w:val="0"/>
+          <w:iCs w:val="0"/>
+          <w:color w:val="auto"/>
+          <w:lang w:val="de-DE"/>
+        </w:rPr>
+        <w:t>dolore</w:t>
+      </w:r>
+      <w:proofErr w:type="spellEnd"/>
+      <w:r>
+        <w:rPr>
+          <w:rStyle w:val="SchwacheHervorhebung"/>
+          <w:i w:val="0"/>
+          <w:iCs w:val="0"/>
+          <w:color w:val="auto"/>
+          <w:lang w:val="de-DE"/>
+        </w:rPr>
+        <w:t xml:space="preserve"> magna </w:t>
+      </w:r>
+      <w:proofErr w:type="spellStart"/>
+      <w:r>
+        <w:rPr>
+          <w:rStyle w:val="SchwacheHervorhebung"/>
+          <w:i w:val="0"/>
+          <w:iCs w:val="0"/>
+          <w:color w:val="auto"/>
+          <w:lang w:val="de-DE"/>
         </w:rPr>
         <w:t>aliquyam</w:t>
       </w:r>
@@ -1444,16 +1699,18 @@
           <w:i w:val="0"/>
           <w:iCs w:val="0"/>
           <w:color w:val="auto"/>
-        </w:rPr>
-        <w:t xml:space="preserve"> </w:t>
-      </w:r>
-      <w:proofErr w:type="spellStart"/>
-      <w:r>
-        <w:rPr>
-          <w:rStyle w:val="SchwacheHervorhebung"/>
-          <w:i w:val="0"/>
-          <w:iCs w:val="0"/>
-          <w:color w:val="auto"/>
+          <w:lang w:val="de-DE"/>
+        </w:rPr>
+        <w:t xml:space="preserve"> </w:t>
+      </w:r>
+      <w:proofErr w:type="spellStart"/>
+      <w:r>
+        <w:rPr>
+          <w:rStyle w:val="SchwacheHervorhebung"/>
+          <w:i w:val="0"/>
+          <w:iCs w:val="0"/>
+          <w:color w:val="auto"/>
+          <w:lang w:val="de-DE"/>
         </w:rPr>
         <w:t>erat</w:t>
       </w:r>
@@ -1464,16 +1721,40 @@
           <w:i w:val="0"/>
           <w:iCs w:val="0"/>
           <w:color w:val="auto"/>
-        </w:rPr>
-        <w:t xml:space="preserve">, sed diam </w:t>
-      </w:r>
-      <w:proofErr w:type="spellStart"/>
-      <w:r>
-        <w:rPr>
-          <w:rStyle w:val="SchwacheHervorhebung"/>
-          <w:i w:val="0"/>
-          <w:iCs w:val="0"/>
-          <w:color w:val="auto"/>
+          <w:lang w:val="de-DE"/>
+        </w:rPr>
+        <w:t xml:space="preserve">, sed </w:t>
+      </w:r>
+      <w:proofErr w:type="spellStart"/>
+      <w:r>
+        <w:rPr>
+          <w:rStyle w:val="SchwacheHervorhebung"/>
+          <w:i w:val="0"/>
+          <w:iCs w:val="0"/>
+          <w:color w:val="auto"/>
+          <w:lang w:val="de-DE"/>
+        </w:rPr>
+        <w:t>diam</w:t>
+      </w:r>
+      <w:proofErr w:type="spellEnd"/>
+      <w:r>
+        <w:rPr>
+          <w:rStyle w:val="SchwacheHervorhebung"/>
+          <w:i w:val="0"/>
+          <w:iCs w:val="0"/>
+          <w:color w:val="auto"/>
+          <w:lang w:val="de-DE"/>
+        </w:rPr>
+        <w:t xml:space="preserve"> </w:t>
+      </w:r>
+      <w:proofErr w:type="spellStart"/>
+      <w:r>
+        <w:rPr>
+          <w:rStyle w:val="SchwacheHervorhebung"/>
+          <w:i w:val="0"/>
+          <w:iCs w:val="0"/>
+          <w:color w:val="auto"/>
+          <w:lang w:val="de-DE"/>
         </w:rPr>
         <w:t>voluptua</w:t>
       </w:r>
@@ -1484,8 +1765,18 @@
           <w:i w:val="0"/>
           <w:iCs w:val="0"/>
           <w:color w:val="auto"/>
-        </w:rPr>
-        <w:t xml:space="preserve">. At </w:t>
+          <w:lang w:val="de-DE"/>
+        </w:rPr>
+        <w:t xml:space="preserve">. </w:t>
+      </w:r>
+      <w:r>
+        <w:rPr>
+          <w:rStyle w:val="SchwacheHervorhebung"/>
+          <w:i w:val="0"/>
+          <w:iCs w:val="0"/>
+          <w:color w:val="auto"/>
+        </w:rPr>
+        <w:t xml:space="preserve">At </w:t>
       </w:r>
       <w:proofErr w:type="spellStart"/>
       <w:r>
@@ -4728,938 +5019,521 @@
     </w:p>
     <w:p>
       <w:pPr>
+        <w:spacing w:line="360" w:lineRule="auto"/>
+        <w:rPr>
+          <w:rStyle w:val="FlietextZchn"/>
+          <w:lang w:val="de-DE"/>
+        </w:rPr>
+      </w:pPr>
+      <w:r>
+        <w:rPr>
+          <w:noProof/>
+        </w:rPr>
+        <w:lastRenderedPageBreak/>
+        <mc:AlternateContent>
+          <mc:Choice Requires="wps">
+            <w:drawing>
+              <wp:anchor distT="0" distB="0" distL="114300" distR="114300" simplePos="0" relativeHeight="251665920" behindDoc="0" locked="0" layoutInCell="1" allowOverlap="1" wp14:anchorId="2170803E" wp14:editId="06C3CAA0">
+                <wp:simplePos x="0" y="0"/>
+                <wp:positionH relativeFrom="margin">
+                  <wp:align>left</wp:align>
+                </wp:positionH>
+                <wp:positionV relativeFrom="paragraph">
+                  <wp:posOffset>5503545</wp:posOffset>
+                </wp:positionV>
+                <wp:extent cx="5212080" cy="603250"/>
+                <wp:effectExtent l="0" t="0" r="7620" b="6350"/>
+                <wp:wrapSquare wrapText="bothSides"/>
+                <wp:docPr id="1" name="Textfeld 1"/>
+                <wp:cNvGraphicFramePr/>
+                <a:graphic xmlns:a="http://schemas.openxmlformats.org/drawingml/2006/main">
+                  <a:graphicData uri="http://schemas.microsoft.com/office/word/2010/wordprocessingShape">
+                    <wps:wsp>
+                      <wps:cNvSpPr txBox="1"/>
+                      <wps:spPr>
+                        <a:xfrm>
+                          <a:off x="0" y="0"/>
+                          <a:ext cx="5212080" cy="603504"/>
+                        </a:xfrm>
+                        <a:prstGeom prst="rect">
+                          <a:avLst/>
+                        </a:prstGeom>
+                        <a:solidFill>
+                          <a:prstClr val="white"/>
+                        </a:solidFill>
+                        <a:ln>
+                          <a:noFill/>
+                        </a:ln>
+                      </wps:spPr>
+                      <wps:txbx>
+                        <w:txbxContent>
+                          <w:p>
+                            <w:pPr>
+                              <w:pStyle w:val="Beschriftung"/>
+                              <w:rPr>
+                                <w:rFonts w:ascii="Calibri" w:hAnsi="Calibri"/>
+                                <w:noProof/>
+                              </w:rPr>
+                            </w:pPr>
+                            <w:r>
+                              <w:rPr>
+                                <w:b/>
+                              </w:rPr>
+                              <w:t xml:space="preserve">Abb. </w:t>
+                            </w:r>
+                            <w:r>
+                              <w:rPr>
+                                <w:b/>
+                              </w:rPr>
+                              <w:fldChar w:fldCharType="begin"/>
+                            </w:r>
+                            <w:r>
+                              <w:rPr>
+                                <w:b/>
+                              </w:rPr>
+                              <w:instrText xml:space="preserve"> SEQ Abb. \* ARABIC </w:instrText>
+                            </w:r>
+                            <w:r>
+                              <w:rPr>
+                                <w:b/>
+                              </w:rPr>
+                              <w:fldChar w:fldCharType="separate"/>
+                            </w:r>
+                            <w:r>
+                              <w:rPr>
+                                <w:b/>
+                                <w:noProof/>
+                              </w:rPr>
+                              <w:t>1</w:t>
+                            </w:r>
+                            <w:r>
+                              <w:rPr>
+                                <w:b/>
+                              </w:rPr>
+                              <w:fldChar w:fldCharType="end"/>
+                            </w:r>
+                            <w:r>
+                              <w:rPr>
+                                <w:b/>
+                              </w:rPr>
+                              <w:t>:</w:t>
+                            </w:r>
+                            <w:r>
+                              <w:t xml:space="preserve"> Vergleich der genutzten Komponenten für </w:t>
+                            </w:r>
+                            <w:r>
+                              <w:t>Videospiele</w:t>
+                            </w:r>
+                            <w:r>
+                              <w:t xml:space="preserve"> aus den Jahren 1996 und 2004 in Anlehnung an Blow (2004)</w:t>
+                            </w:r>
+                          </w:p>
+                        </w:txbxContent>
+                      </wps:txbx>
+                      <wps:bodyPr rot="0" spcFirstLastPara="0" vertOverflow="overflow" horzOverflow="overflow" vert="horz" wrap="square" lIns="0" tIns="0" rIns="0" bIns="0" numCol="1" spcCol="0" rtlCol="0" fromWordArt="0" anchor="t" anchorCtr="0" forceAA="0" compatLnSpc="1">
+                        <a:prstTxWarp prst="textNoShape">
+                          <a:avLst/>
+                        </a:prstTxWarp>
+                        <a:noAutofit/>
+                      </wps:bodyPr>
+                    </wps:wsp>
+                  </a:graphicData>
+                </a:graphic>
+                <wp14:sizeRelV relativeFrom="margin">
+                  <wp14:pctHeight>0</wp14:pctHeight>
+                </wp14:sizeRelV>
+              </wp:anchor>
+            </w:drawing>
+          </mc:Choice>
+          <mc:Fallback>
+            <w:pict>
+              <v:shapetype w14:anchorId="2170803E" id="_x0000_t202" coordsize="21600,21600" o:spt="202" path="m,l,21600r21600,l21600,xe">
+                <v:stroke joinstyle="miter"/>
+                <v:path gradientshapeok="t" o:connecttype="rect"/>
+              </v:shapetype>
+              <v:shape id="Textfeld 1" o:spid="_x0000_s1026" type="#_x0000_t202" style="position:absolute;margin-left:0;margin-top:433.35pt;width:410.4pt;height:47.5pt;z-index:251665920;visibility:visible;mso-wrap-style:square;mso-height-percent:0;mso-wrap-distance-left:9pt;mso-wrap-distance-top:0;mso-wrap-distance-right:9pt;mso-wrap-distance-bottom:0;mso-position-horizontal:left;mso-position-horizontal-relative:margin;mso-position-vertical:absolute;mso-position-vertical-relative:text;mso-height-percent:0;mso-height-relative:margin;v-text-anchor:top" o:gfxdata="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" stroked="f">
+                <v:textbox inset="0,0,0,0">
+                  <w:txbxContent>
+                    <w:p>
+                      <w:pPr>
+                        <w:pStyle w:val="Beschriftung"/>
+                        <w:rPr>
+                          <w:rFonts w:ascii="Calibri" w:hAnsi="Calibri"/>
+                          <w:noProof/>
+                        </w:rPr>
+                      </w:pPr>
+                      <w:r>
+                        <w:rPr>
+                          <w:b/>
+                        </w:rPr>
+                        <w:t xml:space="preserve">Abb. </w:t>
+                      </w:r>
+                      <w:r>
+                        <w:rPr>
+                          <w:b/>
+                        </w:rPr>
+                        <w:fldChar w:fldCharType="begin"/>
+                      </w:r>
+                      <w:r>
+                        <w:rPr>
+                          <w:b/>
+                        </w:rPr>
+                        <w:instrText xml:space="preserve"> SEQ Abb. \* ARABIC </w:instrText>
+                      </w:r>
+                      <w:r>
+                        <w:rPr>
+                          <w:b/>
+                        </w:rPr>
+                        <w:fldChar w:fldCharType="separate"/>
+                      </w:r>
+                      <w:r>
+                        <w:rPr>
+                          <w:b/>
+                          <w:noProof/>
+                        </w:rPr>
+                        <w:t>1</w:t>
+                      </w:r>
+                      <w:r>
+                        <w:rPr>
+                          <w:b/>
+                        </w:rPr>
+                        <w:fldChar w:fldCharType="end"/>
+                      </w:r>
+                      <w:r>
+                        <w:rPr>
+                          <w:b/>
+                        </w:rPr>
+                        <w:t>:</w:t>
+                      </w:r>
+                      <w:r>
+                        <w:t xml:space="preserve"> Vergleich der genutzten Komponenten für </w:t>
+                      </w:r>
+                      <w:r>
+                        <w:t>Videospiele</w:t>
+                      </w:r>
+                      <w:r>
+                        <w:t xml:space="preserve"> aus den Jahren 1996 und 2004 in Anlehnung an Blow (2004)</w:t>
+                      </w:r>
+                    </w:p>
+                  </w:txbxContent>
+                </v:textbox>
+                <w10:wrap type="square" anchorx="margin"/>
+              </v:shape>
+            </w:pict>
+          </mc:Fallback>
+        </mc:AlternateContent>
+      </w:r>
+      <w:r>
+        <w:rPr>
+          <w:rFonts w:ascii="Calibri" w:hAnsi="Calibri"/>
+          <w:noProof/>
+        </w:rPr>
+        <w:drawing>
+          <wp:anchor distT="0" distB="0" distL="114300" distR="114300" simplePos="0" relativeHeight="251663872" behindDoc="0" locked="0" layoutInCell="1" allowOverlap="1" wp14:anchorId="29915884" wp14:editId="26E1D7FE">
+            <wp:simplePos x="0" y="0"/>
+            <wp:positionH relativeFrom="margin">
+              <wp:posOffset>0</wp:posOffset>
+            </wp:positionH>
+            <wp:positionV relativeFrom="paragraph">
+              <wp:posOffset>3719957</wp:posOffset>
+            </wp:positionV>
+            <wp:extent cx="5212080" cy="1728470"/>
+            <wp:effectExtent l="0" t="0" r="7620" b="5080"/>
+            <wp:wrapSquare wrapText="bothSides"/>
+            <wp:docPr id="6" name="Grafik 6"/>
+            <wp:cNvGraphicFramePr>
+              <a:graphicFrameLocks xmlns:a="http://schemas.openxmlformats.org/drawingml/2006/main" noChangeAspect="1"/>
+            </wp:cNvGraphicFramePr>
+            <a:graphic xmlns:a="http://schemas.openxmlformats.org/drawingml/2006/main">
+              <a:graphicData uri="http://schemas.openxmlformats.org/drawingml/2006/picture">
+                <pic:pic xmlns:pic="http://schemas.openxmlformats.org/drawingml/2006/picture">
+                  <pic:nvPicPr>
+                    <pic:cNvPr id="0" name="Picture 2"/>
+                    <pic:cNvPicPr>
+                      <a:picLocks noChangeAspect="1" noChangeArrowheads="1"/>
+                    </pic:cNvPicPr>
+                  </pic:nvPicPr>
+                  <pic:blipFill>
+                    <a:blip r:embed="rId22" cstate="print">
+                      <a:extLst>
+                        <a:ext uri="{28A0092B-C50C-407E-A947-70E740481C1C}">
+                          <a14:useLocalDpi xmlns:a14="http://schemas.microsoft.com/office/drawing/2010/main" val="0"/>
+                        </a:ext>
+                      </a:extLst>
+                    </a:blip>
+                    <a:srcRect/>
+                    <a:stretch>
+                      <a:fillRect/>
+                    </a:stretch>
+                  </pic:blipFill>
+                  <pic:spPr bwMode="auto">
+                    <a:xfrm>
+                      <a:off x="0" y="0"/>
+                      <a:ext cx="5212080" cy="1728470"/>
+                    </a:xfrm>
+                    <a:prstGeom prst="rect">
+                      <a:avLst/>
+                    </a:prstGeom>
+                    <a:noFill/>
+                    <a:ln>
+                      <a:noFill/>
+                    </a:ln>
+                  </pic:spPr>
+                </pic:pic>
+              </a:graphicData>
+            </a:graphic>
+            <wp14:sizeRelH relativeFrom="page">
+              <wp14:pctWidth>0</wp14:pctWidth>
+            </wp14:sizeRelH>
+            <wp14:sizeRelV relativeFrom="page">
+              <wp14:pctHeight>0</wp14:pctHeight>
+            </wp14:sizeRelV>
+          </wp:anchor>
+        </w:drawing>
+      </w:r>
+      <w:r>
+        <w:rPr>
+          <w:rFonts w:ascii="Calibri" w:hAnsi="Calibri"/>
+        </w:rPr>
+        <w:t>D</w:t>
+      </w:r>
+      <w:r>
+        <w:rPr>
+          <w:rStyle w:val="FlietextZchn"/>
+          <w:lang w:val="de-DE"/>
+        </w:rPr>
+        <w:t>ie Videospielindustrie ist in den letzten Jahren massiv gewachsen. Allein der Markt für Videospiele in den Niederlanden wuchs von 518 Millionen Euro im Jahr 2012 auf 1.65 Milliarden Euro im Jahr 2019 an, mit vergleichbaren Tendenzen, mit Wachstumszahlen von 11% über die letzten 10 Jahre, weltweit (</w:t>
+      </w:r>
+      <w:proofErr w:type="spellStart"/>
+      <w:r>
+        <w:rPr>
+          <w:rStyle w:val="FlietextZchn"/>
+          <w:lang w:val="de-DE"/>
+        </w:rPr>
+        <w:t>Wijman</w:t>
+      </w:r>
+      <w:proofErr w:type="spellEnd"/>
+      <w:r>
+        <w:rPr>
+          <w:rStyle w:val="FlietextZchn"/>
+          <w:lang w:val="de-DE"/>
+        </w:rPr>
+        <w:t xml:space="preserve"> 2018)(</w:t>
+      </w:r>
+      <w:proofErr w:type="spellStart"/>
+      <w:r>
+        <w:rPr>
+          <w:rStyle w:val="FlietextZchn"/>
+          <w:lang w:val="de-DE"/>
+        </w:rPr>
+        <w:t>Kazimier</w:t>
+      </w:r>
+      <w:proofErr w:type="spellEnd"/>
+      <w:r>
+        <w:rPr>
+          <w:rStyle w:val="FlietextZchn"/>
+          <w:lang w:val="de-DE"/>
+        </w:rPr>
+        <w:t xml:space="preserve"> 2017). Der starke Anstieg der Umsatzzahlen hat zu einem gesteigerten Konkurrenzkampf innerhalb des Videospielmarktes geführt. Innovationen sind unerlässlich geworden um wettbewerbsfähig zu bleiben, wodurch auch die Ansprüche der Kunden an die Produkte immer weiter ansteigen. Besonders der Markt der Online-Spiele liegt dabei im Fokus der Videospielhersteller, da sich dort das größte Potential für Umsatz und dauerhafte Kundenbindung finden. So wächst der Druck auf Spieleentwickler, besonders auf qualifizierte Fachkräfte im Bereich Netzwerkkommunikation, die sich mit immer komplexeren Projekten konfrontiert sehen.</w:t>
+      </w:r>
+    </w:p>
+    <w:p>
+      <w:pPr>
+        <w:pStyle w:val="Flietext"/>
+        <w:rPr>
+          <w:lang w:val="de-DE"/>
+        </w:rPr>
+      </w:pPr>
+      <w:proofErr w:type="spellStart"/>
+      <w:r>
+        <w:rPr>
+          <w:lang w:val="de-DE"/>
+        </w:rPr>
+        <w:t>Gameengines</w:t>
+      </w:r>
+      <w:proofErr w:type="spellEnd"/>
+      <w:r>
+        <w:rPr>
+          <w:lang w:val="de-DE"/>
+        </w:rPr>
+        <w:t xml:space="preserve">, Entwicklungsumgebungen die für die Produktion von Videospielen optimiert sind, finden daher verstärkt Einsatz um die Effizienz der Entwicklung zu steigern. </w:t>
+      </w:r>
+      <w:r>
+        <w:rPr>
+          <w:lang w:val="de-DE"/>
+        </w:rPr>
+        <w:t>Doch auch hier hat die Komplexität stark zugenommen. Automation und Abstraktion sollen Entwicklern fundamentale Arbeiten abnehmen und so den Arbeitsaufwand verringern. Doch die Undurchsichtigkeit der abstrahierten Systeme und die oftmals komplizierte Struktur der Game-</w:t>
+      </w:r>
+      <w:proofErr w:type="spellStart"/>
+      <w:r>
+        <w:rPr>
+          <w:lang w:val="de-DE"/>
+        </w:rPr>
+        <w:t>Engines</w:t>
+      </w:r>
+      <w:proofErr w:type="spellEnd"/>
+      <w:r>
+        <w:rPr>
+          <w:lang w:val="de-DE"/>
+        </w:rPr>
+        <w:t xml:space="preserve"> macht es neuen Entwicklern schwer die grundlegende Funktionsweise der einzelnen Elemente eines Videospiels zu erfassen und zu erlernen. So sind Entwickler gezwungen statt grundlegender Konzepte die Funktionsweise ihrer ausgewählten Entwicklungsumgebung zu lernen. Ist dann ein Wechsel auf eine </w:t>
+      </w:r>
+      <w:r>
+        <w:rPr>
+          <w:lang w:val="de-DE"/>
+        </w:rPr>
+        <w:lastRenderedPageBreak/>
+        <w:t xml:space="preserve">andere Entwicklungsumgebung notwendig, müssen Entwickler sich erneut an die Umgebungsentwicklung anpassen, ohne die grundlegenden Funktionsweisen von Videospielen verstanden zu haben. Besonders der Mangel einer von </w:t>
+      </w:r>
+      <w:proofErr w:type="spellStart"/>
+      <w:r>
+        <w:rPr>
+          <w:lang w:val="de-DE"/>
+        </w:rPr>
+        <w:t>grundauf</w:t>
+      </w:r>
+      <w:proofErr w:type="spellEnd"/>
+      <w:r>
+        <w:rPr>
+          <w:lang w:val="de-DE"/>
+        </w:rPr>
+        <w:t xml:space="preserve"> für die Lehre konzipierten Game-Engine verschärft diese Problematik weiter.</w:t>
+      </w:r>
+    </w:p>
+    <w:p>
+      <w:pPr>
+        <w:pStyle w:val="Flietext"/>
+        <w:rPr>
+          <w:rFonts w:ascii="Calibri" w:hAnsi="Calibri"/>
+          <w:lang w:val="de-DE"/>
+        </w:rPr>
+      </w:pPr>
+    </w:p>
+    <w:p>
+      <w:pPr>
+        <w:pStyle w:val="Flietext"/>
+        <w:rPr>
+          <w:rFonts w:ascii="Calibri" w:hAnsi="Calibri"/>
+          <w:lang w:val="de-DE"/>
+        </w:rPr>
+      </w:pPr>
+      <w:r>
+        <w:rPr>
+          <w:rFonts w:ascii="Calibri" w:hAnsi="Calibri"/>
+          <w:lang w:val="de-DE"/>
+        </w:rPr>
+        <w:t xml:space="preserve">Um diese Lücke zu füllen wurde das Projekt ‚Fudge‘ von Prof. </w:t>
+      </w:r>
+      <w:proofErr w:type="spellStart"/>
+      <w:r>
+        <w:rPr>
+          <w:rFonts w:ascii="Calibri" w:hAnsi="Calibri"/>
+          <w:lang w:val="de-DE"/>
+        </w:rPr>
+        <w:t>Jirka</w:t>
+      </w:r>
+      <w:proofErr w:type="spellEnd"/>
+      <w:r>
+        <w:rPr>
+          <w:rFonts w:ascii="Calibri" w:hAnsi="Calibri"/>
+          <w:lang w:val="de-DE"/>
+        </w:rPr>
+        <w:t xml:space="preserve"> </w:t>
+      </w:r>
+      <w:proofErr w:type="spellStart"/>
+      <w:r>
+        <w:rPr>
+          <w:rFonts w:ascii="Calibri" w:hAnsi="Calibri"/>
+          <w:lang w:val="de-DE"/>
+        </w:rPr>
+        <w:t>Dell‘Oro</w:t>
+      </w:r>
+      <w:proofErr w:type="spellEnd"/>
+      <w:r>
+        <w:rPr>
+          <w:rFonts w:ascii="Calibri" w:hAnsi="Calibri"/>
+          <w:lang w:val="de-DE"/>
+        </w:rPr>
+        <w:t>-Friedl ins Leben gerufen. Fudge ist eine Game-Engine und ein Editor, der die Strukturen und Prozesse eines Videospiels offen legt. Zwar bietet auch Fudge Werkzeuge die das Leben der Entwickler erleichtern sollen, diese sollen jedoch dem Grundsatz der Lesbarkeit folgen und es so vereinfachen zu verstehen wie sie funktionieren. Insbesondere im Bereich der Netzwerkkommunikation, die von vielen Game-</w:t>
+      </w:r>
+      <w:proofErr w:type="spellStart"/>
+      <w:r>
+        <w:rPr>
+          <w:rFonts w:ascii="Calibri" w:hAnsi="Calibri"/>
+          <w:lang w:val="de-DE"/>
+        </w:rPr>
+        <w:t>Engines</w:t>
+      </w:r>
+      <w:proofErr w:type="spellEnd"/>
+      <w:r>
+        <w:rPr>
+          <w:rFonts w:ascii="Calibri" w:hAnsi="Calibri"/>
+          <w:lang w:val="de-DE"/>
+        </w:rPr>
+        <w:t xml:space="preserve"> komplett automatisiert wird, soll der Prozess der Kommunikation menschenlesbar und verständlich sein.</w:t>
+      </w:r>
+    </w:p>
+    <w:p>
+      <w:pPr>
+        <w:pStyle w:val="Flietext"/>
+        <w:rPr>
+          <w:rFonts w:ascii="Calibri" w:hAnsi="Calibri"/>
+          <w:lang w:val="de-DE"/>
+        </w:rPr>
+      </w:pPr>
+      <w:r>
+        <w:rPr>
+          <w:rFonts w:ascii="Calibri" w:hAnsi="Calibri"/>
+          <w:lang w:val="de-DE"/>
+        </w:rPr>
+        <w:t xml:space="preserve">Das Ziel dieser Arbeit ist es also, unter </w:t>
+      </w:r>
+      <w:proofErr w:type="spellStart"/>
+      <w:r>
+        <w:rPr>
+          <w:rFonts w:ascii="Calibri" w:hAnsi="Calibri"/>
+          <w:lang w:val="de-DE"/>
+        </w:rPr>
+        <w:t>Berücksichtung</w:t>
+      </w:r>
+      <w:proofErr w:type="spellEnd"/>
+      <w:r>
+        <w:rPr>
+          <w:rFonts w:ascii="Calibri" w:hAnsi="Calibri"/>
+          <w:lang w:val="de-DE"/>
+        </w:rPr>
+        <w:t xml:space="preserve"> der oben genannten, übergeordneten Leitsätze, Netzwerkkomponenten für ‚Fudge‘ zu entwickeln. Diese Netzwerkkomponenten sollen es ermöglichen Prototypen für Online- und Mehrspielerspiele rapide zu </w:t>
+      </w:r>
+      <w:proofErr w:type="spellStart"/>
+      <w:r>
+        <w:rPr>
+          <w:rFonts w:ascii="Calibri" w:hAnsi="Calibri"/>
+          <w:lang w:val="de-DE"/>
+        </w:rPr>
+        <w:t>entwicklen</w:t>
+      </w:r>
+      <w:proofErr w:type="spellEnd"/>
+      <w:r>
+        <w:rPr>
+          <w:rFonts w:ascii="Calibri" w:hAnsi="Calibri"/>
+          <w:lang w:val="de-DE"/>
+        </w:rPr>
+        <w:t xml:space="preserve"> und zu testen und gleichzeitig vollständig anpassbar und erweiterbar zu bleiben. Besonderes Augenmerk liegt darauf die Abstraktion möglichst gering zu halten, damit die Funktionsweise der Komponenten direkt am Quellcode von ‚Fudge‘ ersichtlich ist.</w:t>
+      </w:r>
+    </w:p>
+    <w:p>
+      <w:pPr>
         <w:pStyle w:val="berschriftHauptE1"/>
         <w:rPr>
           <w:rStyle w:val="SchwacheHervorhebung"/>
           <w:i w:val="0"/>
           <w:iCs w:val="0"/>
           <w:color w:val="auto"/>
-          <w:lang w:val="en-US"/>
         </w:rPr>
       </w:pPr>
-      <w:r>
-        <w:rPr>
-          <w:rStyle w:val="SchwacheHervorhebung"/>
-          <w:i w:val="0"/>
-          <w:iCs w:val="0"/>
-          <w:color w:val="auto"/>
-          <w:lang w:val="en-US"/>
-        </w:rPr>
-        <w:lastRenderedPageBreak/>
-        <w:t>https://github.com/</w:t>
-      </w:r>
-      <w:commentRangeStart w:id="19"/>
-      <w:r>
-        <w:rPr>
-          <w:rStyle w:val="SchwacheHervorhebung"/>
-          <w:i w:val="0"/>
-          <w:iCs w:val="0"/>
-          <w:color w:val="auto"/>
-          <w:lang w:val="en-US"/>
-        </w:rPr>
-        <w:t>Falco</w:t>
-      </w:r>
-      <w:commentRangeEnd w:id="19"/>
-      <w:r>
-        <w:rPr>
-          <w:rStyle w:val="Kommentarzeichen"/>
-          <w:rFonts w:asciiTheme="minorHAnsi" w:eastAsiaTheme="minorEastAsia" w:hAnsiTheme="minorHAnsi" w:cstheme="minorBidi"/>
-          <w:b w:val="0"/>
-          <w:bCs w:val="0"/>
-          <w:spacing w:val="0"/>
-        </w:rPr>
-        <w:commentReference w:id="19"/>
-      </w:r>
-      <w:r>
-        <w:rPr>
-          <w:rStyle w:val="SchwacheHervorhebung"/>
-          <w:i w:val="0"/>
-          <w:iCs w:val="0"/>
-          <w:color w:val="auto"/>
-          <w:lang w:val="en-US"/>
-        </w:rPr>
-        <w:t>-Boehnke/thesis.git</w:t>
-      </w:r>
-      <w:r>
-        <w:rPr>
-          <w:lang w:val="en-US"/>
-        </w:rPr>
-        <w:t xml:space="preserve"> </w:t>
-      </w:r>
-      <w:commentRangeStart w:id="20"/>
-      <w:r>
-        <w:rPr>
-          <w:rStyle w:val="SchwacheHervorhebung"/>
-          <w:i w:val="0"/>
-          <w:iCs w:val="0"/>
-          <w:color w:val="auto"/>
-          <w:lang w:val="en-US"/>
-        </w:rPr>
-        <w:t>https</w:t>
-      </w:r>
-      <w:commentRangeEnd w:id="20"/>
-      <w:r>
-        <w:rPr>
-          <w:rStyle w:val="Kommentarzeichen"/>
-          <w:rFonts w:asciiTheme="minorHAnsi" w:eastAsiaTheme="minorEastAsia" w:hAnsiTheme="minorHAnsi" w:cstheme="minorBidi"/>
-          <w:b w:val="0"/>
-          <w:bCs w:val="0"/>
-          <w:spacing w:val="0"/>
-        </w:rPr>
-        <w:commentReference w:id="20"/>
-      </w:r>
-      <w:r>
-        <w:rPr>
-          <w:rStyle w:val="SchwacheHervorhebung"/>
-          <w:i w:val="0"/>
-          <w:iCs w:val="0"/>
-          <w:color w:val="auto"/>
-          <w:lang w:val="en-US"/>
-        </w:rPr>
-        <w:t>://github.com/Falco-Boehnke/thesis.git</w:t>
-      </w:r>
-      <w:r>
-        <w:rPr>
-          <w:lang w:val="en-US"/>
-        </w:rPr>
-        <w:t xml:space="preserve"> </w:t>
-      </w:r>
-      <w:r>
-        <w:rPr>
-          <w:rStyle w:val="SchwacheHervorhebung"/>
-          <w:i w:val="0"/>
-          <w:iCs w:val="0"/>
-          <w:color w:val="auto"/>
-          <w:lang w:val="en-US"/>
-        </w:rPr>
-        <w:t>https://github.com/Falco-Boehnke/thesis.git</w:t>
-      </w:r>
-      <w:r>
-        <w:rPr>
-          <w:lang w:val="en-US"/>
-        </w:rPr>
-        <w:t xml:space="preserve"> </w:t>
-      </w:r>
-      <w:r>
-        <w:rPr>
-          <w:rStyle w:val="SchwacheHervorhebung"/>
-          <w:i w:val="0"/>
-          <w:iCs w:val="0"/>
-          <w:color w:val="auto"/>
-          <w:lang w:val="en-US"/>
-        </w:rPr>
-        <w:t>https://github.com/Falco-Boehnke/thesis.git</w:t>
-      </w:r>
-      <w:r>
-        <w:rPr>
-          <w:lang w:val="en-US"/>
-        </w:rPr>
-        <w:t xml:space="preserve"> </w:t>
-      </w:r>
-      <w:r>
-        <w:rPr>
-          <w:rStyle w:val="SchwacheHervorhebung"/>
-          <w:i w:val="0"/>
-          <w:iCs w:val="0"/>
-          <w:color w:val="auto"/>
-          <w:lang w:val="en-US"/>
-        </w:rPr>
-        <w:t>https://github.com/Falco-Boehnke/thesis.git</w:t>
-      </w:r>
-      <w:r>
-        <w:rPr>
-          <w:lang w:val="en-US"/>
-        </w:rPr>
-        <w:t xml:space="preserve"> </w:t>
-      </w:r>
-      <w:r>
-        <w:rPr>
-          <w:rStyle w:val="SchwacheHervorhebung"/>
-          <w:i w:val="0"/>
-          <w:iCs w:val="0"/>
-          <w:color w:val="auto"/>
-          <w:lang w:val="en-US"/>
-        </w:rPr>
-        <w:t>https://github.com/Falco-Boehnke/thesis.git</w:t>
-      </w:r>
-      <w:r>
-        <w:rPr>
-          <w:lang w:val="en-US"/>
-        </w:rPr>
-        <w:t xml:space="preserve"> </w:t>
-      </w:r>
-      <w:r>
-        <w:rPr>
-          <w:rStyle w:val="SchwacheHervorhebung"/>
-          <w:i w:val="0"/>
-          <w:iCs w:val="0"/>
-          <w:color w:val="auto"/>
-          <w:lang w:val="en-US"/>
-        </w:rPr>
-        <w:t>https://github.com/Falco-Boehnke/thesis.git</w:t>
-      </w:r>
-      <w:r>
-        <w:rPr>
-          <w:lang w:val="en-US"/>
-        </w:rPr>
-        <w:t xml:space="preserve"> </w:t>
-      </w:r>
-      <w:r>
-        <w:rPr>
-          <w:rStyle w:val="SchwacheHervorhebung"/>
-          <w:i w:val="0"/>
-          <w:iCs w:val="0"/>
-          <w:color w:val="auto"/>
-          <w:lang w:val="en-US"/>
-        </w:rPr>
-        <w:t>https://github.com/Falco-Boehnke/thesis.git</w:t>
-      </w:r>
-      <w:r>
-        <w:rPr>
-          <w:lang w:val="en-US"/>
-        </w:rPr>
-        <w:t xml:space="preserve"> </w:t>
-      </w:r>
-      <w:r>
-        <w:rPr>
-          <w:rStyle w:val="SchwacheHervorhebung"/>
-          <w:i w:val="0"/>
-          <w:iCs w:val="0"/>
-          <w:color w:val="auto"/>
-          <w:lang w:val="en-US"/>
-        </w:rPr>
-        <w:t>https://github.com/Falco-Boehnke/thesis.git</w:t>
-      </w:r>
-      <w:r>
-        <w:rPr>
-          <w:lang w:val="en-US"/>
-        </w:rPr>
-        <w:t xml:space="preserve"> </w:t>
-      </w:r>
-      <w:r>
-        <w:rPr>
-          <w:rStyle w:val="SchwacheHervorhebung"/>
-          <w:i w:val="0"/>
-          <w:iCs w:val="0"/>
-          <w:color w:val="auto"/>
-          <w:lang w:val="en-US"/>
-        </w:rPr>
-        <w:t>https://github.com/Falco-Boehnke/thesis.git</w:t>
-      </w:r>
-      <w:r>
-        <w:rPr>
-          <w:lang w:val="en-US"/>
-        </w:rPr>
-        <w:t xml:space="preserve"> </w:t>
-      </w:r>
-      <w:r>
-        <w:rPr>
-          <w:rStyle w:val="SchwacheHervorhebung"/>
-          <w:i w:val="0"/>
-          <w:iCs w:val="0"/>
-          <w:color w:val="auto"/>
-          <w:lang w:val="en-US"/>
-        </w:rPr>
-        <w:t>https://github.com/Falco-Boehnke/thesis.git</w:t>
-      </w:r>
-      <w:r>
-        <w:rPr>
-          <w:lang w:val="en-US"/>
-        </w:rPr>
-        <w:t xml:space="preserve"> </w:t>
-      </w:r>
-      <w:r>
-        <w:rPr>
-          <w:rStyle w:val="SchwacheHervorhebung"/>
-          <w:i w:val="0"/>
-          <w:iCs w:val="0"/>
-          <w:color w:val="auto"/>
-          <w:lang w:val="en-US"/>
-        </w:rPr>
-        <w:t>https://github.com/Falco-Boehnke/thesis.git</w:t>
-      </w:r>
-      <w:r>
-        <w:rPr>
-          <w:lang w:val="en-US"/>
-        </w:rPr>
-        <w:t xml:space="preserve"> </w:t>
-      </w:r>
-      <w:r>
-        <w:rPr>
-          <w:rStyle w:val="SchwacheHervorhebung"/>
-          <w:i w:val="0"/>
-          <w:iCs w:val="0"/>
-          <w:color w:val="auto"/>
-          <w:lang w:val="en-US"/>
-        </w:rPr>
-        <w:t>https://github.com/Falco-Boehnke/thesis.git</w:t>
-      </w:r>
-      <w:r>
-        <w:rPr>
-          <w:lang w:val="en-US"/>
-        </w:rPr>
-        <w:t xml:space="preserve"> </w:t>
-      </w:r>
-      <w:r>
-        <w:rPr>
-          <w:rStyle w:val="SchwacheHervorhebung"/>
-          <w:i w:val="0"/>
-          <w:iCs w:val="0"/>
-          <w:color w:val="auto"/>
-          <w:lang w:val="en-US"/>
-        </w:rPr>
-        <w:t>https://github.com/Falco-Boehnke/thesis.git</w:t>
-      </w:r>
-      <w:r>
-        <w:rPr>
-          <w:lang w:val="en-US"/>
-        </w:rPr>
-        <w:t xml:space="preserve"> </w:t>
-      </w:r>
-      <w:r>
-        <w:rPr>
-          <w:rStyle w:val="SchwacheHervorhebung"/>
-          <w:i w:val="0"/>
-          <w:iCs w:val="0"/>
-          <w:color w:val="auto"/>
-          <w:lang w:val="en-US"/>
-        </w:rPr>
-        <w:t>https://github.com/Falco-Boehnke/thesis.git</w:t>
-      </w:r>
-      <w:r>
-        <w:rPr>
-          <w:lang w:val="en-US"/>
-        </w:rPr>
-        <w:t xml:space="preserve"> </w:t>
-      </w:r>
-      <w:r>
-        <w:rPr>
-          <w:rStyle w:val="SchwacheHervorhebung"/>
-          <w:i w:val="0"/>
-          <w:iCs w:val="0"/>
-          <w:color w:val="auto"/>
-          <w:lang w:val="en-US"/>
-        </w:rPr>
-        <w:t>https://github.com/Falco-Boehnke/thesis.git</w:t>
-      </w:r>
-      <w:r>
-        <w:rPr>
-          <w:lang w:val="en-US"/>
-        </w:rPr>
-        <w:t xml:space="preserve"> </w:t>
-      </w:r>
-      <w:r>
-        <w:rPr>
-          <w:rStyle w:val="SchwacheHervorhebung"/>
-          <w:i w:val="0"/>
-          <w:iCs w:val="0"/>
-          <w:color w:val="auto"/>
-          <w:lang w:val="en-US"/>
-        </w:rPr>
-        <w:t>https://github.com/Falco-Boehnke/thesis.git</w:t>
-      </w:r>
-      <w:r>
-        <w:rPr>
-          <w:lang w:val="en-US"/>
-        </w:rPr>
-        <w:t xml:space="preserve"> </w:t>
-      </w:r>
-      <w:r>
-        <w:rPr>
-          <w:rStyle w:val="SchwacheHervorhebung"/>
-          <w:i w:val="0"/>
-          <w:iCs w:val="0"/>
-          <w:color w:val="auto"/>
-          <w:lang w:val="en-US"/>
-        </w:rPr>
-        <w:t>https://github.com/Falco-Boehnke/thesis.git</w:t>
-      </w:r>
-      <w:r>
-        <w:rPr>
-          <w:lang w:val="en-US"/>
-        </w:rPr>
-        <w:t xml:space="preserve"> </w:t>
-      </w:r>
-      <w:r>
-        <w:rPr>
-          <w:rStyle w:val="SchwacheHervorhebung"/>
-          <w:i w:val="0"/>
-          <w:iCs w:val="0"/>
-          <w:color w:val="auto"/>
-          <w:lang w:val="en-US"/>
-        </w:rPr>
-        <w:t>https://github.com/Falco-Boehnke/thesis.git</w:t>
-      </w:r>
-      <w:r>
-        <w:rPr>
-          <w:lang w:val="en-US"/>
-        </w:rPr>
-        <w:t xml:space="preserve"> </w:t>
-      </w:r>
-      <w:r>
-        <w:rPr>
-          <w:rStyle w:val="SchwacheHervorhebung"/>
-          <w:i w:val="0"/>
-          <w:iCs w:val="0"/>
-          <w:color w:val="auto"/>
-          <w:lang w:val="en-US"/>
-        </w:rPr>
-        <w:t>https://github.com/Falco-Boehnke/thesis.git</w:t>
-      </w:r>
-      <w:r>
-        <w:rPr>
-          <w:lang w:val="en-US"/>
-        </w:rPr>
-        <w:t xml:space="preserve"> </w:t>
-      </w:r>
-      <w:r>
-        <w:rPr>
-          <w:rStyle w:val="SchwacheHervorhebung"/>
-          <w:i w:val="0"/>
-          <w:iCs w:val="0"/>
-          <w:color w:val="auto"/>
-          <w:lang w:val="en-US"/>
-        </w:rPr>
-        <w:t>https://github.com/Falco-Boehnke/thesis.git</w:t>
-      </w:r>
-      <w:r>
-        <w:rPr>
-          <w:lang w:val="en-US"/>
-        </w:rPr>
-        <w:t xml:space="preserve"> </w:t>
-      </w:r>
-      <w:r>
-        <w:rPr>
-          <w:rStyle w:val="SchwacheHervorhebung"/>
-          <w:i w:val="0"/>
-          <w:iCs w:val="0"/>
-          <w:color w:val="auto"/>
-          <w:lang w:val="en-US"/>
-        </w:rPr>
-        <w:t>https://github.com/Falco-Boehnke/thesis.git</w:t>
-      </w:r>
-      <w:r>
-        <w:rPr>
-          <w:lang w:val="en-US"/>
-        </w:rPr>
-        <w:t xml:space="preserve"> </w:t>
-      </w:r>
-      <w:r>
-        <w:rPr>
-          <w:rStyle w:val="SchwacheHervorhebung"/>
-          <w:i w:val="0"/>
-          <w:iCs w:val="0"/>
-          <w:color w:val="auto"/>
-          <w:lang w:val="en-US"/>
-        </w:rPr>
-        <w:t>https://github.com/Falco-Boehnke/thesis.git</w:t>
-      </w:r>
-      <w:r>
-        <w:rPr>
-          <w:lang w:val="en-US"/>
-        </w:rPr>
-        <w:t xml:space="preserve"> </w:t>
-      </w:r>
-      <w:r>
-        <w:rPr>
-          <w:rStyle w:val="SchwacheHervorhebung"/>
-          <w:i w:val="0"/>
-          <w:iCs w:val="0"/>
-          <w:color w:val="auto"/>
-          <w:lang w:val="en-US"/>
-        </w:rPr>
-        <w:t>https://github.com/Falco-Boehnke/thesis.git</w:t>
-      </w:r>
-      <w:r>
-        <w:rPr>
-          <w:lang w:val="en-US"/>
-        </w:rPr>
-        <w:t xml:space="preserve"> </w:t>
-      </w:r>
-      <w:r>
-        <w:rPr>
-          <w:rStyle w:val="SchwacheHervorhebung"/>
-          <w:i w:val="0"/>
-          <w:iCs w:val="0"/>
-          <w:color w:val="auto"/>
-          <w:lang w:val="en-US"/>
-        </w:rPr>
-        <w:t>https://github.com/Falco-Boehnke/thesis.git</w:t>
-      </w:r>
-      <w:r>
-        <w:rPr>
-          <w:lang w:val="en-US"/>
-        </w:rPr>
-        <w:t xml:space="preserve"> </w:t>
-      </w:r>
-      <w:r>
-        <w:rPr>
-          <w:rStyle w:val="SchwacheHervorhebung"/>
-          <w:i w:val="0"/>
-          <w:iCs w:val="0"/>
-          <w:color w:val="auto"/>
-          <w:lang w:val="en-US"/>
-        </w:rPr>
-        <w:t>https://github.com/Falco-Boehnke/thesis.git</w:t>
-      </w:r>
-      <w:r>
-        <w:rPr>
-          <w:lang w:val="en-US"/>
-        </w:rPr>
-        <w:t xml:space="preserve"> </w:t>
-      </w:r>
-      <w:r>
-        <w:rPr>
-          <w:rStyle w:val="SchwacheHervorhebung"/>
-          <w:i w:val="0"/>
-          <w:iCs w:val="0"/>
-          <w:color w:val="auto"/>
-          <w:lang w:val="en-US"/>
-        </w:rPr>
-        <w:t>https://github.com/Falco-Boehnke/thesis.git</w:t>
-      </w:r>
-      <w:r>
-        <w:rPr>
-          <w:lang w:val="en-US"/>
-        </w:rPr>
-        <w:t xml:space="preserve"> </w:t>
-      </w:r>
-      <w:r>
-        <w:rPr>
-          <w:rStyle w:val="SchwacheHervorhebung"/>
-          <w:i w:val="0"/>
-          <w:iCs w:val="0"/>
-          <w:color w:val="auto"/>
-          <w:lang w:val="en-US"/>
-        </w:rPr>
-        <w:lastRenderedPageBreak/>
-        <w:t>https://github.com/Falco-Boehnke/thesis.git</w:t>
-      </w:r>
-      <w:r>
-        <w:rPr>
-          <w:lang w:val="en-US"/>
-        </w:rPr>
-        <w:t xml:space="preserve"> </w:t>
-      </w:r>
-      <w:r>
-        <w:rPr>
-          <w:rStyle w:val="SchwacheHervorhebung"/>
-          <w:i w:val="0"/>
-          <w:iCs w:val="0"/>
-          <w:color w:val="auto"/>
-          <w:lang w:val="en-US"/>
-        </w:rPr>
-        <w:t>https://github.com/Falco-Boehnke/thesis.git</w:t>
-      </w:r>
-      <w:r>
-        <w:rPr>
-          <w:lang w:val="en-US"/>
-        </w:rPr>
-        <w:t xml:space="preserve"> </w:t>
-      </w:r>
-      <w:r>
-        <w:rPr>
-          <w:rStyle w:val="SchwacheHervorhebung"/>
-          <w:i w:val="0"/>
-          <w:iCs w:val="0"/>
-          <w:color w:val="auto"/>
-          <w:lang w:val="en-US"/>
-        </w:rPr>
-        <w:t>https://github.com/Falco-Boehnke/thesis.git</w:t>
-      </w:r>
-      <w:r>
-        <w:rPr>
-          <w:lang w:val="en-US"/>
-        </w:rPr>
-        <w:t xml:space="preserve"> </w:t>
-      </w:r>
-      <w:r>
-        <w:rPr>
-          <w:rStyle w:val="SchwacheHervorhebung"/>
-          <w:i w:val="0"/>
-          <w:iCs w:val="0"/>
-          <w:color w:val="auto"/>
-          <w:lang w:val="en-US"/>
-        </w:rPr>
-        <w:t>https://github.com/Falco-Boehnke/thesis.git</w:t>
-      </w:r>
-      <w:r>
-        <w:rPr>
-          <w:lang w:val="en-US"/>
-        </w:rPr>
-        <w:t xml:space="preserve"> </w:t>
-      </w:r>
-      <w:r>
-        <w:rPr>
-          <w:rStyle w:val="SchwacheHervorhebung"/>
-          <w:i w:val="0"/>
-          <w:iCs w:val="0"/>
-          <w:color w:val="auto"/>
-          <w:lang w:val="en-US"/>
-        </w:rPr>
-        <w:t>https://github.com/Falco-Boehnke/thesis.git</w:t>
-      </w:r>
-      <w:r>
-        <w:rPr>
-          <w:lang w:val="en-US"/>
-        </w:rPr>
-        <w:t xml:space="preserve"> </w:t>
-      </w:r>
-      <w:r>
-        <w:rPr>
-          <w:rStyle w:val="SchwacheHervorhebung"/>
-          <w:i w:val="0"/>
-          <w:iCs w:val="0"/>
-          <w:color w:val="auto"/>
-          <w:lang w:val="en-US"/>
-        </w:rPr>
-        <w:t>https://github.com/Falco-Boehnke/thesis.git</w:t>
-      </w:r>
-      <w:r>
-        <w:rPr>
-          <w:lang w:val="en-US"/>
-        </w:rPr>
-        <w:t xml:space="preserve"> </w:t>
-      </w:r>
-      <w:r>
-        <w:rPr>
-          <w:rStyle w:val="SchwacheHervorhebung"/>
-          <w:i w:val="0"/>
-          <w:iCs w:val="0"/>
-          <w:color w:val="auto"/>
-          <w:lang w:val="en-US"/>
-        </w:rPr>
-        <w:t>https://github.com/Falco-Boehnke/thesis.git</w:t>
-      </w:r>
-      <w:r>
-        <w:rPr>
-          <w:lang w:val="en-US"/>
-        </w:rPr>
-        <w:t xml:space="preserve"> </w:t>
-      </w:r>
-      <w:r>
-        <w:rPr>
-          <w:rStyle w:val="SchwacheHervorhebung"/>
-          <w:i w:val="0"/>
-          <w:iCs w:val="0"/>
-          <w:color w:val="auto"/>
-          <w:lang w:val="en-US"/>
-        </w:rPr>
-        <w:t>https://github.com/Falco-Boehnke/thesis.git</w:t>
-      </w:r>
-      <w:r>
-        <w:rPr>
-          <w:lang w:val="en-US"/>
-        </w:rPr>
-        <w:t xml:space="preserve"> </w:t>
-      </w:r>
-      <w:r>
-        <w:rPr>
-          <w:rStyle w:val="SchwacheHervorhebung"/>
-          <w:i w:val="0"/>
-          <w:iCs w:val="0"/>
-          <w:color w:val="auto"/>
-          <w:lang w:val="en-US"/>
-        </w:rPr>
-        <w:t>https://github.com/Falco-Boehnke/thesis.git</w:t>
-      </w:r>
-      <w:r>
-        <w:rPr>
-          <w:lang w:val="en-US"/>
-        </w:rPr>
-        <w:t xml:space="preserve"> </w:t>
-      </w:r>
-      <w:r>
-        <w:rPr>
-          <w:rStyle w:val="SchwacheHervorhebung"/>
-          <w:i w:val="0"/>
-          <w:iCs w:val="0"/>
-          <w:color w:val="auto"/>
-          <w:lang w:val="en-US"/>
-        </w:rPr>
-        <w:t>https://github.com/Falco-Boehnke/thesis.git</w:t>
-      </w:r>
-      <w:r>
-        <w:rPr>
-          <w:lang w:val="en-US"/>
-        </w:rPr>
-        <w:t xml:space="preserve"> </w:t>
-      </w:r>
-      <w:r>
-        <w:rPr>
-          <w:rStyle w:val="SchwacheHervorhebung"/>
-          <w:i w:val="0"/>
-          <w:iCs w:val="0"/>
-          <w:color w:val="auto"/>
-          <w:lang w:val="en-US"/>
-        </w:rPr>
-        <w:t>https://github.com/Falco-Boehnke/thesis.git</w:t>
-      </w:r>
-      <w:r>
-        <w:rPr>
-          <w:lang w:val="en-US"/>
-        </w:rPr>
-        <w:t xml:space="preserve"> </w:t>
-      </w:r>
-      <w:r>
-        <w:rPr>
-          <w:rStyle w:val="SchwacheHervorhebung"/>
-          <w:i w:val="0"/>
-          <w:iCs w:val="0"/>
-          <w:color w:val="auto"/>
-          <w:lang w:val="en-US"/>
-        </w:rPr>
-        <w:t>https://github.com/Falco-Boehnke/thesis.git</w:t>
-      </w:r>
-      <w:r>
-        <w:rPr>
-          <w:lang w:val="en-US"/>
-        </w:rPr>
-        <w:t xml:space="preserve"> </w:t>
-      </w:r>
-      <w:r>
-        <w:rPr>
-          <w:rStyle w:val="SchwacheHervorhebung"/>
-          <w:i w:val="0"/>
-          <w:iCs w:val="0"/>
-          <w:color w:val="auto"/>
-          <w:lang w:val="en-US"/>
-        </w:rPr>
-        <w:t>https://github.com/Falco-Boehnke/thesis.git</w:t>
-      </w:r>
-      <w:r>
-        <w:rPr>
-          <w:lang w:val="en-US"/>
-        </w:rPr>
-        <w:t xml:space="preserve"> </w:t>
-      </w:r>
-      <w:r>
-        <w:rPr>
-          <w:rStyle w:val="SchwacheHervorhebung"/>
-          <w:i w:val="0"/>
-          <w:iCs w:val="0"/>
-          <w:color w:val="auto"/>
-          <w:lang w:val="en-US"/>
-        </w:rPr>
-        <w:t>https://github.com/Falco-Boehnke/thesis.git</w:t>
-      </w:r>
-      <w:r>
-        <w:rPr>
-          <w:lang w:val="en-US"/>
-        </w:rPr>
-        <w:t xml:space="preserve"> </w:t>
-      </w:r>
-      <w:r>
-        <w:rPr>
-          <w:rStyle w:val="SchwacheHervorhebung"/>
-          <w:i w:val="0"/>
-          <w:iCs w:val="0"/>
-          <w:color w:val="auto"/>
-          <w:lang w:val="en-US"/>
-        </w:rPr>
-        <w:t>https://github.com/Falco-Boehnke/thesis.git</w:t>
-      </w:r>
-      <w:r>
-        <w:rPr>
-          <w:lang w:val="en-US"/>
-        </w:rPr>
-        <w:t xml:space="preserve"> </w:t>
-      </w:r>
-      <w:r>
-        <w:rPr>
-          <w:rStyle w:val="SchwacheHervorhebung"/>
-          <w:i w:val="0"/>
-          <w:iCs w:val="0"/>
-          <w:color w:val="auto"/>
-          <w:lang w:val="en-US"/>
-        </w:rPr>
-        <w:t>https://github.com/Falco-Boehnke/thesis.git</w:t>
-      </w:r>
-      <w:r>
-        <w:rPr>
-          <w:lang w:val="en-US"/>
-        </w:rPr>
-        <w:t xml:space="preserve"> </w:t>
-      </w:r>
-      <w:r>
-        <w:rPr>
-          <w:rStyle w:val="SchwacheHervorhebung"/>
-          <w:i w:val="0"/>
-          <w:iCs w:val="0"/>
-          <w:color w:val="auto"/>
-          <w:lang w:val="en-US"/>
-        </w:rPr>
-        <w:t>https://github.com/Falco-Boehnke/thesis.git</w:t>
-      </w:r>
-      <w:r>
-        <w:rPr>
-          <w:lang w:val="en-US"/>
-        </w:rPr>
-        <w:t xml:space="preserve"> </w:t>
-      </w:r>
-      <w:r>
-        <w:rPr>
-          <w:rStyle w:val="SchwacheHervorhebung"/>
-          <w:i w:val="0"/>
-          <w:iCs w:val="0"/>
-          <w:color w:val="auto"/>
-          <w:lang w:val="en-US"/>
-        </w:rPr>
-        <w:t>https://github.com/Falco-Boehnke/thesis.git</w:t>
-      </w:r>
-      <w:r>
-        <w:rPr>
-          <w:lang w:val="en-US"/>
-        </w:rPr>
-        <w:t xml:space="preserve"> </w:t>
-      </w:r>
-      <w:r>
-        <w:rPr>
-          <w:rStyle w:val="SchwacheHervorhebung"/>
-          <w:i w:val="0"/>
-          <w:iCs w:val="0"/>
-          <w:color w:val="auto"/>
-          <w:lang w:val="en-US"/>
-        </w:rPr>
-        <w:t>https://github.com/Falco-Boehnke/thesis.git</w:t>
-      </w:r>
-      <w:r>
-        <w:rPr>
-          <w:lang w:val="en-US"/>
-        </w:rPr>
-        <w:t xml:space="preserve"> </w:t>
-      </w:r>
-      <w:r>
-        <w:rPr>
-          <w:rStyle w:val="SchwacheHervorhebung"/>
-          <w:i w:val="0"/>
-          <w:iCs w:val="0"/>
-          <w:color w:val="auto"/>
-          <w:lang w:val="en-US"/>
-        </w:rPr>
-        <w:t>https://github.com/Falco-Boehnke/thesis.git</w:t>
-      </w:r>
-      <w:r>
-        <w:rPr>
-          <w:lang w:val="en-US"/>
-        </w:rPr>
-        <w:t xml:space="preserve"> </w:t>
-      </w:r>
-      <w:r>
-        <w:rPr>
-          <w:rStyle w:val="SchwacheHervorhebung"/>
-          <w:i w:val="0"/>
-          <w:iCs w:val="0"/>
-          <w:color w:val="auto"/>
-          <w:lang w:val="en-US"/>
-        </w:rPr>
-        <w:t>https://github.com/Falco-Boehnke/thesis.git</w:t>
-      </w:r>
-      <w:r>
-        <w:rPr>
-          <w:lang w:val="en-US"/>
-        </w:rPr>
-        <w:t xml:space="preserve"> </w:t>
-      </w:r>
-      <w:r>
-        <w:rPr>
-          <w:rStyle w:val="SchwacheHervorhebung"/>
-          <w:i w:val="0"/>
-          <w:iCs w:val="0"/>
-          <w:color w:val="auto"/>
-          <w:lang w:val="en-US"/>
-        </w:rPr>
-        <w:t>https://github.com/Falco-Boehnke/thesis.git</w:t>
-      </w:r>
-      <w:r>
-        <w:rPr>
-          <w:lang w:val="en-US"/>
-        </w:rPr>
-        <w:t xml:space="preserve"> </w:t>
-      </w:r>
-      <w:r>
-        <w:rPr>
-          <w:rStyle w:val="SchwacheHervorhebung"/>
-          <w:i w:val="0"/>
-          <w:iCs w:val="0"/>
-          <w:color w:val="auto"/>
-          <w:lang w:val="en-US"/>
-        </w:rPr>
-        <w:t>https://github.com/Falco-Boehnke/thesis.git</w:t>
-      </w:r>
-      <w:r>
-        <w:rPr>
-          <w:lang w:val="en-US"/>
-        </w:rPr>
-        <w:t xml:space="preserve"> </w:t>
-      </w:r>
-      <w:r>
-        <w:rPr>
-          <w:rStyle w:val="SchwacheHervorhebung"/>
-          <w:i w:val="0"/>
-          <w:iCs w:val="0"/>
-          <w:color w:val="auto"/>
-          <w:lang w:val="en-US"/>
-        </w:rPr>
-        <w:t>https://github.com/Falco-Boehnke/thesis.git</w:t>
-      </w:r>
-      <w:r>
-        <w:rPr>
-          <w:lang w:val="en-US"/>
-        </w:rPr>
-        <w:t xml:space="preserve"> </w:t>
-      </w:r>
-      <w:r>
-        <w:rPr>
-          <w:rStyle w:val="SchwacheHervorhebung"/>
-          <w:i w:val="0"/>
-          <w:iCs w:val="0"/>
-          <w:color w:val="auto"/>
-          <w:lang w:val="en-US"/>
-        </w:rPr>
-        <w:t>https://github.com/Falco-Boehnke/thesis.git</w:t>
-      </w:r>
-      <w:r>
-        <w:rPr>
-          <w:lang w:val="en-US"/>
-        </w:rPr>
-        <w:t xml:space="preserve"> </w:t>
-      </w:r>
-      <w:r>
-        <w:rPr>
-          <w:rStyle w:val="SchwacheHervorhebung"/>
-          <w:i w:val="0"/>
-          <w:iCs w:val="0"/>
-          <w:color w:val="auto"/>
-          <w:lang w:val="en-US"/>
-        </w:rPr>
-        <w:t>https://github.com/Falco-Boehnke/thesis.git</w:t>
-      </w:r>
-      <w:r>
-        <w:rPr>
-          <w:lang w:val="en-US"/>
-        </w:rPr>
-        <w:t xml:space="preserve"> </w:t>
-      </w:r>
-      <w:r>
-        <w:rPr>
-          <w:rStyle w:val="SchwacheHervorhebung"/>
-          <w:i w:val="0"/>
-          <w:iCs w:val="0"/>
-          <w:color w:val="auto"/>
-          <w:lang w:val="en-US"/>
-        </w:rPr>
-        <w:t>https://github.com/Falco-Boehnke/thesis.git</w:t>
-      </w:r>
-      <w:r>
-        <w:rPr>
-          <w:lang w:val="en-US"/>
-        </w:rPr>
-        <w:t xml:space="preserve"> </w:t>
-      </w:r>
     </w:p>
     <w:sectPr>
-      <w:headerReference w:type="default" r:id="rId22"/>
+      <w:headerReference w:type="default" r:id="rId23"/>
       <w:footnotePr>
         <w:pos w:val="beneathText"/>
       </w:footnotePr>
@@ -5692,48 +5566,18 @@
       </w:r>
     </w:p>
   </w:comment>
-  <w:comment w:id="19" w:author="Thall" w:date="2019-08-20T11:52:00Z" w:initials="T">
-    <w:p>
-      <w:pPr>
-        <w:pStyle w:val="Kommentartext"/>
-      </w:pPr>
-      <w:r>
-        <w:rPr>
-          <w:rStyle w:val="Kommentarzeichen"/>
-        </w:rPr>
-        <w:annotationRef/>
-      </w:r>
-    </w:p>
-  </w:comment>
-  <w:comment w:id="20" w:author="Thall" w:date="2019-08-20T11:52:00Z" w:initials="T">
-    <w:p>
-      <w:pPr>
-        <w:pStyle w:val="Kommentartext"/>
-      </w:pPr>
-      <w:r>
-        <w:rPr>
-          <w:rStyle w:val="Kommentarzeichen"/>
-        </w:rPr>
-        <w:annotationRef/>
-      </w:r>
-    </w:p>
-  </w:comment>
 </w:comments>
 </file>
 
 <file path=word/commentsExtended.xml><?xml version="1.0" encoding="utf-8"?>
 <w15:commentsEx xmlns:wpc="http://schemas.microsoft.com/office/word/2010/wordprocessingCanvas" xmlns:cx="http://schemas.microsoft.com/office/drawing/2014/chartex" xmlns:cx1="http://schemas.microsoft.com/office/drawing/2015/9/8/chartex" xmlns:cx2="http://schemas.microsoft.com/office/drawing/2015/10/21/chartex" xmlns:cx3="http://schemas.microsoft.com/office/drawing/2016/5/9/chartex" xmlns:cx4="http://schemas.microsoft.com/office/drawing/2016/5/10/chartex" xmlns:cx5="http://schemas.microsoft.com/office/drawing/2016/5/11/chartex" xmlns:cx6="http://schemas.microsoft.com/office/drawing/2016/5/12/chartex" xmlns:cx7="http://schemas.microsoft.com/office/drawing/2016/5/13/chartex" xmlns:cx8="http://schemas.microsoft.com/office/drawing/2016/5/14/chartex" xmlns:mc="http://schemas.openxmlformats.org/markup-compatibility/2006" xmlns:aink="http://schemas.microsoft.com/office/drawing/2016/ink" xmlns:am3d="http://schemas.microsoft.com/office/drawing/2017/model3d" xmlns:o="urn:schemas-microsoft-com:office:office" xmlns:r="http://schemas.openxmlformats.org/officeDocument/2006/relationships" xmlns:m="http://schemas.openxmlformats.org/officeDocument/2006/math" xmlns:v="urn:schemas-microsoft-com:vml" xmlns:wp14="http://schemas.microsoft.com/office/word/2010/wordprocessingDrawing" xmlns:wp="http://schemas.openxmlformats.org/drawingml/2006/wordprocessingDrawing" xmlns:w10="urn:schemas-microsoft-com:office:word" xmlns:w="http://schemas.openxmlformats.org/wordprocessingml/2006/main" xmlns:w14="http://schemas.microsoft.com/office/word/2010/wordml" xmlns:w15="http://schemas.microsoft.com/office/word/2012/wordml" xmlns:w16cid="http://schemas.microsoft.com/office/word/2016/wordml/cid" xmlns:w16se="http://schemas.microsoft.com/office/word/2015/wordml/symex" xmlns:wpg="http://schemas.microsoft.com/office/word/2010/wordprocessingGroup" xmlns:wpi="http://schemas.microsoft.com/office/word/2010/wordprocessingInk" xmlns:wne="http://schemas.microsoft.com/office/word/2006/wordml" xmlns:wps="http://schemas.microsoft.com/office/word/2010/wordprocessingShape" mc:Ignorable="w14 w15 w16se w16cid wp14">
   <w15:commentEx w15:paraId="14EDCDF7" w15:done="0"/>
-  <w15:commentEx w15:paraId="6A5BAA6C" w15:done="1"/>
-  <w15:commentEx w15:paraId="4B7486A8" w15:done="0"/>
 </w15:commentsEx>
 </file>
 
 <file path=word/commentsIds.xml><?xml version="1.0" encoding="utf-8"?>
 <w16cid:commentsIds xmlns:wpc="http://schemas.microsoft.com/office/word/2010/wordprocessingCanvas" xmlns:cx="http://schemas.microsoft.com/office/drawing/2014/chartex" xmlns:cx1="http://schemas.microsoft.com/office/drawing/2015/9/8/chartex" xmlns:cx2="http://schemas.microsoft.com/office/drawing/2015/10/21/chartex" xmlns:cx3="http://schemas.microsoft.com/office/drawing/2016/5/9/chartex" xmlns:cx4="http://schemas.microsoft.com/office/drawing/2016/5/10/chartex" xmlns:cx5="http://schemas.microsoft.com/office/drawing/2016/5/11/chartex" xmlns:cx6="http://schemas.microsoft.com/office/drawing/2016/5/12/chartex" xmlns:cx7="http://schemas.microsoft.com/office/drawing/2016/5/13/chartex" xmlns:cx8="http://schemas.microsoft.com/office/drawing/2016/5/14/chartex" xmlns:mc="http://schemas.openxmlformats.org/markup-compatibility/2006" xmlns:aink="http://schemas.microsoft.com/office/drawing/2016/ink" xmlns:am3d="http://schemas.microsoft.com/office/drawing/2017/model3d" xmlns:o="urn:schemas-microsoft-com:office:office" xmlns:r="http://schemas.openxmlformats.org/officeDocument/2006/relationships" xmlns:m="http://schemas.openxmlformats.org/officeDocument/2006/math" xmlns:v="urn:schemas-microsoft-com:vml" xmlns:wp14="http://schemas.microsoft.com/office/word/2010/wordprocessingDrawing" xmlns:wp="http://schemas.openxmlformats.org/drawingml/2006/wordprocessingDrawing" xmlns:w10="urn:schemas-microsoft-com:office:word" xmlns:w="http://schemas.openxmlformats.org/wordprocessingml/2006/main" xmlns:w14="http://schemas.microsoft.com/office/word/2010/wordml" xmlns:w15="http://schemas.microsoft.com/office/word/2012/wordml" xmlns:w16cid="http://schemas.microsoft.com/office/word/2016/wordml/cid" xmlns:w16se="http://schemas.microsoft.com/office/word/2015/wordml/symex" xmlns:wpg="http://schemas.microsoft.com/office/word/2010/wordprocessingGroup" xmlns:wpi="http://schemas.microsoft.com/office/word/2010/wordprocessingInk" xmlns:wne="http://schemas.microsoft.com/office/word/2006/wordml" xmlns:wps="http://schemas.microsoft.com/office/word/2010/wordprocessingShape" mc:Ignorable="w14 w15 w16se w16cid wp14">
   <w16cid:commentId w16cid:paraId="14EDCDF7" w16cid:durableId="210640C1"/>
-  <w16cid:commentId w16cid:paraId="6A5BAA6C" w16cid:durableId="21065D6E"/>
-  <w16cid:commentId w16cid:paraId="4B7486A8" w16cid:durableId="21065D78"/>
 </w16cid:commentsIds>
 </file>
 
@@ -5954,7 +5798,7 @@
           <w:rPr>
             <w:rStyle w:val="KkopfzeileZchn"/>
           </w:rPr>
-          <w:t>Thall</w:t>
+          <w:t>Einleitung</w:t>
         </w:r>
       </w:p>
     </w:sdtContent>
@@ -5967,12 +5811,16 @@
   <w:p>
     <w:pPr>
       <w:pStyle w:val="Kkopfzeile"/>
+      <w:rPr>
+        <w:lang w:val="en-US"/>
+      </w:rPr>
     </w:pPr>
-    <w:proofErr w:type="spellStart"/>
     <w:r>
-      <w:t>KapitelÜberschrift</w:t>
+      <w:t>Einleitung</w:t>
     </w:r>
-    <w:proofErr w:type="spellEnd"/>
+    <w:r>
+      <w:tab/>
+    </w:r>
     <w:sdt>
       <w:sdtPr>
         <w:id w:val="300512362"/>
@@ -5981,10 +5829,8 @@
           <w:docPartUnique/>
         </w:docPartObj>
       </w:sdtPr>
+      <w:sdtEndPr/>
       <w:sdtContent>
-        <w:r>
-          <w:tab/>
-        </w:r>
         <w:r>
           <w:tab/>
         </w:r>
@@ -6920,11 +6766,15 @@
   </w:style>
   <w:style w:type="character" w:default="1" w:styleId="Absatz-Standardschriftart">
     <w:name w:val="Default Paragraph Font"/>
+    <w:uiPriority w:val="1"/>
     <w:semiHidden/>
+    <w:unhideWhenUsed/>
   </w:style>
   <w:style w:type="table" w:default="1" w:styleId="NormaleTabelle">
     <w:name w:val="Normal Table"/>
+    <w:uiPriority w:val="99"/>
     <w:semiHidden/>
+    <w:unhideWhenUsed/>
     <w:tblPr>
       <w:tblInd w:w="0" w:type="dxa"/>
       <w:tblCellMar>
@@ -6937,7 +6787,9 @@
   </w:style>
   <w:style w:type="numbering" w:default="1" w:styleId="KeineListe">
     <w:name w:val="No List"/>
+    <w:uiPriority w:val="99"/>
     <w:semiHidden/>
+    <w:unhideWhenUsed/>
   </w:style>
   <w:style w:type="character" w:customStyle="1" w:styleId="Absatz-Standardschriftart1">
     <w:name w:val="Absatz-Standardschriftart1"/>
@@ -7263,19 +7115,17 @@
     <w:next w:val="Standard"/>
     <w:link w:val="BeschriftungZchn"/>
     <w:uiPriority w:val="35"/>
-    <w:semiHidden/>
     <w:unhideWhenUsed/>
     <w:qFormat/>
-    <w:rsid w:val="0054103A"/>
+    <w:rsid w:val="00CE3039"/>
     <w:pPr>
-      <w:spacing w:line="240" w:lineRule="auto"/>
+      <w:spacing w:line="360" w:lineRule="auto"/>
     </w:pPr>
     <w:rPr>
-      <w:b/>
       <w:bCs/>
-      <w:smallCaps/>
-      <w:color w:val="4472C4" w:themeColor="accent1"/>
+      <w:color w:val="000000" w:themeColor="text1"/>
       <w:spacing w:val="6"/>
+      <w:sz w:val="24"/>
     </w:rPr>
   </w:style>
   <w:style w:type="character" w:styleId="Fett">
@@ -7815,9 +7665,7 @@
     <w:qFormat/>
     <w:rsid w:val="00C86E4E"/>
     <w:rPr>
-      <w:b w:val="0"/>
-      <w:color w:val="000000" w:themeColor="text1"/>
-      <w:sz w:val="24"/>
+      <w:b/>
     </w:rPr>
   </w:style>
   <w:style w:type="paragraph" w:styleId="Funotentext">
@@ -7878,14 +7726,12 @@
     <w:basedOn w:val="Absatz-Standardschriftart"/>
     <w:link w:val="Beschriftung"/>
     <w:uiPriority w:val="35"/>
-    <w:semiHidden/>
-    <w:rsid w:val="00C86E4E"/>
+    <w:rsid w:val="00CE3039"/>
     <w:rPr>
-      <w:b/>
       <w:bCs/>
-      <w:smallCaps/>
-      <w:color w:val="4472C4" w:themeColor="accent1"/>
+      <w:color w:val="000000" w:themeColor="text1"/>
       <w:spacing w:val="6"/>
+      <w:sz w:val="24"/>
     </w:rPr>
   </w:style>
   <w:style w:type="character" w:customStyle="1" w:styleId="AbbTabellenBeschriftungZchn">
@@ -7894,9 +7740,8 @@
     <w:link w:val="AbbTabellenBeschriftung"/>
     <w:rsid w:val="00C86E4E"/>
     <w:rPr>
-      <w:b w:val="0"/>
+      <w:b/>
       <w:bCs/>
-      <w:smallCaps/>
       <w:color w:val="000000" w:themeColor="text1"/>
       <w:spacing w:val="6"/>
       <w:sz w:val="24"/>
@@ -8212,7 +8057,7 @@
 </file>
 
 <file path=customXml/itemProps1.xml><?xml version="1.0" encoding="utf-8"?>
-<ds:datastoreItem xmlns:ds="http://schemas.openxmlformats.org/officeDocument/2006/customXml" ds:itemID="{3DEED01F-926B-46E7-B3FA-5303B41A26FA}">
+<ds:datastoreItem xmlns:ds="http://schemas.openxmlformats.org/officeDocument/2006/customXml" ds:itemID="{BA69974C-675B-4900-8F28-C05D7F86349E}">
   <ds:schemaRefs>
     <ds:schemaRef ds:uri="http://schemas.openxmlformats.org/officeDocument/2006/bibliography"/>
   </ds:schemaRefs>

</xml_diff>

<commit_message>
Added writersplan and denni gliederung
</commit_message>
<xml_diff>
--- a/Thesis/Thesis Falco.docx
+++ b/Thesis/Thesis Falco.docx
@@ -649,7 +649,6 @@
           <w:color w:val="auto"/>
         </w:rPr>
       </w:pPr>
-      <w:bookmarkStart w:id="14" w:name="_Toc17198632"/>
     </w:p>
     <w:p>
       <w:pPr>
@@ -692,6 +691,7 @@
           <w:color w:val="auto"/>
         </w:rPr>
       </w:pPr>
+      <w:bookmarkStart w:id="14" w:name="_Toc17290126"/>
       <w:r>
         <w:rPr>
           <w:rStyle w:val="SchwacheHervorhebung"/>
@@ -703,6 +703,36 @@
         <w:t>Abstract</w:t>
       </w:r>
       <w:bookmarkEnd w:id="14"/>
+      <w:r>
+        <w:rPr>
+          <w:rStyle w:val="SchwacheHervorhebung"/>
+          <w:i w:val="0"/>
+          <w:iCs w:val="0"/>
+          <w:color w:val="auto"/>
+        </w:rPr>
+        <w:t xml:space="preserve"> 100-</w:t>
+      </w:r>
+      <w:commentRangeStart w:id="15"/>
+      <w:r>
+        <w:rPr>
+          <w:rStyle w:val="SchwacheHervorhebung"/>
+          <w:i w:val="0"/>
+          <w:iCs w:val="0"/>
+          <w:color w:val="auto"/>
+        </w:rPr>
+        <w:t>120wort</w:t>
+      </w:r>
+      <w:commentRangeEnd w:id="15"/>
+      <w:r>
+        <w:rPr>
+          <w:rStyle w:val="Kommentarzeichen"/>
+          <w:rFonts w:asciiTheme="minorHAnsi" w:eastAsiaTheme="minorEastAsia" w:hAnsiTheme="minorHAnsi" w:cstheme="minorBidi"/>
+          <w:b w:val="0"/>
+          <w:bCs w:val="0"/>
+          <w:spacing w:val="0"/>
+        </w:rPr>
+        <w:commentReference w:id="15"/>
+      </w:r>
     </w:p>
     <w:p>
       <w:pPr>
@@ -715,7 +745,19 @@
         <w:rPr>
           <w:lang w:val="de-DE"/>
         </w:rPr>
-        <w:t xml:space="preserve">Im Rahmen dieser Bachelorarbeit werden Komponenten für die Netzwerkkommunikation innerhalb des auf </w:t>
+        <w:t xml:space="preserve">Im Rahmen dieser Bachelorarbeit </w:t>
+      </w:r>
+      <w:r>
+        <w:rPr>
+          <w:lang w:val="de-DE"/>
+        </w:rPr>
+        <w:t>wurden</w:t>
+      </w:r>
+      <w:r>
+        <w:rPr>
+          <w:lang w:val="de-DE"/>
+        </w:rPr>
+        <w:t xml:space="preserve"> Komponenten für die Netzwerkkommunikation innerhalb des auf </w:t>
       </w:r>
       <w:proofErr w:type="spellStart"/>
       <w:r>
@@ -821,7 +863,45 @@
         <w:rPr>
           <w:lang w:val="de-DE"/>
         </w:rPr>
-        <w:t xml:space="preserve"> gezogen.</w:t>
+        <w:t xml:space="preserve"> </w:t>
+      </w:r>
+      <w:commentRangeStart w:id="16"/>
+      <w:commentRangeStart w:id="17"/>
+      <w:r>
+        <w:rPr>
+          <w:lang w:val="de-DE"/>
+        </w:rPr>
+        <w:t>gezogen</w:t>
+      </w:r>
+      <w:commentRangeEnd w:id="16"/>
+      <w:r>
+        <w:rPr>
+          <w:rStyle w:val="Kommentarzeichen"/>
+          <w:rFonts w:cstheme="minorBidi"/>
+          <w:bCs w:val="0"/>
+          <w:color w:val="auto"/>
+          <w:spacing w:val="0"/>
+          <w:lang w:val="de-DE"/>
+        </w:rPr>
+        <w:commentReference w:id="16"/>
+      </w:r>
+      <w:commentRangeEnd w:id="17"/>
+      <w:r>
+        <w:rPr>
+          <w:rStyle w:val="Kommentarzeichen"/>
+          <w:rFonts w:cstheme="minorBidi"/>
+          <w:bCs w:val="0"/>
+          <w:color w:val="auto"/>
+          <w:spacing w:val="0"/>
+          <w:lang w:val="de-DE"/>
+        </w:rPr>
+        <w:commentReference w:id="17"/>
+      </w:r>
+      <w:r>
+        <w:rPr>
+          <w:lang w:val="de-DE"/>
+        </w:rPr>
+        <w:t>.</w:t>
       </w:r>
     </w:p>
     <w:p>
@@ -957,7 +1037,7 @@
         </w:sectPr>
       </w:pPr>
     </w:p>
-    <w:bookmarkStart w:id="15" w:name="_Toc17198633" w:displacedByCustomXml="next"/>
+    <w:bookmarkStart w:id="18" w:name="_Toc17290127" w:displacedByCustomXml="next"/>
     <w:sdt>
       <w:sdtPr>
         <w:rPr>
@@ -992,7 +1072,7 @@
           <w:r>
             <w:t>Inhaltsverzeichnis</w:t>
           </w:r>
-          <w:bookmarkEnd w:id="15"/>
+          <w:bookmarkEnd w:id="18"/>
         </w:p>
         <w:p>
           <w:pPr>
@@ -1013,7 +1093,7 @@
           <w:r>
             <w:fldChar w:fldCharType="separate"/>
           </w:r>
-          <w:hyperlink w:anchor="_Toc17198632" w:history="1">
+          <w:hyperlink w:anchor="_Toc17290126" w:history="1">
             <w:r>
               <w:rPr>
                 <w:rStyle w:val="Hyperlink"/>
@@ -1040,7 +1120,7 @@
                 <w:noProof/>
                 <w:webHidden/>
               </w:rPr>
-              <w:instrText xml:space="preserve"> PAGEREF _Toc17198632 \h </w:instrText>
+              <w:instrText xml:space="preserve"> PAGEREF _Toc17290126 \h </w:instrText>
             </w:r>
             <w:r>
               <w:rPr>
@@ -1060,7 +1140,7 @@
                 <w:noProof/>
                 <w:webHidden/>
               </w:rPr>
-              <w:t>I</w:t>
+              <w:t>3</w:t>
             </w:r>
             <w:r>
               <w:rPr>
@@ -1081,7 +1161,7 @@
               <w:noProof/>
             </w:rPr>
           </w:pPr>
-          <w:hyperlink w:anchor="_Toc17198633" w:history="1">
+          <w:hyperlink w:anchor="_Toc17290127" w:history="1">
             <w:r>
               <w:rPr>
                 <w:rStyle w:val="Hyperlink"/>
@@ -1108,7 +1188,7 @@
                 <w:noProof/>
                 <w:webHidden/>
               </w:rPr>
-              <w:instrText xml:space="preserve"> PAGEREF _Toc17198633 \h </w:instrText>
+              <w:instrText xml:space="preserve"> PAGEREF _Toc17290127 \h </w:instrText>
             </w:r>
             <w:r>
               <w:rPr>
@@ -1128,7 +1208,7 @@
                 <w:noProof/>
                 <w:webHidden/>
               </w:rPr>
-              <w:t>III</w:t>
+              <w:t>5</w:t>
             </w:r>
             <w:r>
               <w:rPr>
@@ -1149,7 +1229,7 @@
               <w:noProof/>
             </w:rPr>
           </w:pPr>
-          <w:hyperlink w:anchor="_Toc17198634" w:history="1">
+          <w:hyperlink w:anchor="_Toc17290128" w:history="1">
             <w:r>
               <w:rPr>
                 <w:rStyle w:val="Hyperlink"/>
@@ -1176,7 +1256,7 @@
                 <w:noProof/>
                 <w:webHidden/>
               </w:rPr>
-              <w:instrText xml:space="preserve"> PAGEREF _Toc17198634 \h </w:instrText>
+              <w:instrText xml:space="preserve"> PAGEREF _Toc17290128 \h </w:instrText>
             </w:r>
             <w:r>
               <w:rPr>
@@ -1196,7 +1276,7 @@
                 <w:noProof/>
                 <w:webHidden/>
               </w:rPr>
-              <w:t>III</w:t>
+              <w:t>7</w:t>
             </w:r>
             <w:r>
               <w:rPr>
@@ -1217,7 +1297,7 @@
               <w:noProof/>
             </w:rPr>
           </w:pPr>
-          <w:hyperlink w:anchor="_Toc17198635" w:history="1">
+          <w:hyperlink w:anchor="_Toc17290129" w:history="1">
             <w:r>
               <w:rPr>
                 <w:rStyle w:val="Hyperlink"/>
@@ -1245,7 +1325,7 @@
                 <w:noProof/>
                 <w:webHidden/>
               </w:rPr>
-              <w:instrText xml:space="preserve"> PAGEREF _Toc17198635 \h </w:instrText>
+              <w:instrText xml:space="preserve"> PAGEREF _Toc17290129 \h </w:instrText>
             </w:r>
             <w:r>
               <w:rPr>
@@ -1265,7 +1345,7 @@
                 <w:noProof/>
                 <w:webHidden/>
               </w:rPr>
-              <w:t>III</w:t>
+              <w:t>9</w:t>
             </w:r>
             <w:r>
               <w:rPr>
@@ -1286,7 +1366,7 @@
               <w:noProof/>
             </w:rPr>
           </w:pPr>
-          <w:hyperlink w:anchor="_Toc17198636" w:history="1">
+          <w:hyperlink w:anchor="_Toc17290130" w:history="1">
             <w:r>
               <w:rPr>
                 <w:rStyle w:val="Hyperlink"/>
@@ -1313,7 +1393,7 @@
                 <w:noProof/>
                 <w:webHidden/>
               </w:rPr>
-              <w:instrText xml:space="preserve"> PAGEREF _Toc17198636 \h </w:instrText>
+              <w:instrText xml:space="preserve"> PAGEREF _Toc17290130 \h </w:instrText>
             </w:r>
             <w:r>
               <w:rPr>
@@ -1346,6 +1426,74 @@
         </w:p>
         <w:p>
           <w:pPr>
+            <w:pStyle w:val="Verzeichnis1"/>
+            <w:tabs>
+              <w:tab w:val="right" w:leader="dot" w:pos="8210"/>
+            </w:tabs>
+            <w:rPr>
+              <w:noProof/>
+            </w:rPr>
+          </w:pPr>
+          <w:hyperlink w:anchor="_Toc17290131" w:history="1">
+            <w:r>
+              <w:rPr>
+                <w:rStyle w:val="Hyperlink"/>
+                <w:noProof/>
+              </w:rPr>
+              <w:t>Fudge – Didaktischer Spieleeditor</w:t>
+            </w:r>
+            <w:r>
+              <w:rPr>
+                <w:noProof/>
+                <w:webHidden/>
+              </w:rPr>
+              <w:tab/>
+            </w:r>
+            <w:r>
+              <w:rPr>
+                <w:noProof/>
+                <w:webHidden/>
+              </w:rPr>
+              <w:fldChar w:fldCharType="begin"/>
+            </w:r>
+            <w:r>
+              <w:rPr>
+                <w:noProof/>
+                <w:webHidden/>
+              </w:rPr>
+              <w:instrText xml:space="preserve"> PAGEREF _Toc17290131 \h </w:instrText>
+            </w:r>
+            <w:r>
+              <w:rPr>
+                <w:noProof/>
+                <w:webHidden/>
+              </w:rPr>
+            </w:r>
+            <w:r>
+              <w:rPr>
+                <w:noProof/>
+                <w:webHidden/>
+              </w:rPr>
+              <w:fldChar w:fldCharType="separate"/>
+            </w:r>
+            <w:r>
+              <w:rPr>
+                <w:noProof/>
+                <w:webHidden/>
+              </w:rPr>
+              <w:t>3</w:t>
+            </w:r>
+            <w:r>
+              <w:rPr>
+                <w:noProof/>
+                <w:webHidden/>
+              </w:rPr>
+              <w:fldChar w:fldCharType="end"/>
+            </w:r>
+          </w:hyperlink>
+        </w:p>
+        <w:p>
+          <w:pPr>
             <w:rPr>
               <w:rStyle w:val="SchwacheHervorhebung"/>
               <w:i w:val="0"/>
@@ -1448,7 +1596,7 @@
           <w:color w:val="auto"/>
         </w:rPr>
       </w:pPr>
-      <w:bookmarkStart w:id="16" w:name="_Toc17198634"/>
+      <w:bookmarkStart w:id="19" w:name="_Toc17290128"/>
       <w:r>
         <w:rPr>
           <w:rStyle w:val="SchwacheHervorhebung"/>
@@ -1459,7 +1607,7 @@
         <w:lastRenderedPageBreak/>
         <w:t>Abbildungsverzeichnis</w:t>
       </w:r>
-      <w:bookmarkEnd w:id="16"/>
+      <w:bookmarkEnd w:id="19"/>
     </w:p>
     <w:p>
       <w:pPr>
@@ -3929,7 +4077,7 @@
           <w:lang w:val="en-US"/>
         </w:rPr>
       </w:pPr>
-      <w:bookmarkStart w:id="17" w:name="_Toc17198635"/>
+      <w:bookmarkStart w:id="20" w:name="_Toc17290129"/>
       <w:proofErr w:type="spellStart"/>
       <w:r>
         <w:rPr>
@@ -3942,7 +4090,7 @@
         <w:lastRenderedPageBreak/>
         <w:t>Abkürzungsverzeichnis</w:t>
       </w:r>
-      <w:bookmarkEnd w:id="17"/>
+      <w:bookmarkEnd w:id="20"/>
       <w:proofErr w:type="spellEnd"/>
     </w:p>
     <w:p>
@@ -5094,6 +5242,9 @@
     <w:p>
       <w:pPr>
         <w:pStyle w:val="berschriftHauptE1"/>
+        <w:rPr>
+          <w:lang w:val="en-US"/>
+        </w:rPr>
         <w:sectPr>
           <w:footnotePr>
             <w:pos w:val="beneathText"/>
@@ -5104,17 +5255,20 @@
           <w:docGrid w:linePitch="360"/>
         </w:sectPr>
       </w:pPr>
-      <w:bookmarkStart w:id="18" w:name="_Toc17198636"/>
     </w:p>
     <w:p>
       <w:pPr>
         <w:pStyle w:val="berschriftHauptE1"/>
       </w:pPr>
+      <w:bookmarkStart w:id="21" w:name="_Toc17290130"/>
       <w:r>
         <w:lastRenderedPageBreak/>
+        <w:t xml:space="preserve">1 </w:t>
+      </w:r>
+      <w:r>
         <w:t>Einleitung</w:t>
       </w:r>
-      <w:bookmarkEnd w:id="18"/>
+      <w:bookmarkEnd w:id="21"/>
     </w:p>
     <w:p>
       <w:pPr>
@@ -5129,7 +5283,7 @@
       </w:pPr>
       <w:r>
         <w:rPr>
-          <w:noProof/>
+          <w:rStyle w:val="FlietextZchn"/>
         </w:rPr>
         <mc:AlternateContent>
           <mc:Choice Requires="wps">
@@ -5334,8 +5488,7 @@
       </w:r>
       <w:r>
         <w:rPr>
-          <w:rFonts w:ascii="Calibri" w:hAnsi="Calibri"/>
-          <w:noProof/>
+          <w:rStyle w:val="FlietextZchn"/>
         </w:rPr>
         <w:drawing>
           <wp:anchor distT="0" distB="0" distL="114300" distR="114300" simplePos="0" relativeHeight="251663872" behindDoc="0" locked="0" layoutInCell="1" allowOverlap="1" wp14:anchorId="29915884" wp14:editId="72BEDCA0">
@@ -5402,23 +5555,23 @@
       </w:r>
       <w:r>
         <w:rPr>
-          <w:rFonts w:ascii="Calibri" w:hAnsi="Calibri"/>
-        </w:rPr>
-        <w:t>D</w:t>
-      </w:r>
-      <w:r>
-        <w:rPr>
           <w:rStyle w:val="FlietextZchn"/>
-          <w:lang w:val="de-DE"/>
-        </w:rPr>
-        <w:t>ie Videospielindustrie ist in den letzten Jahren massiv gewachsen. Allein der Markt für Videospiele in den Niederlanden wuchs von 518 Millionen Euro im Jahr 2012 auf 1.65 Milliarden Euro im Jahr 2019 an, mit vergleichbaren Tendenzen, mit Wachstumszahlen von 11% über die letzten 10 Jahre, weltweit (</w:t>
-      </w:r>
-      <w:proofErr w:type="spellStart"/>
+        </w:rPr>
+        <w:t>Die</w:t>
+      </w:r>
       <w:r>
         <w:rPr>
           <w:rStyle w:val="FlietextZchn"/>
           <w:lang w:val="de-DE"/>
         </w:rPr>
+        <w:t xml:space="preserve"> Videospielindustrie ist in den letzten Jahren massiv gewachsen. Allein der Markt für Videospiele in den Niederlanden wuchs von 518 Millionen Euro im Jahr 2012 auf 1.65 Milliarden Euro im Jahr 2019 an, mit vergleichbaren Tendenzen, mit Wachstumszahlen von 11% über die letzten 10 Jahre, weltweit (</w:t>
+      </w:r>
+      <w:proofErr w:type="spellStart"/>
+      <w:r>
+        <w:rPr>
+          <w:rStyle w:val="FlietextZchn"/>
+          <w:lang w:val="de-DE"/>
+        </w:rPr>
         <w:t>Wijman</w:t>
       </w:r>
       <w:proofErr w:type="spellEnd"/>
@@ -5497,14 +5650,13 @@
         <w:rPr>
           <w:lang w:val="de-DE"/>
         </w:rPr>
-        <w:t xml:space="preserve">um Entwicklern die Arbeit zu erleichtern und komplexe Komponenten verwendungsfertig bereit zu </w:t>
-      </w:r>
-      <w:proofErr w:type="spellStart"/>
-      <w:r>
-        <w:rPr>
-          <w:lang w:val="de-DE"/>
-        </w:rPr>
-        <w:t>stellen</w:t>
+        <w:t>um Entwickler</w:t>
+      </w:r>
+      <w:r>
+        <w:rPr>
+          <w:lang w:val="de-DE"/>
+        </w:rPr>
+        <w:t xml:space="preserve"> die Arbeit zu erleichtern und komplexe Komponenten verwendungsfertig bereit zu stellen</w:t>
       </w:r>
       <w:r>
         <w:rPr>
@@ -5516,14 +5668,13 @@
         <w:rPr>
           <w:lang w:val="de-DE"/>
         </w:rPr>
-        <w:t>Diese</w:t>
-      </w:r>
-      <w:proofErr w:type="spellEnd"/>
-      <w:r>
-        <w:rPr>
-          <w:lang w:val="de-DE"/>
-        </w:rPr>
-        <w:t xml:space="preserve"> fertigen Komponenten sollen durch</w:t>
+        <w:t xml:space="preserve"> </w:t>
+      </w:r>
+      <w:r>
+        <w:rPr>
+          <w:lang w:val="de-DE"/>
+        </w:rPr>
+        <w:t>Diese fertigen Komponenten sollen durch</w:t>
       </w:r>
       <w:r>
         <w:rPr>
@@ -5658,13 +5809,22 @@
           <w:rFonts w:ascii="Calibri" w:hAnsi="Calibri"/>
           <w:lang w:val="de-DE"/>
         </w:rPr>
-        <w:t>-Friedl ins Leben gerufen. Fudge ist eine Game-Engine und ein Editor, der die Strukturen und Prozesse eines Videospiels offen legt</w:t>
-      </w:r>
+        <w:t xml:space="preserve">-Friedl ins Leben gerufen. Fudge ist eine Game-Engine und ein Editor, der die Strukturen und Prozesse eines Videospiels </w:t>
+      </w:r>
+      <w:proofErr w:type="gramStart"/>
       <w:r>
         <w:rPr>
           <w:rFonts w:ascii="Calibri" w:hAnsi="Calibri"/>
           <w:lang w:val="de-DE"/>
         </w:rPr>
+        <w:t>offen legt</w:t>
+      </w:r>
+      <w:proofErr w:type="gramEnd"/>
+      <w:r>
+        <w:rPr>
+          <w:rFonts w:ascii="Calibri" w:hAnsi="Calibri"/>
+          <w:lang w:val="de-DE"/>
+        </w:rPr>
         <w:t xml:space="preserve"> und Entwickler dennoch mit grundlegenden Funktionalitäten versorgt.</w:t>
       </w:r>
     </w:p>
@@ -5739,13 +5899,29 @@
           <w:rFonts w:ascii="Calibri" w:hAnsi="Calibri"/>
           <w:lang w:val="de-DE"/>
         </w:rPr>
-        <w:t xml:space="preserve"> Spielen üblichsten Methoden zur Kommunikation zwischen Spielinstanzen ermittelt und kurz erläutert. Dazu gehört ebenfalls ein kurzer Exkurs in modernen Netzwerkprotokollen die in der Netzwerkkommunikation üblich sind</w:t>
-      </w:r>
+        <w:t xml:space="preserve"> Spielen üblichsten Methoden zur Kommunikation zwischen Spielinstanzen ermittelt und kurz erläutert. Dazu gehört ebenfalls ein kurzer Exkurs in modernen </w:t>
+      </w:r>
+      <w:proofErr w:type="gramStart"/>
       <w:r>
         <w:rPr>
           <w:rFonts w:ascii="Calibri" w:hAnsi="Calibri"/>
           <w:lang w:val="de-DE"/>
         </w:rPr>
+        <w:t>Netzwerkprotokollen</w:t>
+      </w:r>
+      <w:proofErr w:type="gramEnd"/>
+      <w:r>
+        <w:rPr>
+          <w:rFonts w:ascii="Calibri" w:hAnsi="Calibri"/>
+          <w:lang w:val="de-DE"/>
+        </w:rPr>
+        <w:t xml:space="preserve"> die in der Netzwerkkommunikation üblich sind</w:t>
+      </w:r>
+      <w:r>
+        <w:rPr>
+          <w:rFonts w:ascii="Calibri" w:hAnsi="Calibri"/>
+          <w:lang w:val="de-DE"/>
+        </w:rPr>
         <w:t xml:space="preserve"> und daher relevant für die Umsetzung der Netzwerkkommunikation in Fudge.</w:t>
       </w:r>
     </w:p>
@@ -5762,7 +5938,23 @@
           <w:rFonts w:ascii="Calibri" w:hAnsi="Calibri"/>
           <w:lang w:val="de-DE"/>
         </w:rPr>
-        <w:t>Aus diesen Informationen erschließen sich die Anforderungen an die Netzwerkkomponenten und die Aufgaben die sie erfüllen können müssen, um für die Entwicklung von Spielen in Fudge sinnvoll verwendet werden zu können.</w:t>
+        <w:t xml:space="preserve">Aus diesen Informationen erschließen sich die Anforderungen an die Netzwerkkomponenten und die </w:t>
+      </w:r>
+      <w:proofErr w:type="gramStart"/>
+      <w:r>
+        <w:rPr>
+          <w:rFonts w:ascii="Calibri" w:hAnsi="Calibri"/>
+          <w:lang w:val="de-DE"/>
+        </w:rPr>
+        <w:t>Aufgaben</w:t>
+      </w:r>
+      <w:proofErr w:type="gramEnd"/>
+      <w:r>
+        <w:rPr>
+          <w:rFonts w:ascii="Calibri" w:hAnsi="Calibri"/>
+          <w:lang w:val="de-DE"/>
+        </w:rPr>
+        <w:t xml:space="preserve"> die sie erfüllen können müssen, um für die Entwicklung von Spielen in Fudge sinnvoll verwendet werden zu können.</w:t>
       </w:r>
     </w:p>
     <w:p>
@@ -5778,7 +5970,23 @@
           <w:rFonts w:ascii="Calibri" w:hAnsi="Calibri"/>
           <w:lang w:val="de-DE"/>
         </w:rPr>
-        <w:t>Unter Berücksichtigung der Rahmenbedingungen und Anforderungen werden dann die möglichen Technologien ermittelt, die bei der Entwicklung verwendet werden können. Diese werden evaluiert und die passenden werden im weiteren für die Entwicklung verwendet</w:t>
+        <w:t xml:space="preserve">Unter Berücksichtigung der Rahmenbedingungen und Anforderungen werden dann die möglichen Technologien ermittelt, die bei der Entwicklung verwendet werden können. Diese werden evaluiert und die passenden werden im </w:t>
+      </w:r>
+      <w:proofErr w:type="gramStart"/>
+      <w:r>
+        <w:rPr>
+          <w:rFonts w:ascii="Calibri" w:hAnsi="Calibri"/>
+          <w:lang w:val="de-DE"/>
+        </w:rPr>
+        <w:t>weiteren</w:t>
+      </w:r>
+      <w:proofErr w:type="gramEnd"/>
+      <w:r>
+        <w:rPr>
+          <w:rFonts w:ascii="Calibri" w:hAnsi="Calibri"/>
+          <w:lang w:val="de-DE"/>
+        </w:rPr>
+        <w:t xml:space="preserve"> für die Entwicklung verwendet</w:t>
       </w:r>
     </w:p>
     <w:p>
@@ -5789,12 +5997,21 @@
           <w:lang w:val="de-DE"/>
         </w:rPr>
       </w:pPr>
+      <w:proofErr w:type="gramStart"/>
       <w:r>
         <w:rPr>
           <w:rFonts w:ascii="Calibri" w:hAnsi="Calibri"/>
           <w:lang w:val="de-DE"/>
         </w:rPr>
-        <w:t xml:space="preserve">Darauf folgend wird die </w:t>
+        <w:t>Darauf folgend</w:t>
+      </w:r>
+      <w:proofErr w:type="gramEnd"/>
+      <w:r>
+        <w:rPr>
+          <w:rFonts w:ascii="Calibri" w:hAnsi="Calibri"/>
+          <w:lang w:val="de-DE"/>
+        </w:rPr>
+        <w:t xml:space="preserve"> wird die </w:t>
       </w:r>
       <w:r>
         <w:rPr>
@@ -5870,13 +6087,659 @@
       </w:pPr>
       <w:r>
         <w:lastRenderedPageBreak/>
-        <w:t>Fudge – Didaktischer Spie</w:t>
-      </w:r>
-      <w:bookmarkStart w:id="19" w:name="_GoBack"/>
-      <w:bookmarkEnd w:id="19"/>
-      <w:r>
-        <w:t>leeditor</w:t>
-      </w:r>
+        <w:t>2 Rahmenbedingungen – Theoretische Grundlagen</w:t>
+      </w:r>
+    </w:p>
+    <w:p>
+      <w:pPr>
+        <w:pStyle w:val="berschriftUnterkapitelE2"/>
+      </w:pPr>
+      <w:r>
+        <w:t>Fudge</w:t>
+      </w:r>
+    </w:p>
+    <w:p>
+      <w:pPr>
+        <w:pStyle w:val="berschriftUnterkapitelE3"/>
+        <w:ind w:firstLine="0"/>
+      </w:pPr>
+      <w:proofErr w:type="spellStart"/>
+      <w:r>
+        <w:t>Typescript</w:t>
+      </w:r>
+      <w:proofErr w:type="spellEnd"/>
+      <w:r>
+        <w:t>/</w:t>
+      </w:r>
+      <w:proofErr w:type="spellStart"/>
+      <w:r>
+        <w:t>Javascript</w:t>
+      </w:r>
+      <w:proofErr w:type="spellEnd"/>
+    </w:p>
+    <w:p>
+      <w:pPr>
+        <w:pStyle w:val="berschriftUnterkapitelE3"/>
+        <w:ind w:firstLine="0"/>
+      </w:pPr>
+      <w:proofErr w:type="spellStart"/>
+      <w:r>
+        <w:t>Electron</w:t>
+      </w:r>
+      <w:proofErr w:type="spellEnd"/>
+    </w:p>
+    <w:p>
+      <w:pPr>
+        <w:pStyle w:val="berschriftUnterkapitelE3"/>
+        <w:ind w:firstLine="0"/>
+      </w:pPr>
+      <w:proofErr w:type="spellStart"/>
+      <w:r>
+        <w:t>Nodejs</w:t>
+      </w:r>
+      <w:proofErr w:type="spellEnd"/>
+    </w:p>
+    <w:p>
+      <w:pPr>
+        <w:pStyle w:val="berschriftUnterkapitelE3"/>
+        <w:ind w:firstLine="0"/>
+      </w:pPr>
+      <w:proofErr w:type="spellStart"/>
+      <w:r>
+        <w:t>Bla</w:t>
+      </w:r>
+      <w:proofErr w:type="spellEnd"/>
+    </w:p>
+    <w:p>
+      <w:pPr>
+        <w:pStyle w:val="berschriftUnterkapitelE3"/>
+        <w:ind w:firstLine="0"/>
+      </w:pPr>
+      <w:proofErr w:type="spellStart"/>
+      <w:r>
+        <w:t>Bla</w:t>
+      </w:r>
+      <w:proofErr w:type="spellEnd"/>
+    </w:p>
+    <w:p>
+      <w:pPr>
+        <w:pStyle w:val="berschriftUnterkapitelE2"/>
+      </w:pPr>
+      <w:r>
+        <w:t>Netzwerkprotokolle</w:t>
+      </w:r>
+    </w:p>
+    <w:p>
+      <w:pPr>
+        <w:pStyle w:val="berschriftUnterkapitelE3"/>
+        <w:ind w:firstLine="0"/>
+      </w:pPr>
+      <w:proofErr w:type="spellStart"/>
+      <w:r>
+        <w:t>Udp</w:t>
+      </w:r>
+      <w:proofErr w:type="spellEnd"/>
+    </w:p>
+    <w:p>
+      <w:pPr>
+        <w:pStyle w:val="berschriftUnterkapitelE3"/>
+        <w:ind w:firstLine="0"/>
+      </w:pPr>
+      <w:proofErr w:type="spellStart"/>
+      <w:r>
+        <w:t>Tcp</w:t>
+      </w:r>
+      <w:proofErr w:type="spellEnd"/>
+    </w:p>
+    <w:p>
+      <w:pPr>
+        <w:pStyle w:val="berschriftUnterkapitelE3"/>
+        <w:ind w:firstLine="0"/>
+      </w:pPr>
+      <w:r>
+        <w:t>ftp</w:t>
+      </w:r>
+    </w:p>
+    <w:p>
+      <w:pPr>
+        <w:pStyle w:val="berschriftUnterkapitelE2"/>
+      </w:pPr>
+      <w:r>
+        <w:t>Heutige Spiele</w:t>
+      </w:r>
+    </w:p>
+    <w:p>
+      <w:pPr>
+        <w:pStyle w:val="berschriftUnterkapitelE3"/>
+        <w:ind w:firstLine="0"/>
+      </w:pPr>
+      <w:r>
+        <w:t>Clientserver</w:t>
+      </w:r>
+    </w:p>
+    <w:p>
+      <w:pPr>
+        <w:pStyle w:val="berschriftUnterkapitelE3"/>
+        <w:ind w:firstLine="0"/>
+      </w:pPr>
+      <w:proofErr w:type="spellStart"/>
+      <w:r>
+        <w:t>Peertopeer</w:t>
+      </w:r>
+      <w:proofErr w:type="spellEnd"/>
+    </w:p>
+    <w:p>
+      <w:pPr>
+        <w:pStyle w:val="berschriftHauptE1"/>
+      </w:pPr>
+      <w:r>
+        <w:t>3 Methodik</w:t>
+      </w:r>
+    </w:p>
+    <w:p>
+      <w:pPr>
+        <w:pStyle w:val="Flietext"/>
+        <w:rPr>
+          <w:lang w:val="de-DE"/>
+        </w:rPr>
+      </w:pPr>
+      <w:r>
+        <w:rPr>
+          <w:lang w:val="de-DE"/>
+        </w:rPr>
+        <w:t xml:space="preserve">Im letzten </w:t>
+      </w:r>
+      <w:proofErr w:type="spellStart"/>
+      <w:r>
+        <w:rPr>
+          <w:lang w:val="de-DE"/>
+        </w:rPr>
+        <w:t>kapitel</w:t>
+      </w:r>
+      <w:proofErr w:type="spellEnd"/>
+      <w:r>
+        <w:rPr>
+          <w:lang w:val="de-DE"/>
+        </w:rPr>
+        <w:t xml:space="preserve"> wurden die </w:t>
+      </w:r>
+      <w:r>
+        <w:rPr>
+          <w:lang w:val="de-DE"/>
+        </w:rPr>
+        <w:t>Voraussetzungen</w:t>
+      </w:r>
+      <w:r>
+        <w:rPr>
+          <w:lang w:val="de-DE"/>
+        </w:rPr>
+        <w:t xml:space="preserve"> dargelegt </w:t>
+      </w:r>
+      <w:r>
+        <w:rPr>
+          <w:lang w:val="de-DE"/>
+        </w:rPr>
+        <w:t xml:space="preserve">die Technologien erfüllen müssen um für die Entwicklung von </w:t>
+      </w:r>
+      <w:proofErr w:type="spellStart"/>
+      <w:r>
+        <w:rPr>
+          <w:lang w:val="de-DE"/>
+        </w:rPr>
+        <w:t>Netzwerkomponenten</w:t>
+      </w:r>
+      <w:proofErr w:type="spellEnd"/>
+      <w:r>
+        <w:rPr>
+          <w:lang w:val="de-DE"/>
+        </w:rPr>
+        <w:t xml:space="preserve"> in Frage zu kommen. Im </w:t>
+      </w:r>
+      <w:proofErr w:type="gramStart"/>
+      <w:r>
+        <w:rPr>
+          <w:lang w:val="de-DE"/>
+        </w:rPr>
+        <w:t>folgenden</w:t>
+      </w:r>
+      <w:proofErr w:type="gramEnd"/>
+      <w:r>
+        <w:rPr>
+          <w:lang w:val="de-DE"/>
+        </w:rPr>
+        <w:t xml:space="preserve"> werden die möglichen Kandidaten vorgestellt und auf ihre Eignung geprüft. </w:t>
+      </w:r>
+    </w:p>
+    <w:p>
+      <w:pPr>
+        <w:pStyle w:val="berschriftUnterkapitelE2"/>
+      </w:pPr>
+      <w:r>
+        <w:lastRenderedPageBreak/>
+        <w:t>Auswahl der kompatiblen Technologien</w:t>
+      </w:r>
+    </w:p>
+    <w:p>
+      <w:pPr>
+        <w:pStyle w:val="berschriftUnterkapitelE3"/>
+      </w:pPr>
+      <w:r>
+        <w:t xml:space="preserve">Darstellung als </w:t>
+      </w:r>
+      <w:proofErr w:type="spellStart"/>
+      <w:r>
+        <w:t>grafik</w:t>
+      </w:r>
+      <w:proofErr w:type="spellEnd"/>
+      <w:r>
+        <w:t xml:space="preserve"> zeitstrahl wo inkompatible </w:t>
+      </w:r>
+      <w:proofErr w:type="spellStart"/>
+      <w:r>
+        <w:t>sachen</w:t>
+      </w:r>
+      <w:proofErr w:type="spellEnd"/>
+      <w:r>
+        <w:t xml:space="preserve"> dann runterfallen sozusagen oder eher plus minus rot grün </w:t>
+      </w:r>
+      <w:proofErr w:type="spellStart"/>
+      <w:r>
+        <w:t>tabelle</w:t>
+      </w:r>
+      <w:proofErr w:type="spellEnd"/>
+    </w:p>
+    <w:p>
+      <w:pPr>
+        <w:pStyle w:val="berschriftUnterkapitelE3"/>
+      </w:pPr>
+      <w:r>
+        <w:t>Tech 1</w:t>
+      </w:r>
+    </w:p>
+    <w:p>
+      <w:pPr>
+        <w:pStyle w:val="berschriftUnterkapitelE3"/>
+      </w:pPr>
+      <w:r>
+        <w:t>Tech 2</w:t>
+      </w:r>
+    </w:p>
+    <w:p>
+      <w:pPr>
+        <w:pStyle w:val="berschriftUnterkapitelE3"/>
+      </w:pPr>
+      <w:r>
+        <w:t>Tech 3</w:t>
+      </w:r>
+    </w:p>
+    <w:p>
+      <w:pPr>
+        <w:pStyle w:val="berschriftUnterkapitelE2"/>
+      </w:pPr>
+      <w:r>
+        <w:t>Entwicklung</w:t>
+      </w:r>
+    </w:p>
+    <w:p>
+      <w:pPr>
+        <w:pStyle w:val="berschriftUnterkapitelE3"/>
+      </w:pPr>
+      <w:r>
+        <w:t>Komponenten</w:t>
+      </w:r>
+    </w:p>
+    <w:p>
+      <w:pPr>
+        <w:pStyle w:val="berschriftUnterkapitelE3"/>
+      </w:pPr>
+      <w:r>
+        <w:tab/>
+        <w:t>Komp 1</w:t>
+      </w:r>
+    </w:p>
+    <w:p>
+      <w:pPr>
+        <w:pStyle w:val="berschriftUnterkapitelE3"/>
+        <w:ind w:left="708"/>
+      </w:pPr>
+      <w:r>
+        <w:t>Komp 2</w:t>
+      </w:r>
+    </w:p>
+    <w:p>
+      <w:pPr>
+        <w:pStyle w:val="berschriftUnterkapitelE3"/>
+        <w:ind w:left="708"/>
+      </w:pPr>
+      <w:r>
+        <w:t>Komp 3</w:t>
+      </w:r>
+    </w:p>
+    <w:p>
+      <w:pPr>
+        <w:pStyle w:val="berschriftUnterkapitelE3"/>
+        <w:ind w:left="708"/>
+      </w:pPr>
+      <w:r>
+        <w:t>Komp 4</w:t>
+      </w:r>
+    </w:p>
+    <w:p>
+      <w:pPr>
+        <w:pStyle w:val="berschriftHauptE1"/>
+      </w:pPr>
+      <w:r>
+        <w:t>4. Praktische Anwendung</w:t>
+      </w:r>
+    </w:p>
+    <w:p>
+      <w:pPr>
+        <w:pStyle w:val="berschriftUnterkapitelE3"/>
+        <w:ind w:left="708"/>
+      </w:pPr>
+      <w:r>
+        <w:t>Neue Nachrichten abfangen</w:t>
+      </w:r>
+    </w:p>
+    <w:p>
+      <w:pPr>
+        <w:pStyle w:val="berschriftUnterkapitelE3"/>
+        <w:ind w:left="708"/>
+      </w:pPr>
+      <w:proofErr w:type="spellStart"/>
+      <w:r>
+        <w:t>Clientenlogik</w:t>
+      </w:r>
+      <w:proofErr w:type="spellEnd"/>
+      <w:r>
+        <w:t xml:space="preserve"> einbauen</w:t>
+      </w:r>
+    </w:p>
+    <w:p>
+      <w:pPr>
+        <w:pStyle w:val="berschriftUnterkapitelE3"/>
+        <w:ind w:left="708"/>
+      </w:pPr>
+      <w:proofErr w:type="spellStart"/>
+      <w:r>
+        <w:t>Authoritative</w:t>
+      </w:r>
+      <w:proofErr w:type="spellEnd"/>
+      <w:r>
+        <w:t xml:space="preserve"> Commands strukturieren</w:t>
+      </w:r>
+    </w:p>
+    <w:p>
+      <w:pPr>
+        <w:pStyle w:val="berschriftUnterkapitelE3"/>
+        <w:ind w:left="708"/>
+      </w:pPr>
+      <w:proofErr w:type="spellStart"/>
+      <w:r>
+        <w:t>Ids</w:t>
+      </w:r>
+      <w:proofErr w:type="spellEnd"/>
+      <w:r>
+        <w:t xml:space="preserve"> für </w:t>
+      </w:r>
+      <w:proofErr w:type="spellStart"/>
+      <w:r>
+        <w:t>netzwerkobjete</w:t>
+      </w:r>
+      <w:proofErr w:type="spellEnd"/>
+      <w:r>
+        <w:t xml:space="preserve"> vergeben</w:t>
+      </w:r>
+    </w:p>
+    <w:p>
+      <w:pPr>
+        <w:pStyle w:val="berschriftUnterkapitelE3"/>
+        <w:ind w:left="708"/>
+      </w:pPr>
+    </w:p>
+    <w:p>
+      <w:pPr>
+        <w:pStyle w:val="berschriftHauptE1"/>
+      </w:pPr>
+      <w:r>
+        <w:t>5. Diskussion und Ausblick</w:t>
+      </w:r>
+    </w:p>
+    <w:p>
+      <w:pPr>
+        <w:pStyle w:val="berschriftUnterkapitelE3"/>
+        <w:ind w:firstLine="0"/>
+      </w:pPr>
+      <w:r>
+        <w:t>5.1 Diskussion</w:t>
+      </w:r>
+    </w:p>
+    <w:p>
+      <w:pPr>
+        <w:pStyle w:val="berschriftUnterkapitelE3"/>
+        <w:ind w:firstLine="0"/>
+      </w:pPr>
+      <w:r>
+        <w:t>5.</w:t>
+      </w:r>
+      <w:r>
+        <w:t>2</w:t>
+      </w:r>
+      <w:r>
+        <w:t xml:space="preserve"> Weiterentwicklung der Kernkomponenten</w:t>
+      </w:r>
+    </w:p>
+    <w:p>
+      <w:pPr>
+        <w:pStyle w:val="Flietext"/>
+        <w:rPr>
+          <w:lang w:val="de-DE"/>
+        </w:rPr>
+      </w:pPr>
+      <w:r>
+        <w:rPr>
+          <w:lang w:val="de-DE"/>
+        </w:rPr>
+        <w:t xml:space="preserve">Wie können die </w:t>
+      </w:r>
+      <w:proofErr w:type="spellStart"/>
+      <w:r>
+        <w:rPr>
+          <w:lang w:val="de-DE"/>
+        </w:rPr>
+        <w:t>komponenten</w:t>
+      </w:r>
+      <w:proofErr w:type="spellEnd"/>
+      <w:r>
+        <w:rPr>
+          <w:lang w:val="de-DE"/>
+        </w:rPr>
+        <w:t xml:space="preserve"> selbst w</w:t>
+      </w:r>
+      <w:r>
+        <w:rPr>
+          <w:lang w:val="de-DE"/>
+        </w:rPr>
+        <w:t xml:space="preserve">eiterentwickelt werden </w:t>
+      </w:r>
+      <w:proofErr w:type="spellStart"/>
+      <w:r>
+        <w:rPr>
+          <w:lang w:val="de-DE"/>
+        </w:rPr>
+        <w:t>z.b</w:t>
+      </w:r>
+      <w:proofErr w:type="spellEnd"/>
+      <w:r>
+        <w:rPr>
+          <w:lang w:val="de-DE"/>
+        </w:rPr>
+        <w:t xml:space="preserve">, durch </w:t>
+      </w:r>
+    </w:p>
+    <w:p>
+      <w:pPr>
+        <w:pStyle w:val="Flietext"/>
+        <w:rPr>
+          <w:b/>
+          <w:lang w:val="de-DE"/>
+        </w:rPr>
+      </w:pPr>
+      <w:proofErr w:type="spellStart"/>
+      <w:r>
+        <w:rPr>
+          <w:b/>
+          <w:lang w:val="de-DE"/>
+        </w:rPr>
+        <w:t>server</w:t>
+      </w:r>
+      <w:proofErr w:type="spellEnd"/>
+      <w:r>
+        <w:rPr>
+          <w:b/>
+          <w:lang w:val="de-DE"/>
+        </w:rPr>
+        <w:t xml:space="preserve"> </w:t>
+      </w:r>
+      <w:proofErr w:type="spellStart"/>
+      <w:r>
+        <w:rPr>
+          <w:b/>
+          <w:lang w:val="de-DE"/>
+        </w:rPr>
+        <w:t>prediction</w:t>
+      </w:r>
+      <w:proofErr w:type="spellEnd"/>
+      <w:r>
+        <w:rPr>
+          <w:b/>
+          <w:lang w:val="de-DE"/>
+        </w:rPr>
+        <w:t>,</w:t>
+      </w:r>
+      <w:bookmarkStart w:id="22" w:name="_GoBack"/>
+      <w:bookmarkEnd w:id="22"/>
+    </w:p>
+    <w:p>
+      <w:pPr>
+        <w:pStyle w:val="Flietext"/>
+        <w:rPr>
+          <w:b/>
+          <w:lang w:val="de-DE"/>
+        </w:rPr>
+      </w:pPr>
+      <w:r>
+        <w:rPr>
+          <w:b/>
+          <w:lang w:val="de-DE"/>
+        </w:rPr>
+        <w:t xml:space="preserve"> </w:t>
+      </w:r>
+      <w:proofErr w:type="spellStart"/>
+      <w:r>
+        <w:rPr>
+          <w:b/>
+          <w:lang w:val="de-DE"/>
+        </w:rPr>
+        <w:t>lazy</w:t>
+      </w:r>
+      <w:proofErr w:type="spellEnd"/>
+      <w:r>
+        <w:rPr>
+          <w:b/>
+          <w:lang w:val="de-DE"/>
+        </w:rPr>
+        <w:t xml:space="preserve"> </w:t>
+      </w:r>
+      <w:proofErr w:type="spellStart"/>
+      <w:r>
+        <w:rPr>
+          <w:b/>
+          <w:lang w:val="de-DE"/>
+        </w:rPr>
+        <w:t>loading</w:t>
+      </w:r>
+      <w:proofErr w:type="spellEnd"/>
+      <w:r>
+        <w:rPr>
+          <w:b/>
+          <w:lang w:val="de-DE"/>
+        </w:rPr>
+        <w:t>,</w:t>
+      </w:r>
+    </w:p>
+    <w:p>
+      <w:pPr>
+        <w:pStyle w:val="Flietext"/>
+        <w:rPr>
+          <w:b/>
+          <w:lang w:val="de-DE"/>
+        </w:rPr>
+      </w:pPr>
+      <w:r>
+        <w:rPr>
+          <w:b/>
+          <w:lang w:val="de-DE"/>
+        </w:rPr>
+        <w:t xml:space="preserve"> </w:t>
+      </w:r>
+      <w:proofErr w:type="spellStart"/>
+      <w:r>
+        <w:rPr>
+          <w:b/>
+          <w:lang w:val="de-DE"/>
+        </w:rPr>
+        <w:t>nachrichten</w:t>
+      </w:r>
+      <w:proofErr w:type="spellEnd"/>
+      <w:r>
+        <w:rPr>
+          <w:b/>
+          <w:lang w:val="de-DE"/>
+        </w:rPr>
+        <w:t xml:space="preserve"> </w:t>
+      </w:r>
+      <w:proofErr w:type="spellStart"/>
+      <w:r>
+        <w:rPr>
+          <w:b/>
+          <w:lang w:val="de-DE"/>
+        </w:rPr>
+        <w:t>validierung</w:t>
+      </w:r>
+      <w:proofErr w:type="spellEnd"/>
+      <w:r>
+        <w:rPr>
+          <w:b/>
+          <w:lang w:val="de-DE"/>
+        </w:rPr>
+        <w:t xml:space="preserve">, </w:t>
+      </w:r>
+    </w:p>
+    <w:p>
+      <w:pPr>
+        <w:pStyle w:val="Flietext"/>
+        <w:rPr>
+          <w:b/>
+          <w:lang w:val="de-DE"/>
+        </w:rPr>
+      </w:pPr>
+      <w:r>
+        <w:rPr>
+          <w:b/>
+          <w:lang w:val="de-DE"/>
+        </w:rPr>
+        <w:t xml:space="preserve">werte </w:t>
+      </w:r>
+      <w:proofErr w:type="spellStart"/>
+      <w:r>
+        <w:rPr>
+          <w:b/>
+          <w:lang w:val="de-DE"/>
+        </w:rPr>
+        <w:t>validierung</w:t>
+      </w:r>
+      <w:proofErr w:type="spellEnd"/>
     </w:p>
     <w:sectPr>
       <w:headerReference w:type="default" r:id="rId19"/>
@@ -5910,18 +6773,77 @@
       </w:r>
     </w:p>
   </w:comment>
+  <w:comment w:id="15" w:author="Thall" w:date="2019-08-21T14:43:00Z" w:initials="T">
+    <w:p>
+      <w:pPr>
+        <w:pStyle w:val="Kommentartext"/>
+      </w:pPr>
+      <w:r>
+        <w:rPr>
+          <w:rStyle w:val="Kommentarzeichen"/>
+        </w:rPr>
+        <w:annotationRef/>
+      </w:r>
+      <w:r>
+        <w:t>Wegmachen</w:t>
+      </w:r>
+    </w:p>
+  </w:comment>
+  <w:comment w:id="16" w:author="Thall" w:date="2019-08-21T14:25:00Z" w:initials="T">
+    <w:p>
+      <w:pPr>
+        <w:pStyle w:val="Kommentartext"/>
+      </w:pPr>
+      <w:r>
+        <w:rPr>
+          <w:rStyle w:val="Kommentarzeichen"/>
+        </w:rPr>
+        <w:annotationRef/>
+      </w:r>
+      <w:r>
+        <w:t xml:space="preserve">Ergebnisse und </w:t>
+      </w:r>
+      <w:proofErr w:type="spellStart"/>
+      <w:r>
+        <w:t>schlussfolgerung</w:t>
+      </w:r>
+      <w:proofErr w:type="spellEnd"/>
+    </w:p>
+  </w:comment>
+  <w:comment w:id="17" w:author="Thall" w:date="2019-08-21T14:26:00Z" w:initials="T">
+    <w:p>
+      <w:pPr>
+        <w:pStyle w:val="Kommentartext"/>
+      </w:pPr>
+      <w:r>
+        <w:rPr>
+          <w:rStyle w:val="Kommentarzeichen"/>
+        </w:rPr>
+        <w:annotationRef/>
+      </w:r>
+      <w:r>
+        <w:t>https://www.scribbr.de/aufbau-und-gliederung/abstract-schreiben/</w:t>
+      </w:r>
+    </w:p>
+  </w:comment>
 </w:comments>
 </file>
 
 <file path=word/commentsExtended.xml><?xml version="1.0" encoding="utf-8"?>
 <w15:commentsEx xmlns:wpc="http://schemas.microsoft.com/office/word/2010/wordprocessingCanvas" xmlns:cx="http://schemas.microsoft.com/office/drawing/2014/chartex" xmlns:cx1="http://schemas.microsoft.com/office/drawing/2015/9/8/chartex" xmlns:cx2="http://schemas.microsoft.com/office/drawing/2015/10/21/chartex" xmlns:cx3="http://schemas.microsoft.com/office/drawing/2016/5/9/chartex" xmlns:cx4="http://schemas.microsoft.com/office/drawing/2016/5/10/chartex" xmlns:cx5="http://schemas.microsoft.com/office/drawing/2016/5/11/chartex" xmlns:cx6="http://schemas.microsoft.com/office/drawing/2016/5/12/chartex" xmlns:cx7="http://schemas.microsoft.com/office/drawing/2016/5/13/chartex" xmlns:cx8="http://schemas.microsoft.com/office/drawing/2016/5/14/chartex" xmlns:mc="http://schemas.openxmlformats.org/markup-compatibility/2006" xmlns:aink="http://schemas.microsoft.com/office/drawing/2016/ink" xmlns:am3d="http://schemas.microsoft.com/office/drawing/2017/model3d" xmlns:o="urn:schemas-microsoft-com:office:office" xmlns:r="http://schemas.openxmlformats.org/officeDocument/2006/relationships" xmlns:m="http://schemas.openxmlformats.org/officeDocument/2006/math" xmlns:v="urn:schemas-microsoft-com:vml" xmlns:wp14="http://schemas.microsoft.com/office/word/2010/wordprocessingDrawing" xmlns:wp="http://schemas.openxmlformats.org/drawingml/2006/wordprocessingDrawing" xmlns:w10="urn:schemas-microsoft-com:office:word" xmlns:w="http://schemas.openxmlformats.org/wordprocessingml/2006/main" xmlns:w14="http://schemas.microsoft.com/office/word/2010/wordml" xmlns:w15="http://schemas.microsoft.com/office/word/2012/wordml" xmlns:w16cid="http://schemas.microsoft.com/office/word/2016/wordml/cid" xmlns:w16se="http://schemas.microsoft.com/office/word/2015/wordml/symex" xmlns:wpg="http://schemas.microsoft.com/office/word/2010/wordprocessingGroup" xmlns:wpi="http://schemas.microsoft.com/office/word/2010/wordprocessingInk" xmlns:wne="http://schemas.microsoft.com/office/word/2006/wordml" xmlns:wps="http://schemas.microsoft.com/office/word/2010/wordprocessingShape" mc:Ignorable="w14 w15 w16se w16cid wp14">
   <w15:commentEx w15:paraId="14EDCDF7" w15:done="0"/>
+  <w15:commentEx w15:paraId="780BAE16" w15:done="0"/>
+  <w15:commentEx w15:paraId="1A000AB2" w15:done="0"/>
+  <w15:commentEx w15:paraId="20F41B5D" w15:paraIdParent="1A000AB2" w15:done="0"/>
 </w15:commentsEx>
 </file>
 
 <file path=word/commentsIds.xml><?xml version="1.0" encoding="utf-8"?>
 <w16cid:commentsIds xmlns:wpc="http://schemas.microsoft.com/office/word/2010/wordprocessingCanvas" xmlns:cx="http://schemas.microsoft.com/office/drawing/2014/chartex" xmlns:cx1="http://schemas.microsoft.com/office/drawing/2015/9/8/chartex" xmlns:cx2="http://schemas.microsoft.com/office/drawing/2015/10/21/chartex" xmlns:cx3="http://schemas.microsoft.com/office/drawing/2016/5/9/chartex" xmlns:cx4="http://schemas.microsoft.com/office/drawing/2016/5/10/chartex" xmlns:cx5="http://schemas.microsoft.com/office/drawing/2016/5/11/chartex" xmlns:cx6="http://schemas.microsoft.com/office/drawing/2016/5/12/chartex" xmlns:cx7="http://schemas.microsoft.com/office/drawing/2016/5/13/chartex" xmlns:cx8="http://schemas.microsoft.com/office/drawing/2016/5/14/chartex" xmlns:mc="http://schemas.openxmlformats.org/markup-compatibility/2006" xmlns:aink="http://schemas.microsoft.com/office/drawing/2016/ink" xmlns:am3d="http://schemas.microsoft.com/office/drawing/2017/model3d" xmlns:o="urn:schemas-microsoft-com:office:office" xmlns:r="http://schemas.openxmlformats.org/officeDocument/2006/relationships" xmlns:m="http://schemas.openxmlformats.org/officeDocument/2006/math" xmlns:v="urn:schemas-microsoft-com:vml" xmlns:wp14="http://schemas.microsoft.com/office/word/2010/wordprocessingDrawing" xmlns:wp="http://schemas.openxmlformats.org/drawingml/2006/wordprocessingDrawing" xmlns:w10="urn:schemas-microsoft-com:office:word" xmlns:w="http://schemas.openxmlformats.org/wordprocessingml/2006/main" xmlns:w14="http://schemas.microsoft.com/office/word/2010/wordml" xmlns:w15="http://schemas.microsoft.com/office/word/2012/wordml" xmlns:w16cid="http://schemas.microsoft.com/office/word/2016/wordml/cid" xmlns:w16se="http://schemas.microsoft.com/office/word/2015/wordml/symex" xmlns:wpg="http://schemas.microsoft.com/office/word/2010/wordprocessingGroup" xmlns:wpi="http://schemas.microsoft.com/office/word/2010/wordprocessingInk" xmlns:wne="http://schemas.microsoft.com/office/word/2006/wordml" xmlns:wps="http://schemas.microsoft.com/office/word/2010/wordprocessingShape" mc:Ignorable="w14 w15 w16se w16cid wp14">
   <w16cid:commentId w16cid:paraId="14EDCDF7" w16cid:durableId="210640C1"/>
+  <w16cid:commentId w16cid:paraId="780BAE16" w16cid:durableId="2107D6F7"/>
+  <w16cid:commentId w16cid:paraId="1A000AB2" w16cid:durableId="2107D2D5"/>
+  <w16cid:commentId w16cid:paraId="20F41B5D" w16cid:durableId="2107D2F9"/>
 </w16cid:commentsIds>
 </file>
 
@@ -5999,6 +6921,7 @@
           <w:docPartUnique/>
         </w:docPartObj>
       </w:sdtPr>
+      <w:sdtEndPr/>
       <w:sdtContent>
         <w:r>
           <w:t>I</w:t>
@@ -6033,6 +6956,7 @@
           <w:docPartUnique/>
         </w:docPartObj>
       </w:sdtPr>
+      <w:sdtEndPr/>
       <w:sdtContent>
         <w:r>
           <w:t>II</w:t>
@@ -6067,6 +6991,7 @@
           <w:docPartUnique/>
         </w:docPartObj>
       </w:sdtPr>
+      <w:sdtEndPr/>
       <w:sdtContent>
         <w:r>
           <w:t>III</w:t>
@@ -6101,6 +7026,7 @@
           <w:docPartUnique/>
         </w:docPartObj>
       </w:sdtPr>
+      <w:sdtEndPr/>
       <w:sdtContent>
         <w:r>
           <w:t>IV</w:t>
@@ -6121,6 +7047,7 @@
         <w:docPartUnique/>
       </w:docPartObj>
     </w:sdtPr>
+    <w:sdtEndPr/>
     <w:sdtContent>
       <w:p>
         <w:pPr>
@@ -6149,6 +7076,11 @@
         </w:r>
         <w:r>
           <w:tab/>
+        </w:r>
+        <w:r>
+          <w:t xml:space="preserve">1 </w:t>
+        </w:r>
+        <w:r>
           <w:t>Einleitung</w:t>
         </w:r>
       </w:p>
@@ -6167,11 +7099,15 @@
         <w:docPartUnique/>
       </w:docPartObj>
     </w:sdtPr>
+    <w:sdtEndPr/>
     <w:sdtContent>
       <w:p>
         <w:pPr>
           <w:pStyle w:val="Kkopfzeile"/>
         </w:pPr>
+        <w:r>
+          <w:t xml:space="preserve">1 </w:t>
+        </w:r>
         <w:r>
           <w:t>Einleitung</w:t>
         </w:r>
@@ -6209,10 +7145,7 @@
       <w:pStyle w:val="Kkopfzeile"/>
     </w:pPr>
     <w:r>
-      <w:t xml:space="preserve">Fudge – Didaktische </w:t>
-    </w:r>
-    <w:r>
-      <w:t>Game-Engine</w:t>
+      <w:t>2 Rahmenbedingungen</w:t>
     </w:r>
     <w:r>
       <w:tab/>
@@ -6228,6 +7161,7 @@
           <w:docPartUnique/>
         </w:docPartObj>
       </w:sdtPr>
+      <w:sdtEndPr/>
       <w:sdtContent>
         <w:r>
           <w:fldChar w:fldCharType="begin"/>
@@ -8253,7 +9187,7 @@
 </file>
 
 <file path=customXml/itemProps1.xml><?xml version="1.0" encoding="utf-8"?>
-<ds:datastoreItem xmlns:ds="http://schemas.openxmlformats.org/officeDocument/2006/customXml" ds:itemID="{0306726D-05A9-4B33-B510-FB656DED6BE3}">
+<ds:datastoreItem xmlns:ds="http://schemas.openxmlformats.org/officeDocument/2006/customXml" ds:itemID="{9ED9F898-E25A-41CA-B8F4-2F67734E0BE9}">
   <ds:schemaRefs>
     <ds:schemaRef ds:uri="http://schemas.openxmlformats.org/officeDocument/2006/bibliography"/>
   </ds:schemaRefs>

</xml_diff>

<commit_message>
Lots and lots of shit written
</commit_message>
<xml_diff>
--- a/Thesis/Thesis Falco.docx
+++ b/Thesis/Thesis Falco.docx
@@ -5284,6 +5284,7 @@
       <w:r>
         <w:rPr>
           <w:rStyle w:val="FlietextZchn"/>
+          <w:noProof/>
         </w:rPr>
         <mc:AlternateContent>
           <mc:Choice Requires="wps">
@@ -5489,6 +5490,7 @@
       <w:r>
         <w:rPr>
           <w:rStyle w:val="FlietextZchn"/>
+          <w:noProof/>
         </w:rPr>
         <w:drawing>
           <wp:anchor distT="0" distB="0" distL="114300" distR="114300" simplePos="0" relativeHeight="251663872" behindDoc="0" locked="0" layoutInCell="1" allowOverlap="1" wp14:anchorId="29915884" wp14:editId="72BEDCA0">
@@ -5556,6 +5558,7 @@
       <w:r>
         <w:rPr>
           <w:rStyle w:val="FlietextZchn"/>
+          <w:lang w:val="de-DE"/>
         </w:rPr>
         <w:t>Die</w:t>
       </w:r>
@@ -5692,7 +5695,15 @@
         <w:rPr>
           <w:lang w:val="de-DE"/>
         </w:rPr>
-        <w:t>. Doch die Undurchsichtigkeit der abstrahierten Systeme und die oftmals komplizierte Struktur der Game-</w:t>
+        <w:t>. Doch die Undurchsichtigkeit der abstra</w:t>
+      </w:r>
+      <w:bookmarkStart w:id="22" w:name="_GoBack"/>
+      <w:bookmarkEnd w:id="22"/>
+      <w:r>
+        <w:rPr>
+          <w:lang w:val="de-DE"/>
+        </w:rPr>
+        <w:t>hierten Systeme und die oftmals komplizierte Struktur der Game-</w:t>
       </w:r>
       <w:proofErr w:type="spellStart"/>
       <w:r>
@@ -6092,10 +6103,1869 @@
     </w:p>
     <w:p>
       <w:pPr>
+        <w:pStyle w:val="Flietext"/>
+        <w:rPr>
+          <w:lang w:val="de-DE"/>
+        </w:rPr>
+      </w:pPr>
+      <w:r>
+        <w:rPr>
+          <w:lang w:val="de-DE"/>
+        </w:rPr>
+        <w:t>In diesem Kapitel w</w:t>
+      </w:r>
+      <w:r>
+        <w:rPr>
+          <w:lang w:val="de-DE"/>
+        </w:rPr>
+        <w:t xml:space="preserve">erden die Rahmenbedingungen für die Entwicklung der Netzwerkkomponenten dargelegt, welche Einschränkungen und Besonderheiten existieren und welche besonderen Anforderungen durch Fudge und </w:t>
+      </w:r>
+      <w:proofErr w:type="spellStart"/>
+      <w:r>
+        <w:rPr>
+          <w:lang w:val="de-DE"/>
+        </w:rPr>
+        <w:t>Electron</w:t>
+      </w:r>
+      <w:proofErr w:type="spellEnd"/>
+      <w:r>
+        <w:rPr>
+          <w:lang w:val="de-DE"/>
+        </w:rPr>
+        <w:t xml:space="preserve"> entstehen.</w:t>
+      </w:r>
+    </w:p>
+    <w:p>
+      <w:pPr>
+        <w:pStyle w:val="Flietext"/>
+        <w:rPr>
+          <w:lang w:val="de-DE"/>
+        </w:rPr>
+      </w:pPr>
+    </w:p>
+    <w:p>
+      <w:pPr>
         <w:pStyle w:val="berschriftUnterkapitelE2"/>
       </w:pPr>
       <w:r>
         <w:t>Fudge</w:t>
+      </w:r>
+    </w:p>
+    <w:p>
+      <w:pPr>
+        <w:pStyle w:val="Flietext"/>
+        <w:rPr>
+          <w:lang w:val="de-DE"/>
+        </w:rPr>
+      </w:pPr>
+      <w:r>
+        <w:rPr>
+          <w:lang w:val="de-DE"/>
+        </w:rPr>
+        <w:t>Fudge ist eine open Source die Game-Engine und Spiel</w:t>
+      </w:r>
+      <w:r>
+        <w:rPr>
+          <w:lang w:val="de-DE"/>
+        </w:rPr>
+        <w:t xml:space="preserve">editor für die Entwicklung von zwei dimensionalen und drei dimensionalen </w:t>
+      </w:r>
+      <w:proofErr w:type="spellStart"/>
+      <w:r>
+        <w:rPr>
+          <w:lang w:val="de-DE"/>
+        </w:rPr>
+        <w:t>Sipelen</w:t>
+      </w:r>
+      <w:proofErr w:type="spellEnd"/>
+      <w:r>
+        <w:rPr>
+          <w:lang w:val="de-DE"/>
+        </w:rPr>
+        <w:t xml:space="preserve"> kombiniert und besonders </w:t>
+      </w:r>
+      <w:proofErr w:type="spellStart"/>
+      <w:r>
+        <w:rPr>
+          <w:lang w:val="de-DE"/>
+        </w:rPr>
+        <w:t>augenmerk</w:t>
+      </w:r>
+      <w:proofErr w:type="spellEnd"/>
+      <w:r>
+        <w:rPr>
+          <w:lang w:val="de-DE"/>
+        </w:rPr>
+        <w:t xml:space="preserve"> auf didaktisch sinnvolle Strukturen sowie menschenlesbaren Quellcode legt. Der Name gründet sich dabei aus dem vollen Titel der Software: „Furtwangen University </w:t>
+      </w:r>
+      <w:proofErr w:type="spellStart"/>
+      <w:r>
+        <w:rPr>
+          <w:lang w:val="de-DE"/>
+        </w:rPr>
+        <w:t>Didactic</w:t>
+      </w:r>
+      <w:proofErr w:type="spellEnd"/>
+      <w:r>
+        <w:rPr>
+          <w:lang w:val="de-DE"/>
+        </w:rPr>
+        <w:t xml:space="preserve"> Game Editor“. </w:t>
+      </w:r>
+      <w:r>
+        <w:rPr>
+          <w:lang w:val="de-DE"/>
+        </w:rPr>
+        <w:t xml:space="preserve">Als Game-Engine übernimmt Fudge dabei grundlegende Aufgaben wie die visuelle Repräsentation des Spielverlaufs sowie dem allgemeinen Ablauf, Audiowiedergabe und Animationen. Dazu kommt, auf </w:t>
+      </w:r>
+      <w:proofErr w:type="spellStart"/>
+      <w:r>
+        <w:rPr>
+          <w:lang w:val="de-DE"/>
+        </w:rPr>
+        <w:t>seiten</w:t>
+      </w:r>
+      <w:proofErr w:type="spellEnd"/>
+      <w:r>
+        <w:rPr>
+          <w:lang w:val="de-DE"/>
+        </w:rPr>
+        <w:t xml:space="preserve"> des Spieleditors, eine einfache Darstellung der </w:t>
+      </w:r>
+      <w:proofErr w:type="gramStart"/>
+      <w:r>
+        <w:rPr>
+          <w:lang w:val="de-DE"/>
+        </w:rPr>
+        <w:t>Komponenten</w:t>
+      </w:r>
+      <w:proofErr w:type="gramEnd"/>
+      <w:r>
+        <w:rPr>
+          <w:lang w:val="de-DE"/>
+        </w:rPr>
+        <w:t xml:space="preserve"> die in einem gegebenen Spielzustand verwendet werden können, sowie deren Werte. Fudge ähnelt in dieser Hinsicht stark den gebräuchlicheren kommerziellen Game-</w:t>
+      </w:r>
+      <w:proofErr w:type="spellStart"/>
+      <w:r>
+        <w:rPr>
+          <w:lang w:val="de-DE"/>
+        </w:rPr>
+        <w:t>Engines</w:t>
+      </w:r>
+      <w:proofErr w:type="spellEnd"/>
+      <w:r>
+        <w:rPr>
+          <w:lang w:val="de-DE"/>
+        </w:rPr>
+        <w:t xml:space="preserve"> wie Unity, die Unreal Engine und </w:t>
+      </w:r>
+      <w:proofErr w:type="spellStart"/>
+      <w:r>
+        <w:rPr>
+          <w:lang w:val="de-DE"/>
+        </w:rPr>
+        <w:t>Frostbtte</w:t>
+      </w:r>
+      <w:proofErr w:type="spellEnd"/>
+      <w:r>
+        <w:rPr>
+          <w:lang w:val="de-DE"/>
+        </w:rPr>
+        <w:t xml:space="preserve">, die ebenfalls Editor und Engine kombinieren. Gegenüber diesen kommerziellen Produkten ist Fudge allerdings auf die Anwendung in der akademischen Ausbildung spezialisiert und hat dadurch in diesem Bereich klare </w:t>
+      </w:r>
+      <w:proofErr w:type="spellStart"/>
+      <w:r>
+        <w:rPr>
+          <w:lang w:val="de-DE"/>
+        </w:rPr>
+        <w:t>vorteile</w:t>
+      </w:r>
+      <w:proofErr w:type="spellEnd"/>
+      <w:r>
+        <w:rPr>
+          <w:lang w:val="de-DE"/>
+        </w:rPr>
+        <w:t xml:space="preserve">. Datenformate sind allgemein gültig und menschenlesbar gestaltet, das bedeutet der Quellcode soll sich durch geschickte Namensgebung und klare Strukturen selbst erklären können. Außerdem wird so die Versionskontrolle vereinfacht, da eine Integration mit Anbietern wie </w:t>
+      </w:r>
+      <w:proofErr w:type="spellStart"/>
+      <w:r>
+        <w:rPr>
+          <w:lang w:val="de-DE"/>
+        </w:rPr>
+        <w:t>Github</w:t>
+      </w:r>
+      <w:proofErr w:type="spellEnd"/>
+      <w:r>
+        <w:rPr>
+          <w:lang w:val="de-DE"/>
+        </w:rPr>
+        <w:t xml:space="preserve"> oder </w:t>
+      </w:r>
+      <w:proofErr w:type="spellStart"/>
+      <w:r>
+        <w:rPr>
+          <w:lang w:val="de-DE"/>
+        </w:rPr>
+        <w:t>Gitlab</w:t>
+      </w:r>
+      <w:proofErr w:type="spellEnd"/>
+      <w:r>
+        <w:rPr>
+          <w:lang w:val="de-DE"/>
+        </w:rPr>
+        <w:t xml:space="preserve"> von </w:t>
+      </w:r>
+      <w:proofErr w:type="spellStart"/>
+      <w:r>
+        <w:rPr>
+          <w:lang w:val="de-DE"/>
+        </w:rPr>
+        <w:t>grundauf</w:t>
+      </w:r>
+      <w:proofErr w:type="spellEnd"/>
+      <w:r>
+        <w:rPr>
+          <w:lang w:val="de-DE"/>
+        </w:rPr>
+        <w:t xml:space="preserve"> eingeplant und möglich ist. Ein weiterer wichtiger Punkt ist, dass Fudge sich auf das </w:t>
+      </w:r>
+      <w:proofErr w:type="spellStart"/>
+      <w:r>
+        <w:rPr>
+          <w:lang w:val="de-DE"/>
+        </w:rPr>
+        <w:t>prinzip</w:t>
+      </w:r>
+      <w:proofErr w:type="spellEnd"/>
+      <w:r>
+        <w:rPr>
+          <w:lang w:val="de-DE"/>
+        </w:rPr>
+        <w:t xml:space="preserve"> von „</w:t>
+      </w:r>
+      <w:proofErr w:type="spellStart"/>
+      <w:r>
+        <w:rPr>
+          <w:lang w:val="de-DE"/>
+        </w:rPr>
+        <w:t>Composition</w:t>
+      </w:r>
+      <w:proofErr w:type="spellEnd"/>
+      <w:r>
+        <w:rPr>
+          <w:lang w:val="de-DE"/>
+        </w:rPr>
+        <w:t xml:space="preserve"> </w:t>
+      </w:r>
+      <w:proofErr w:type="spellStart"/>
+      <w:r>
+        <w:rPr>
+          <w:lang w:val="de-DE"/>
+        </w:rPr>
+        <w:t>over</w:t>
+      </w:r>
+      <w:proofErr w:type="spellEnd"/>
+      <w:r>
+        <w:rPr>
+          <w:lang w:val="de-DE"/>
+        </w:rPr>
+        <w:t xml:space="preserve"> </w:t>
+      </w:r>
+      <w:proofErr w:type="spellStart"/>
+      <w:r>
+        <w:rPr>
+          <w:lang w:val="de-DE"/>
+        </w:rPr>
+        <w:t>inheritance</w:t>
+      </w:r>
+      <w:proofErr w:type="spellEnd"/>
+      <w:r>
+        <w:rPr>
+          <w:lang w:val="de-DE"/>
+        </w:rPr>
+        <w:t>“(</w:t>
+      </w:r>
+      <w:proofErr w:type="spellStart"/>
+      <w:r>
+        <w:rPr>
+          <w:lang w:val="de-DE"/>
+        </w:rPr>
+        <w:t>Coi</w:t>
+      </w:r>
+      <w:proofErr w:type="spellEnd"/>
+      <w:r>
+        <w:rPr>
+          <w:lang w:val="de-DE"/>
+        </w:rPr>
+        <w:t xml:space="preserve">) stützt. </w:t>
+      </w:r>
+      <w:r>
+        <w:rPr>
+          <w:lang w:val="de-DE"/>
+        </w:rPr>
+        <w:t xml:space="preserve">Dem </w:t>
+      </w:r>
+      <w:proofErr w:type="spellStart"/>
+      <w:r>
+        <w:rPr>
+          <w:lang w:val="de-DE"/>
+        </w:rPr>
+        <w:t>CoI</w:t>
+      </w:r>
+      <w:proofErr w:type="spellEnd"/>
+      <w:r>
+        <w:rPr>
+          <w:lang w:val="de-DE"/>
+        </w:rPr>
+        <w:t xml:space="preserve">-Prinzip folgend werden Komponenten </w:t>
+      </w:r>
+      <w:proofErr w:type="spellStart"/>
+      <w:r>
+        <w:rPr>
+          <w:lang w:val="de-DE"/>
+        </w:rPr>
+        <w:t>kreeirt</w:t>
+      </w:r>
+      <w:proofErr w:type="spellEnd"/>
+      <w:r>
+        <w:rPr>
+          <w:lang w:val="de-DE"/>
+        </w:rPr>
+        <w:t xml:space="preserve"> die wiederverwendbar sind und aus denen sich andere Klassen zusammensetzen lassen. Außerdem reduziert das </w:t>
+      </w:r>
+      <w:proofErr w:type="spellStart"/>
+      <w:r>
+        <w:rPr>
+          <w:lang w:val="de-DE"/>
+        </w:rPr>
+        <w:t>CoI</w:t>
+      </w:r>
+      <w:proofErr w:type="spellEnd"/>
+      <w:r>
+        <w:rPr>
+          <w:lang w:val="de-DE"/>
+        </w:rPr>
+        <w:t xml:space="preserve">-Prinzip die Notwendigkeit </w:t>
+      </w:r>
+      <w:r>
+        <w:rPr>
+          <w:lang w:val="de-DE"/>
+        </w:rPr>
+        <w:lastRenderedPageBreak/>
+        <w:t>Gemeinsamkeiten zwischen Klassen zu finden, um sie in sinnvolle Familienbäume zusammenzufassen.</w:t>
+      </w:r>
+    </w:p>
+    <w:p>
+      <w:pPr>
+        <w:pStyle w:val="Flietext"/>
+        <w:rPr>
+          <w:lang w:val="de-DE"/>
+        </w:rPr>
+      </w:pPr>
+      <w:r>
+        <w:rPr>
+          <w:lang w:val="de-DE"/>
+        </w:rPr>
+        <w:t xml:space="preserve">Fudge basiert in seiner grundlegenden Struktur auf Webtechnologien, namentlich HTML, CSS, JavaScript und </w:t>
+      </w:r>
+      <w:proofErr w:type="spellStart"/>
+      <w:r>
+        <w:rPr>
+          <w:lang w:val="de-DE"/>
+        </w:rPr>
+        <w:t>TypeScript</w:t>
+      </w:r>
+      <w:proofErr w:type="spellEnd"/>
+      <w:r>
+        <w:rPr>
+          <w:lang w:val="de-DE"/>
+        </w:rPr>
+        <w:t xml:space="preserve">, </w:t>
+      </w:r>
+      <w:proofErr w:type="spellStart"/>
+      <w:r>
+        <w:rPr>
+          <w:lang w:val="de-DE"/>
+        </w:rPr>
+        <w:t>NodeJS</w:t>
+      </w:r>
+      <w:proofErr w:type="spellEnd"/>
+      <w:r>
+        <w:rPr>
+          <w:lang w:val="de-DE"/>
+        </w:rPr>
+        <w:t xml:space="preserve"> und </w:t>
+      </w:r>
+      <w:proofErr w:type="spellStart"/>
+      <w:r>
+        <w:rPr>
+          <w:lang w:val="de-DE"/>
+        </w:rPr>
+        <w:t>Electron</w:t>
+      </w:r>
+      <w:proofErr w:type="spellEnd"/>
+      <w:r>
+        <w:rPr>
+          <w:lang w:val="de-DE"/>
+        </w:rPr>
+        <w:t xml:space="preserve"> in Kombination mit der Browserumgebung Chromium. Diese erlauben in Kombination mit Elektron für einen auf den geläufigsten Desktopgeräten verwendbaren Editor, dessen gepackte Endprodukte </w:t>
+      </w:r>
+      <w:proofErr w:type="spellStart"/>
+      <w:r>
+        <w:rPr>
+          <w:lang w:val="de-DE"/>
+        </w:rPr>
+        <w:t>crossplattformkompatibel</w:t>
+      </w:r>
+      <w:proofErr w:type="spellEnd"/>
+      <w:r>
+        <w:rPr>
+          <w:lang w:val="de-DE"/>
+        </w:rPr>
+        <w:t xml:space="preserve"> sind, das bedeutet auf verschiedenen Betriebssystemen, Geräten und sogar Browsern nutzbar sind.</w:t>
+      </w:r>
+    </w:p>
+    <w:p>
+      <w:pPr>
+        <w:pStyle w:val="Flietext"/>
+        <w:rPr>
+          <w:lang w:val="de-DE"/>
+        </w:rPr>
+      </w:pPr>
+      <w:r>
+        <w:rPr>
+          <w:lang w:val="de-DE"/>
+        </w:rPr>
+        <w:t xml:space="preserve">Besonderes Augenmerk liegt im Rahmen dieser Bachelorarbeit auf </w:t>
+      </w:r>
+      <w:proofErr w:type="spellStart"/>
+      <w:r>
+        <w:rPr>
+          <w:lang w:val="de-DE"/>
+        </w:rPr>
+        <w:t>TypeScript</w:t>
+      </w:r>
+      <w:proofErr w:type="spellEnd"/>
+      <w:r>
+        <w:rPr>
+          <w:lang w:val="de-DE"/>
+        </w:rPr>
+        <w:t xml:space="preserve">, </w:t>
+      </w:r>
+      <w:proofErr w:type="spellStart"/>
+      <w:r>
+        <w:rPr>
+          <w:lang w:val="de-DE"/>
+        </w:rPr>
+        <w:t>NodeJS</w:t>
+      </w:r>
+      <w:proofErr w:type="spellEnd"/>
+      <w:r>
+        <w:rPr>
+          <w:lang w:val="de-DE"/>
+        </w:rPr>
+        <w:t xml:space="preserve"> und </w:t>
+      </w:r>
+      <w:proofErr w:type="spellStart"/>
+      <w:r>
+        <w:rPr>
+          <w:lang w:val="de-DE"/>
+        </w:rPr>
+        <w:t>Electron</w:t>
+      </w:r>
+      <w:proofErr w:type="spellEnd"/>
+      <w:r>
+        <w:rPr>
+          <w:lang w:val="de-DE"/>
+        </w:rPr>
+        <w:t xml:space="preserve">, da Entscheidungen über Kompatibilität mit Einschränkungen und Möglichkeiten getroffen werden müssen, die von diesen Technologien ausgehen. Im Folgenden </w:t>
+      </w:r>
+      <w:r>
+        <w:rPr>
+          <w:lang w:val="de-DE"/>
+        </w:rPr>
+        <w:t>wird kurz erläutert, was die einzelnen Technologien sind und an Möglichkeiten bieten, und inwiefern sie die Entwicklung der Netzwerkkomponenten für Fudge beeinflussen.</w:t>
+      </w:r>
+    </w:p>
+    <w:p>
+      <w:pPr>
+        <w:pStyle w:val="Flietext"/>
+        <w:rPr>
+          <w:lang w:val="de-DE"/>
+        </w:rPr>
+      </w:pPr>
+    </w:p>
+    <w:p>
+      <w:pPr>
+        <w:pStyle w:val="berschriftUnterkapitelE2"/>
+        <w:rPr>
+          <w:lang w:val="en-US"/>
+        </w:rPr>
+      </w:pPr>
+      <w:r>
+        <w:rPr>
+          <w:lang w:val="en-US"/>
+        </w:rPr>
+        <w:t>JavaScript und TypeScript</w:t>
+      </w:r>
+    </w:p>
+    <w:p>
+      <w:pPr>
+        <w:pStyle w:val="Flietext"/>
+        <w:rPr>
+          <w:lang w:val="de-DE"/>
+        </w:rPr>
+      </w:pPr>
+      <w:r>
+        <w:rPr>
+          <w:lang w:val="de-DE"/>
+        </w:rPr>
+        <w:t xml:space="preserve">JavaScript ist, wie der </w:t>
+      </w:r>
+      <w:r>
+        <w:rPr>
+          <w:lang w:val="de-DE"/>
+        </w:rPr>
+        <w:t xml:space="preserve">Name impliziert, eine Skriptsprache und eine der </w:t>
+      </w:r>
+      <w:commentRangeStart w:id="23"/>
+      <w:r>
+        <w:rPr>
+          <w:lang w:val="de-DE"/>
+        </w:rPr>
+        <w:t>Kerntechnologien</w:t>
+      </w:r>
+      <w:commentRangeEnd w:id="23"/>
+      <w:r>
+        <w:rPr>
+          <w:rStyle w:val="Kommentarzeichen"/>
+          <w:rFonts w:cstheme="minorBidi"/>
+          <w:bCs w:val="0"/>
+          <w:color w:val="auto"/>
+          <w:spacing w:val="0"/>
+          <w:lang w:val="de-DE"/>
+        </w:rPr>
+        <w:commentReference w:id="23"/>
+      </w:r>
+      <w:r>
+        <w:rPr>
+          <w:lang w:val="de-DE"/>
+        </w:rPr>
+        <w:t xml:space="preserve"> auf denen das World Wide Web aufbaut.</w:t>
+      </w:r>
+      <w:r>
+        <w:rPr>
+          <w:lang w:val="de-DE"/>
+        </w:rPr>
+        <w:t xml:space="preserve"> </w:t>
+      </w:r>
+      <w:r>
+        <w:rPr>
+          <w:lang w:val="de-DE"/>
+        </w:rPr>
+        <w:t xml:space="preserve">Eine Skriptsprache ist dabei explizit </w:t>
+      </w:r>
+      <w:proofErr w:type="spellStart"/>
+      <w:r>
+        <w:rPr>
+          <w:lang w:val="de-DE"/>
+        </w:rPr>
+        <w:t>designed</w:t>
+      </w:r>
+      <w:proofErr w:type="spellEnd"/>
+      <w:r>
+        <w:rPr>
+          <w:lang w:val="de-DE"/>
+        </w:rPr>
+        <w:t xml:space="preserve"> um auf ein existierendes System oder </w:t>
+      </w:r>
+      <w:proofErr w:type="gramStart"/>
+      <w:r>
+        <w:rPr>
+          <w:lang w:val="de-DE"/>
+        </w:rPr>
+        <w:t>eine vorhanden Entität</w:t>
+      </w:r>
+      <w:proofErr w:type="gramEnd"/>
+      <w:r>
+        <w:rPr>
+          <w:lang w:val="de-DE"/>
+        </w:rPr>
+        <w:t xml:space="preserve"> aufzubauen. Als solches folgt JavaScript dem international anerkannten </w:t>
+      </w:r>
+      <w:proofErr w:type="spellStart"/>
+      <w:r>
+        <w:rPr>
+          <w:lang w:val="de-DE"/>
+        </w:rPr>
+        <w:t>ECMAScript</w:t>
+      </w:r>
+      <w:proofErr w:type="spellEnd"/>
+      <w:r>
+        <w:rPr>
+          <w:lang w:val="de-DE"/>
+        </w:rPr>
+        <w:t xml:space="preserve"> Standard. </w:t>
+      </w:r>
+      <w:commentRangeStart w:id="24"/>
+      <w:r>
+        <w:rPr>
+          <w:lang w:val="de-DE"/>
+        </w:rPr>
+        <w:t xml:space="preserve">Dieser Standard besagt welche Typen, Werte, Objekte, Eigenschaften, Funktionen und Programm Syntax sowie </w:t>
+      </w:r>
+      <w:proofErr w:type="spellStart"/>
+      <w:r>
+        <w:rPr>
+          <w:lang w:val="de-DE"/>
+        </w:rPr>
+        <w:t>Semantic</w:t>
+      </w:r>
+      <w:proofErr w:type="spellEnd"/>
+      <w:r>
+        <w:rPr>
+          <w:lang w:val="de-DE"/>
+        </w:rPr>
+        <w:t xml:space="preserve"> von JavaScript angeboten und unterstützt werden müssen</w:t>
+      </w:r>
+      <w:commentRangeEnd w:id="24"/>
+      <w:r>
+        <w:rPr>
+          <w:rStyle w:val="Kommentarzeichen"/>
+          <w:rFonts w:cstheme="minorBidi"/>
+          <w:bCs w:val="0"/>
+          <w:color w:val="auto"/>
+          <w:spacing w:val="0"/>
+          <w:lang w:val="de-DE"/>
+        </w:rPr>
+        <w:commentReference w:id="24"/>
+      </w:r>
+    </w:p>
+    <w:p>
+      <w:pPr>
+        <w:pStyle w:val="Flietext"/>
+        <w:rPr>
+          <w:lang w:val="de-DE"/>
+        </w:rPr>
+      </w:pPr>
+      <w:r>
+        <w:rPr>
+          <w:lang w:val="de-DE"/>
+        </w:rPr>
+        <w:t>JavaScript ist zudem eine interpretierte, keine kompilierte Programmiersprache</w:t>
+      </w:r>
+      <w:r>
+        <w:rPr>
+          <w:lang w:val="de-DE"/>
+        </w:rPr>
+        <w:t xml:space="preserve"> Kompilation bedeutet, dass Quellcode von einer Software, dem Compiler, in </w:t>
+      </w:r>
+      <w:proofErr w:type="spellStart"/>
+      <w:r>
+        <w:rPr>
+          <w:lang w:val="de-DE"/>
+        </w:rPr>
+        <w:t>maschinencode</w:t>
+      </w:r>
+      <w:proofErr w:type="spellEnd"/>
+      <w:r>
+        <w:rPr>
+          <w:lang w:val="de-DE"/>
+        </w:rPr>
+        <w:t xml:space="preserve"> übersetzt wird</w:t>
+      </w:r>
+      <w:proofErr w:type="gramStart"/>
+      <w:r>
+        <w:rPr>
+          <w:lang w:val="de-DE"/>
+        </w:rPr>
+        <w:t xml:space="preserve">. </w:t>
+      </w:r>
+      <w:proofErr w:type="gramEnd"/>
+      <w:r>
+        <w:rPr>
+          <w:lang w:val="de-DE"/>
+        </w:rPr>
+        <w:t>Der Compiler liefert als Resultat ein Programm in Maschinencode zurück</w:t>
+      </w:r>
+      <w:r>
+        <w:rPr>
+          <w:lang w:val="de-DE"/>
+        </w:rPr>
+        <w:t>.</w:t>
+      </w:r>
+      <w:r>
+        <w:rPr>
+          <w:lang w:val="de-DE"/>
+        </w:rPr>
+        <w:t xml:space="preserve"> Ein Interpreter dagegen liefert das Ergebnis eines Quellcodes zurück, also das Ergebnis einer Berechnung.</w:t>
+      </w:r>
+      <w:r>
+        <w:rPr>
+          <w:lang w:val="de-DE"/>
+        </w:rPr>
+        <w:t xml:space="preserve"> Allerdings muss beachtet </w:t>
+      </w:r>
+      <w:proofErr w:type="gramStart"/>
+      <w:r>
+        <w:rPr>
+          <w:lang w:val="de-DE"/>
+        </w:rPr>
+        <w:t>werden</w:t>
+      </w:r>
+      <w:proofErr w:type="gramEnd"/>
+      <w:r>
+        <w:rPr>
+          <w:lang w:val="de-DE"/>
+        </w:rPr>
+        <w:t xml:space="preserve"> dass die Grenzen zwischen interpretierten und kompilierten Sprachen immer mehr verwischen, da mit der V8 JavaScript Engine auch </w:t>
+      </w:r>
+      <w:proofErr w:type="spellStart"/>
+      <w:r>
+        <w:rPr>
+          <w:lang w:val="de-DE"/>
+        </w:rPr>
+        <w:lastRenderedPageBreak/>
+        <w:t>Javascript</w:t>
+      </w:r>
+      <w:proofErr w:type="spellEnd"/>
+      <w:r>
+        <w:rPr>
+          <w:lang w:val="de-DE"/>
+        </w:rPr>
+        <w:t xml:space="preserve"> zu Maschinencode kompiliert werden kann. Dies bringt Geschwindigkeitsvorteile mit sich.</w:t>
+      </w:r>
+    </w:p>
+    <w:p>
+      <w:pPr>
+        <w:pStyle w:val="Flietext"/>
+        <w:rPr>
+          <w:lang w:val="de-DE"/>
+        </w:rPr>
+      </w:pPr>
+      <w:r>
+        <w:rPr>
+          <w:lang w:val="de-DE"/>
+        </w:rPr>
+        <w:t xml:space="preserve">Da JavaScript </w:t>
+      </w:r>
+      <w:r>
+        <w:rPr>
+          <w:lang w:val="de-DE"/>
+        </w:rPr>
+        <w:t xml:space="preserve">in jedem modernen Browser nutzbar ist können angehende Entwickler schnell erste Erfolge erzielen. Zudem lassen sich komplexe JavaScript Abläufe Stück für Stück programmieren und im Browser auf ihre </w:t>
+      </w:r>
+      <w:proofErr w:type="spellStart"/>
+      <w:r>
+        <w:rPr>
+          <w:lang w:val="de-DE"/>
+        </w:rPr>
+        <w:t>funktionalität</w:t>
+      </w:r>
+      <w:proofErr w:type="spellEnd"/>
+      <w:r>
+        <w:rPr>
+          <w:lang w:val="de-DE"/>
+        </w:rPr>
+        <w:t xml:space="preserve"> testen. Dies erleichtert den Einstieg erheblich und senkt so die Lernkurve stark ab.</w:t>
+      </w:r>
+    </w:p>
+    <w:p>
+      <w:pPr>
+        <w:pStyle w:val="Flietext"/>
+        <w:rPr>
+          <w:lang w:val="de-DE"/>
+        </w:rPr>
+      </w:pPr>
+      <w:r>
+        <w:rPr>
+          <w:lang w:val="de-DE"/>
+        </w:rPr>
+        <w:t xml:space="preserve">Außerdem existieren </w:t>
+      </w:r>
+      <w:r>
+        <w:rPr>
+          <w:lang w:val="de-DE"/>
+        </w:rPr>
+        <w:t xml:space="preserve">viele Fallstricke anderer Programmiersprachen in JS nicht, unter anderem </w:t>
+      </w:r>
+      <w:r>
+        <w:rPr>
+          <w:lang w:val="de-DE"/>
+        </w:rPr>
+        <w:t xml:space="preserve">Einschränkungen durch </w:t>
+      </w:r>
+      <w:r>
+        <w:rPr>
+          <w:lang w:val="de-DE"/>
+        </w:rPr>
+        <w:t>Typisierung</w:t>
+      </w:r>
+      <w:r>
+        <w:rPr>
+          <w:lang w:val="de-DE"/>
+        </w:rPr>
+        <w:t xml:space="preserve"> und komplexe </w:t>
+      </w:r>
+      <w:proofErr w:type="spellStart"/>
+      <w:r>
+        <w:rPr>
+          <w:lang w:val="de-DE"/>
+        </w:rPr>
+        <w:t>Sturkturen</w:t>
+      </w:r>
+      <w:proofErr w:type="spellEnd"/>
+      <w:r>
+        <w:rPr>
+          <w:lang w:val="de-DE"/>
+        </w:rPr>
+        <w:t xml:space="preserve"> durch multiple Vererbung, die Erfahrung und solide Planung voraussetzen.</w:t>
+      </w:r>
+      <w:r>
+        <w:rPr>
+          <w:lang w:val="de-DE"/>
+        </w:rPr>
+        <w:t xml:space="preserve"> </w:t>
+      </w:r>
+    </w:p>
+    <w:p>
+      <w:pPr>
+        <w:pStyle w:val="Flietext"/>
+        <w:rPr>
+          <w:lang w:val="de-DE"/>
+        </w:rPr>
+      </w:pPr>
+      <w:r>
+        <w:rPr>
+          <w:lang w:val="de-DE"/>
+        </w:rPr>
+        <w:t xml:space="preserve">Ein weiterer Vorteil, der JavaScript als Grundbaustein des World Wide Web zementierte, ist die Codeausführung auf Seiten des </w:t>
+      </w:r>
+      <w:proofErr w:type="spellStart"/>
+      <w:r>
+        <w:rPr>
+          <w:lang w:val="de-DE"/>
+        </w:rPr>
+        <w:t>Clienten</w:t>
+      </w:r>
+      <w:proofErr w:type="spellEnd"/>
+      <w:r>
+        <w:rPr>
+          <w:lang w:val="de-DE"/>
+        </w:rPr>
+        <w:t xml:space="preserve">. Dabei liefert ein Server lediglich den Quellcode an </w:t>
+      </w:r>
+      <w:proofErr w:type="spellStart"/>
+      <w:r>
+        <w:rPr>
+          <w:lang w:val="de-DE"/>
+        </w:rPr>
+        <w:t>dne</w:t>
+      </w:r>
+      <w:proofErr w:type="spellEnd"/>
+      <w:r>
+        <w:rPr>
+          <w:lang w:val="de-DE"/>
+        </w:rPr>
+        <w:t xml:space="preserve"> </w:t>
+      </w:r>
+      <w:proofErr w:type="spellStart"/>
+      <w:r>
+        <w:rPr>
+          <w:lang w:val="de-DE"/>
+        </w:rPr>
+        <w:t>Clienten</w:t>
+      </w:r>
+      <w:proofErr w:type="spellEnd"/>
+      <w:r>
+        <w:rPr>
+          <w:lang w:val="de-DE"/>
+        </w:rPr>
+        <w:t xml:space="preserve">, das Programm wird jedoch im Browser des </w:t>
+      </w:r>
+      <w:proofErr w:type="spellStart"/>
+      <w:r>
+        <w:rPr>
+          <w:lang w:val="de-DE"/>
+        </w:rPr>
+        <w:t>Clienten</w:t>
+      </w:r>
+      <w:proofErr w:type="spellEnd"/>
+      <w:r>
+        <w:rPr>
+          <w:lang w:val="de-DE"/>
+        </w:rPr>
+        <w:t xml:space="preserve"> </w:t>
+      </w:r>
+      <w:proofErr w:type="spellStart"/>
+      <w:proofErr w:type="gramStart"/>
+      <w:r>
+        <w:rPr>
+          <w:lang w:val="de-DE"/>
+        </w:rPr>
+        <w:t>ausgeführt.So</w:t>
+      </w:r>
+      <w:proofErr w:type="spellEnd"/>
+      <w:proofErr w:type="gramEnd"/>
+      <w:r>
+        <w:rPr>
+          <w:lang w:val="de-DE"/>
+        </w:rPr>
+        <w:t xml:space="preserve"> lassen sich Daten bis zu einem gewissen Grad validieren, ohne dafür Serverressourcen verwenden zu müssen</w:t>
+      </w:r>
+      <w:r>
+        <w:rPr>
+          <w:lang w:val="de-DE"/>
+        </w:rPr>
+        <w:t>.</w:t>
+      </w:r>
+      <w:r>
+        <w:rPr>
+          <w:lang w:val="de-DE"/>
+        </w:rPr>
+        <w:t xml:space="preserve"> Dies geschieht auf Kosten der Sicherheit. Browser </w:t>
+      </w:r>
+      <w:proofErr w:type="spellStart"/>
+      <w:r>
+        <w:rPr>
+          <w:lang w:val="de-DE"/>
+        </w:rPr>
+        <w:t>injezierte</w:t>
+      </w:r>
+      <w:proofErr w:type="spellEnd"/>
+      <w:r>
+        <w:rPr>
+          <w:lang w:val="de-DE"/>
+        </w:rPr>
+        <w:t xml:space="preserve"> JavaScript Programme können Daten auslesen und verschicken und sogar Schäden an den ausführenden Geräten selbst verursachen. Außerdem erschwert die fehlende Typisierung und der nicht existente Debugger, Software die Fehler im </w:t>
+      </w:r>
+      <w:proofErr w:type="spellStart"/>
+      <w:r>
+        <w:rPr>
+          <w:lang w:val="de-DE"/>
+        </w:rPr>
+        <w:t>quellcode</w:t>
+      </w:r>
+      <w:proofErr w:type="spellEnd"/>
+      <w:r>
+        <w:rPr>
+          <w:lang w:val="de-DE"/>
+        </w:rPr>
+        <w:t xml:space="preserve"> erkennt und ausliest, die Wartung ungemein und führt zu </w:t>
+      </w:r>
+      <w:r>
+        <w:rPr>
+          <w:lang w:val="de-DE"/>
+        </w:rPr>
+        <w:t>Laufzeitfehlern,</w:t>
+      </w:r>
+      <w:r>
+        <w:rPr>
+          <w:lang w:val="de-DE"/>
+        </w:rPr>
+        <w:t xml:space="preserve"> die nur durch zeitintensive Fehlersuche behoben werden können.</w:t>
+      </w:r>
+      <w:r>
+        <w:rPr>
+          <w:lang w:val="de-DE"/>
+        </w:rPr>
+        <w:t xml:space="preserve"> Dazu kommt, dass die Verwendung von Objekt-orientierten Prinzipien durch die fehlende Typisierung und ausschließlich einfache Vererbung viel Kreativität erfordert.</w:t>
+      </w:r>
+    </w:p>
+    <w:p>
+      <w:pPr>
+        <w:pStyle w:val="Flietext"/>
+        <w:rPr>
+          <w:lang w:val="de-DE"/>
+        </w:rPr>
+      </w:pPr>
+      <w:r>
+        <w:rPr>
+          <w:lang w:val="de-DE"/>
+        </w:rPr>
+        <w:t xml:space="preserve">Dennoch </w:t>
+      </w:r>
+      <w:r>
+        <w:rPr>
+          <w:lang w:val="de-DE"/>
+        </w:rPr>
+        <w:t>erfreut sich JS sehr großer Beliebtheit und ist heute, 2019, der defacto Standard für</w:t>
+      </w:r>
+      <w:r>
+        <w:rPr>
+          <w:lang w:val="de-DE"/>
+        </w:rPr>
+        <w:t xml:space="preserve"> moderne Browser,</w:t>
+      </w:r>
+      <w:commentRangeStart w:id="25"/>
+      <w:r>
+        <w:rPr>
+          <w:lang w:val="de-DE"/>
+        </w:rPr>
+        <w:t xml:space="preserve"> unterstützt von Google, Facebook und Mozilla</w:t>
+      </w:r>
+      <w:commentRangeEnd w:id="25"/>
+      <w:r>
+        <w:rPr>
+          <w:rStyle w:val="Kommentarzeichen"/>
+          <w:rFonts w:cstheme="minorBidi"/>
+          <w:bCs w:val="0"/>
+          <w:color w:val="auto"/>
+          <w:spacing w:val="0"/>
+          <w:lang w:val="de-DE"/>
+        </w:rPr>
+        <w:commentReference w:id="25"/>
+      </w:r>
+      <w:r>
+        <w:rPr>
+          <w:lang w:val="de-DE"/>
+        </w:rPr>
+        <w:t>.</w:t>
+      </w:r>
+      <w:r>
+        <w:rPr>
+          <w:lang w:val="de-DE"/>
+        </w:rPr>
+        <w:t xml:space="preserve"> </w:t>
+      </w:r>
+    </w:p>
+    <w:p>
+      <w:pPr>
+        <w:pStyle w:val="Flietext"/>
+        <w:rPr>
+          <w:lang w:val="de-DE"/>
+        </w:rPr>
+      </w:pPr>
+      <w:r>
+        <w:rPr>
+          <w:lang w:val="de-DE"/>
+        </w:rPr>
+        <w:t>Einige der Nachteile von JavaScript lassen sich jedoch</w:t>
+      </w:r>
+      <w:r>
+        <w:rPr>
+          <w:lang w:val="de-DE"/>
+        </w:rPr>
+        <w:t xml:space="preserve"> mithilfe von </w:t>
+      </w:r>
+      <w:proofErr w:type="spellStart"/>
+      <w:r>
+        <w:rPr>
+          <w:lang w:val="de-DE"/>
+        </w:rPr>
+        <w:t>Typescript</w:t>
+      </w:r>
+      <w:proofErr w:type="spellEnd"/>
+      <w:r>
+        <w:rPr>
+          <w:lang w:val="de-DE"/>
+        </w:rPr>
+        <w:t xml:space="preserve"> beheben und umgehen</w:t>
+      </w:r>
+      <w:r>
+        <w:rPr>
+          <w:lang w:val="de-DE"/>
+        </w:rPr>
+        <w:t xml:space="preserve">. </w:t>
+      </w:r>
+      <w:proofErr w:type="spellStart"/>
+      <w:r>
+        <w:rPr>
+          <w:lang w:val="de-DE"/>
+        </w:rPr>
+        <w:t>TypeScript</w:t>
+      </w:r>
+      <w:proofErr w:type="spellEnd"/>
+      <w:r>
+        <w:rPr>
+          <w:lang w:val="de-DE"/>
+        </w:rPr>
+        <w:t xml:space="preserve"> ist eine von Microsoft entwickeltes, typisiertes </w:t>
+      </w:r>
+      <w:proofErr w:type="spellStart"/>
+      <w:r>
+        <w:rPr>
+          <w:lang w:val="de-DE"/>
+        </w:rPr>
+        <w:t>Superset</w:t>
+      </w:r>
+      <w:proofErr w:type="spellEnd"/>
+      <w:r>
+        <w:rPr>
+          <w:lang w:val="de-DE"/>
+        </w:rPr>
+        <w:t xml:space="preserve"> von </w:t>
+      </w:r>
+      <w:r>
+        <w:rPr>
+          <w:lang w:val="de-DE"/>
+        </w:rPr>
+        <w:t xml:space="preserve">JavaScript. Quellcode wird in </w:t>
+      </w:r>
+      <w:proofErr w:type="spellStart"/>
+      <w:r>
+        <w:rPr>
+          <w:lang w:val="de-DE"/>
+        </w:rPr>
+        <w:t>TypeScript</w:t>
+      </w:r>
+      <w:proofErr w:type="spellEnd"/>
+      <w:r>
+        <w:rPr>
+          <w:lang w:val="de-DE"/>
+        </w:rPr>
+        <w:t xml:space="preserve"> geschrieben und der </w:t>
+      </w:r>
+      <w:proofErr w:type="spellStart"/>
+      <w:r>
+        <w:rPr>
+          <w:lang w:val="de-DE"/>
+        </w:rPr>
+        <w:t>Typescript</w:t>
+      </w:r>
+      <w:proofErr w:type="spellEnd"/>
+      <w:r>
+        <w:rPr>
+          <w:lang w:val="de-DE"/>
+        </w:rPr>
+        <w:t xml:space="preserve"> eigene Compiler wandelt den Code in funktionierendes JavaScript um. </w:t>
+      </w:r>
+      <w:r>
+        <w:rPr>
+          <w:lang w:val="de-DE"/>
+        </w:rPr>
+        <w:t xml:space="preserve">Durch die nun vorhandene Typisierung und einen </w:t>
+      </w:r>
+      <w:proofErr w:type="spellStart"/>
+      <w:r>
+        <w:rPr>
+          <w:lang w:val="de-DE"/>
+        </w:rPr>
+        <w:t>TypeScript</w:t>
+      </w:r>
+      <w:proofErr w:type="spellEnd"/>
+      <w:r>
+        <w:rPr>
+          <w:lang w:val="de-DE"/>
+        </w:rPr>
+        <w:t xml:space="preserve"> eigenen Debugger sind Fehler jedoch </w:t>
+      </w:r>
+      <w:proofErr w:type="spellStart"/>
+      <w:r>
+        <w:rPr>
+          <w:lang w:val="de-DE"/>
+        </w:rPr>
+        <w:t>sbereits</w:t>
+      </w:r>
+      <w:proofErr w:type="spellEnd"/>
+      <w:r>
+        <w:rPr>
+          <w:lang w:val="de-DE"/>
+        </w:rPr>
+        <w:t xml:space="preserve"> im Quellcode leicht ersichtlich. Klassen, Objekte und ihre Funktionen </w:t>
+      </w:r>
+      <w:r>
+        <w:rPr>
+          <w:lang w:val="de-DE"/>
+        </w:rPr>
+        <w:t xml:space="preserve">lassen sich </w:t>
+      </w:r>
+      <w:proofErr w:type="spellStart"/>
+      <w:r>
+        <w:rPr>
+          <w:lang w:val="de-DE"/>
+        </w:rPr>
+        <w:t>deklasieren</w:t>
+      </w:r>
+      <w:proofErr w:type="spellEnd"/>
+      <w:r>
+        <w:rPr>
+          <w:lang w:val="de-DE"/>
+        </w:rPr>
+        <w:t xml:space="preserve"> und festlegen; </w:t>
+      </w:r>
+      <w:r>
+        <w:rPr>
+          <w:lang w:val="de-DE"/>
+        </w:rPr>
+        <w:t xml:space="preserve">sind </w:t>
+      </w:r>
+      <w:r>
+        <w:rPr>
+          <w:lang w:val="de-DE"/>
+        </w:rPr>
+        <w:lastRenderedPageBreak/>
+        <w:t xml:space="preserve">eindeutig definiert und können während der Laufzeit nicht ungewollt verändert oder überschrieben werden. </w:t>
+      </w:r>
+      <w:r>
+        <w:rPr>
+          <w:lang w:val="de-DE"/>
+        </w:rPr>
+        <w:t xml:space="preserve">So lassen sich </w:t>
+      </w:r>
+      <w:proofErr w:type="spellStart"/>
+      <w:r>
+        <w:rPr>
+          <w:lang w:val="de-DE"/>
+        </w:rPr>
+        <w:t>objektoriente</w:t>
+      </w:r>
+      <w:proofErr w:type="spellEnd"/>
+      <w:r>
+        <w:rPr>
+          <w:lang w:val="de-DE"/>
+        </w:rPr>
+        <w:t xml:space="preserve"> Programmierprinzipien erfolgreich und problemlos anwenden, der Quellcode ist dadurch übersichtlich strukturiert, die Wartbarkeit ist vereinfacht und der Quellcode lässt sich mit allgemeingültigen Modellen, wie der Unified Modelling Language, darstellen und dokumentieren. Die Beliebtheit von </w:t>
+      </w:r>
+      <w:proofErr w:type="spellStart"/>
+      <w:r>
+        <w:rPr>
+          <w:lang w:val="de-DE"/>
+        </w:rPr>
+        <w:t>TypeScript</w:t>
+      </w:r>
+      <w:proofErr w:type="spellEnd"/>
+      <w:r>
+        <w:rPr>
+          <w:lang w:val="de-DE"/>
+        </w:rPr>
+        <w:t xml:space="preserve"> steigt ob dieser Vorteile stetig an und ersetzt mehr und mehr Entwicklung mit reinem JavaScript.</w:t>
+      </w:r>
+    </w:p>
+    <w:p>
+      <w:pPr>
+        <w:pStyle w:val="Flietext"/>
+        <w:rPr>
+          <w:lang w:val="de-DE"/>
+        </w:rPr>
+      </w:pPr>
+      <w:r>
+        <w:rPr>
+          <w:lang w:val="de-DE"/>
+        </w:rPr>
+        <w:t xml:space="preserve">Für die Entwicklung in Fudge wird ausschließlich </w:t>
+      </w:r>
+      <w:proofErr w:type="spellStart"/>
+      <w:r>
+        <w:rPr>
+          <w:lang w:val="de-DE"/>
+        </w:rPr>
+        <w:t>TypeScript</w:t>
+      </w:r>
+      <w:proofErr w:type="spellEnd"/>
+      <w:r>
+        <w:rPr>
+          <w:lang w:val="de-DE"/>
+        </w:rPr>
+        <w:t xml:space="preserve"> verwendet, da der resultierende, noch nicht kompilierte Quellcode sich menschenlesbar gestalten lässt, ein Debugger zur Verfügung steht und sich der Code durch die Möglichkeiten der Objektorientierten Programmierung in modulare Komponenten </w:t>
+      </w:r>
+      <w:proofErr w:type="spellStart"/>
+      <w:r>
+        <w:rPr>
+          <w:lang w:val="de-DE"/>
+        </w:rPr>
+        <w:t>aufsspalten</w:t>
+      </w:r>
+      <w:proofErr w:type="spellEnd"/>
+      <w:r>
+        <w:rPr>
+          <w:lang w:val="de-DE"/>
+        </w:rPr>
+        <w:t xml:space="preserve"> lässt.</w:t>
+      </w:r>
+    </w:p>
+    <w:p>
+      <w:pPr>
+        <w:pStyle w:val="Flietext"/>
+        <w:rPr>
+          <w:lang w:val="de-DE"/>
+        </w:rPr>
+      </w:pPr>
+    </w:p>
+    <w:p>
+      <w:pPr>
+        <w:pStyle w:val="berschriftUnterkapitelE2"/>
+        <w:rPr>
+          <w:lang w:val="en-US"/>
+        </w:rPr>
+      </w:pPr>
+      <w:r>
+        <w:rPr>
+          <w:lang w:val="en-US"/>
+        </w:rPr>
+        <w:t>Node</w:t>
+      </w:r>
+      <w:r>
+        <w:rPr>
+          <w:lang w:val="en-US"/>
+        </w:rPr>
+        <w:t>.</w:t>
+      </w:r>
+      <w:r>
+        <w:rPr>
+          <w:lang w:val="en-US"/>
+        </w:rPr>
+        <w:t>js</w:t>
+      </w:r>
+    </w:p>
+    <w:p>
+      <w:pPr>
+        <w:pStyle w:val="Flietext"/>
+        <w:rPr>
+          <w:lang w:val="de-DE"/>
+        </w:rPr>
+      </w:pPr>
+      <w:r>
+        <w:rPr>
+          <w:lang w:val="de-DE"/>
+        </w:rPr>
+        <w:t xml:space="preserve">Node.js ist eine </w:t>
+      </w:r>
+      <w:proofErr w:type="gramStart"/>
+      <w:r>
+        <w:rPr>
+          <w:lang w:val="de-DE"/>
+        </w:rPr>
+        <w:t>L</w:t>
+      </w:r>
+      <w:r>
+        <w:rPr>
+          <w:lang w:val="de-DE"/>
+        </w:rPr>
+        <w:t>aufzeitumgebung</w:t>
+      </w:r>
+      <w:proofErr w:type="gramEnd"/>
+      <w:r>
+        <w:rPr>
+          <w:lang w:val="de-DE"/>
+        </w:rPr>
+        <w:t xml:space="preserve"> die alle Komponenten beinhaltet die für die Ausführung von JavaScript Code notwendig sind. Node.js basiert, wie JavaScript selbst, auf der </w:t>
+      </w:r>
+      <w:commentRangeStart w:id="26"/>
+      <w:r>
+        <w:rPr>
+          <w:lang w:val="de-DE"/>
+        </w:rPr>
+        <w:t xml:space="preserve">V8 JavaScript </w:t>
+      </w:r>
+      <w:proofErr w:type="spellStart"/>
+      <w:r>
+        <w:rPr>
+          <w:lang w:val="de-DE"/>
+        </w:rPr>
+        <w:t>Runtime</w:t>
+      </w:r>
+      <w:proofErr w:type="spellEnd"/>
+      <w:r>
+        <w:rPr>
+          <w:lang w:val="de-DE"/>
+        </w:rPr>
+        <w:t xml:space="preserve"> Engine</w:t>
+      </w:r>
+      <w:commentRangeEnd w:id="26"/>
+      <w:r>
+        <w:rPr>
+          <w:rStyle w:val="Kommentarzeichen"/>
+          <w:rFonts w:cstheme="minorBidi"/>
+          <w:bCs w:val="0"/>
+          <w:color w:val="auto"/>
+          <w:spacing w:val="0"/>
+          <w:lang w:val="de-DE"/>
+        </w:rPr>
+        <w:commentReference w:id="26"/>
+      </w:r>
+      <w:r>
+        <w:rPr>
+          <w:lang w:val="de-DE"/>
+        </w:rPr>
+        <w:t xml:space="preserve"> und wird zu </w:t>
+      </w:r>
+      <w:proofErr w:type="spellStart"/>
+      <w:r>
+        <w:rPr>
+          <w:lang w:val="de-DE"/>
+        </w:rPr>
+        <w:t>maschinencode</w:t>
+      </w:r>
+      <w:proofErr w:type="spellEnd"/>
+      <w:r>
+        <w:rPr>
+          <w:lang w:val="de-DE"/>
+        </w:rPr>
+        <w:t xml:space="preserve"> übersetzt. </w:t>
+      </w:r>
+      <w:r>
+        <w:rPr>
+          <w:lang w:val="de-DE"/>
+        </w:rPr>
+        <w:t xml:space="preserve">Node.js ist durch seine </w:t>
+      </w:r>
+      <w:proofErr w:type="spellStart"/>
+      <w:r>
+        <w:rPr>
+          <w:lang w:val="de-DE"/>
+        </w:rPr>
+        <w:t>Autarkität</w:t>
+      </w:r>
+      <w:proofErr w:type="spellEnd"/>
+      <w:r>
+        <w:rPr>
+          <w:lang w:val="de-DE"/>
+        </w:rPr>
+        <w:t xml:space="preserve"> geeignet, um in Serverumgebungen zu arbeiten. Im Gegensatz zu </w:t>
+      </w:r>
+      <w:proofErr w:type="spellStart"/>
+      <w:r>
+        <w:rPr>
+          <w:lang w:val="de-DE"/>
+        </w:rPr>
+        <w:t>Javascript</w:t>
+      </w:r>
+      <w:proofErr w:type="spellEnd"/>
+      <w:r>
+        <w:rPr>
+          <w:lang w:val="de-DE"/>
+        </w:rPr>
+        <w:t xml:space="preserve">, dessen Event-Schleife nur auf einem Thread arbeitet, </w:t>
+      </w:r>
+      <w:r>
+        <w:rPr>
+          <w:lang w:val="de-DE"/>
+        </w:rPr>
+        <w:t xml:space="preserve">arbeitet </w:t>
+      </w:r>
+      <w:r>
+        <w:rPr>
+          <w:lang w:val="de-DE"/>
+        </w:rPr>
+        <w:t xml:space="preserve">Node.js jedoch </w:t>
+      </w:r>
+      <w:r>
+        <w:rPr>
+          <w:lang w:val="de-DE"/>
+        </w:rPr>
+        <w:t>asynchron und kann mehrere Threads gleichzeitig verwalten, ohne dass andere Funktionen blockiert werden</w:t>
+      </w:r>
+      <w:r>
+        <w:rPr>
+          <w:lang w:val="de-DE"/>
+        </w:rPr>
+        <w:t xml:space="preserve">. Eine entscheidende </w:t>
+      </w:r>
+      <w:proofErr w:type="gramStart"/>
+      <w:r>
+        <w:rPr>
+          <w:lang w:val="de-DE"/>
+        </w:rPr>
+        <w:t>Eigenschaft</w:t>
+      </w:r>
+      <w:proofErr w:type="gramEnd"/>
+      <w:r>
+        <w:rPr>
+          <w:lang w:val="de-DE"/>
+        </w:rPr>
+        <w:t xml:space="preserve"> die</w:t>
+      </w:r>
+      <w:r>
+        <w:rPr>
+          <w:lang w:val="de-DE"/>
+        </w:rPr>
+        <w:t xml:space="preserve"> bedeutet das nicht jede Anfrage nacheinander, sondern gleichzeitig bearbeitet werden kann. Dies ist besonders kritisch</w:t>
+      </w:r>
+      <w:r>
+        <w:rPr>
+          <w:lang w:val="de-DE"/>
+        </w:rPr>
+        <w:t xml:space="preserve"> in einer Serverumgebung da ansonsten jede Anfrage nacheinander einzeln bearbeitet werden muss, und sich so Anfragen gegenseitig blockieren. </w:t>
+      </w:r>
+      <w:r>
+        <w:rPr>
+          <w:lang w:val="de-DE"/>
+        </w:rPr>
+        <w:t xml:space="preserve">Durch die asynchrone Arbeitsweise </w:t>
+      </w:r>
+      <w:r>
+        <w:rPr>
+          <w:lang w:val="de-DE"/>
+        </w:rPr>
+        <w:t xml:space="preserve">kann Node.js nicht-blockierende Input/Output </w:t>
+      </w:r>
+      <w:proofErr w:type="spellStart"/>
+      <w:r>
+        <w:rPr>
+          <w:lang w:val="de-DE"/>
+        </w:rPr>
+        <w:t>Requests</w:t>
+      </w:r>
+      <w:proofErr w:type="spellEnd"/>
+      <w:r>
+        <w:rPr>
+          <w:lang w:val="de-DE"/>
+        </w:rPr>
+        <w:t xml:space="preserve"> anbieten. </w:t>
+      </w:r>
+    </w:p>
+    <w:p>
+      <w:pPr>
+        <w:pStyle w:val="Flietext"/>
+        <w:rPr>
+          <w:lang w:val="de-DE"/>
+        </w:rPr>
+      </w:pPr>
+      <w:r>
+        <w:rPr>
+          <w:lang w:val="de-DE"/>
+        </w:rPr>
+        <w:t>Node.js erfreut sich dabei ebenso wie JavaScript großer Beliebtheit wodurch viele Bibliotheken und Module zur freien Verfügung stehen. Über den node.js eigenen Package-Verwalter „</w:t>
+      </w:r>
+      <w:proofErr w:type="spellStart"/>
+      <w:r>
+        <w:rPr>
+          <w:lang w:val="de-DE"/>
+        </w:rPr>
+        <w:t>npm</w:t>
+      </w:r>
+      <w:proofErr w:type="spellEnd"/>
+      <w:r>
+        <w:rPr>
+          <w:lang w:val="de-DE"/>
+        </w:rPr>
+        <w:t>“ können diese problemlos abgerufen, installiert und integriert werden. Dies macht Node.js kompatibel mit den meisten geläufigen Programmiersprachen, APIs und Programmen.</w:t>
+      </w:r>
+    </w:p>
+    <w:p>
+      <w:pPr>
+        <w:pStyle w:val="Flietext"/>
+        <w:rPr>
+          <w:lang w:val="de-DE"/>
+        </w:rPr>
+      </w:pPr>
+      <w:r>
+        <w:rPr>
+          <w:lang w:val="de-DE"/>
+        </w:rPr>
+        <w:lastRenderedPageBreak/>
+        <w:t xml:space="preserve">Node.js bietet außerdem grundlegende Komponenten der Netzwerkkommunikation, auf die im späteren eingegangen </w:t>
+      </w:r>
+      <w:proofErr w:type="spellStart"/>
+      <w:r>
+        <w:rPr>
+          <w:lang w:val="de-DE"/>
+        </w:rPr>
+        <w:t>wrid</w:t>
+      </w:r>
+      <w:proofErr w:type="spellEnd"/>
+      <w:r>
+        <w:rPr>
+          <w:lang w:val="de-DE"/>
+        </w:rPr>
+        <w:t>.</w:t>
+      </w:r>
+    </w:p>
+    <w:p>
+      <w:pPr>
+        <w:pStyle w:val="Flietext"/>
+        <w:rPr>
+          <w:lang w:val="de-DE"/>
+        </w:rPr>
+      </w:pPr>
+    </w:p>
+    <w:p>
+      <w:pPr>
+        <w:pStyle w:val="berschriftUnterkapitelE2"/>
+      </w:pPr>
+      <w:proofErr w:type="spellStart"/>
+      <w:r>
+        <w:t>Electron</w:t>
+      </w:r>
+      <w:proofErr w:type="spellEnd"/>
+    </w:p>
+    <w:p>
+      <w:pPr>
+        <w:pStyle w:val="Flietext"/>
+        <w:rPr>
+          <w:lang w:val="de-DE"/>
+        </w:rPr>
+      </w:pPr>
+      <w:commentRangeStart w:id="27"/>
+      <w:proofErr w:type="spellStart"/>
+      <w:r>
+        <w:rPr>
+          <w:lang w:val="de-DE"/>
+        </w:rPr>
+        <w:t>Electron</w:t>
+      </w:r>
+      <w:proofErr w:type="spellEnd"/>
+      <w:r>
+        <w:rPr>
+          <w:lang w:val="de-DE"/>
+        </w:rPr>
+        <w:t xml:space="preserve"> basiert auf dem Projekt Atom Shell das im Jahr 2013 begann und im Jahr 2015 zu </w:t>
+      </w:r>
+      <w:proofErr w:type="spellStart"/>
+      <w:r>
+        <w:rPr>
+          <w:lang w:val="de-DE"/>
+        </w:rPr>
+        <w:t>Electron</w:t>
+      </w:r>
+      <w:proofErr w:type="spellEnd"/>
+      <w:r>
+        <w:rPr>
+          <w:lang w:val="de-DE"/>
+        </w:rPr>
+        <w:t xml:space="preserve"> umbenannt wurde.</w:t>
+      </w:r>
+      <w:commentRangeEnd w:id="27"/>
+      <w:r>
+        <w:rPr>
+          <w:rStyle w:val="Kommentarzeichen"/>
+          <w:rFonts w:cstheme="minorBidi"/>
+          <w:bCs w:val="0"/>
+          <w:color w:val="auto"/>
+          <w:spacing w:val="0"/>
+          <w:lang w:val="de-DE"/>
+        </w:rPr>
+        <w:commentReference w:id="27"/>
+      </w:r>
+      <w:r>
+        <w:rPr>
+          <w:lang w:val="de-DE"/>
+        </w:rPr>
+        <w:t xml:space="preserve"> </w:t>
+      </w:r>
+      <w:proofErr w:type="gramStart"/>
+      <w:r>
+        <w:rPr>
+          <w:lang w:val="de-DE"/>
+        </w:rPr>
+        <w:t>Ursprünglich</w:t>
+      </w:r>
+      <w:proofErr w:type="gramEnd"/>
+      <w:r>
+        <w:rPr>
+          <w:lang w:val="de-DE"/>
+        </w:rPr>
+        <w:t xml:space="preserve"> war es als </w:t>
+      </w:r>
+      <w:proofErr w:type="spellStart"/>
+      <w:r>
+        <w:rPr>
+          <w:lang w:val="de-DE"/>
+        </w:rPr>
+        <w:t>cross-platform</w:t>
+      </w:r>
+      <w:proofErr w:type="spellEnd"/>
+      <w:r>
+        <w:rPr>
+          <w:lang w:val="de-DE"/>
+        </w:rPr>
+        <w:t xml:space="preserve"> </w:t>
+      </w:r>
+      <w:proofErr w:type="spellStart"/>
+      <w:r>
+        <w:rPr>
+          <w:lang w:val="de-DE"/>
+        </w:rPr>
+        <w:t>text</w:t>
+      </w:r>
+      <w:proofErr w:type="spellEnd"/>
+      <w:r>
+        <w:rPr>
+          <w:lang w:val="de-DE"/>
+        </w:rPr>
+        <w:t xml:space="preserve"> </w:t>
+      </w:r>
+      <w:proofErr w:type="spellStart"/>
+      <w:r>
+        <w:rPr>
+          <w:lang w:val="de-DE"/>
+        </w:rPr>
+        <w:t>editor</w:t>
+      </w:r>
+      <w:proofErr w:type="spellEnd"/>
+      <w:r>
+        <w:rPr>
+          <w:lang w:val="de-DE"/>
+        </w:rPr>
+        <w:t xml:space="preserve"> gedacht, in welchem der Nutzer mit Webtechnologien wie </w:t>
+      </w:r>
+      <w:proofErr w:type="spellStart"/>
+      <w:r>
+        <w:rPr>
+          <w:lang w:val="de-DE"/>
+        </w:rPr>
+        <w:t>Javascript</w:t>
+      </w:r>
+      <w:proofErr w:type="spellEnd"/>
+      <w:r>
+        <w:rPr>
+          <w:lang w:val="de-DE"/>
+        </w:rPr>
+        <w:t xml:space="preserve"> CSS und HTML arbeiten kann.</w:t>
+      </w:r>
+    </w:p>
+    <w:p>
+      <w:pPr>
+        <w:pStyle w:val="Flietext"/>
+        <w:rPr>
+          <w:lang w:val="de-DE"/>
+        </w:rPr>
+      </w:pPr>
+      <w:commentRangeStart w:id="28"/>
+      <w:proofErr w:type="spellStart"/>
+      <w:r>
+        <w:rPr>
+          <w:lang w:val="de-DE"/>
+        </w:rPr>
+        <w:t>Electron</w:t>
+      </w:r>
+      <w:proofErr w:type="spellEnd"/>
+      <w:r>
+        <w:rPr>
+          <w:lang w:val="de-DE"/>
+        </w:rPr>
+        <w:t xml:space="preserve"> kombiniert </w:t>
+      </w:r>
+      <w:proofErr w:type="spellStart"/>
+      <w:r>
+        <w:rPr>
+          <w:lang w:val="de-DE"/>
+        </w:rPr>
+        <w:t>Chromiums</w:t>
+      </w:r>
+      <w:proofErr w:type="spellEnd"/>
+      <w:r>
+        <w:rPr>
+          <w:lang w:val="de-DE"/>
+        </w:rPr>
+        <w:t xml:space="preserve"> </w:t>
+      </w:r>
+      <w:proofErr w:type="spellStart"/>
+      <w:r>
+        <w:rPr>
+          <w:lang w:val="de-DE"/>
+        </w:rPr>
+        <w:t>rendering</w:t>
+      </w:r>
+      <w:proofErr w:type="spellEnd"/>
+      <w:r>
+        <w:rPr>
+          <w:lang w:val="de-DE"/>
+        </w:rPr>
+        <w:t xml:space="preserve"> </w:t>
+      </w:r>
+      <w:proofErr w:type="spellStart"/>
+      <w:r>
+        <w:rPr>
+          <w:lang w:val="de-DE"/>
+        </w:rPr>
+        <w:t>library</w:t>
+      </w:r>
+      <w:proofErr w:type="spellEnd"/>
+      <w:r>
+        <w:rPr>
+          <w:lang w:val="de-DE"/>
+        </w:rPr>
+        <w:t>, die ein open-source Fundament für Google Chrome darstellt, mit Node.js</w:t>
+      </w:r>
+      <w:r>
+        <w:rPr>
+          <w:lang w:val="de-DE"/>
+        </w:rPr>
+        <w:t xml:space="preserve"> und der V8 JavaScript Engine</w:t>
+      </w:r>
+      <w:r>
+        <w:rPr>
+          <w:lang w:val="de-DE"/>
+        </w:rPr>
+        <w:t xml:space="preserve"> in einer </w:t>
+      </w:r>
+      <w:r>
+        <w:rPr>
+          <w:lang w:val="de-DE"/>
+        </w:rPr>
+        <w:t>einzigen Laufzeitumgebung</w:t>
+      </w:r>
+      <w:commentRangeEnd w:id="28"/>
+      <w:r>
+        <w:rPr>
+          <w:rStyle w:val="Kommentarzeichen"/>
+          <w:rFonts w:cstheme="minorBidi"/>
+          <w:bCs w:val="0"/>
+          <w:color w:val="auto"/>
+          <w:spacing w:val="0"/>
+          <w:lang w:val="de-DE"/>
+        </w:rPr>
+        <w:commentReference w:id="28"/>
+      </w:r>
+      <w:r>
+        <w:rPr>
+          <w:lang w:val="de-DE"/>
+        </w:rPr>
+        <w:t xml:space="preserve">. Dadurch können Programme die in JavaScript oder Node.js geschrieben werden ohne Einschränkungen verwendet werden und neue Programme auf Basis von Node.js, HTML/CSS und JavaScript erstellt werden. Diese Programme sind </w:t>
+      </w:r>
+      <w:proofErr w:type="spellStart"/>
+      <w:r>
+        <w:rPr>
+          <w:lang w:val="de-DE"/>
+        </w:rPr>
+        <w:t>cross-plattform</w:t>
+      </w:r>
+      <w:proofErr w:type="spellEnd"/>
+      <w:r>
+        <w:rPr>
+          <w:lang w:val="de-DE"/>
+        </w:rPr>
+        <w:t xml:space="preserve"> kompatibel und können sowohl für Desktop, Mobile und Browserumgebungen ausgegeben werden. So können Webentwickler auch vollwertige Desktopsoftware und sogar Applikationen für Smartphones erstellen, ohne von ihren bekannten Technologien abweichen zu müssen. Wichtig ist jedoch zu beachten, dass </w:t>
+      </w:r>
+      <w:proofErr w:type="spellStart"/>
+      <w:r>
+        <w:rPr>
+          <w:lang w:val="de-DE"/>
+        </w:rPr>
+        <w:t>Electron</w:t>
+      </w:r>
+      <w:proofErr w:type="spellEnd"/>
+      <w:r>
+        <w:rPr>
+          <w:lang w:val="de-DE"/>
+        </w:rPr>
+        <w:t xml:space="preserve"> auf einer Browserumgebung aufbaut und dementsprechend Einschränkungen im Bereich des Dateizugriffs aufweist, sowie die browserüblichen Sicherheitssysteme für die Netzwerkkommunikation.</w:t>
+      </w:r>
+    </w:p>
+    <w:p>
+      <w:pPr>
+        <w:pStyle w:val="Flietext"/>
+        <w:rPr>
+          <w:lang w:val="de-DE"/>
+        </w:rPr>
+      </w:pPr>
+    </w:p>
+    <w:p>
+      <w:pPr>
+        <w:pStyle w:val="Flietext"/>
+        <w:rPr>
+          <w:lang w:val="de-DE"/>
+        </w:rPr>
+      </w:pPr>
+    </w:p>
+    <w:p>
+      <w:pPr>
+        <w:pStyle w:val="Flietext"/>
+        <w:rPr>
+          <w:lang w:val="de-DE"/>
+        </w:rPr>
+      </w:pPr>
+    </w:p>
+    <w:p>
+      <w:pPr>
+        <w:pStyle w:val="berschriftUnterkapitelE2"/>
+      </w:pPr>
+      <w:r>
+        <w:lastRenderedPageBreak/>
+        <w:t>Netzwerkprotokolle</w:t>
       </w:r>
     </w:p>
     <w:p>
@@ -6105,15 +7975,7 @@
       </w:pPr>
       <w:proofErr w:type="spellStart"/>
       <w:r>
-        <w:t>Typescript</w:t>
-      </w:r>
-      <w:proofErr w:type="spellEnd"/>
-      <w:r>
-        <w:t>/</w:t>
-      </w:r>
-      <w:proofErr w:type="spellStart"/>
-      <w:r>
-        <w:t>Javascript</w:t>
+        <w:t>Udp</w:t>
       </w:r>
       <w:proofErr w:type="spellEnd"/>
     </w:p>
@@ -6124,7 +7986,7 @@
       </w:pPr>
       <w:proofErr w:type="spellStart"/>
       <w:r>
-        <w:t>Electron</w:t>
+        <w:t>Tcp</w:t>
       </w:r>
       <w:proofErr w:type="spellEnd"/>
     </w:p>
@@ -6133,40 +7995,378 @@
         <w:pStyle w:val="berschriftUnterkapitelE3"/>
         <w:ind w:firstLine="0"/>
       </w:pPr>
-      <w:proofErr w:type="spellStart"/>
-      <w:r>
-        <w:t>Nodejs</w:t>
-      </w:r>
-      <w:proofErr w:type="spellEnd"/>
+      <w:r>
+        <w:t>ftp</w:t>
+      </w:r>
+    </w:p>
+    <w:p>
+      <w:pPr>
+        <w:pStyle w:val="berschriftUnterkapitelE2"/>
+      </w:pPr>
+      <w:r>
+        <w:t>Heutige Spiele</w:t>
+      </w:r>
     </w:p>
     <w:p>
       <w:pPr>
         <w:pStyle w:val="berschriftUnterkapitelE3"/>
         <w:ind w:firstLine="0"/>
-      </w:pPr>
-      <w:proofErr w:type="spellStart"/>
-      <w:r>
-        <w:t>Bla</w:t>
-      </w:r>
-      <w:proofErr w:type="spellEnd"/>
+        <w:rPr>
+          <w:lang w:val="en-US"/>
+        </w:rPr>
+      </w:pPr>
+      <w:commentRangeStart w:id="29"/>
+      <w:commentRangeStart w:id="30"/>
+      <w:proofErr w:type="spellStart"/>
+      <w:r>
+        <w:rPr>
+          <w:lang w:val="en-US"/>
+        </w:rPr>
+        <w:t>Clientserver</w:t>
+      </w:r>
+      <w:commentRangeEnd w:id="30"/>
+      <w:proofErr w:type="spellEnd"/>
+      <w:r>
+        <w:rPr>
+          <w:rStyle w:val="Kommentarzeichen"/>
+          <w:rFonts w:asciiTheme="minorHAnsi" w:eastAsiaTheme="minorEastAsia" w:hAnsiTheme="minorHAnsi" w:cstheme="minorBidi"/>
+        </w:rPr>
+        <w:commentReference w:id="30"/>
+      </w:r>
+    </w:p>
+    <w:p>
+      <w:pPr>
+        <w:pStyle w:val="Flietext"/>
+        <w:rPr>
+          <w:lang w:val="de-DE"/>
+        </w:rPr>
+      </w:pPr>
+      <w:r>
+        <w:rPr>
+          <w:lang w:val="de-DE"/>
+        </w:rPr>
+        <w:t>Eine der ältesten und m</w:t>
+      </w:r>
+      <w:r>
+        <w:rPr>
+          <w:lang w:val="de-DE"/>
+        </w:rPr>
+        <w:t xml:space="preserve">eist genutzten Varianten der Netzwerkkommunikation in Spielen stellt die Client-Server Struktur dar. Dabei gibt es einen dedizierten Server, der als Dreh und Angelpunkt für alle Clientinteraktionen mit dem Spiel und miteinander dient. Der Server arbeitet Anfragen ab, synchronisiert Spielstände, validiert Eingaben der User und leitet relevante Informationen an die Clients weiter. Dies hat sich insbesondere bei rasanten Spielen wie Multiplayer-Online-Shootern wie beispielsweise Apex Legends, Overwatch und </w:t>
+      </w:r>
+      <w:proofErr w:type="spellStart"/>
+      <w:r>
+        <w:rPr>
+          <w:lang w:val="de-DE"/>
+        </w:rPr>
+        <w:t>Fortnite</w:t>
+      </w:r>
+      <w:proofErr w:type="spellEnd"/>
+      <w:r>
+        <w:rPr>
+          <w:lang w:val="de-DE"/>
+        </w:rPr>
+        <w:t xml:space="preserve"> durchgesetzt, da die Server in einer stabilen Infrastruktur aufgebaut werden und ganztägig betrieben werden können und so stetige und vor allem </w:t>
+      </w:r>
+      <w:proofErr w:type="spellStart"/>
+      <w:r>
+        <w:rPr>
+          <w:lang w:val="de-DE"/>
+        </w:rPr>
+        <w:t>hochperformante</w:t>
+      </w:r>
+      <w:proofErr w:type="spellEnd"/>
+      <w:r>
+        <w:rPr>
+          <w:lang w:val="de-DE"/>
+        </w:rPr>
+        <w:t xml:space="preserve"> Spielerlebnisse bieten können. Latenz und Verbindungsabbrüche sind hierbei üblicherweise vom </w:t>
+      </w:r>
+      <w:commentRangeEnd w:id="29"/>
+      <w:r>
+        <w:rPr>
+          <w:rStyle w:val="Kommentarzeichen"/>
+          <w:rFonts w:cstheme="minorBidi"/>
+          <w:bCs w:val="0"/>
+          <w:color w:val="auto"/>
+          <w:spacing w:val="0"/>
+          <w:lang w:val="de-DE"/>
+        </w:rPr>
+        <w:commentReference w:id="29"/>
+      </w:r>
+      <w:r>
+        <w:rPr>
+          <w:lang w:val="de-DE"/>
+        </w:rPr>
+        <w:t xml:space="preserve">Client ausgelöst und müssen so seitens der Anbieter nicht gewartet oder anderweitig unterstützt werden. Zudem erlaubt eine Client-Struktur die Kontrolle des Spielerlebnisses und den Ausschluss von Spielern, da die Spiele ausschließlich dann funktionieren, wenn sie Kontakt zu einem der Spieleserver haben. Gleichzeitig erfordert diese Art der Netzwerkkommunikation eine solide Serverinfrastruktur, da ansonsten das Spielerlebnis für alle Spieler gleichermaßen unter </w:t>
+      </w:r>
+      <w:proofErr w:type="gramStart"/>
+      <w:r>
+        <w:rPr>
+          <w:lang w:val="de-DE"/>
+        </w:rPr>
+        <w:t>Lags</w:t>
+      </w:r>
+      <w:proofErr w:type="gramEnd"/>
+      <w:r>
+        <w:rPr>
+          <w:lang w:val="de-DE"/>
+        </w:rPr>
+        <w:t>, Verzögerungen die durch langsame Übertragung von Daten entstehen, leidet.</w:t>
+      </w:r>
+    </w:p>
+    <w:p>
+      <w:pPr>
+        <w:pStyle w:val="Flietext"/>
+        <w:rPr>
+          <w:lang w:val="de-DE"/>
+        </w:rPr>
+      </w:pPr>
     </w:p>
     <w:p>
       <w:pPr>
         <w:pStyle w:val="berschriftUnterkapitelE3"/>
         <w:ind w:firstLine="0"/>
       </w:pPr>
-      <w:proofErr w:type="spellStart"/>
-      <w:r>
-        <w:t>Bla</w:t>
-      </w:r>
-      <w:proofErr w:type="spellEnd"/>
-    </w:p>
-    <w:p>
-      <w:pPr>
-        <w:pStyle w:val="berschriftUnterkapitelE2"/>
-      </w:pPr>
-      <w:r>
-        <w:t>Netzwerkprotokolle</w:t>
+      <w:r>
+        <w:t xml:space="preserve">Peer </w:t>
+      </w:r>
+      <w:proofErr w:type="spellStart"/>
+      <w:r>
+        <w:t>To</w:t>
+      </w:r>
+      <w:proofErr w:type="spellEnd"/>
+      <w:r>
+        <w:t xml:space="preserve"> Peer</w:t>
+      </w:r>
+      <w:r>
+        <w:t xml:space="preserve"> – </w:t>
+      </w:r>
+      <w:commentRangeStart w:id="31"/>
+      <w:proofErr w:type="spellStart"/>
+      <w:r>
+        <w:t>Meshverbindungen</w:t>
+      </w:r>
+      <w:commentRangeEnd w:id="31"/>
+      <w:proofErr w:type="spellEnd"/>
+      <w:r>
+        <w:rPr>
+          <w:rStyle w:val="Kommentarzeichen"/>
+          <w:rFonts w:asciiTheme="minorHAnsi" w:eastAsiaTheme="minorEastAsia" w:hAnsiTheme="minorHAnsi" w:cstheme="minorBidi"/>
+        </w:rPr>
+        <w:commentReference w:id="31"/>
+      </w:r>
+    </w:p>
+    <w:p>
+      <w:pPr>
+        <w:pStyle w:val="Flietext"/>
+        <w:rPr>
+          <w:lang w:val="de-DE"/>
+        </w:rPr>
+      </w:pPr>
+      <w:r>
+        <w:rPr>
+          <w:lang w:val="de-DE"/>
+        </w:rPr>
+        <w:t>Se</w:t>
+      </w:r>
+      <w:r>
+        <w:rPr>
+          <w:lang w:val="de-DE"/>
+        </w:rPr>
+        <w:t xml:space="preserve">ltener genutzt wird das Peer-To-Peer Verbindungsverfahren. Hierbei gibt es keinen dedizierten Server. Stattdessen verbinden sich alle Clients miteinander und erzeugen ein sogenanntes Mesh. Spielstände werden zwischen den </w:t>
+      </w:r>
+      <w:proofErr w:type="spellStart"/>
+      <w:r>
+        <w:rPr>
+          <w:lang w:val="de-DE"/>
+        </w:rPr>
+        <w:t>Clienten</w:t>
+      </w:r>
+      <w:proofErr w:type="spellEnd"/>
+      <w:r>
+        <w:rPr>
+          <w:lang w:val="de-DE"/>
+        </w:rPr>
+        <w:t xml:space="preserve"> synchronisiert und Eingaben gehen von den </w:t>
+      </w:r>
+      <w:proofErr w:type="spellStart"/>
+      <w:r>
+        <w:rPr>
+          <w:lang w:val="de-DE"/>
+        </w:rPr>
+        <w:t>initierenden</w:t>
+      </w:r>
+      <w:proofErr w:type="spellEnd"/>
+      <w:r>
+        <w:rPr>
+          <w:lang w:val="de-DE"/>
+        </w:rPr>
+        <w:t xml:space="preserve"> </w:t>
+      </w:r>
+      <w:proofErr w:type="spellStart"/>
+      <w:r>
+        <w:rPr>
+          <w:lang w:val="de-DE"/>
+        </w:rPr>
+        <w:t>Clienten</w:t>
+      </w:r>
+      <w:proofErr w:type="spellEnd"/>
+      <w:r>
+        <w:rPr>
+          <w:lang w:val="de-DE"/>
+        </w:rPr>
+        <w:t xml:space="preserve"> in das Netzwerk, werden von den empfangenden </w:t>
+      </w:r>
+      <w:proofErr w:type="spellStart"/>
+      <w:r>
+        <w:rPr>
+          <w:lang w:val="de-DE"/>
+        </w:rPr>
+        <w:t>Clienten</w:t>
+      </w:r>
+      <w:proofErr w:type="spellEnd"/>
+      <w:r>
+        <w:rPr>
+          <w:lang w:val="de-DE"/>
+        </w:rPr>
+        <w:t xml:space="preserve"> verarbeitet und angezeigt. </w:t>
+      </w:r>
+      <w:r>
+        <w:rPr>
+          <w:lang w:val="de-DE"/>
+        </w:rPr>
+        <w:lastRenderedPageBreak/>
+        <w:t xml:space="preserve">Dies erlaubt es Serverfreie Multiplayerspiele zu erschaffen und so die Kosten für die Bereitstellung und Wartung der Serverinfrastruktur zu umgehen. Besonders bei kleineren Studios und einzelnen Entwicklern kann dies ein entscheidendes </w:t>
+      </w:r>
+      <w:proofErr w:type="spellStart"/>
+      <w:r>
+        <w:rPr>
+          <w:lang w:val="de-DE"/>
+        </w:rPr>
+        <w:t>Kriterum</w:t>
+      </w:r>
+      <w:proofErr w:type="spellEnd"/>
+      <w:r>
+        <w:rPr>
+          <w:lang w:val="de-DE"/>
+        </w:rPr>
+        <w:t xml:space="preserve"> sein. </w:t>
+      </w:r>
+      <w:r>
+        <w:rPr>
+          <w:lang w:val="de-DE"/>
+        </w:rPr>
+        <w:t xml:space="preserve">Peer </w:t>
+      </w:r>
+      <w:proofErr w:type="spellStart"/>
+      <w:r>
+        <w:rPr>
+          <w:lang w:val="de-DE"/>
+        </w:rPr>
+        <w:t>To</w:t>
+      </w:r>
+      <w:proofErr w:type="spellEnd"/>
+      <w:r>
+        <w:rPr>
+          <w:lang w:val="de-DE"/>
+        </w:rPr>
+        <w:t xml:space="preserve"> Peer Verbindungen sind dafür fehleranfällig, da die Verbindungsqualität aller Clients oftmals von jedem andere Client abhängig ist. So kann eine schlechte Verbindung das Spielerlebnis vieler einschränken, auch wenn dies durch geschickte Planung und entsprechende Kontrollsysteme reduziert werden kann. Außerdem gibt es keine zentrale Validierung der ins Netzwerk gesendeten Daten. </w:t>
+      </w:r>
+      <w:r>
+        <w:rPr>
+          <w:lang w:val="de-DE"/>
+        </w:rPr>
+        <w:t xml:space="preserve">Dadurch sind Peer </w:t>
+      </w:r>
+      <w:proofErr w:type="spellStart"/>
+      <w:r>
+        <w:rPr>
+          <w:lang w:val="de-DE"/>
+        </w:rPr>
+        <w:t>to</w:t>
+      </w:r>
+      <w:proofErr w:type="spellEnd"/>
+      <w:r>
+        <w:rPr>
+          <w:lang w:val="de-DE"/>
+        </w:rPr>
+        <w:t xml:space="preserve"> Peer </w:t>
+      </w:r>
+      <w:proofErr w:type="spellStart"/>
+      <w:r>
+        <w:rPr>
+          <w:lang w:val="de-DE"/>
+        </w:rPr>
+        <w:t>Meshes</w:t>
+      </w:r>
+      <w:proofErr w:type="spellEnd"/>
+      <w:r>
+        <w:rPr>
+          <w:lang w:val="de-DE"/>
+        </w:rPr>
+        <w:t xml:space="preserve"> anfällig für</w:t>
+      </w:r>
+      <w:r>
+        <w:rPr>
+          <w:lang w:val="de-DE"/>
+        </w:rPr>
+        <w:t xml:space="preserve"> Dateninjektionen oder andere Betrügereien, die einem bestimmten Spieler massive Vorteile bieten. Zu guter </w:t>
+      </w:r>
+      <w:proofErr w:type="spellStart"/>
+      <w:r>
+        <w:rPr>
+          <w:lang w:val="de-DE"/>
+        </w:rPr>
+        <w:t>letzt</w:t>
+      </w:r>
+      <w:proofErr w:type="spellEnd"/>
+      <w:r>
+        <w:rPr>
+          <w:lang w:val="de-DE"/>
+        </w:rPr>
+        <w:t xml:space="preserve"> lassen sich so keine größeren Multiplayerspiele </w:t>
+      </w:r>
+      <w:proofErr w:type="spellStart"/>
+      <w:r>
+        <w:rPr>
+          <w:lang w:val="de-DE"/>
+        </w:rPr>
+        <w:t>realsieren</w:t>
+      </w:r>
+      <w:proofErr w:type="spellEnd"/>
+      <w:r>
+        <w:rPr>
+          <w:lang w:val="de-DE"/>
+        </w:rPr>
+        <w:t xml:space="preserve">, da die Organisation eines Peer </w:t>
+      </w:r>
+      <w:proofErr w:type="spellStart"/>
+      <w:r>
+        <w:rPr>
+          <w:lang w:val="de-DE"/>
+        </w:rPr>
+        <w:t>to</w:t>
+      </w:r>
+      <w:proofErr w:type="spellEnd"/>
+      <w:r>
+        <w:rPr>
+          <w:lang w:val="de-DE"/>
+        </w:rPr>
+        <w:t xml:space="preserve"> Peer </w:t>
+      </w:r>
+      <w:proofErr w:type="spellStart"/>
+      <w:r>
+        <w:rPr>
+          <w:lang w:val="de-DE"/>
+        </w:rPr>
+        <w:t>Meshes</w:t>
+      </w:r>
+      <w:proofErr w:type="spellEnd"/>
+      <w:r>
+        <w:rPr>
+          <w:lang w:val="de-DE"/>
+        </w:rPr>
+        <w:t xml:space="preserve"> eine Vielzahl von Einzelverbindungen erzeugt. In einem 20-Spieler Mesh muss jeder Client 19 Verbindungen verwalten, wodurch die Hardwareanforderungen stark ansteigen.</w:t>
       </w:r>
     </w:p>
     <w:p>
@@ -6174,66 +8374,820 @@
         <w:pStyle w:val="berschriftUnterkapitelE3"/>
         <w:ind w:firstLine="0"/>
       </w:pPr>
-      <w:proofErr w:type="spellStart"/>
-      <w:r>
-        <w:t>Udp</w:t>
-      </w:r>
-      <w:proofErr w:type="spellEnd"/>
+      <w:r>
+        <w:t xml:space="preserve">Unechtes „Peer </w:t>
+      </w:r>
+      <w:proofErr w:type="spellStart"/>
+      <w:r>
+        <w:t>to</w:t>
+      </w:r>
+      <w:proofErr w:type="spellEnd"/>
+      <w:r>
+        <w:t xml:space="preserve"> Peer”</w:t>
+      </w:r>
+    </w:p>
+    <w:p>
+      <w:pPr>
+        <w:pStyle w:val="Flietext"/>
+        <w:rPr>
+          <w:lang w:val="de-DE"/>
+        </w:rPr>
+      </w:pPr>
+      <w:r>
+        <w:rPr>
+          <w:lang w:val="de-DE"/>
+        </w:rPr>
+        <w:t xml:space="preserve">Bei unechtem Peer </w:t>
+      </w:r>
+      <w:proofErr w:type="spellStart"/>
+      <w:r>
+        <w:rPr>
+          <w:lang w:val="de-DE"/>
+        </w:rPr>
+        <w:t>to</w:t>
+      </w:r>
+      <w:proofErr w:type="spellEnd"/>
+      <w:r>
+        <w:rPr>
+          <w:lang w:val="de-DE"/>
+        </w:rPr>
+        <w:t xml:space="preserve"> P</w:t>
+      </w:r>
+      <w:r>
+        <w:rPr>
+          <w:lang w:val="de-DE"/>
+        </w:rPr>
+        <w:t xml:space="preserve">eer handelt es sich eigentlich um eine Client-Server Variante. Hierbei werden Clients üblicherweise per Matchmaking oder </w:t>
+      </w:r>
+      <w:proofErr w:type="spellStart"/>
+      <w:r>
+        <w:rPr>
+          <w:lang w:val="de-DE"/>
+        </w:rPr>
+        <w:t>Lobbies</w:t>
+      </w:r>
+      <w:proofErr w:type="spellEnd"/>
+      <w:r>
+        <w:rPr>
+          <w:lang w:val="de-DE"/>
+        </w:rPr>
+        <w:t xml:space="preserve"> zusammengeführt. Der Matchmaking/Lobbyserver organisiert dann die Verbindungen, indem er einen Client auswählt der als „Host“, also Client und Server gleichzeitig, fungiert und die Rolle des Servers übernimmt. Anschließend verbinden sich alle </w:t>
+      </w:r>
+      <w:proofErr w:type="spellStart"/>
+      <w:r>
+        <w:rPr>
+          <w:lang w:val="de-DE"/>
+        </w:rPr>
+        <w:t>Clienten</w:t>
+      </w:r>
+      <w:proofErr w:type="spellEnd"/>
+      <w:r>
+        <w:rPr>
+          <w:lang w:val="de-DE"/>
+        </w:rPr>
+        <w:t xml:space="preserve"> innerhalb der Lobby mit diesem Server, einschließlich dem Hostspieler selbst. In der Funktionsweise agiert diese Verbindungsart dann gleich wie eine normale Client-Server Verbindung. Dies erlaubt es dem Anbieter nur einen Server für das Matchmaking zu betreiben. Die Belastung dessen ist wesentlich geringer als bei einer reinen Client-Server Struktur und Latenzen zu diesem Server spielen keine Rolle. So können selbst schwache Server-Infrastrukturen den Anforderungen gerecht werden. Auf der Seite des Spiels hat der Host, der sich selbst als Spieler mit dem lokalen Server verbindet</w:t>
+      </w:r>
+      <w:r>
+        <w:rPr>
+          <w:lang w:val="de-DE"/>
+        </w:rPr>
+        <w:t>, stehts eine Verzögerung von 0ms. Dies bietet einen gewaltigen Vorteil gegenüber den anderen Clients.</w:t>
+      </w:r>
+      <w:r>
+        <w:rPr>
+          <w:lang w:val="de-DE"/>
+        </w:rPr>
+        <w:t xml:space="preserve"> </w:t>
+      </w:r>
+      <w:r>
+        <w:rPr>
+          <w:lang w:val="de-DE"/>
+        </w:rPr>
+        <w:t xml:space="preserve">Außerdem ist diese Verbindungsart, ähnlich wie reines Peer </w:t>
+      </w:r>
+      <w:proofErr w:type="spellStart"/>
+      <w:r>
+        <w:rPr>
+          <w:lang w:val="de-DE"/>
+        </w:rPr>
+        <w:t>to</w:t>
+      </w:r>
+      <w:proofErr w:type="spellEnd"/>
+      <w:r>
+        <w:rPr>
+          <w:lang w:val="de-DE"/>
+        </w:rPr>
+        <w:t xml:space="preserve"> Peer, anfällig für Hosts mit schlechter Verbindung.</w:t>
+      </w:r>
+      <w:r>
+        <w:rPr>
+          <w:lang w:val="de-DE"/>
+        </w:rPr>
+        <w:t xml:space="preserve"> </w:t>
+      </w:r>
+      <w:r>
+        <w:rPr>
+          <w:lang w:val="de-DE"/>
+        </w:rPr>
+        <w:lastRenderedPageBreak/>
+        <w:t>Dazu muss ein eventuelles Beenden des Spiels oder ein Verbindungsabbruch seitens des gewählten Hosts berücksichtigt und entsprechende Ausnahmebehandlung programmiert werden.</w:t>
+      </w:r>
+      <w:r>
+        <w:rPr>
+          <w:lang w:val="de-DE"/>
+        </w:rPr>
+        <w:t xml:space="preserve"> </w:t>
+      </w:r>
+      <w:r>
+        <w:rPr>
+          <w:lang w:val="de-DE"/>
+        </w:rPr>
+        <w:t>Üblicherweise bekannt ist diese als „Host Migration“:</w:t>
+      </w:r>
+      <w:r>
+        <w:rPr>
+          <w:lang w:val="de-DE"/>
+        </w:rPr>
+        <w:t xml:space="preserve"> Dabei wird ein neuer Host bestimmt, der die </w:t>
+      </w:r>
+      <w:r>
+        <w:rPr>
+          <w:lang w:val="de-DE"/>
+        </w:rPr>
+        <w:t>Aufgaben des alten übernimmt. Anschließend werden die Spielstände erneut synchronisiert und das Spiel wird fortgesetzt. Dies führt zu teils sekundenlangen Unterbrechungen.</w:t>
+      </w:r>
+    </w:p>
+    <w:p>
+      <w:pPr>
+        <w:pStyle w:val="Flietext"/>
+        <w:rPr>
+          <w:lang w:val="de-DE"/>
+        </w:rPr>
+      </w:pPr>
+    </w:p>
+    <w:p>
+      <w:pPr>
+        <w:pStyle w:val="berschriftHauptE1"/>
+        <w:rPr>
+          <w:lang w:val="en-US"/>
+        </w:rPr>
+      </w:pPr>
+      <w:r>
+        <w:rPr>
+          <w:lang w:val="en-US"/>
+        </w:rPr>
+        <w:t xml:space="preserve">3 </w:t>
+      </w:r>
+      <w:proofErr w:type="spellStart"/>
+      <w:r>
+        <w:rPr>
+          <w:lang w:val="en-US"/>
+        </w:rPr>
+        <w:t>Methodik</w:t>
+      </w:r>
+      <w:proofErr w:type="spellEnd"/>
+    </w:p>
+    <w:p>
+      <w:pPr>
+        <w:pStyle w:val="Flietext"/>
+        <w:rPr>
+          <w:lang w:val="de-DE"/>
+        </w:rPr>
+      </w:pPr>
+      <w:r>
+        <w:rPr>
+          <w:lang w:val="de-DE"/>
+        </w:rPr>
+        <w:t xml:space="preserve">Im letzten </w:t>
+      </w:r>
+      <w:proofErr w:type="spellStart"/>
+      <w:r>
+        <w:rPr>
+          <w:lang w:val="de-DE"/>
+        </w:rPr>
+        <w:t>kapitel</w:t>
+      </w:r>
+      <w:proofErr w:type="spellEnd"/>
+      <w:r>
+        <w:rPr>
+          <w:lang w:val="de-DE"/>
+        </w:rPr>
+        <w:t xml:space="preserve"> wurden die </w:t>
+      </w:r>
+      <w:r>
+        <w:rPr>
+          <w:lang w:val="de-DE"/>
+        </w:rPr>
+        <w:t>Voraussetzungen</w:t>
+      </w:r>
+      <w:r>
+        <w:rPr>
+          <w:lang w:val="de-DE"/>
+        </w:rPr>
+        <w:t xml:space="preserve"> dargelegt </w:t>
+      </w:r>
+      <w:r>
+        <w:rPr>
+          <w:lang w:val="de-DE"/>
+        </w:rPr>
+        <w:t xml:space="preserve">die Technologien erfüllen müssen um für die Entwicklung von </w:t>
+      </w:r>
+      <w:proofErr w:type="spellStart"/>
+      <w:r>
+        <w:rPr>
+          <w:lang w:val="de-DE"/>
+        </w:rPr>
+        <w:t>Netzwerkomponenten</w:t>
+      </w:r>
+      <w:proofErr w:type="spellEnd"/>
+      <w:r>
+        <w:rPr>
+          <w:lang w:val="de-DE"/>
+        </w:rPr>
+        <w:t xml:space="preserve"> in Frage zu kommen. Im </w:t>
+      </w:r>
+      <w:proofErr w:type="gramStart"/>
+      <w:r>
+        <w:rPr>
+          <w:lang w:val="de-DE"/>
+        </w:rPr>
+        <w:t>folgenden</w:t>
+      </w:r>
+      <w:proofErr w:type="gramEnd"/>
+      <w:r>
+        <w:rPr>
+          <w:lang w:val="de-DE"/>
+        </w:rPr>
+        <w:t xml:space="preserve"> werden die möglichen Kandidaten vorgestellt und auf ihre Eignung geprüft. </w:t>
+      </w:r>
+    </w:p>
+    <w:p>
+      <w:pPr>
+        <w:pStyle w:val="berschriftUnterkapitelE2"/>
+      </w:pPr>
+      <w:r>
+        <w:lastRenderedPageBreak/>
+        <w:t>Auswahl der kompatiblen Technologien</w:t>
+      </w:r>
+    </w:p>
+    <w:p>
+      <w:pPr>
+        <w:pStyle w:val="berschriftUnterkapitelE3"/>
+      </w:pPr>
+      <w:r>
+        <w:t xml:space="preserve">Darstellung als </w:t>
+      </w:r>
+      <w:proofErr w:type="spellStart"/>
+      <w:r>
+        <w:t>grafik</w:t>
+      </w:r>
+      <w:proofErr w:type="spellEnd"/>
+      <w:r>
+        <w:t xml:space="preserve"> zeitstrahl wo inkompatible </w:t>
+      </w:r>
+      <w:proofErr w:type="spellStart"/>
+      <w:r>
+        <w:t>sachen</w:t>
+      </w:r>
+      <w:proofErr w:type="spellEnd"/>
+      <w:r>
+        <w:t xml:space="preserve"> dann runterfallen sozusagen oder eher plus minus rot grün </w:t>
+      </w:r>
+      <w:proofErr w:type="spellStart"/>
+      <w:r>
+        <w:t>tabelle</w:t>
+      </w:r>
+      <w:proofErr w:type="spellEnd"/>
+    </w:p>
+    <w:p>
+      <w:pPr>
+        <w:pStyle w:val="berschriftUnterkapitelE3"/>
+      </w:pPr>
+      <w:r>
+        <w:t>Tech 1</w:t>
+      </w:r>
+    </w:p>
+    <w:p>
+      <w:pPr>
+        <w:pStyle w:val="berschriftUnterkapitelE3"/>
+      </w:pPr>
+      <w:r>
+        <w:t>Tech 2</w:t>
+      </w:r>
+    </w:p>
+    <w:p>
+      <w:pPr>
+        <w:pStyle w:val="berschriftUnterkapitelE3"/>
+      </w:pPr>
+      <w:r>
+        <w:t>Tech 3</w:t>
+      </w:r>
+    </w:p>
+    <w:p>
+      <w:pPr>
+        <w:pStyle w:val="berschriftUnterkapitelE2"/>
+      </w:pPr>
+      <w:r>
+        <w:t>Entwicklung</w:t>
+      </w:r>
+    </w:p>
+    <w:p>
+      <w:pPr>
+        <w:pStyle w:val="berschriftUnterkapitelE3"/>
+      </w:pPr>
+      <w:r>
+        <w:t>Komponenten</w:t>
+      </w:r>
+    </w:p>
+    <w:p>
+      <w:pPr>
+        <w:pStyle w:val="berschriftUnterkapitelE3"/>
+      </w:pPr>
+      <w:r>
+        <w:tab/>
+        <w:t>Komp 1</w:t>
+      </w:r>
+    </w:p>
+    <w:p>
+      <w:pPr>
+        <w:pStyle w:val="berschriftUnterkapitelE3"/>
+        <w:ind w:left="708"/>
+      </w:pPr>
+      <w:r>
+        <w:t>Komp 2</w:t>
+      </w:r>
+    </w:p>
+    <w:p>
+      <w:pPr>
+        <w:pStyle w:val="berschriftUnterkapitelE3"/>
+        <w:ind w:left="708"/>
+      </w:pPr>
+      <w:r>
+        <w:t>Komp 3</w:t>
+      </w:r>
+    </w:p>
+    <w:p>
+      <w:pPr>
+        <w:pStyle w:val="berschriftUnterkapitelE3"/>
+        <w:ind w:left="708"/>
+      </w:pPr>
+      <w:r>
+        <w:t>Komp 4</w:t>
+      </w:r>
+    </w:p>
+    <w:p>
+      <w:pPr>
+        <w:pStyle w:val="berschriftHauptE1"/>
+      </w:pPr>
+      <w:r>
+        <w:t>4. Praktische Anwendung</w:t>
+      </w:r>
+    </w:p>
+    <w:p>
+      <w:pPr>
+        <w:pStyle w:val="berschriftUnterkapitelE3"/>
+        <w:ind w:left="708"/>
+      </w:pPr>
+      <w:r>
+        <w:t>Neue Nachrichten abfangen</w:t>
+      </w:r>
+    </w:p>
+    <w:p>
+      <w:pPr>
+        <w:pStyle w:val="berschriftUnterkapitelE3"/>
+        <w:ind w:left="708"/>
+      </w:pPr>
+      <w:proofErr w:type="spellStart"/>
+      <w:r>
+        <w:t>Clientenlogik</w:t>
+      </w:r>
+      <w:proofErr w:type="spellEnd"/>
+      <w:r>
+        <w:t xml:space="preserve"> einbauen</w:t>
+      </w:r>
+    </w:p>
+    <w:p>
+      <w:pPr>
+        <w:pStyle w:val="berschriftUnterkapitelE3"/>
+        <w:ind w:left="708"/>
+      </w:pPr>
+      <w:proofErr w:type="spellStart"/>
+      <w:r>
+        <w:t>Authoritative</w:t>
+      </w:r>
+      <w:proofErr w:type="spellEnd"/>
+      <w:r>
+        <w:t xml:space="preserve"> Commands strukturieren</w:t>
+      </w:r>
+    </w:p>
+    <w:p>
+      <w:pPr>
+        <w:pStyle w:val="berschriftUnterkapitelE3"/>
+        <w:ind w:left="708"/>
+      </w:pPr>
+      <w:proofErr w:type="spellStart"/>
+      <w:r>
+        <w:t>Ids</w:t>
+      </w:r>
+      <w:proofErr w:type="spellEnd"/>
+      <w:r>
+        <w:t xml:space="preserve"> für </w:t>
+      </w:r>
+      <w:proofErr w:type="spellStart"/>
+      <w:r>
+        <w:t>netzwerkobjete</w:t>
+      </w:r>
+      <w:proofErr w:type="spellEnd"/>
+      <w:r>
+        <w:t xml:space="preserve"> vergeben</w:t>
+      </w:r>
+    </w:p>
+    <w:p>
+      <w:pPr>
+        <w:pStyle w:val="berschriftUnterkapitelE3"/>
+        <w:ind w:left="708"/>
+      </w:pPr>
+    </w:p>
+    <w:p>
+      <w:pPr>
+        <w:pStyle w:val="berschriftHauptE1"/>
+      </w:pPr>
+      <w:r>
+        <w:t>5. Diskussion und Ausblick</w:t>
+      </w:r>
+    </w:p>
+    <w:p>
+      <w:pPr>
+        <w:pStyle w:val="Flietext"/>
+        <w:rPr>
+          <w:lang w:val="de-DE"/>
+        </w:rPr>
+      </w:pPr>
+      <w:r>
+        <w:rPr>
+          <w:lang w:val="de-DE"/>
+        </w:rPr>
+        <w:t>Im R</w:t>
+      </w:r>
+      <w:r>
+        <w:rPr>
+          <w:lang w:val="de-DE"/>
+        </w:rPr>
+        <w:t xml:space="preserve">ahmen dieser Bachelorarbeit wurden </w:t>
+      </w:r>
+      <w:proofErr w:type="spellStart"/>
+      <w:r>
+        <w:rPr>
+          <w:lang w:val="de-DE"/>
+        </w:rPr>
+        <w:t>funktioniernde</w:t>
+      </w:r>
+      <w:proofErr w:type="spellEnd"/>
+      <w:r>
+        <w:rPr>
+          <w:lang w:val="de-DE"/>
+        </w:rPr>
+        <w:t xml:space="preserve"> Netzwerkkomponenten für die Game-Engine Fudge konzipiert und implementiert. </w:t>
+      </w:r>
+      <w:r>
+        <w:rPr>
+          <w:lang w:val="de-DE"/>
+        </w:rPr>
+        <w:t xml:space="preserve">Das Ergebnis zeigt, dass entsprechend der Spezifikationen von </w:t>
+      </w:r>
+      <w:proofErr w:type="spellStart"/>
+      <w:r>
+        <w:rPr>
+          <w:lang w:val="de-DE"/>
+        </w:rPr>
+        <w:t>WebRTC</w:t>
+      </w:r>
+      <w:proofErr w:type="spellEnd"/>
+      <w:r>
+        <w:rPr>
+          <w:lang w:val="de-DE"/>
+        </w:rPr>
+        <w:t xml:space="preserve"> und Chromium, UDP Kommunikation direkt zwischen Peers möglich ist, und sogar eine Serverstruktur aufgebaut </w:t>
+      </w:r>
+      <w:r>
+        <w:rPr>
+          <w:lang w:val="de-DE"/>
+        </w:rPr>
+        <w:t xml:space="preserve">und in </w:t>
+      </w:r>
+      <w:proofErr w:type="spellStart"/>
+      <w:r>
+        <w:rPr>
+          <w:lang w:val="de-DE"/>
+        </w:rPr>
+        <w:t>Electron</w:t>
+      </w:r>
+      <w:proofErr w:type="spellEnd"/>
+      <w:r>
+        <w:rPr>
+          <w:lang w:val="de-DE"/>
+        </w:rPr>
+        <w:t xml:space="preserve"> implementiert werden kann. Die Verwendung von </w:t>
+      </w:r>
+      <w:proofErr w:type="spellStart"/>
+      <w:r>
+        <w:rPr>
+          <w:lang w:val="de-DE"/>
+        </w:rPr>
+        <w:t>Typescript</w:t>
+      </w:r>
+      <w:proofErr w:type="spellEnd"/>
+      <w:r>
+        <w:rPr>
+          <w:lang w:val="de-DE"/>
+        </w:rPr>
+        <w:t xml:space="preserve"> hat die Fehlersuche stark vereinfacht und es erlaubt, einfache Strukturen zu erstellen, die Skalierbarkeit, Wartbarkeit und Modularität gewährleisten Dies zeigt auch eine gewisse Flexibilität in der Herangehensweise. Die hier erstellten Komponenten könnten anderweitig </w:t>
+      </w:r>
+      <w:r>
+        <w:rPr>
+          <w:lang w:val="de-DE"/>
+        </w:rPr>
+        <w:lastRenderedPageBreak/>
+        <w:t xml:space="preserve">umgesetzt werden, auch wenn die Kommunikation mit dem UDP-Protokoll in einer Browserumgebung ausschließlich über </w:t>
+      </w:r>
+      <w:proofErr w:type="spellStart"/>
+      <w:r>
+        <w:rPr>
+          <w:lang w:val="de-DE"/>
+        </w:rPr>
+        <w:t>webRTC</w:t>
+      </w:r>
+      <w:proofErr w:type="spellEnd"/>
+      <w:r>
+        <w:rPr>
+          <w:lang w:val="de-DE"/>
+        </w:rPr>
+        <w:t xml:space="preserve"> erfolgen kann.</w:t>
+      </w:r>
+    </w:p>
+    <w:p>
+      <w:pPr>
+        <w:pStyle w:val="Flietext"/>
+        <w:rPr>
+          <w:lang w:val="de-DE"/>
+        </w:rPr>
+      </w:pPr>
+      <w:r>
+        <w:rPr>
+          <w:lang w:val="de-DE"/>
+        </w:rPr>
+        <w:t>In dieser Arbeit wurde</w:t>
+      </w:r>
+      <w:r>
+        <w:rPr>
+          <w:lang w:val="de-DE"/>
+        </w:rPr>
+        <w:t xml:space="preserve"> dabei</w:t>
+      </w:r>
+      <w:r>
+        <w:rPr>
+          <w:lang w:val="de-DE"/>
+        </w:rPr>
+        <w:t xml:space="preserve"> </w:t>
+      </w:r>
+      <w:r>
+        <w:rPr>
+          <w:lang w:val="de-DE"/>
+        </w:rPr>
+        <w:t xml:space="preserve">die grundlegende </w:t>
+      </w:r>
+      <w:r>
+        <w:rPr>
+          <w:lang w:val="de-DE"/>
+        </w:rPr>
+        <w:t>Erstellung von Kommunikationswegen über UDP</w:t>
+      </w:r>
+      <w:r>
+        <w:rPr>
+          <w:lang w:val="de-DE"/>
+        </w:rPr>
+        <w:t xml:space="preserve"> zwischen zwei </w:t>
+      </w:r>
+      <w:proofErr w:type="spellStart"/>
+      <w:r>
+        <w:rPr>
+          <w:lang w:val="de-DE"/>
+        </w:rPr>
+        <w:t>Clienten</w:t>
+      </w:r>
+      <w:proofErr w:type="spellEnd"/>
+      <w:r>
+        <w:rPr>
+          <w:lang w:val="de-DE"/>
+        </w:rPr>
+        <w:t>, seien beide Peers oder</w:t>
+      </w:r>
+      <w:r>
+        <w:rPr>
+          <w:lang w:val="de-DE"/>
+        </w:rPr>
+        <w:t xml:space="preserve"> sei es eine Client-</w:t>
+      </w:r>
+      <w:r>
+        <w:rPr>
+          <w:lang w:val="de-DE"/>
+        </w:rPr>
+        <w:t>Server</w:t>
+      </w:r>
+      <w:r>
+        <w:rPr>
+          <w:lang w:val="de-DE"/>
+        </w:rPr>
+        <w:t xml:space="preserve"> Struktur, fokussiert</w:t>
+      </w:r>
+      <w:r>
+        <w:rPr>
+          <w:lang w:val="de-DE"/>
+        </w:rPr>
+        <w:t xml:space="preserve">. </w:t>
+      </w:r>
+      <w:r>
+        <w:rPr>
+          <w:lang w:val="de-DE"/>
+        </w:rPr>
+        <w:t xml:space="preserve">Die Kombination von Webtechnologien mit Servertechnologien im Rahmen einer Browserumgebung hat aufwendige Fehlersuche notwendig gemacht. Die Kommunikation über UDP innerhalb einer modernen Browserumgebung ist aus Sicherheitsgründen eigentlich unmöglich gemacht. </w:t>
+      </w:r>
+      <w:r>
+        <w:rPr>
+          <w:lang w:val="de-DE"/>
+        </w:rPr>
+        <w:t>Dadurch sind entgegen der Erwartungen Algorithmen zur Serverseitigen-</w:t>
+      </w:r>
+      <w:proofErr w:type="spellStart"/>
+      <w:r>
+        <w:rPr>
+          <w:lang w:val="de-DE"/>
+        </w:rPr>
+        <w:t>Prediction</w:t>
+      </w:r>
+      <w:proofErr w:type="spellEnd"/>
+      <w:r>
+        <w:rPr>
+          <w:lang w:val="de-DE"/>
+        </w:rPr>
+        <w:t xml:space="preserve">, dem Austausch von </w:t>
+      </w:r>
+      <w:proofErr w:type="spellStart"/>
+      <w:r>
+        <w:rPr>
+          <w:lang w:val="de-DE"/>
+        </w:rPr>
+        <w:t>Gamestates</w:t>
+      </w:r>
+      <w:proofErr w:type="spellEnd"/>
+      <w:r>
+        <w:rPr>
+          <w:lang w:val="de-DE"/>
+        </w:rPr>
+        <w:t xml:space="preserve"> und weitläufigen Lobbysystemen im Rahmen der Arbeit nicht möglich gewesen.</w:t>
+      </w:r>
+    </w:p>
+    <w:p>
+      <w:pPr>
+        <w:pStyle w:val="Flietext"/>
+        <w:rPr>
+          <w:lang w:val="de-DE"/>
+        </w:rPr>
+      </w:pPr>
+      <w:r>
+        <w:rPr>
+          <w:lang w:val="de-DE"/>
+        </w:rPr>
+        <w:t xml:space="preserve">Gleichzeitig bieten </w:t>
+      </w:r>
+      <w:r>
+        <w:rPr>
+          <w:lang w:val="de-DE"/>
+        </w:rPr>
+        <w:t xml:space="preserve">sich die Komponenten für weiterführende </w:t>
+      </w:r>
+      <w:r>
+        <w:rPr>
+          <w:lang w:val="de-DE"/>
+        </w:rPr>
+        <w:t xml:space="preserve">Arbeiten an, beispielsweise um serverseitige </w:t>
+      </w:r>
+      <w:proofErr w:type="spellStart"/>
+      <w:r>
+        <w:rPr>
+          <w:lang w:val="de-DE"/>
+        </w:rPr>
+        <w:t>Prediction</w:t>
+      </w:r>
+      <w:proofErr w:type="spellEnd"/>
+      <w:r>
+        <w:rPr>
+          <w:lang w:val="de-DE"/>
+        </w:rPr>
+        <w:t xml:space="preserve"> zu </w:t>
+      </w:r>
+      <w:r>
+        <w:rPr>
+          <w:lang w:val="de-DE"/>
+        </w:rPr>
+        <w:t>konzipieren und umzusetzen</w:t>
+      </w:r>
+      <w:r>
+        <w:rPr>
+          <w:lang w:val="de-DE"/>
+        </w:rPr>
+        <w:t xml:space="preserve">, Lobbysysteme zu entwickeln und serverseitige </w:t>
+      </w:r>
+      <w:proofErr w:type="spellStart"/>
+      <w:r>
+        <w:rPr>
+          <w:lang w:val="de-DE"/>
+        </w:rPr>
+        <w:t>Gamestate</w:t>
+      </w:r>
+      <w:proofErr w:type="spellEnd"/>
+      <w:r>
+        <w:rPr>
+          <w:lang w:val="de-DE"/>
+        </w:rPr>
+        <w:t xml:space="preserve"> Validierung zu implementieren. Zudem können potentiell spezialisierte Netzwerkprotokolle entwickelt werden, die genau auf die didaktischen Anforderungen von Fudge zugeschnitten sind</w:t>
+      </w:r>
+      <w:r>
+        <w:rPr>
+          <w:lang w:val="de-DE"/>
+        </w:rPr>
+        <w:t xml:space="preserve"> und so die Abhängigkeit von UDP umgehen</w:t>
+      </w:r>
+      <w:r>
+        <w:rPr>
+          <w:lang w:val="de-DE"/>
+        </w:rPr>
+        <w:t>. Außerdem können optimierte Kommunikationswege erarbeitet werden, die die Latenz bei der Kommunikation zwischen Clients und Server weiter reduziert.</w:t>
+      </w:r>
+    </w:p>
+    <w:p>
+      <w:pPr>
+        <w:pStyle w:val="Flietext"/>
+        <w:rPr>
+          <w:lang w:val="de-DE"/>
+        </w:rPr>
+      </w:pPr>
+      <w:r>
+        <w:rPr>
+          <w:lang w:val="de-DE"/>
+        </w:rPr>
+        <w:t>Die für diese Arbeit verwendeten Technologien sin</w:t>
+      </w:r>
+      <w:r>
+        <w:rPr>
+          <w:lang w:val="de-DE"/>
+        </w:rPr>
+        <w:t xml:space="preserve">d weltweit anerkannt und viel genutzt, beispielsweise JavaScript und Chromium, beide unterstützt durch den Technologiekonzern Google, </w:t>
+      </w:r>
+      <w:proofErr w:type="spellStart"/>
+      <w:r>
+        <w:rPr>
+          <w:lang w:val="de-DE"/>
+        </w:rPr>
+        <w:t>TypeScript</w:t>
+      </w:r>
+      <w:proofErr w:type="spellEnd"/>
+      <w:r>
+        <w:rPr>
+          <w:lang w:val="de-DE"/>
+        </w:rPr>
+        <w:t xml:space="preserve"> entwickelt von Microsoft, und </w:t>
+      </w:r>
+      <w:proofErr w:type="spellStart"/>
+      <w:proofErr w:type="gramStart"/>
+      <w:r>
+        <w:rPr>
+          <w:lang w:val="de-DE"/>
+        </w:rPr>
+        <w:t>Electron</w:t>
+      </w:r>
+      <w:proofErr w:type="spellEnd"/>
+      <w:proofErr w:type="gramEnd"/>
+      <w:r>
+        <w:rPr>
+          <w:lang w:val="de-DE"/>
+        </w:rPr>
+        <w:t xml:space="preserve"> dass auf Technologie von Microsoft basiert. So besteht für Fudge keine Gefahr in näherer Zukunft obsolete Webtechnologien oder Komponenten deren Kompatibilität nicht mehr gegeben ist zu beherbergen. </w:t>
+      </w:r>
     </w:p>
     <w:p>
       <w:pPr>
         <w:pStyle w:val="berschriftUnterkapitelE3"/>
         <w:ind w:firstLine="0"/>
       </w:pPr>
-      <w:proofErr w:type="spellStart"/>
-      <w:r>
-        <w:t>Tcp</w:t>
-      </w:r>
-      <w:proofErr w:type="spellEnd"/>
-    </w:p>
-    <w:p>
-      <w:pPr>
-        <w:pStyle w:val="berschriftUnterkapitelE3"/>
-        <w:ind w:firstLine="0"/>
-      </w:pPr>
-      <w:r>
-        <w:t>ftp</w:t>
-      </w:r>
-    </w:p>
-    <w:p>
-      <w:pPr>
-        <w:pStyle w:val="berschriftUnterkapitelE2"/>
-      </w:pPr>
-      <w:r>
-        <w:t>Heutige Spiele</w:t>
-      </w:r>
-    </w:p>
-    <w:p>
-      <w:pPr>
-        <w:pStyle w:val="berschriftUnterkapitelE3"/>
-        <w:ind w:firstLine="0"/>
-      </w:pPr>
-      <w:r>
-        <w:t>Clientserver</w:t>
-      </w:r>
-    </w:p>
-    <w:p>
-      <w:pPr>
-        <w:pStyle w:val="berschriftUnterkapitelE3"/>
-        <w:ind w:firstLine="0"/>
-      </w:pPr>
-      <w:proofErr w:type="spellStart"/>
-      <w:r>
-        <w:t>Peertopeer</w:t>
-      </w:r>
-      <w:proofErr w:type="spellEnd"/>
-    </w:p>
-    <w:p>
-      <w:pPr>
-        <w:pStyle w:val="berschriftHauptE1"/>
-      </w:pPr>
-      <w:r>
-        <w:t>3 Methodik</w:t>
+      <w:r>
+        <w:t>5.</w:t>
+      </w:r>
+      <w:r>
+        <w:t>2</w:t>
+      </w:r>
+      <w:r>
+        <w:t xml:space="preserve"> Weiterentwicklung der Kernkomponenten</w:t>
       </w:r>
     </w:p>
     <w:p>
@@ -6247,334 +9201,82 @@
         <w:rPr>
           <w:lang w:val="de-DE"/>
         </w:rPr>
-        <w:t xml:space="preserve">Im letzten </w:t>
-      </w:r>
-      <w:proofErr w:type="spellStart"/>
-      <w:r>
-        <w:rPr>
-          <w:lang w:val="de-DE"/>
-        </w:rPr>
-        <w:t>kapitel</w:t>
-      </w:r>
-      <w:proofErr w:type="spellEnd"/>
-      <w:r>
-        <w:rPr>
-          <w:lang w:val="de-DE"/>
-        </w:rPr>
-        <w:t xml:space="preserve"> wurden die </w:t>
-      </w:r>
-      <w:r>
-        <w:rPr>
-          <w:lang w:val="de-DE"/>
-        </w:rPr>
-        <w:t>Voraussetzungen</w:t>
-      </w:r>
-      <w:r>
-        <w:rPr>
-          <w:lang w:val="de-DE"/>
-        </w:rPr>
-        <w:t xml:space="preserve"> dargelegt </w:t>
-      </w:r>
-      <w:r>
-        <w:rPr>
-          <w:lang w:val="de-DE"/>
-        </w:rPr>
-        <w:t xml:space="preserve">die Technologien erfüllen müssen um für die Entwicklung von </w:t>
-      </w:r>
-      <w:proofErr w:type="spellStart"/>
-      <w:r>
-        <w:rPr>
-          <w:lang w:val="de-DE"/>
-        </w:rPr>
-        <w:t>Netzwerkomponenten</w:t>
-      </w:r>
-      <w:proofErr w:type="spellEnd"/>
-      <w:r>
-        <w:rPr>
-          <w:lang w:val="de-DE"/>
-        </w:rPr>
-        <w:t xml:space="preserve"> in Frage zu kommen. Im </w:t>
-      </w:r>
-      <w:proofErr w:type="gramStart"/>
-      <w:r>
-        <w:rPr>
-          <w:lang w:val="de-DE"/>
-        </w:rPr>
-        <w:t>folgenden</w:t>
-      </w:r>
-      <w:proofErr w:type="gramEnd"/>
-      <w:r>
-        <w:rPr>
-          <w:lang w:val="de-DE"/>
-        </w:rPr>
-        <w:t xml:space="preserve"> werden die möglichen Kandidaten vorgestellt und auf ihre Eignung geprüft. </w:t>
-      </w:r>
-    </w:p>
-    <w:p>
-      <w:pPr>
-        <w:pStyle w:val="berschriftUnterkapitelE2"/>
-      </w:pPr>
-      <w:r>
-        <w:lastRenderedPageBreak/>
-        <w:t>Auswahl der kompatiblen Technologien</w:t>
-      </w:r>
-    </w:p>
-    <w:p>
-      <w:pPr>
-        <w:pStyle w:val="berschriftUnterkapitelE3"/>
-      </w:pPr>
-      <w:r>
-        <w:t xml:space="preserve">Darstellung als </w:t>
-      </w:r>
-      <w:proofErr w:type="spellStart"/>
-      <w:r>
-        <w:t>grafik</w:t>
-      </w:r>
-      <w:proofErr w:type="spellEnd"/>
-      <w:r>
-        <w:t xml:space="preserve"> zeitstrahl wo inkompatible </w:t>
-      </w:r>
-      <w:proofErr w:type="spellStart"/>
-      <w:r>
-        <w:t>sachen</w:t>
-      </w:r>
-      <w:proofErr w:type="spellEnd"/>
-      <w:r>
-        <w:t xml:space="preserve"> dann runterfallen sozusagen oder eher plus minus rot grün </w:t>
-      </w:r>
-      <w:proofErr w:type="spellStart"/>
-      <w:r>
-        <w:t>tabelle</w:t>
-      </w:r>
-      <w:proofErr w:type="spellEnd"/>
-    </w:p>
-    <w:p>
-      <w:pPr>
-        <w:pStyle w:val="berschriftUnterkapitelE3"/>
-      </w:pPr>
-      <w:r>
-        <w:t>Tech 1</w:t>
-      </w:r>
-    </w:p>
-    <w:p>
-      <w:pPr>
-        <w:pStyle w:val="berschriftUnterkapitelE3"/>
-      </w:pPr>
-      <w:r>
-        <w:t>Tech 2</w:t>
-      </w:r>
-    </w:p>
-    <w:p>
-      <w:pPr>
-        <w:pStyle w:val="berschriftUnterkapitelE3"/>
-      </w:pPr>
-      <w:r>
-        <w:t>Tech 3</w:t>
-      </w:r>
-    </w:p>
-    <w:p>
-      <w:pPr>
-        <w:pStyle w:val="berschriftUnterkapitelE2"/>
-      </w:pPr>
-      <w:r>
-        <w:t>Entwicklung</w:t>
-      </w:r>
-    </w:p>
-    <w:p>
-      <w:pPr>
-        <w:pStyle w:val="berschriftUnterkapitelE3"/>
-      </w:pPr>
-      <w:r>
-        <w:t>Komponenten</w:t>
-      </w:r>
-    </w:p>
-    <w:p>
-      <w:pPr>
-        <w:pStyle w:val="berschriftUnterkapitelE3"/>
-      </w:pPr>
-      <w:r>
-        <w:tab/>
-        <w:t>Komp 1</w:t>
-      </w:r>
-    </w:p>
-    <w:p>
-      <w:pPr>
-        <w:pStyle w:val="berschriftUnterkapitelE3"/>
-        <w:ind w:left="708"/>
-      </w:pPr>
-      <w:r>
-        <w:t>Komp 2</w:t>
-      </w:r>
-    </w:p>
-    <w:p>
-      <w:pPr>
-        <w:pStyle w:val="berschriftUnterkapitelE3"/>
-        <w:ind w:left="708"/>
-      </w:pPr>
-      <w:r>
-        <w:t>Komp 3</w:t>
-      </w:r>
-    </w:p>
-    <w:p>
-      <w:pPr>
-        <w:pStyle w:val="berschriftUnterkapitelE3"/>
-        <w:ind w:left="708"/>
-      </w:pPr>
-      <w:r>
-        <w:t>Komp 4</w:t>
-      </w:r>
-    </w:p>
-    <w:p>
-      <w:pPr>
-        <w:pStyle w:val="berschriftHauptE1"/>
-      </w:pPr>
-      <w:r>
-        <w:t>4. Praktische Anwendung</w:t>
-      </w:r>
-    </w:p>
-    <w:p>
-      <w:pPr>
-        <w:pStyle w:val="berschriftUnterkapitelE3"/>
-        <w:ind w:left="708"/>
-      </w:pPr>
-      <w:r>
-        <w:t>Neue Nachrichten abfangen</w:t>
-      </w:r>
-    </w:p>
-    <w:p>
-      <w:pPr>
-        <w:pStyle w:val="berschriftUnterkapitelE3"/>
-        <w:ind w:left="708"/>
-      </w:pPr>
-      <w:proofErr w:type="spellStart"/>
-      <w:r>
-        <w:t>Clientenlogik</w:t>
-      </w:r>
-      <w:proofErr w:type="spellEnd"/>
-      <w:r>
-        <w:t xml:space="preserve"> einbauen</w:t>
-      </w:r>
-    </w:p>
-    <w:p>
-      <w:pPr>
-        <w:pStyle w:val="berschriftUnterkapitelE3"/>
-        <w:ind w:left="708"/>
-      </w:pPr>
-      <w:proofErr w:type="spellStart"/>
-      <w:r>
-        <w:t>Authoritative</w:t>
-      </w:r>
-      <w:proofErr w:type="spellEnd"/>
-      <w:r>
-        <w:t xml:space="preserve"> Commands strukturieren</w:t>
-      </w:r>
-    </w:p>
-    <w:p>
-      <w:pPr>
-        <w:pStyle w:val="berschriftUnterkapitelE3"/>
-        <w:ind w:left="708"/>
-      </w:pPr>
-      <w:proofErr w:type="spellStart"/>
-      <w:r>
-        <w:t>Ids</w:t>
-      </w:r>
-      <w:proofErr w:type="spellEnd"/>
-      <w:r>
-        <w:t xml:space="preserve"> für </w:t>
-      </w:r>
-      <w:proofErr w:type="spellStart"/>
-      <w:r>
-        <w:t>netzwerkobjete</w:t>
-      </w:r>
-      <w:proofErr w:type="spellEnd"/>
-      <w:r>
-        <w:t xml:space="preserve"> vergeben</w:t>
-      </w:r>
-    </w:p>
-    <w:p>
-      <w:pPr>
-        <w:pStyle w:val="berschriftUnterkapitelE3"/>
-        <w:ind w:left="708"/>
-      </w:pPr>
-    </w:p>
-    <w:p>
-      <w:pPr>
-        <w:pStyle w:val="berschriftHauptE1"/>
-      </w:pPr>
-      <w:r>
-        <w:t>5. Diskussion und Ausblick</w:t>
-      </w:r>
-    </w:p>
-    <w:p>
-      <w:pPr>
-        <w:pStyle w:val="berschriftUnterkapitelE3"/>
-        <w:ind w:firstLine="0"/>
-      </w:pPr>
-      <w:r>
-        <w:t>5.1 Diskussion</w:t>
-      </w:r>
-    </w:p>
-    <w:p>
-      <w:pPr>
-        <w:pStyle w:val="berschriftUnterkapitelE3"/>
-        <w:ind w:firstLine="0"/>
-      </w:pPr>
-      <w:r>
-        <w:t>5.</w:t>
-      </w:r>
-      <w:r>
-        <w:t>2</w:t>
-      </w:r>
-      <w:r>
-        <w:t xml:space="preserve"> Weiterentwicklung der Kernkomponenten</w:t>
+        <w:t xml:space="preserve">Wie können die </w:t>
+      </w:r>
+      <w:proofErr w:type="spellStart"/>
+      <w:r>
+        <w:rPr>
+          <w:lang w:val="de-DE"/>
+        </w:rPr>
+        <w:t>komponenten</w:t>
+      </w:r>
+      <w:proofErr w:type="spellEnd"/>
+      <w:r>
+        <w:rPr>
+          <w:lang w:val="de-DE"/>
+        </w:rPr>
+        <w:t xml:space="preserve"> selbst w</w:t>
+      </w:r>
+      <w:r>
+        <w:rPr>
+          <w:lang w:val="de-DE"/>
+        </w:rPr>
+        <w:t xml:space="preserve">eiterentwickelt werden </w:t>
+      </w:r>
+      <w:proofErr w:type="spellStart"/>
+      <w:r>
+        <w:rPr>
+          <w:lang w:val="de-DE"/>
+        </w:rPr>
+        <w:t>z.b</w:t>
+      </w:r>
+      <w:proofErr w:type="spellEnd"/>
+      <w:r>
+        <w:rPr>
+          <w:lang w:val="de-DE"/>
+        </w:rPr>
+        <w:t xml:space="preserve">, durch </w:t>
       </w:r>
     </w:p>
     <w:p>
       <w:pPr>
         <w:pStyle w:val="Flietext"/>
         <w:rPr>
-          <w:lang w:val="de-DE"/>
-        </w:rPr>
-      </w:pPr>
-      <w:r>
-        <w:rPr>
-          <w:lang w:val="de-DE"/>
-        </w:rPr>
-        <w:t xml:space="preserve">Wie können die </w:t>
-      </w:r>
-      <w:proofErr w:type="spellStart"/>
-      <w:r>
-        <w:rPr>
-          <w:lang w:val="de-DE"/>
-        </w:rPr>
-        <w:t>komponenten</w:t>
-      </w:r>
-      <w:proofErr w:type="spellEnd"/>
-      <w:r>
-        <w:rPr>
-          <w:lang w:val="de-DE"/>
-        </w:rPr>
-        <w:t xml:space="preserve"> selbst w</w:t>
-      </w:r>
-      <w:r>
-        <w:rPr>
-          <w:lang w:val="de-DE"/>
-        </w:rPr>
-        <w:t xml:space="preserve">eiterentwickelt werden </w:t>
-      </w:r>
-      <w:proofErr w:type="spellStart"/>
-      <w:r>
-        <w:rPr>
-          <w:lang w:val="de-DE"/>
-        </w:rPr>
-        <w:t>z.b</w:t>
-      </w:r>
-      <w:proofErr w:type="spellEnd"/>
-      <w:r>
-        <w:rPr>
-          <w:lang w:val="de-DE"/>
-        </w:rPr>
-        <w:t xml:space="preserve">, durch </w:t>
+          <w:b/>
+          <w:lang w:val="de-DE"/>
+        </w:rPr>
+      </w:pPr>
+      <w:proofErr w:type="spellStart"/>
+      <w:r>
+        <w:rPr>
+          <w:b/>
+          <w:lang w:val="de-DE"/>
+        </w:rPr>
+        <w:t>server</w:t>
+      </w:r>
+      <w:proofErr w:type="spellEnd"/>
+      <w:r>
+        <w:rPr>
+          <w:b/>
+          <w:lang w:val="de-DE"/>
+        </w:rPr>
+        <w:t xml:space="preserve"> </w:t>
+      </w:r>
+      <w:proofErr w:type="spellStart"/>
+      <w:r>
+        <w:rPr>
+          <w:b/>
+          <w:lang w:val="de-DE"/>
+        </w:rPr>
+        <w:t>prediction</w:t>
+      </w:r>
+      <w:proofErr w:type="spellEnd"/>
+      <w:r>
+        <w:rPr>
+          <w:b/>
+          <w:lang w:val="de-DE"/>
+        </w:rPr>
+        <w:t>,</w:t>
       </w:r>
     </w:p>
     <w:p>
@@ -6585,20 +9287,27 @@
           <w:lang w:val="de-DE"/>
         </w:rPr>
       </w:pPr>
-      <w:proofErr w:type="spellStart"/>
       <w:r>
         <w:rPr>
           <w:b/>
           <w:lang w:val="de-DE"/>
         </w:rPr>
-        <w:t>server</w:t>
-      </w:r>
-      <w:proofErr w:type="spellEnd"/>
+        <w:t xml:space="preserve"> </w:t>
+      </w:r>
+      <w:proofErr w:type="spellStart"/>
       <w:r>
         <w:rPr>
           <w:b/>
           <w:lang w:val="de-DE"/>
         </w:rPr>
+        <w:t>lazy</w:t>
+      </w:r>
+      <w:proofErr w:type="spellEnd"/>
+      <w:r>
+        <w:rPr>
+          <w:b/>
+          <w:lang w:val="de-DE"/>
+        </w:rPr>
         <w:t xml:space="preserve"> </w:t>
       </w:r>
       <w:proofErr w:type="spellStart"/>
@@ -6607,7 +9316,7 @@
           <w:b/>
           <w:lang w:val="de-DE"/>
         </w:rPr>
-        <w:t>prediction</w:t>
+        <w:t>loading</w:t>
       </w:r>
       <w:proofErr w:type="spellEnd"/>
       <w:r>
@@ -6617,8 +9326,6 @@
         </w:rPr>
         <w:t>,</w:t>
       </w:r>
-      <w:bookmarkStart w:id="22" w:name="_GoBack"/>
-      <w:bookmarkEnd w:id="22"/>
     </w:p>
     <w:p>
       <w:pPr>
@@ -6641,7 +9348,7 @@
           <w:b/>
           <w:lang w:val="de-DE"/>
         </w:rPr>
-        <w:t>lazy</w:t>
+        <w:t>nachrichten</w:t>
       </w:r>
       <w:proofErr w:type="spellEnd"/>
       <w:r>
@@ -6657,7 +9364,7 @@
           <w:b/>
           <w:lang w:val="de-DE"/>
         </w:rPr>
-        <w:t>loading</w:t>
+        <w:t>validierung</w:t>
       </w:r>
       <w:proofErr w:type="spellEnd"/>
       <w:r>
@@ -6665,7 +9372,7 @@
           <w:b/>
           <w:lang w:val="de-DE"/>
         </w:rPr>
-        <w:t>,</w:t>
+        <w:t xml:space="preserve">, </w:t>
       </w:r>
     </w:p>
     <w:p>
@@ -6681,7 +9388,7 @@
           <w:b/>
           <w:lang w:val="de-DE"/>
         </w:rPr>
-        <w:t xml:space="preserve"> </w:t>
+        <w:t xml:space="preserve">werte </w:t>
       </w:r>
       <w:proofErr w:type="spellStart"/>
       <w:r>
@@ -6689,60 +9396,13 @@
           <w:b/>
           <w:lang w:val="de-DE"/>
         </w:rPr>
-        <w:t>nachrichten</w:t>
-      </w:r>
-      <w:proofErr w:type="spellEnd"/>
-      <w:r>
-        <w:rPr>
-          <w:b/>
-          <w:lang w:val="de-DE"/>
-        </w:rPr>
-        <w:t xml:space="preserve"> </w:t>
-      </w:r>
-      <w:proofErr w:type="spellStart"/>
-      <w:r>
-        <w:rPr>
-          <w:b/>
-          <w:lang w:val="de-DE"/>
-        </w:rPr>
         <w:t>validierung</w:t>
       </w:r>
       <w:proofErr w:type="spellEnd"/>
-      <w:r>
-        <w:rPr>
-          <w:b/>
-          <w:lang w:val="de-DE"/>
-        </w:rPr>
-        <w:t xml:space="preserve">, </w:t>
-      </w:r>
-    </w:p>
-    <w:p>
-      <w:pPr>
-        <w:pStyle w:val="Flietext"/>
-        <w:rPr>
-          <w:b/>
-          <w:lang w:val="de-DE"/>
-        </w:rPr>
-      </w:pPr>
-      <w:r>
-        <w:rPr>
-          <w:b/>
-          <w:lang w:val="de-DE"/>
-        </w:rPr>
-        <w:t xml:space="preserve">werte </w:t>
-      </w:r>
-      <w:proofErr w:type="spellStart"/>
-      <w:r>
-        <w:rPr>
-          <w:b/>
-          <w:lang w:val="de-DE"/>
-        </w:rPr>
-        <w:t>validierung</w:t>
-      </w:r>
-      <w:proofErr w:type="spellEnd"/>
     </w:p>
     <w:sectPr>
-      <w:headerReference w:type="default" r:id="rId19"/>
+      <w:headerReference w:type="even" r:id="rId19"/>
+      <w:headerReference w:type="default" r:id="rId20"/>
       <w:footnotePr>
         <w:pos w:val="beneathText"/>
       </w:footnotePr>
@@ -6826,6 +9486,183 @@
       </w:r>
     </w:p>
   </w:comment>
+  <w:comment w:id="23" w:author="Thall" w:date="2019-08-21T17:01:00Z" w:initials="T">
+    <w:p>
+      <w:pPr>
+        <w:pStyle w:val="Kommentartext"/>
+      </w:pPr>
+      <w:r>
+        <w:rPr>
+          <w:rStyle w:val="Kommentarzeichen"/>
+        </w:rPr>
+        <w:annotationRef/>
+      </w:r>
+      <w:proofErr w:type="spellStart"/>
+      <w:r>
+        <w:t>zitat</w:t>
+      </w:r>
+      <w:proofErr w:type="spellEnd"/>
+    </w:p>
+  </w:comment>
+  <w:comment w:id="24" w:author="Thall" w:date="2019-08-21T17:12:00Z" w:initials="T">
+    <w:p>
+      <w:pPr>
+        <w:pStyle w:val="Kommentartext"/>
+      </w:pPr>
+      <w:r>
+        <w:rPr>
+          <w:rStyle w:val="Kommentarzeichen"/>
+        </w:rPr>
+        <w:annotationRef/>
+      </w:r>
+      <w:r>
+        <w:t>https://www.freecodecamp.org/news/whats-the-difference-between-javascript-and-ecmascript-cba48c73a2b5/</w:t>
+      </w:r>
+    </w:p>
+  </w:comment>
+  <w:comment w:id="25" w:author="Thall" w:date="2019-08-21T17:27:00Z" w:initials="T">
+    <w:p>
+      <w:pPr>
+        <w:pStyle w:val="Kommentartext"/>
+      </w:pPr>
+      <w:r>
+        <w:rPr>
+          <w:rStyle w:val="Kommentarzeichen"/>
+        </w:rPr>
+        <w:annotationRef/>
+      </w:r>
+      <w:r>
+        <w:t>Zitat</w:t>
+      </w:r>
+    </w:p>
+  </w:comment>
+  <w:comment w:id="26" w:author="Thall" w:date="2019-08-21T18:03:00Z" w:initials="T">
+    <w:p>
+      <w:pPr>
+        <w:pStyle w:val="Kommentartext"/>
+      </w:pPr>
+      <w:r>
+        <w:rPr>
+          <w:rStyle w:val="Kommentarzeichen"/>
+        </w:rPr>
+        <w:annotationRef/>
+      </w:r>
+      <w:r>
+        <w:t xml:space="preserve">Erklären </w:t>
+      </w:r>
+      <w:proofErr w:type="spellStart"/>
+      <w:r>
+        <w:t>zitat</w:t>
+      </w:r>
+      <w:proofErr w:type="spellEnd"/>
+      <w:r>
+        <w:t xml:space="preserve"> </w:t>
+      </w:r>
+      <w:proofErr w:type="spellStart"/>
+      <w:r>
+        <w:t>wt</w:t>
+      </w:r>
+      <w:proofErr w:type="spellEnd"/>
+    </w:p>
+    <w:p>
+      <w:pPr>
+        <w:pStyle w:val="Kommentartext"/>
+      </w:pPr>
+    </w:p>
+  </w:comment>
+  <w:comment w:id="27" w:author="Thall" w:date="2019-08-21T18:37:00Z" w:initials="T">
+    <w:p>
+      <w:pPr>
+        <w:pStyle w:val="Kommentartext"/>
+      </w:pPr>
+      <w:r>
+        <w:rPr>
+          <w:rStyle w:val="Kommentarzeichen"/>
+        </w:rPr>
+        <w:annotationRef/>
+      </w:r>
+      <w:proofErr w:type="spellStart"/>
+      <w:r>
+        <w:t>Zitatat</w:t>
+      </w:r>
+      <w:proofErr w:type="spellEnd"/>
+      <w:r>
+        <w:t xml:space="preserve"> </w:t>
+      </w:r>
+      <w:r>
+        <w:t>https://brainhub.eu/blog/what-is-electron-js/</w:t>
+      </w:r>
+    </w:p>
+  </w:comment>
+  <w:comment w:id="28" w:author="Thall" w:date="2019-08-21T18:37:00Z" w:initials="T">
+    <w:p>
+      <w:pPr>
+        <w:pStyle w:val="Kommentartext"/>
+      </w:pPr>
+      <w:r>
+        <w:rPr>
+          <w:rStyle w:val="Kommentarzeichen"/>
+        </w:rPr>
+        <w:annotationRef/>
+      </w:r>
+      <w:r>
+        <w:t>Zitat</w:t>
+      </w:r>
+    </w:p>
+  </w:comment>
+  <w:comment w:id="30" w:author="Thall" w:date="2019-08-21T19:04:00Z" w:initials="T">
+    <w:p>
+      <w:pPr>
+        <w:pStyle w:val="Kommentartext"/>
+      </w:pPr>
+      <w:r>
+        <w:rPr>
+          <w:rStyle w:val="Kommentarzeichen"/>
+        </w:rPr>
+        <w:annotationRef/>
+      </w:r>
+      <w:r>
+        <w:t>Bild einfügen!!!</w:t>
+      </w:r>
+    </w:p>
+    <w:p>
+      <w:pPr>
+        <w:pStyle w:val="Kommentartext"/>
+      </w:pPr>
+    </w:p>
+  </w:comment>
+  <w:comment w:id="29" w:author="Thall" w:date="2019-08-21T19:04:00Z" w:initials="T">
+    <w:p>
+      <w:pPr>
+        <w:pStyle w:val="Kommentartext"/>
+      </w:pPr>
+      <w:r>
+        <w:rPr>
+          <w:rStyle w:val="Kommentarzeichen"/>
+        </w:rPr>
+        <w:annotationRef/>
+      </w:r>
+      <w:r>
+        <w:t>https://www.gamingweekender.com/network-connection-types-online-games-affect/</w:t>
+      </w:r>
+    </w:p>
+  </w:comment>
+  <w:comment w:id="31" w:author="Thall" w:date="2019-08-21T19:04:00Z" w:initials="T">
+    <w:p>
+      <w:pPr>
+        <w:pStyle w:val="Kommentartext"/>
+      </w:pPr>
+      <w:r>
+        <w:rPr>
+          <w:rStyle w:val="Kommentarzeichen"/>
+        </w:rPr>
+        <w:annotationRef/>
+      </w:r>
+      <w:r>
+        <w:t>Bild einfügen</w:t>
+      </w:r>
+    </w:p>
+  </w:comment>
 </w:comments>
 </file>
 
@@ -6835,6 +9672,15 @@
   <w15:commentEx w15:paraId="780BAE16" w15:done="0"/>
   <w15:commentEx w15:paraId="1A000AB2" w15:done="0"/>
   <w15:commentEx w15:paraId="20F41B5D" w15:paraIdParent="1A000AB2" w15:done="0"/>
+  <w15:commentEx w15:paraId="3ED77D59" w15:done="0"/>
+  <w15:commentEx w15:paraId="01E4D64A" w15:done="0"/>
+  <w15:commentEx w15:paraId="56EE2433" w15:done="0"/>
+  <w15:commentEx w15:paraId="57BC8E3B" w15:done="0"/>
+  <w15:commentEx w15:paraId="60AA1739" w15:done="0"/>
+  <w15:commentEx w15:paraId="196FB031" w15:done="0"/>
+  <w15:commentEx w15:paraId="0171867A" w15:done="0"/>
+  <w15:commentEx w15:paraId="62832DDD" w15:done="0"/>
+  <w15:commentEx w15:paraId="6AAB3322" w15:done="0"/>
 </w15:commentsEx>
 </file>
 
@@ -6844,6 +9690,15 @@
   <w16cid:commentId w16cid:paraId="780BAE16" w16cid:durableId="2107D6F7"/>
   <w16cid:commentId w16cid:paraId="1A000AB2" w16cid:durableId="2107D2D5"/>
   <w16cid:commentId w16cid:paraId="20F41B5D" w16cid:durableId="2107D2F9"/>
+  <w16cid:commentId w16cid:paraId="3ED77D59" w16cid:durableId="2107F777"/>
+  <w16cid:commentId w16cid:paraId="01E4D64A" w16cid:durableId="2107FA12"/>
+  <w16cid:commentId w16cid:paraId="56EE2433" w16cid:durableId="2107FD9F"/>
+  <w16cid:commentId w16cid:paraId="57BC8E3B" w16cid:durableId="210805F7"/>
+  <w16cid:commentId w16cid:paraId="60AA1739" w16cid:durableId="21080DF3"/>
+  <w16cid:commentId w16cid:paraId="196FB031" w16cid:durableId="21080DE6"/>
+  <w16cid:commentId w16cid:paraId="0171867A" w16cid:durableId="2108145A"/>
+  <w16cid:commentId w16cid:paraId="62832DDD" w16cid:durableId="21081425"/>
+  <w16cid:commentId w16cid:paraId="6AAB3322" w16cid:durableId="21081451"/>
 </w16cid:commentsIds>
 </file>
 
@@ -7078,7 +9933,10 @@
           <w:tab/>
         </w:r>
         <w:r>
-          <w:t xml:space="preserve">1 </w:t>
+          <w:t>2</w:t>
+        </w:r>
+        <w:r>
+          <w:t xml:space="preserve"> </w:t>
         </w:r>
         <w:r>
           <w:t>Einleitung</w:t>
@@ -7140,6 +9998,52 @@
 
 <file path=word/header7.xml><?xml version="1.0" encoding="utf-8"?>
 <w:hdr xmlns:wpc="http://schemas.microsoft.com/office/word/2010/wordprocessingCanvas" xmlns:cx="http://schemas.microsoft.com/office/drawing/2014/chartex" xmlns:cx1="http://schemas.microsoft.com/office/drawing/2015/9/8/chartex" xmlns:cx2="http://schemas.microsoft.com/office/drawing/2015/10/21/chartex" xmlns:cx3="http://schemas.microsoft.com/office/drawing/2016/5/9/chartex" xmlns:cx4="http://schemas.microsoft.com/office/drawing/2016/5/10/chartex" xmlns:cx5="http://schemas.microsoft.com/office/drawing/2016/5/11/chartex" xmlns:cx6="http://schemas.microsoft.com/office/drawing/2016/5/12/chartex" xmlns:cx7="http://schemas.microsoft.com/office/drawing/2016/5/13/chartex" xmlns:cx8="http://schemas.microsoft.com/office/drawing/2016/5/14/chartex" xmlns:mc="http://schemas.openxmlformats.org/markup-compatibility/2006" xmlns:aink="http://schemas.microsoft.com/office/drawing/2016/ink" xmlns:am3d="http://schemas.microsoft.com/office/drawing/2017/model3d" xmlns:o="urn:schemas-microsoft-com:office:office" xmlns:r="http://schemas.openxmlformats.org/officeDocument/2006/relationships" xmlns:m="http://schemas.openxmlformats.org/officeDocument/2006/math" xmlns:v="urn:schemas-microsoft-com:vml" xmlns:wp14="http://schemas.microsoft.com/office/word/2010/wordprocessingDrawing" xmlns:wp="http://schemas.openxmlformats.org/drawingml/2006/wordprocessingDrawing" xmlns:w10="urn:schemas-microsoft-com:office:word" xmlns:w="http://schemas.openxmlformats.org/wordprocessingml/2006/main" xmlns:w14="http://schemas.microsoft.com/office/word/2010/wordml" xmlns:w15="http://schemas.microsoft.com/office/word/2012/wordml" xmlns:w16cid="http://schemas.microsoft.com/office/word/2016/wordml/cid" xmlns:w16se="http://schemas.microsoft.com/office/word/2015/wordml/symex" xmlns:wpg="http://schemas.microsoft.com/office/word/2010/wordprocessingGroup" xmlns:wpi="http://schemas.microsoft.com/office/word/2010/wordprocessingInk" xmlns:wne="http://schemas.microsoft.com/office/word/2006/wordml" xmlns:wps="http://schemas.microsoft.com/office/word/2010/wordprocessingShape" mc:Ignorable="w14 w15 w16se w16cid wp14">
+  <w:sdt>
+    <w:sdtPr>
+      <w:id w:val="1719625843"/>
+      <w:docPartObj>
+        <w:docPartGallery w:val="Page Numbers (Top of Page)"/>
+        <w:docPartUnique/>
+      </w:docPartObj>
+    </w:sdtPr>
+    <w:sdtContent>
+      <w:p>
+        <w:pPr>
+          <w:pStyle w:val="Kkopfzeile"/>
+        </w:pPr>
+        <w:r>
+          <w:fldChar w:fldCharType="begin"/>
+        </w:r>
+        <w:r>
+          <w:instrText>PAGE   \* MERGEFORMAT</w:instrText>
+        </w:r>
+        <w:r>
+          <w:fldChar w:fldCharType="separate"/>
+        </w:r>
+        <w:r>
+          <w:t>2</w:t>
+        </w:r>
+        <w:r>
+          <w:fldChar w:fldCharType="end"/>
+        </w:r>
+        <w:r>
+          <w:t xml:space="preserve"> </w:t>
+        </w:r>
+        <w:r>
+          <w:tab/>
+        </w:r>
+        <w:r>
+          <w:tab/>
+          <w:t>2 Rahmenbedingungen</w:t>
+        </w:r>
+      </w:p>
+    </w:sdtContent>
+  </w:sdt>
+</w:hdr>
+</file>
+
+<file path=word/header8.xml><?xml version="1.0" encoding="utf-8"?>
+<w:hdr xmlns:wpc="http://schemas.microsoft.com/office/word/2010/wordprocessingCanvas" xmlns:cx="http://schemas.microsoft.com/office/drawing/2014/chartex" xmlns:cx1="http://schemas.microsoft.com/office/drawing/2015/9/8/chartex" xmlns:cx2="http://schemas.microsoft.com/office/drawing/2015/10/21/chartex" xmlns:cx3="http://schemas.microsoft.com/office/drawing/2016/5/9/chartex" xmlns:cx4="http://schemas.microsoft.com/office/drawing/2016/5/10/chartex" xmlns:cx5="http://schemas.microsoft.com/office/drawing/2016/5/11/chartex" xmlns:cx6="http://schemas.microsoft.com/office/drawing/2016/5/12/chartex" xmlns:cx7="http://schemas.microsoft.com/office/drawing/2016/5/13/chartex" xmlns:cx8="http://schemas.microsoft.com/office/drawing/2016/5/14/chartex" xmlns:mc="http://schemas.openxmlformats.org/markup-compatibility/2006" xmlns:aink="http://schemas.microsoft.com/office/drawing/2016/ink" xmlns:am3d="http://schemas.microsoft.com/office/drawing/2017/model3d" xmlns:o="urn:schemas-microsoft-com:office:office" xmlns:r="http://schemas.openxmlformats.org/officeDocument/2006/relationships" xmlns:m="http://schemas.openxmlformats.org/officeDocument/2006/math" xmlns:v="urn:schemas-microsoft-com:vml" xmlns:wp14="http://schemas.microsoft.com/office/word/2010/wordprocessingDrawing" xmlns:wp="http://schemas.openxmlformats.org/drawingml/2006/wordprocessingDrawing" xmlns:w10="urn:schemas-microsoft-com:office:word" xmlns:w="http://schemas.openxmlformats.org/wordprocessingml/2006/main" xmlns:w14="http://schemas.microsoft.com/office/word/2010/wordml" xmlns:w15="http://schemas.microsoft.com/office/word/2012/wordml" xmlns:w16cid="http://schemas.microsoft.com/office/word/2016/wordml/cid" xmlns:w16se="http://schemas.microsoft.com/office/word/2015/wordml/symex" xmlns:wpg="http://schemas.microsoft.com/office/word/2010/wordprocessingGroup" xmlns:wpi="http://schemas.microsoft.com/office/word/2010/wordprocessingInk" xmlns:wne="http://schemas.microsoft.com/office/word/2006/wordml" xmlns:wps="http://schemas.microsoft.com/office/word/2010/wordprocessingShape" mc:Ignorable="w14 w15 w16se w16cid wp14">
   <w:p>
     <w:pPr>
       <w:pStyle w:val="Kkopfzeile"/>
@@ -7275,8 +10179,124 @@
       </w:pPr>
     </w:lvl>
   </w:abstractNum>
+  <w:abstractNum w:abstractNumId="1" w15:restartNumberingAfterBreak="0">
+    <w:nsid w:val="1A3C15F6"/>
+    <w:multiLevelType w:val="hybridMultilevel"/>
+    <w:tmpl w:val="AFDC36C6"/>
+    <w:lvl w:ilvl="0" w:tplc="6F405C20">
+      <w:start w:val="2"/>
+      <w:numFmt w:val="bullet"/>
+      <w:lvlText w:val="-"/>
+      <w:lvlJc w:val="left"/>
+      <w:pPr>
+        <w:ind w:left="720" w:hanging="360"/>
+      </w:pPr>
+      <w:rPr>
+        <w:rFonts w:ascii="Calibri" w:eastAsiaTheme="minorEastAsia" w:hAnsi="Calibri" w:cs="Calibri" w:hint="default"/>
+      </w:rPr>
+    </w:lvl>
+    <w:lvl w:ilvl="1" w:tplc="04070003" w:tentative="1">
+      <w:start w:val="1"/>
+      <w:numFmt w:val="bullet"/>
+      <w:lvlText w:val="o"/>
+      <w:lvlJc w:val="left"/>
+      <w:pPr>
+        <w:ind w:left="1440" w:hanging="360"/>
+      </w:pPr>
+      <w:rPr>
+        <w:rFonts w:ascii="Courier New" w:hAnsi="Courier New" w:cs="Courier New" w:hint="default"/>
+      </w:rPr>
+    </w:lvl>
+    <w:lvl w:ilvl="2" w:tplc="04070005" w:tentative="1">
+      <w:start w:val="1"/>
+      <w:numFmt w:val="bullet"/>
+      <w:lvlText w:val=""/>
+      <w:lvlJc w:val="left"/>
+      <w:pPr>
+        <w:ind w:left="2160" w:hanging="360"/>
+      </w:pPr>
+      <w:rPr>
+        <w:rFonts w:ascii="Wingdings" w:hAnsi="Wingdings" w:hint="default"/>
+      </w:rPr>
+    </w:lvl>
+    <w:lvl w:ilvl="3" w:tplc="04070001" w:tentative="1">
+      <w:start w:val="1"/>
+      <w:numFmt w:val="bullet"/>
+      <w:lvlText w:val=""/>
+      <w:lvlJc w:val="left"/>
+      <w:pPr>
+        <w:ind w:left="2880" w:hanging="360"/>
+      </w:pPr>
+      <w:rPr>
+        <w:rFonts w:ascii="Symbol" w:hAnsi="Symbol" w:hint="default"/>
+      </w:rPr>
+    </w:lvl>
+    <w:lvl w:ilvl="4" w:tplc="04070003" w:tentative="1">
+      <w:start w:val="1"/>
+      <w:numFmt w:val="bullet"/>
+      <w:lvlText w:val="o"/>
+      <w:lvlJc w:val="left"/>
+      <w:pPr>
+        <w:ind w:left="3600" w:hanging="360"/>
+      </w:pPr>
+      <w:rPr>
+        <w:rFonts w:ascii="Courier New" w:hAnsi="Courier New" w:cs="Courier New" w:hint="default"/>
+      </w:rPr>
+    </w:lvl>
+    <w:lvl w:ilvl="5" w:tplc="04070005" w:tentative="1">
+      <w:start w:val="1"/>
+      <w:numFmt w:val="bullet"/>
+      <w:lvlText w:val=""/>
+      <w:lvlJc w:val="left"/>
+      <w:pPr>
+        <w:ind w:left="4320" w:hanging="360"/>
+      </w:pPr>
+      <w:rPr>
+        <w:rFonts w:ascii="Wingdings" w:hAnsi="Wingdings" w:hint="default"/>
+      </w:rPr>
+    </w:lvl>
+    <w:lvl w:ilvl="6" w:tplc="04070001" w:tentative="1">
+      <w:start w:val="1"/>
+      <w:numFmt w:val="bullet"/>
+      <w:lvlText w:val=""/>
+      <w:lvlJc w:val="left"/>
+      <w:pPr>
+        <w:ind w:left="5040" w:hanging="360"/>
+      </w:pPr>
+      <w:rPr>
+        <w:rFonts w:ascii="Symbol" w:hAnsi="Symbol" w:hint="default"/>
+      </w:rPr>
+    </w:lvl>
+    <w:lvl w:ilvl="7" w:tplc="04070003" w:tentative="1">
+      <w:start w:val="1"/>
+      <w:numFmt w:val="bullet"/>
+      <w:lvlText w:val="o"/>
+      <w:lvlJc w:val="left"/>
+      <w:pPr>
+        <w:ind w:left="5760" w:hanging="360"/>
+      </w:pPr>
+      <w:rPr>
+        <w:rFonts w:ascii="Courier New" w:hAnsi="Courier New" w:cs="Courier New" w:hint="default"/>
+      </w:rPr>
+    </w:lvl>
+    <w:lvl w:ilvl="8" w:tplc="04070005" w:tentative="1">
+      <w:start w:val="1"/>
+      <w:numFmt w:val="bullet"/>
+      <w:lvlText w:val=""/>
+      <w:lvlJc w:val="left"/>
+      <w:pPr>
+        <w:ind w:left="6480" w:hanging="360"/>
+      </w:pPr>
+      <w:rPr>
+        <w:rFonts w:ascii="Wingdings" w:hAnsi="Wingdings" w:hint="default"/>
+      </w:rPr>
+    </w:lvl>
+  </w:abstractNum>
   <w:num w:numId="1">
     <w:abstractNumId w:val="0"/>
+  </w:num>
+  <w:num w:numId="2">
+    <w:abstractNumId w:val="1"/>
   </w:num>
 </w:numbering>
 </file>
@@ -9187,7 +12207,7 @@
 </file>
 
 <file path=customXml/itemProps1.xml><?xml version="1.0" encoding="utf-8"?>
-<ds:datastoreItem xmlns:ds="http://schemas.openxmlformats.org/officeDocument/2006/customXml" ds:itemID="{9ED9F898-E25A-41CA-B8F4-2F67734E0BE9}">
+<ds:datastoreItem xmlns:ds="http://schemas.openxmlformats.org/officeDocument/2006/customXml" ds:itemID="{87840E28-3AEC-48F8-9857-564D7E60C0DC}">
   <ds:schemaRefs>
     <ds:schemaRef ds:uri="http://schemas.openxmlformats.org/officeDocument/2006/bibliography"/>
   </ds:schemaRefs>

</xml_diff>

<commit_message>
Added a lot more stuff
</commit_message>
<xml_diff>
--- a/Thesis/Thesis Falco.docx
+++ b/Thesis/Thesis Falco.docx
@@ -5,7 +5,7 @@
   <w:body>
     <w:p>
       <w:pPr>
-        <w:pStyle w:val="Untertitel"/>
+        <w:pStyle w:val="berschriftHauptE1"/>
         <w:rPr>
           <w:rStyle w:val="SchwacheHervorhebung"/>
         </w:rPr>
@@ -86,6 +86,13 @@
           </wp:anchor>
         </w:drawing>
       </w:r>
+      <w:r>
+        <w:rPr>
+          <w:rStyle w:val="SchwacheHervorhebung"/>
+          <w:color w:val="FFFFFF" w:themeColor="background1"/>
+        </w:rPr>
+        <w:t>Deckblatt</w:t>
+      </w:r>
     </w:p>
     <w:p/>
     <w:p>
@@ -576,7 +583,7 @@
     </w:p>
     <w:p>
       <w:pPr>
-        <w:pStyle w:val="berschriftHauptE1"/>
+        <w:pStyle w:val="Flietext"/>
         <w:rPr>
           <w:rStyle w:val="SchwacheHervorhebung"/>
           <w:i w:val="0"/>
@@ -587,7 +594,7 @@
     </w:p>
     <w:p>
       <w:pPr>
-        <w:pStyle w:val="berschriftHauptE1"/>
+        <w:pStyle w:val="Flietext"/>
         <w:rPr>
           <w:rStyle w:val="SchwacheHervorhebung"/>
           <w:i w:val="0"/>
@@ -3468,7 +3475,6 @@
           <w:color w:val="auto"/>
         </w:rPr>
       </w:pPr>
-      <w:bookmarkStart w:id="20" w:name="_Toc17799423"/>
       <w:r>
         <w:rPr>
           <w:rStyle w:val="SchwacheHervorhebung"/>
@@ -3477,9 +3483,8 @@
           <w:color w:val="auto"/>
         </w:rPr>
         <w:lastRenderedPageBreak/>
-        <w:t>Abbildungsverzeichnis</w:t>
-      </w:r>
-      <w:bookmarkEnd w:id="20"/>
+        <w:t>Darstellungsverzeichnis</w:t>
+      </w:r>
     </w:p>
     <w:p>
       <w:pPr>
@@ -4023,7 +4028,7 @@
     </w:p>
     <w:p>
       <w:pPr>
-        <w:pStyle w:val="berschriftHauptE1"/>
+        <w:pStyle w:val="Flietext"/>
         <w:rPr>
           <w:rStyle w:val="SchwacheHervorhebung"/>
           <w:i w:val="0"/>
@@ -4060,8 +4065,7 @@
           <w:rStyle w:val="SchwacheHervorhebung"/>
           <w:i w:val="0"/>
           <w:iCs w:val="0"/>
-          <w:color w:val="auto"/>
-          <w:lang w:val="de-DE"/>
+          <w:color w:val="000000" w:themeColor="text1"/>
         </w:rPr>
         <w:sectPr>
           <w:headerReference w:type="default" r:id="rId22"/>
@@ -4131,7 +4135,7 @@
           <w:color w:val="auto"/>
         </w:rPr>
       </w:pPr>
-      <w:bookmarkStart w:id="21" w:name="_Toc17799424"/>
+      <w:bookmarkStart w:id="20" w:name="_Toc17799424"/>
       <w:r>
         <w:rPr>
           <w:rStyle w:val="SchwacheHervorhebung"/>
@@ -4142,7 +4146,7 @@
         <w:lastRenderedPageBreak/>
         <w:t>Abkürzungsverzeichnis</w:t>
       </w:r>
-      <w:bookmarkEnd w:id="21"/>
+      <w:bookmarkEnd w:id="20"/>
     </w:p>
     <w:p>
       <w:pPr>
@@ -4176,13 +4180,12 @@
     </w:p>
     <w:p>
       <w:pPr>
-        <w:pStyle w:val="berschriftHauptE1"/>
+        <w:pStyle w:val="Flietext"/>
         <w:rPr>
           <w:rStyle w:val="SchwacheHervorhebung"/>
           <w:i w:val="0"/>
           <w:iCs w:val="0"/>
           <w:color w:val="auto"/>
-          <w:lang w:val="en-US"/>
         </w:rPr>
       </w:pPr>
     </w:p>
@@ -4193,7 +4196,7 @@
           <w:rStyle w:val="SchwacheHervorhebung"/>
           <w:i w:val="0"/>
           <w:iCs w:val="0"/>
-          <w:color w:val="auto"/>
+          <w:color w:val="000000" w:themeColor="text1"/>
         </w:rPr>
         <w:sectPr>
           <w:headerReference w:type="default" r:id="rId23"/>
@@ -4229,7 +4232,7 @@
       <w:pPr>
         <w:pStyle w:val="berschriftHauptE1"/>
       </w:pPr>
-      <w:bookmarkStart w:id="22" w:name="_Toc17799425"/>
+      <w:bookmarkStart w:id="21" w:name="_Toc17799425"/>
       <w:r>
         <w:lastRenderedPageBreak/>
         <w:t xml:space="preserve">1 </w:t>
@@ -4237,7 +4240,7 @@
       <w:r>
         <w:t>Einleitung</w:t>
       </w:r>
-      <w:bookmarkEnd w:id="22"/>
+      <w:bookmarkEnd w:id="21"/>
     </w:p>
     <w:p>
       <w:pPr>
@@ -4261,7 +4264,7 @@
         </w:rPr>
         <w:t xml:space="preserve"> Videospielindustrie ist in den letzten Jahren massiv gewachsen. Allein der Markt für Videospiele in den Niederlanden wuchs von 518 Millionen Euro im Jahr 2012 auf 1.65 Milliarden Euro im Jahr 2019 an, mit vergleichbaren Tendenzen, mit Wachstumszahlen von 11% über die letzten 10 Jahre, weltweit </w:t>
       </w:r>
-      <w:commentRangeStart w:id="23"/>
+      <w:commentRangeStart w:id="22"/>
       <w:r>
         <w:rPr>
           <w:rStyle w:val="FlietextZchn"/>
@@ -4283,12 +4286,12 @@
         </w:rPr>
         <w:t xml:space="preserve">Kazimier 2017). </w:t>
       </w:r>
-      <w:commentRangeEnd w:id="23"/>
+      <w:commentRangeEnd w:id="22"/>
       <w:r>
         <w:rPr>
           <w:rStyle w:val="Kommentarzeichen"/>
         </w:rPr>
-        <w:commentReference w:id="23"/>
+        <w:commentReference w:id="22"/>
       </w:r>
       <w:r>
         <w:rPr>
@@ -4448,8 +4451,8 @@
                                 <w:sz w:val="24"/>
                               </w:rPr>
                             </w:pPr>
-                            <w:bookmarkStart w:id="24" w:name="_Ref17760574"/>
-                            <w:bookmarkStart w:id="25" w:name="_Toc17760864"/>
+                            <w:bookmarkStart w:id="23" w:name="_Ref17760574"/>
+                            <w:bookmarkStart w:id="24" w:name="_Toc17760864"/>
                             <w:r>
                               <w:t xml:space="preserve">Abb. </w:t>
                             </w:r>
@@ -4468,14 +4471,14 @@
                             <w:r>
                               <w:fldChar w:fldCharType="end"/>
                             </w:r>
-                            <w:bookmarkEnd w:id="24"/>
+                            <w:bookmarkEnd w:id="23"/>
                             <w:r>
                               <w:t>:</w:t>
                             </w:r>
                             <w:r>
                               <w:t xml:space="preserve"> Vergleich benötigter Komponenten in einem digitalen Spiel, 1996 und 2004 (Blow, 2004)</w:t>
                             </w:r>
-                            <w:bookmarkEnd w:id="25"/>
+                            <w:bookmarkEnd w:id="24"/>
                           </w:p>
                         </w:txbxContent>
                       </wps:txbx>
@@ -4511,8 +4514,8 @@
                           <w:sz w:val="24"/>
                         </w:rPr>
                       </w:pPr>
-                      <w:bookmarkStart w:id="26" w:name="_Ref17760574"/>
-                      <w:bookmarkStart w:id="27" w:name="_Toc17760864"/>
+                      <w:bookmarkStart w:id="25" w:name="_Ref17760574"/>
+                      <w:bookmarkStart w:id="26" w:name="_Toc17760864"/>
                       <w:r>
                         <w:t xml:space="preserve">Abb. </w:t>
                       </w:r>
@@ -4531,14 +4534,14 @@
                       <w:r>
                         <w:fldChar w:fldCharType="end"/>
                       </w:r>
-                      <w:bookmarkEnd w:id="26"/>
+                      <w:bookmarkEnd w:id="25"/>
                       <w:r>
                         <w:t>:</w:t>
                       </w:r>
                       <w:r>
                         <w:t xml:space="preserve"> Vergleich benötigter Komponenten in einem digitalen Spiel, 1996 und 2004 (Blow, 2004)</w:t>
                       </w:r>
-                      <w:bookmarkEnd w:id="27"/>
+                      <w:bookmarkEnd w:id="26"/>
                     </w:p>
                   </w:txbxContent>
                 </v:textbox>
@@ -5185,53 +5188,53 @@
       <w:pPr>
         <w:pStyle w:val="berschriftHauptE1"/>
       </w:pPr>
-      <w:bookmarkStart w:id="28" w:name="_Toc17799426"/>
+      <w:bookmarkStart w:id="27" w:name="_Toc17799426"/>
       <w:r>
         <w:lastRenderedPageBreak/>
         <w:t>2 Rahmenbedingungen – Theoretische Grundlagen</w:t>
       </w:r>
+      <w:bookmarkEnd w:id="27"/>
+    </w:p>
+    <w:p>
+      <w:pPr>
+        <w:pStyle w:val="Flietext"/>
+        <w:rPr>
+          <w:lang w:val="de-DE"/>
+        </w:rPr>
+      </w:pPr>
+      <w:r>
+        <w:rPr>
+          <w:lang w:val="de-DE"/>
+        </w:rPr>
+        <w:t>In diesem Kapitel w</w:t>
+      </w:r>
+      <w:r>
+        <w:rPr>
+          <w:lang w:val="de-DE"/>
+        </w:rPr>
+        <w:t>erden die Rahmenbedingungen für die Entwicklung der Netzwerkkomponenten dargelegt, welche Einschränkungen und Besonderheiten existieren und welche besonderen Anforderungen durch Fudge und Electron entstehen.</w:t>
+      </w:r>
+    </w:p>
+    <w:p>
+      <w:pPr>
+        <w:pStyle w:val="Flietext"/>
+        <w:rPr>
+          <w:lang w:val="de-DE"/>
+        </w:rPr>
+      </w:pPr>
+    </w:p>
+    <w:p>
+      <w:pPr>
+        <w:pStyle w:val="berschriftUnterkapitelE2"/>
+      </w:pPr>
+      <w:bookmarkStart w:id="28" w:name="_Toc17799427"/>
+      <w:r>
+        <w:t xml:space="preserve">2.1 </w:t>
+      </w:r>
+      <w:r>
+        <w:t>Fudge</w:t>
+      </w:r>
       <w:bookmarkEnd w:id="28"/>
-    </w:p>
-    <w:p>
-      <w:pPr>
-        <w:pStyle w:val="Flietext"/>
-        <w:rPr>
-          <w:lang w:val="de-DE"/>
-        </w:rPr>
-      </w:pPr>
-      <w:r>
-        <w:rPr>
-          <w:lang w:val="de-DE"/>
-        </w:rPr>
-        <w:t>In diesem Kapitel w</w:t>
-      </w:r>
-      <w:r>
-        <w:rPr>
-          <w:lang w:val="de-DE"/>
-        </w:rPr>
-        <w:t>erden die Rahmenbedingungen für die Entwicklung der Netzwerkkomponenten dargelegt, welche Einschränkungen und Besonderheiten existieren und welche besonderen Anforderungen durch Fudge und Electron entstehen.</w:t>
-      </w:r>
-    </w:p>
-    <w:p>
-      <w:pPr>
-        <w:pStyle w:val="Flietext"/>
-        <w:rPr>
-          <w:lang w:val="de-DE"/>
-        </w:rPr>
-      </w:pPr>
-    </w:p>
-    <w:p>
-      <w:pPr>
-        <w:pStyle w:val="berschriftUnterkapitelE2"/>
-      </w:pPr>
-      <w:bookmarkStart w:id="29" w:name="_Toc17799427"/>
-      <w:r>
-        <w:t xml:space="preserve">2.1 </w:t>
-      </w:r>
-      <w:r>
-        <w:t>Fudge</w:t>
-      </w:r>
-      <w:bookmarkEnd w:id="29"/>
     </w:p>
     <w:p>
       <w:pPr>
@@ -5731,14 +5734,14 @@
       <w:pPr>
         <w:pStyle w:val="berschriftUnterkapitelE2"/>
       </w:pPr>
-      <w:bookmarkStart w:id="30" w:name="_Toc17799428"/>
+      <w:bookmarkStart w:id="29" w:name="_Toc17799428"/>
       <w:r>
         <w:t xml:space="preserve">2.2 </w:t>
       </w:r>
       <w:r>
         <w:t>JavaScript und TypeScript</w:t>
       </w:r>
-      <w:bookmarkEnd w:id="30"/>
+      <w:bookmarkEnd w:id="29"/>
     </w:p>
     <w:p>
       <w:pPr>
@@ -5759,14 +5762,14 @@
         </w:rPr>
         <w:t xml:space="preserve">Name impliziert, eine Skriptsprache und eine der </w:t>
       </w:r>
-      <w:commentRangeStart w:id="31"/>
+      <w:commentRangeStart w:id="30"/>
       <w:r>
         <w:rPr>
           <w:lang w:val="de-DE"/>
         </w:rPr>
         <w:t>Kerntechnologien</w:t>
       </w:r>
-      <w:commentRangeEnd w:id="31"/>
+      <w:commentRangeEnd w:id="30"/>
       <w:r>
         <w:rPr>
           <w:rStyle w:val="Kommentarzeichen"/>
@@ -5776,7 +5779,7 @@
           <w:spacing w:val="0"/>
           <w:lang w:val="de-DE"/>
         </w:rPr>
-        <w:commentReference w:id="31"/>
+        <w:commentReference w:id="30"/>
       </w:r>
       <w:r>
         <w:rPr>
@@ -5957,190 +5960,190 @@
         </w:rPr>
         <w:t xml:space="preserve"> </w:t>
       </w:r>
+      <w:commentRangeStart w:id="31"/>
+      <w:r>
+        <w:rPr>
+          <w:lang w:val="de-DE"/>
+        </w:rPr>
+        <w:t>testen. Dies erleichtert den Einstieg erheblich und senkt so die Lernkurve stark ab</w:t>
+      </w:r>
+      <w:r>
+        <w:rPr>
+          <w:lang w:val="de-DE"/>
+        </w:rPr>
+        <w:t>, da Experimente zum Verständnis kaum Zeit kosten.</w:t>
+      </w:r>
+    </w:p>
+    <w:p>
+      <w:pPr>
+        <w:pStyle w:val="Flietext"/>
+        <w:rPr>
+          <w:lang w:val="de-DE"/>
+        </w:rPr>
+      </w:pPr>
+      <w:r>
+        <w:rPr>
+          <w:lang w:val="de-DE"/>
+        </w:rPr>
+        <w:t xml:space="preserve">Außerdem existieren </w:t>
+      </w:r>
+      <w:r>
+        <w:rPr>
+          <w:lang w:val="de-DE"/>
+        </w:rPr>
+        <w:t xml:space="preserve">viele Fallstricke anderer Programmiersprachen in JS nicht, unter anderem </w:t>
+      </w:r>
+      <w:r>
+        <w:rPr>
+          <w:lang w:val="de-DE"/>
+        </w:rPr>
+        <w:t xml:space="preserve">Einschränkungen durch </w:t>
+      </w:r>
+      <w:r>
+        <w:rPr>
+          <w:lang w:val="de-DE"/>
+        </w:rPr>
+        <w:t>Typisierung</w:t>
+      </w:r>
+      <w:r>
+        <w:rPr>
+          <w:lang w:val="de-DE"/>
+        </w:rPr>
+        <w:t xml:space="preserve"> und komplexe </w:t>
+      </w:r>
+      <w:r>
+        <w:rPr>
+          <w:lang w:val="de-DE"/>
+        </w:rPr>
+        <w:t>Strukturen</w:t>
+      </w:r>
+      <w:r>
+        <w:rPr>
+          <w:lang w:val="de-DE"/>
+        </w:rPr>
+        <w:t xml:space="preserve"> durch multiple Vererbung, die Erfahrung und solide Planung voraussetzen.</w:t>
+      </w:r>
+      <w:r>
+        <w:rPr>
+          <w:lang w:val="de-DE"/>
+        </w:rPr>
+        <w:t xml:space="preserve"> </w:t>
+      </w:r>
+    </w:p>
+    <w:p>
+      <w:pPr>
+        <w:pStyle w:val="Flietext"/>
+        <w:rPr>
+          <w:lang w:val="de-DE"/>
+        </w:rPr>
+      </w:pPr>
+      <w:r>
+        <w:rPr>
+          <w:lang w:val="de-DE"/>
+        </w:rPr>
+        <w:t xml:space="preserve">Ein weiterer Vorteil der JavaScript als Grundbaustein des World Wide Web zementierte ist die Codeausführung auf Seiten des </w:t>
+      </w:r>
+      <w:r>
+        <w:rPr>
+          <w:lang w:val="de-DE"/>
+        </w:rPr>
+        <w:t>Clients</w:t>
+      </w:r>
+      <w:r>
+        <w:rPr>
+          <w:lang w:val="de-DE"/>
+        </w:rPr>
+        <w:t>. Ein Client ist eine Partei, die an der Netzwerkkommunikation teilnimmt, es kann ein Server oder ein regulärer Computer sein</w:t>
+      </w:r>
+      <w:r>
+        <w:rPr>
+          <w:lang w:val="de-DE"/>
+        </w:rPr>
+        <w:t xml:space="preserve">. </w:t>
+      </w:r>
+      <w:r>
+        <w:rPr>
+          <w:lang w:val="de-DE"/>
+        </w:rPr>
+        <w:t>Bei JavaScript kann ein Server lediglich den Quellcode des Programms an den Client liefern</w:t>
+      </w:r>
+      <w:r>
+        <w:rPr>
+          <w:lang w:val="de-DE"/>
+        </w:rPr>
+        <w:t xml:space="preserve">, das Programm wird jedoch im Browser des </w:t>
+      </w:r>
+      <w:r>
+        <w:rPr>
+          <w:lang w:val="de-DE"/>
+        </w:rPr>
+        <w:t>Clients</w:t>
+      </w:r>
+      <w:r>
+        <w:rPr>
+          <w:lang w:val="de-DE"/>
+        </w:rPr>
+        <w:t xml:space="preserve"> </w:t>
+      </w:r>
+      <w:r>
+        <w:rPr>
+          <w:lang w:val="de-DE"/>
+        </w:rPr>
+        <w:t>ausgeführt. So</w:t>
+      </w:r>
+      <w:r>
+        <w:rPr>
+          <w:lang w:val="de-DE"/>
+        </w:rPr>
+        <w:t xml:space="preserve"> lassen sich Daten bis zu einem gewissen Grad </w:t>
+      </w:r>
+      <w:r>
+        <w:rPr>
+          <w:lang w:val="de-DE"/>
+        </w:rPr>
+        <w:t>ohne zusätzliche Anfragen an den Server validieren</w:t>
+      </w:r>
+      <w:r>
+        <w:rPr>
+          <w:lang w:val="de-DE"/>
+        </w:rPr>
+        <w:t>.</w:t>
+      </w:r>
+      <w:r>
+        <w:rPr>
+          <w:lang w:val="de-DE"/>
+        </w:rPr>
+        <w:t xml:space="preserve"> Dies geschieht auf Kosten der Sicherheit. Browser </w:t>
+      </w:r>
+      <w:r>
+        <w:rPr>
+          <w:lang w:val="de-DE"/>
+        </w:rPr>
+        <w:t>injizierte</w:t>
+      </w:r>
+      <w:r>
+        <w:rPr>
+          <w:lang w:val="de-DE"/>
+        </w:rPr>
+        <w:t xml:space="preserve"> JavaScript Programme können Daten auslesen und verschicken und sogar Schäden an den ausführenden Geräten selbst verursachen</w:t>
+      </w:r>
+      <w:r>
+        <w:rPr>
+          <w:lang w:val="de-DE"/>
+        </w:rPr>
+        <w:t>, weswegen JavaScript in Browserumgebungen von der direkten Verwendung von Netzwerk-Sockets ausgeschlossen ist</w:t>
+      </w:r>
+      <w:r>
+        <w:rPr>
+          <w:lang w:val="de-DE"/>
+        </w:rPr>
+        <w:t xml:space="preserve"> </w:t>
+      </w:r>
       <w:commentRangeStart w:id="32"/>
       <w:r>
         <w:rPr>
           <w:lang w:val="de-DE"/>
         </w:rPr>
-        <w:t>testen. Dies erleichtert den Einstieg erheblich und senkt so die Lernkurve stark ab</w:t>
-      </w:r>
-      <w:r>
-        <w:rPr>
-          <w:lang w:val="de-DE"/>
-        </w:rPr>
-        <w:t>, da Experimente zum Verständnis kaum Zeit kosten.</w:t>
-      </w:r>
-    </w:p>
-    <w:p>
-      <w:pPr>
-        <w:pStyle w:val="Flietext"/>
-        <w:rPr>
-          <w:lang w:val="de-DE"/>
-        </w:rPr>
-      </w:pPr>
-      <w:r>
-        <w:rPr>
-          <w:lang w:val="de-DE"/>
-        </w:rPr>
-        <w:t xml:space="preserve">Außerdem existieren </w:t>
-      </w:r>
-      <w:r>
-        <w:rPr>
-          <w:lang w:val="de-DE"/>
-        </w:rPr>
-        <w:t xml:space="preserve">viele Fallstricke anderer Programmiersprachen in JS nicht, unter anderem </w:t>
-      </w:r>
-      <w:r>
-        <w:rPr>
-          <w:lang w:val="de-DE"/>
-        </w:rPr>
-        <w:t xml:space="preserve">Einschränkungen durch </w:t>
-      </w:r>
-      <w:r>
-        <w:rPr>
-          <w:lang w:val="de-DE"/>
-        </w:rPr>
-        <w:t>Typisierung</w:t>
-      </w:r>
-      <w:r>
-        <w:rPr>
-          <w:lang w:val="de-DE"/>
-        </w:rPr>
-        <w:t xml:space="preserve"> und komplexe </w:t>
-      </w:r>
-      <w:r>
-        <w:rPr>
-          <w:lang w:val="de-DE"/>
-        </w:rPr>
-        <w:t>Strukturen</w:t>
-      </w:r>
-      <w:r>
-        <w:rPr>
-          <w:lang w:val="de-DE"/>
-        </w:rPr>
-        <w:t xml:space="preserve"> durch multiple Vererbung, die Erfahrung und solide Planung voraussetzen.</w:t>
-      </w:r>
-      <w:r>
-        <w:rPr>
-          <w:lang w:val="de-DE"/>
-        </w:rPr>
-        <w:t xml:space="preserve"> </w:t>
-      </w:r>
-    </w:p>
-    <w:p>
-      <w:pPr>
-        <w:pStyle w:val="Flietext"/>
-        <w:rPr>
-          <w:lang w:val="de-DE"/>
-        </w:rPr>
-      </w:pPr>
-      <w:r>
-        <w:rPr>
-          <w:lang w:val="de-DE"/>
-        </w:rPr>
-        <w:t xml:space="preserve">Ein weiterer Vorteil der JavaScript als Grundbaustein des World Wide Web zementierte ist die Codeausführung auf Seiten des </w:t>
-      </w:r>
-      <w:r>
-        <w:rPr>
-          <w:lang w:val="de-DE"/>
-        </w:rPr>
-        <w:t>Clients</w:t>
-      </w:r>
-      <w:r>
-        <w:rPr>
-          <w:lang w:val="de-DE"/>
-        </w:rPr>
-        <w:t>. Ein Client ist eine Partei, die an der Netzwerkkommunikation teilnimmt, es kann ein Server oder ein regulärer Computer sein</w:t>
-      </w:r>
-      <w:r>
-        <w:rPr>
-          <w:lang w:val="de-DE"/>
-        </w:rPr>
-        <w:t xml:space="preserve">. </w:t>
-      </w:r>
-      <w:r>
-        <w:rPr>
-          <w:lang w:val="de-DE"/>
-        </w:rPr>
-        <w:t>Bei JavaScript kann ein Server lediglich den Quellcode des Programms an den Client liefern</w:t>
-      </w:r>
-      <w:r>
-        <w:rPr>
-          <w:lang w:val="de-DE"/>
-        </w:rPr>
-        <w:t xml:space="preserve">, das Programm wird jedoch im Browser des </w:t>
-      </w:r>
-      <w:r>
-        <w:rPr>
-          <w:lang w:val="de-DE"/>
-        </w:rPr>
-        <w:t>Clients</w:t>
-      </w:r>
-      <w:r>
-        <w:rPr>
-          <w:lang w:val="de-DE"/>
-        </w:rPr>
-        <w:t xml:space="preserve"> </w:t>
-      </w:r>
-      <w:r>
-        <w:rPr>
-          <w:lang w:val="de-DE"/>
-        </w:rPr>
-        <w:t>ausgeführt. So</w:t>
-      </w:r>
-      <w:r>
-        <w:rPr>
-          <w:lang w:val="de-DE"/>
-        </w:rPr>
-        <w:t xml:space="preserve"> lassen sich Daten bis zu einem gewissen Grad </w:t>
-      </w:r>
-      <w:r>
-        <w:rPr>
-          <w:lang w:val="de-DE"/>
-        </w:rPr>
-        <w:t>ohne zusätzliche Anfragen an den Server validieren</w:t>
-      </w:r>
-      <w:r>
-        <w:rPr>
-          <w:lang w:val="de-DE"/>
-        </w:rPr>
-        <w:t>.</w:t>
-      </w:r>
-      <w:r>
-        <w:rPr>
-          <w:lang w:val="de-DE"/>
-        </w:rPr>
-        <w:t xml:space="preserve"> Dies geschieht auf Kosten der Sicherheit. Browser </w:t>
-      </w:r>
-      <w:r>
-        <w:rPr>
-          <w:lang w:val="de-DE"/>
-        </w:rPr>
-        <w:t>injizierte</w:t>
-      </w:r>
-      <w:r>
-        <w:rPr>
-          <w:lang w:val="de-DE"/>
-        </w:rPr>
-        <w:t xml:space="preserve"> JavaScript Programme können Daten auslesen und verschicken und sogar Schäden an den ausführenden Geräten selbst verursachen</w:t>
-      </w:r>
-      <w:r>
-        <w:rPr>
-          <w:lang w:val="de-DE"/>
-        </w:rPr>
-        <w:t>, weswegen JavaScript in Browserumgebungen von der direkten Verwendung von Netzwerk-Sockets ausgeschlossen ist</w:t>
-      </w:r>
-      <w:r>
-        <w:rPr>
-          <w:lang w:val="de-DE"/>
-        </w:rPr>
-        <w:t xml:space="preserve"> </w:t>
-      </w:r>
-      <w:commentRangeStart w:id="33"/>
-      <w:r>
-        <w:rPr>
-          <w:lang w:val="de-DE"/>
-        </w:rPr>
         <w:t>- e</w:t>
       </w:r>
       <w:r>
@@ -6149,7 +6152,7 @@
         </w:rPr>
         <w:t>in Socket ist ein Zugang der auf einen bestimmten Port fokussiert ist</w:t>
       </w:r>
-      <w:commentRangeEnd w:id="33"/>
+      <w:commentRangeEnd w:id="32"/>
       <w:r>
         <w:rPr>
           <w:rStyle w:val="Kommentarzeichen"/>
@@ -6159,7 +6162,7 @@
           <w:spacing w:val="0"/>
           <w:lang w:val="de-DE"/>
         </w:rPr>
-        <w:commentReference w:id="33"/>
+        <w:commentReference w:id="32"/>
       </w:r>
       <w:r>
         <w:rPr>
@@ -6241,7 +6244,7 @@
         </w:rPr>
         <w:t xml:space="preserve"> </w:t>
       </w:r>
-      <w:commentRangeEnd w:id="32"/>
+      <w:commentRangeEnd w:id="31"/>
       <w:r>
         <w:rPr>
           <w:rStyle w:val="Kommentarzeichen"/>
@@ -6251,7 +6254,7 @@
           <w:spacing w:val="0"/>
           <w:lang w:val="de-DE"/>
         </w:rPr>
-        <w:commentReference w:id="32"/>
+        <w:commentReference w:id="31"/>
       </w:r>
       <w:r>
         <w:rPr>
@@ -6291,14 +6294,14 @@
         </w:rPr>
         <w:t xml:space="preserve"> moderne Browser,</w:t>
       </w:r>
-      <w:commentRangeStart w:id="34"/>
+      <w:commentRangeStart w:id="33"/>
       <w:r>
         <w:rPr>
           <w:lang w:val="de-DE"/>
         </w:rPr>
         <w:t xml:space="preserve"> unterstützt von Google, Facebook und Mozilla</w:t>
       </w:r>
-      <w:commentRangeEnd w:id="34"/>
+      <w:commentRangeEnd w:id="33"/>
       <w:r>
         <w:rPr>
           <w:rStyle w:val="Kommentarzeichen"/>
@@ -6308,7 +6311,7 @@
           <w:spacing w:val="0"/>
           <w:lang w:val="de-DE"/>
         </w:rPr>
-        <w:commentReference w:id="34"/>
+        <w:commentReference w:id="33"/>
       </w:r>
       <w:r>
         <w:rPr>
@@ -6439,7 +6442,7 @@
         </w:rPr>
         <w:t xml:space="preserve"> im Quellcode leicht ersichtlich. Klassen, </w:t>
       </w:r>
-      <w:commentRangeStart w:id="35"/>
+      <w:commentRangeStart w:id="34"/>
       <w:r>
         <w:rPr>
           <w:lang w:val="de-DE"/>
@@ -6470,7 +6473,7 @@
         </w:rPr>
         <w:t xml:space="preserve">sind eindeutig definiert und können während der Laufzeit nicht ungewollt verändert oder überschrieben </w:t>
       </w:r>
-      <w:commentRangeEnd w:id="35"/>
+      <w:commentRangeEnd w:id="34"/>
       <w:r>
         <w:rPr>
           <w:rStyle w:val="Kommentarzeichen"/>
@@ -6480,7 +6483,7 @@
           <w:spacing w:val="0"/>
           <w:lang w:val="de-DE"/>
         </w:rPr>
-        <w:commentReference w:id="35"/>
+        <w:commentReference w:id="34"/>
       </w:r>
       <w:r>
         <w:rPr>
@@ -6635,7 +6638,7 @@
       <w:pPr>
         <w:pStyle w:val="berschriftUnterkapitelE2"/>
       </w:pPr>
-      <w:bookmarkStart w:id="36" w:name="_Toc17799429"/>
+      <w:bookmarkStart w:id="35" w:name="_Toc17799429"/>
       <w:r>
         <w:t xml:space="preserve">2.3 </w:t>
       </w:r>
@@ -6648,7 +6651,7 @@
       <w:r>
         <w:t>js</w:t>
       </w:r>
-      <w:bookmarkEnd w:id="36"/>
+      <w:bookmarkEnd w:id="35"/>
     </w:p>
     <w:p>
       <w:pPr>
@@ -6705,14 +6708,14 @@
         </w:rPr>
         <w:t xml:space="preserve">. Node.js basiert, wie JavaScript selbst, auf der </w:t>
       </w:r>
-      <w:commentRangeStart w:id="37"/>
+      <w:commentRangeStart w:id="36"/>
       <w:r>
         <w:rPr>
           <w:lang w:val="de-DE"/>
         </w:rPr>
         <w:t>V8 JavaScript Runtime Engine</w:t>
       </w:r>
-      <w:commentRangeEnd w:id="37"/>
+      <w:commentRangeEnd w:id="36"/>
       <w:r>
         <w:rPr>
           <w:rStyle w:val="Kommentarzeichen"/>
@@ -6722,7 +6725,7 @@
           <w:spacing w:val="0"/>
           <w:lang w:val="de-DE"/>
         </w:rPr>
-        <w:commentReference w:id="37"/>
+        <w:commentReference w:id="36"/>
       </w:r>
       <w:r>
         <w:rPr>
@@ -7008,30 +7011,30 @@
       <w:pPr>
         <w:pStyle w:val="berschriftUnterkapitelE2"/>
       </w:pPr>
-      <w:bookmarkStart w:id="38" w:name="_Toc17799430"/>
+      <w:bookmarkStart w:id="37" w:name="_Toc17799430"/>
       <w:r>
         <w:t xml:space="preserve">2.4 </w:t>
       </w:r>
       <w:r>
         <w:t>Electron</w:t>
       </w:r>
-      <w:bookmarkEnd w:id="38"/>
-    </w:p>
-    <w:p>
-      <w:pPr>
-        <w:pStyle w:val="Flietext"/>
-        <w:rPr>
-          <w:lang w:val="de-DE"/>
-        </w:rPr>
-      </w:pPr>
-      <w:commentRangeStart w:id="39"/>
+      <w:bookmarkEnd w:id="37"/>
+    </w:p>
+    <w:p>
+      <w:pPr>
+        <w:pStyle w:val="Flietext"/>
+        <w:rPr>
+          <w:lang w:val="de-DE"/>
+        </w:rPr>
+      </w:pPr>
+      <w:commentRangeStart w:id="38"/>
       <w:r>
         <w:rPr>
           <w:lang w:val="de-DE"/>
         </w:rPr>
         <w:t>Electron basiert auf dem Projekt Atom Shell das im Jahr 2013 begann und im Jahr 2015 zu Electron umbenannt wurde.</w:t>
       </w:r>
-      <w:commentRangeEnd w:id="39"/>
+      <w:commentRangeEnd w:id="38"/>
       <w:r>
         <w:rPr>
           <w:rStyle w:val="Kommentarzeichen"/>
@@ -7041,7 +7044,7 @@
           <w:spacing w:val="0"/>
           <w:lang w:val="de-DE"/>
         </w:rPr>
-        <w:commentReference w:id="39"/>
+        <w:commentReference w:id="38"/>
       </w:r>
       <w:r>
         <w:rPr>
@@ -7129,7 +7132,7 @@
           <w:lang w:val="de-DE"/>
         </w:rPr>
       </w:pPr>
-      <w:commentRangeStart w:id="40"/>
+      <w:commentRangeStart w:id="39"/>
       <w:r>
         <w:rPr>
           <w:lang w:val="de-DE"/>
@@ -7196,7 +7199,7 @@
         </w:rPr>
         <w:t>einzigen Laufzeitumgebung</w:t>
       </w:r>
-      <w:commentRangeEnd w:id="40"/>
+      <w:commentRangeEnd w:id="39"/>
       <w:r>
         <w:rPr>
           <w:rStyle w:val="Kommentarzeichen"/>
@@ -7206,7 +7209,7 @@
           <w:spacing w:val="0"/>
           <w:lang w:val="de-DE"/>
         </w:rPr>
-        <w:commentReference w:id="40"/>
+        <w:commentReference w:id="39"/>
       </w:r>
       <w:r>
         <w:rPr>
@@ -7311,7 +7314,9 @@
       <w:pPr>
         <w:pStyle w:val="berschriftUnterkapitelE2"/>
       </w:pPr>
-      <w:bookmarkStart w:id="41" w:name="_Toc17799431"/>
+      <w:bookmarkStart w:id="40" w:name="_Toc17799431"/>
+      <w:bookmarkStart w:id="41" w:name="_GoBack"/>
+      <w:bookmarkEnd w:id="41"/>
       <w:r>
         <w:lastRenderedPageBreak/>
         <w:t xml:space="preserve">2.5 Analyse gebräuchlicher </w:t>
@@ -7319,7 +7324,7 @@
       <w:r>
         <w:t>Netzwerkprotokolle</w:t>
       </w:r>
-      <w:bookmarkEnd w:id="41"/>
+      <w:bookmarkEnd w:id="40"/>
     </w:p>
     <w:p>
       <w:pPr>
@@ -13549,32 +13554,487 @@
     </w:p>
     <w:p>
       <w:pPr>
+        <w:pStyle w:val="Flietext"/>
+        <w:rPr>
+          <w:lang w:val="de-DE"/>
+        </w:rPr>
+      </w:pPr>
+    </w:p>
+    <w:tbl>
+      <w:tblPr>
+        <w:tblStyle w:val="Gitternetztabelle3Akzent6"/>
+        <w:tblW w:w="0" w:type="auto"/>
+        <w:tblLook w:val="04A0" w:firstRow="1" w:lastRow="0" w:firstColumn="1" w:lastColumn="0" w:noHBand="0" w:noVBand="1"/>
+      </w:tblPr>
+      <w:tblGrid>
+        <w:gridCol w:w="4105"/>
+        <w:gridCol w:w="4105"/>
+      </w:tblGrid>
+      <w:tr>
+        <w:trPr>
+          <w:cnfStyle w:val="100000000000" w:firstRow="1" w:lastRow="0" w:firstColumn="0" w:lastColumn="0" w:oddVBand="0" w:evenVBand="0" w:oddHBand="0" w:evenHBand="0" w:firstRowFirstColumn="0" w:firstRowLastColumn="0" w:lastRowFirstColumn="0" w:lastRowLastColumn="0"/>
+        </w:trPr>
+        <w:tc>
+          <w:tcPr>
+            <w:cnfStyle w:val="001000000100" w:firstRow="0" w:lastRow="0" w:firstColumn="1" w:lastColumn="0" w:oddVBand="0" w:evenVBand="0" w:oddHBand="0" w:evenHBand="0" w:firstRowFirstColumn="1" w:firstRowLastColumn="0" w:lastRowFirstColumn="0" w:lastRowLastColumn="0"/>
+            <w:tcW w:w="4105" w:type="dxa"/>
+            <w:tcBorders>
+              <w:bottom w:val="single" w:sz="4" w:space="0" w:color="auto"/>
+            </w:tcBorders>
+          </w:tcPr>
+          <w:p>
+            <w:pPr>
+              <w:pStyle w:val="Flietext"/>
+              <w:rPr>
+                <w:lang w:val="de-DE"/>
+              </w:rPr>
+            </w:pPr>
+            <w:r>
+              <w:rPr>
+                <w:lang w:val="de-DE"/>
+              </w:rPr>
+              <w:t>Netzwerkteilnehmer</w:t>
+            </w:r>
+          </w:p>
+        </w:tc>
+        <w:tc>
+          <w:tcPr>
+            <w:tcW w:w="4105" w:type="dxa"/>
+            <w:tcBorders>
+              <w:bottom w:val="single" w:sz="4" w:space="0" w:color="auto"/>
+            </w:tcBorders>
+          </w:tcPr>
+          <w:p>
+            <w:pPr>
+              <w:pStyle w:val="Flietext"/>
+              <w:cnfStyle w:val="100000000000" w:firstRow="1" w:lastRow="0" w:firstColumn="0" w:lastColumn="0" w:oddVBand="0" w:evenVBand="0" w:oddHBand="0" w:evenHBand="0" w:firstRowFirstColumn="0" w:firstRowLastColumn="0" w:lastRowFirstColumn="0" w:lastRowLastColumn="0"/>
+              <w:rPr>
+                <w:lang w:val="de-DE"/>
+              </w:rPr>
+            </w:pPr>
+            <w:r>
+              <w:rPr>
+                <w:lang w:val="de-DE"/>
+              </w:rPr>
+              <w:t>Baut auf, auf:</w:t>
+            </w:r>
+          </w:p>
+        </w:tc>
+      </w:tr>
+      <w:tr>
+        <w:trPr>
+          <w:cnfStyle w:val="000000100000" w:firstRow="0" w:lastRow="0" w:firstColumn="0" w:lastColumn="0" w:oddVBand="0" w:evenVBand="0" w:oddHBand="1" w:evenHBand="0" w:firstRowFirstColumn="0" w:firstRowLastColumn="0" w:lastRowFirstColumn="0" w:lastRowLastColumn="0"/>
+        </w:trPr>
+        <w:tc>
+          <w:tcPr>
+            <w:cnfStyle w:val="001000000000" w:firstRow="0" w:lastRow="0" w:firstColumn="1" w:lastColumn="0" w:oddVBand="0" w:evenVBand="0" w:oddHBand="0" w:evenHBand="0" w:firstRowFirstColumn="0" w:firstRowLastColumn="0" w:lastRowFirstColumn="0" w:lastRowLastColumn="0"/>
+            <w:tcW w:w="4105" w:type="dxa"/>
+            <w:tcBorders>
+              <w:top w:val="single" w:sz="4" w:space="0" w:color="auto"/>
+            </w:tcBorders>
+          </w:tcPr>
+          <w:p>
+            <w:pPr>
+              <w:pStyle w:val="Flietext"/>
+              <w:rPr>
+                <w:lang w:val="de-DE"/>
+              </w:rPr>
+            </w:pPr>
+            <w:r>
+              <w:rPr>
+                <w:lang w:val="de-DE"/>
+              </w:rPr>
+              <w:t>Server</w:t>
+            </w:r>
+          </w:p>
+        </w:tc>
+        <w:tc>
+          <w:tcPr>
+            <w:tcW w:w="4105" w:type="dxa"/>
+            <w:tcBorders>
+              <w:top w:val="single" w:sz="4" w:space="0" w:color="auto"/>
+            </w:tcBorders>
+          </w:tcPr>
+          <w:p>
+            <w:pPr>
+              <w:pStyle w:val="Flietext"/>
+              <w:cnfStyle w:val="000000100000" w:firstRow="0" w:lastRow="0" w:firstColumn="0" w:lastColumn="0" w:oddVBand="0" w:evenVBand="0" w:oddHBand="1" w:evenHBand="0" w:firstRowFirstColumn="0" w:firstRowLastColumn="0" w:lastRowFirstColumn="0" w:lastRowLastColumn="0"/>
+              <w:rPr>
+                <w:lang w:val="de-DE"/>
+              </w:rPr>
+            </w:pPr>
+            <w:r>
+              <w:rPr>
+                <w:lang w:val="de-DE"/>
+              </w:rPr>
+              <w:t>Electron + Node.js + TypeScript</w:t>
+            </w:r>
+          </w:p>
+        </w:tc>
+      </w:tr>
+      <w:tr>
+        <w:tc>
+          <w:tcPr>
+            <w:cnfStyle w:val="001000000000" w:firstRow="0" w:lastRow="0" w:firstColumn="1" w:lastColumn="0" w:oddVBand="0" w:evenVBand="0" w:oddHBand="0" w:evenHBand="0" w:firstRowFirstColumn="0" w:firstRowLastColumn="0" w:lastRowFirstColumn="0" w:lastRowLastColumn="0"/>
+            <w:tcW w:w="4105" w:type="dxa"/>
+          </w:tcPr>
+          <w:p>
+            <w:pPr>
+              <w:pStyle w:val="Flietext"/>
+              <w:rPr>
+                <w:lang w:val="de-DE"/>
+              </w:rPr>
+            </w:pPr>
+            <w:r>
+              <w:rPr>
+                <w:lang w:val="de-DE"/>
+              </w:rPr>
+              <w:t>Client</w:t>
+            </w:r>
+          </w:p>
+        </w:tc>
+        <w:tc>
+          <w:tcPr>
+            <w:tcW w:w="4105" w:type="dxa"/>
+          </w:tcPr>
+          <w:p>
+            <w:pPr>
+              <w:pStyle w:val="Flietext"/>
+              <w:cnfStyle w:val="000000000000" w:firstRow="0" w:lastRow="0" w:firstColumn="0" w:lastColumn="0" w:oddVBand="0" w:evenVBand="0" w:oddHBand="0" w:evenHBand="0" w:firstRowFirstColumn="0" w:firstRowLastColumn="0" w:lastRowFirstColumn="0" w:lastRowLastColumn="0"/>
+              <w:rPr>
+                <w:lang w:val="de-DE"/>
+              </w:rPr>
+            </w:pPr>
+            <w:r>
+              <w:rPr>
+                <w:lang w:val="de-DE"/>
+              </w:rPr>
+              <w:t>Electron + TypeScript</w:t>
+            </w:r>
+          </w:p>
+        </w:tc>
+      </w:tr>
+      <w:tr>
+        <w:trPr>
+          <w:cnfStyle w:val="000000100000" w:firstRow="0" w:lastRow="0" w:firstColumn="0" w:lastColumn="0" w:oddVBand="0" w:evenVBand="0" w:oddHBand="1" w:evenHBand="0" w:firstRowFirstColumn="0" w:firstRowLastColumn="0" w:lastRowFirstColumn="0" w:lastRowLastColumn="0"/>
+        </w:trPr>
+        <w:tc>
+          <w:tcPr>
+            <w:cnfStyle w:val="001000000000" w:firstRow="0" w:lastRow="0" w:firstColumn="1" w:lastColumn="0" w:oddVBand="0" w:evenVBand="0" w:oddHBand="0" w:evenHBand="0" w:firstRowFirstColumn="0" w:firstRowLastColumn="0" w:lastRowFirstColumn="0" w:lastRowLastColumn="0"/>
+            <w:tcW w:w="4105" w:type="dxa"/>
+          </w:tcPr>
+          <w:p>
+            <w:pPr>
+              <w:pStyle w:val="Flietext"/>
+              <w:rPr>
+                <w:lang w:val="de-DE"/>
+              </w:rPr>
+            </w:pPr>
+          </w:p>
+        </w:tc>
+        <w:tc>
+          <w:tcPr>
+            <w:tcW w:w="4105" w:type="dxa"/>
+          </w:tcPr>
+          <w:p>
+            <w:pPr>
+              <w:pStyle w:val="Flietext"/>
+              <w:cnfStyle w:val="000000100000" w:firstRow="0" w:lastRow="0" w:firstColumn="0" w:lastColumn="0" w:oddVBand="0" w:evenVBand="0" w:oddHBand="1" w:evenHBand="0" w:firstRowFirstColumn="0" w:firstRowLastColumn="0" w:lastRowFirstColumn="0" w:lastRowLastColumn="0"/>
+              <w:rPr>
+                <w:lang w:val="de-DE"/>
+              </w:rPr>
+            </w:pPr>
+          </w:p>
+        </w:tc>
+      </w:tr>
+      <w:tr>
+        <w:tc>
+          <w:tcPr>
+            <w:cnfStyle w:val="001000000000" w:firstRow="0" w:lastRow="0" w:firstColumn="1" w:lastColumn="0" w:oddVBand="0" w:evenVBand="0" w:oddHBand="0" w:evenHBand="0" w:firstRowFirstColumn="0" w:firstRowLastColumn="0" w:lastRowFirstColumn="0" w:lastRowLastColumn="0"/>
+            <w:tcW w:w="4105" w:type="dxa"/>
+            <w:tcBorders>
+              <w:bottom w:val="single" w:sz="4" w:space="0" w:color="auto"/>
+            </w:tcBorders>
+          </w:tcPr>
+          <w:p>
+            <w:pPr>
+              <w:pStyle w:val="Flietext"/>
+              <w:rPr>
+                <w:b/>
+                <w:lang w:val="de-DE"/>
+              </w:rPr>
+            </w:pPr>
+            <w:commentRangeStart w:id="97"/>
+            <w:r>
+              <w:rPr>
+                <w:b/>
+                <w:lang w:val="de-DE"/>
+              </w:rPr>
+              <w:t>TransportMethode</w:t>
+            </w:r>
+            <w:commentRangeEnd w:id="97"/>
+            <w:r>
+              <w:rPr>
+                <w:rStyle w:val="Kommentarzeichen"/>
+                <w:rFonts w:cstheme="minorBidi"/>
+                <w:bCs w:val="0"/>
+                <w:i w:val="0"/>
+                <w:iCs w:val="0"/>
+                <w:color w:val="auto"/>
+                <w:spacing w:val="0"/>
+                <w:lang w:val="de-DE"/>
+              </w:rPr>
+              <w:commentReference w:id="97"/>
+            </w:r>
+          </w:p>
+        </w:tc>
+        <w:tc>
+          <w:tcPr>
+            <w:tcW w:w="4105" w:type="dxa"/>
+            <w:tcBorders>
+              <w:bottom w:val="single" w:sz="4" w:space="0" w:color="auto"/>
+            </w:tcBorders>
+          </w:tcPr>
+          <w:p>
+            <w:pPr>
+              <w:pStyle w:val="Flietext"/>
+              <w:cnfStyle w:val="000000000000" w:firstRow="0" w:lastRow="0" w:firstColumn="0" w:lastColumn="0" w:oddVBand="0" w:evenVBand="0" w:oddHBand="0" w:evenHBand="0" w:firstRowFirstColumn="0" w:firstRowLastColumn="0" w:lastRowFirstColumn="0" w:lastRowLastColumn="0"/>
+              <w:rPr>
+                <w:b/>
+                <w:lang w:val="de-DE"/>
+              </w:rPr>
+            </w:pPr>
+            <w:r>
+              <w:rPr>
+                <w:b/>
+                <w:lang w:val="de-DE"/>
+              </w:rPr>
+              <w:t>Gewählte Technologie</w:t>
+            </w:r>
+          </w:p>
+        </w:tc>
+      </w:tr>
+      <w:tr>
+        <w:trPr>
+          <w:cnfStyle w:val="000000100000" w:firstRow="0" w:lastRow="0" w:firstColumn="0" w:lastColumn="0" w:oddVBand="0" w:evenVBand="0" w:oddHBand="1" w:evenHBand="0" w:firstRowFirstColumn="0" w:firstRowLastColumn="0" w:lastRowFirstColumn="0" w:lastRowLastColumn="0"/>
+        </w:trPr>
+        <w:tc>
+          <w:tcPr>
+            <w:cnfStyle w:val="001000000000" w:firstRow="0" w:lastRow="0" w:firstColumn="1" w:lastColumn="0" w:oddVBand="0" w:evenVBand="0" w:oddHBand="0" w:evenHBand="0" w:firstRowFirstColumn="0" w:firstRowLastColumn="0" w:lastRowFirstColumn="0" w:lastRowLastColumn="0"/>
+            <w:tcW w:w="4105" w:type="dxa"/>
+            <w:tcBorders>
+              <w:top w:val="single" w:sz="4" w:space="0" w:color="auto"/>
+            </w:tcBorders>
+          </w:tcPr>
+          <w:p>
+            <w:pPr>
+              <w:pStyle w:val="Flietext"/>
+              <w:rPr>
+                <w:lang w:val="de-DE"/>
+              </w:rPr>
+            </w:pPr>
+            <w:r>
+              <w:rPr>
+                <w:lang w:val="de-DE"/>
+              </w:rPr>
+              <w:t>TCP</w:t>
+            </w:r>
+          </w:p>
+        </w:tc>
+        <w:tc>
+          <w:tcPr>
+            <w:tcW w:w="4105" w:type="dxa"/>
+            <w:tcBorders>
+              <w:top w:val="single" w:sz="4" w:space="0" w:color="auto"/>
+            </w:tcBorders>
+          </w:tcPr>
+          <w:p>
+            <w:pPr>
+              <w:pStyle w:val="Flietext"/>
+              <w:cnfStyle w:val="000000100000" w:firstRow="0" w:lastRow="0" w:firstColumn="0" w:lastColumn="0" w:oddVBand="0" w:evenVBand="0" w:oddHBand="1" w:evenHBand="0" w:firstRowFirstColumn="0" w:firstRowLastColumn="0" w:lastRowFirstColumn="0" w:lastRowLastColumn="0"/>
+              <w:rPr>
+                <w:lang w:val="de-DE"/>
+              </w:rPr>
+            </w:pPr>
+            <w:r>
+              <w:rPr>
+                <w:lang w:val="de-DE"/>
+              </w:rPr>
+              <w:t>WebSocket</w:t>
+            </w:r>
+          </w:p>
+        </w:tc>
+      </w:tr>
+      <w:tr>
+        <w:tc>
+          <w:tcPr>
+            <w:cnfStyle w:val="001000000000" w:firstRow="0" w:lastRow="0" w:firstColumn="1" w:lastColumn="0" w:oddVBand="0" w:evenVBand="0" w:oddHBand="0" w:evenHBand="0" w:firstRowFirstColumn="0" w:firstRowLastColumn="0" w:lastRowFirstColumn="0" w:lastRowLastColumn="0"/>
+            <w:tcW w:w="4105" w:type="dxa"/>
+          </w:tcPr>
+          <w:p>
+            <w:pPr>
+              <w:pStyle w:val="Flietext"/>
+              <w:rPr>
+                <w:lang w:val="de-DE"/>
+              </w:rPr>
+            </w:pPr>
+            <w:r>
+              <w:rPr>
+                <w:lang w:val="de-DE"/>
+              </w:rPr>
+              <w:t>UDP</w:t>
+            </w:r>
+          </w:p>
+        </w:tc>
+        <w:tc>
+          <w:tcPr>
+            <w:tcW w:w="4105" w:type="dxa"/>
+          </w:tcPr>
+          <w:p>
+            <w:pPr>
+              <w:pStyle w:val="Flietext"/>
+              <w:cnfStyle w:val="000000000000" w:firstRow="0" w:lastRow="0" w:firstColumn="0" w:lastColumn="0" w:oddVBand="0" w:evenVBand="0" w:oddHBand="0" w:evenHBand="0" w:firstRowFirstColumn="0" w:firstRowLastColumn="0" w:lastRowFirstColumn="0" w:lastRowLastColumn="0"/>
+              <w:rPr>
+                <w:lang w:val="de-DE"/>
+              </w:rPr>
+            </w:pPr>
+            <w:r>
+              <w:rPr>
+                <w:lang w:val="de-DE"/>
+              </w:rPr>
+              <w:t>WebRTC</w:t>
+            </w:r>
+          </w:p>
+        </w:tc>
+      </w:tr>
+    </w:tbl>
+    <w:p>
+      <w:pPr>
+        <w:pStyle w:val="Flietext"/>
+        <w:rPr>
+          <w:lang w:val="de-DE"/>
+        </w:rPr>
+      </w:pPr>
+    </w:p>
+    <w:p>
+      <w:pPr>
+        <w:pStyle w:val="Flietext"/>
+        <w:rPr>
+          <w:lang w:val="de-DE"/>
+        </w:rPr>
+        <w:sectPr>
+          <w:footnotePr>
+            <w:pos w:val="beneathText"/>
+          </w:footnotePr>
+          <w:pgSz w:w="11907" w:h="16840" w:code="9"/>
+          <w:pgMar w:top="1701" w:right="1418" w:bottom="1134" w:left="1418" w:header="851" w:footer="0" w:gutter="851"/>
+          <w:cols w:space="720"/>
+          <w:docGrid w:linePitch="360"/>
+        </w:sectPr>
+      </w:pPr>
+    </w:p>
+    <w:p>
+      <w:pPr>
+        <w:pStyle w:val="Flietext"/>
+        <w:rPr>
+          <w:lang w:val="de-DE"/>
+        </w:rPr>
+      </w:pPr>
+    </w:p>
+    <w:p>
+      <w:pPr>
+        <w:pStyle w:val="berschriftHauptE1"/>
+      </w:pPr>
+      <w:bookmarkStart w:id="98" w:name="_Toc17799448"/>
+      <w:r>
+        <w:t>4</w:t>
+      </w:r>
+      <w:r>
+        <w:t xml:space="preserve"> </w:t>
+      </w:r>
+      <w:bookmarkEnd w:id="98"/>
+      <w:r>
+        <w:t>Ergebnisse</w:t>
+      </w:r>
+    </w:p>
+    <w:p>
+      <w:pPr>
+        <w:pStyle w:val="Flietext"/>
+        <w:rPr>
+          <w:lang w:val="de-DE"/>
+        </w:rPr>
+      </w:pPr>
+      <w:r>
+        <w:rPr>
+          <w:lang w:val="de-DE"/>
+        </w:rPr>
+        <w:t xml:space="preserve">In diesem </w:t>
+      </w:r>
+      <w:r>
+        <w:rPr>
+          <w:lang w:val="de-DE"/>
+        </w:rPr>
+        <w:t>Kapitel werden die Ergebnisse der Entwicklung vorgestellt. Dazu gehört die Festlegung von Interfaces zur allgemeingültigen Strukturieren der Komponenten, die Implementierung von unterstützenden Klassen, sowie eine beispielhafte und funktionstüchtige Implementation jeder zuvor vorgestellten Netzwerkstruktur die in einem Spiel Anwendung finden könnte.</w:t>
+      </w:r>
+    </w:p>
+    <w:p>
+      <w:pPr>
+        <w:pStyle w:val="Flietext"/>
+        <w:rPr>
+          <w:lang w:val="de-DE"/>
+        </w:rPr>
+      </w:pPr>
+      <w:r>
+        <w:rPr>
+          <w:lang w:val="de-DE"/>
+        </w:rPr>
+        <w:t>Der Zugriff auf die einzelnen Komponenten untereinander erfolgt über das TypeScript eigene „Barrel“ System: Jeder Ordner der Projektstruktur erhält ein eigenes „Barrel“ – eine TypeScript Datei mit namen index.ts die alle gewollten Module reexportiert und es ermöglicht alle Module zu importieren, indem die index.ts importiert wird. Das Barrel-System erlaubt außerdem eine moderne Art von Namespacing, da die Barrelgruppe mit einem selbstgewählten Namen importiert werden kann.</w:t>
+      </w:r>
+    </w:p>
+    <w:p>
+      <w:pPr>
+        <w:pStyle w:val="Flietext"/>
+        <w:rPr>
+          <w:lang w:val="de-DE"/>
+        </w:rPr>
+      </w:pPr>
+      <w:r>
+        <w:rPr>
+          <w:lang w:val="de-DE"/>
+        </w:rPr>
+        <w:t>Die O</w:t>
+      </w:r>
+      <w:r>
+        <w:rPr>
+          <w:lang w:val="de-DE"/>
+        </w:rPr>
+        <w:t>r</w:t>
+      </w:r>
+      <w:r>
+        <w:rPr>
+          <w:lang w:val="de-DE"/>
+        </w:rPr>
+        <w:t>dnerstruktur des P</w:t>
+      </w:r>
+      <w:r>
+        <w:rPr>
+          <w:lang w:val="de-DE"/>
+        </w:rPr>
+        <w:t>rojekts ist im Anhang zu finden.</w:t>
+      </w:r>
+    </w:p>
+    <w:p>
+      <w:pPr>
         <w:pStyle w:val="berschriftUnterkapitelE2"/>
       </w:pPr>
-      <w:bookmarkStart w:id="97" w:name="_Toc17799448"/>
+      <w:bookmarkStart w:id="99" w:name="_Toc17799449"/>
       <w:r>
         <w:lastRenderedPageBreak/>
-        <w:t>3.</w:t>
-      </w:r>
-      <w:r>
-        <w:t>4</w:t>
+        <w:t>4.1</w:t>
       </w:r>
       <w:r>
         <w:t xml:space="preserve"> </w:t>
       </w:r>
-      <w:bookmarkEnd w:id="97"/>
-      <w:r>
-        <w:t>Umsetzung</w:t>
-      </w:r>
-    </w:p>
-    <w:p>
-      <w:pPr>
-        <w:pStyle w:val="berschriftUnterkapitelE3"/>
-      </w:pPr>
-      <w:bookmarkStart w:id="98" w:name="_Toc17799449"/>
-      <w:r>
-        <w:t xml:space="preserve">3.4.1 </w:t>
-      </w:r>
       <w:r>
         <w:t>Client</w:t>
       </w:r>
@@ -13584,7 +14044,7 @@
       <w:r>
         <w:t>Manager</w:t>
       </w:r>
-      <w:bookmarkEnd w:id="98"/>
+      <w:bookmarkEnd w:id="99"/>
       <w:r>
         <w:t xml:space="preserve"> Interfaces</w:t>
       </w:r>
@@ -13705,7 +14165,7 @@
                                 <w:sz w:val="24"/>
                               </w:rPr>
                             </w:pPr>
-                            <w:bookmarkStart w:id="99" w:name="_Ref17798312"/>
+                            <w:bookmarkStart w:id="100" w:name="_Ref17798312"/>
                             <w:r>
                               <w:t xml:space="preserve">Abb. </w:t>
                             </w:r>
@@ -13724,7 +14184,7 @@
                             <w:r>
                               <w:fldChar w:fldCharType="end"/>
                             </w:r>
-                            <w:bookmarkEnd w:id="99"/>
+                            <w:bookmarkEnd w:id="100"/>
                             <w:r>
                               <w:t>: UML der ClientManagerTemplates in Fudge (Eigene Darstellung)</w:t>
                             </w:r>
@@ -13759,7 +14219,7 @@
                           <w:sz w:val="24"/>
                         </w:rPr>
                       </w:pPr>
-                      <w:bookmarkStart w:id="100" w:name="_Ref17798312"/>
+                      <w:bookmarkStart w:id="101" w:name="_Ref17798312"/>
                       <w:r>
                         <w:t xml:space="preserve">Abb. </w:t>
                       </w:r>
@@ -13778,7 +14238,7 @@
                       <w:r>
                         <w:fldChar w:fldCharType="end"/>
                       </w:r>
-                      <w:bookmarkEnd w:id="100"/>
+                      <w:bookmarkEnd w:id="101"/>
                       <w:r>
                         <w:t>: UML der ClientManagerTemplates in Fudge (Eigene Darstellung)</w:t>
                       </w:r>
@@ -13803,14 +14263,20 @@
         <w:rPr>
           <w:lang w:val="de-DE"/>
         </w:rPr>
+        <w:t>Im Rahmen der N</w:t>
+      </w:r>
+      <w:r>
+        <w:rPr>
+          <w:lang w:val="de-DE"/>
+        </w:rPr>
+        <w:t xml:space="preserve">etzwerkkommunikation fungieren die Client Manager Klassen als Dreh und Angelpunkt der Clients, derer Netzwerkteilnehmer, die sich in </w:t>
+      </w:r>
+      <w:r>
+        <w:rPr>
+          <w:lang w:val="de-DE"/>
+        </w:rPr>
         <w:lastRenderedPageBreak/>
-        <w:t>Im Rahmen der N</w:t>
-      </w:r>
-      <w:r>
-        <w:rPr>
-          <w:lang w:val="de-DE"/>
-        </w:rPr>
-        <w:t>etzwerkkommunikation fungieren die Client Manager Klassen als Dreh und Angelpunkt der Clients, derer Netzwerkteilnehmer, die sich in irgendeiner Form im Netzwerk beteiligen</w:t>
+        <w:t>irgendeiner Form im Netzwerk beteiligen</w:t>
       </w:r>
       <w:r>
         <w:rPr>
@@ -14118,13 +14584,13 @@
     </w:p>
     <w:p>
       <w:pPr>
-        <w:pStyle w:val="berschriftUnterkapitelEbene4"/>
-      </w:pPr>
-      <w:r>
-        <w:t>3.4.</w:t>
-      </w:r>
-      <w:r>
-        <w:t xml:space="preserve">1.1 </w:t>
+        <w:pStyle w:val="berschriftUnterkapitelE3"/>
+      </w:pPr>
+      <w:r>
+        <w:t>4.1.1</w:t>
+      </w:r>
+      <w:r>
+        <w:t xml:space="preserve"> </w:t>
       </w:r>
       <w:r>
         <w:t>Client</w:t>
@@ -14276,14 +14742,7 @@
         <w:rPr>
           <w:lang w:val="de-DE"/>
         </w:rPr>
-        <w:t xml:space="preserve"> in jedem Fall bereitstellen muss, ist eine localClientID – eine einzigartige Folge von Zeichen die den Client im Netzwerk </w:t>
-      </w:r>
-      <w:r>
-        <w:rPr>
-          <w:lang w:val="de-DE"/>
-        </w:rPr>
-        <w:lastRenderedPageBreak/>
-        <w:t xml:space="preserve">eindeutig identifizieren. Optional kann der </w:t>
+        <w:t xml:space="preserve"> in jedem Fall bereitstellen muss, ist eine localClientID – eine einzigartige Folge von Zeichen die den Client im Netzwerk eindeutig identifizieren. Optional kann der </w:t>
       </w:r>
       <w:r>
         <w:rPr>
@@ -14308,13 +14767,10 @@
     </w:p>
     <w:p>
       <w:pPr>
-        <w:pStyle w:val="berschriftUnterkapitelEbene4"/>
-      </w:pPr>
-      <w:r>
-        <w:t>3.4.</w:t>
-      </w:r>
-      <w:r>
-        <w:t>1.2</w:t>
+        <w:pStyle w:val="berschriftUnterkapitelE3"/>
+      </w:pPr>
+      <w:r>
+        <w:t>4.1.2</w:t>
       </w:r>
       <w:r>
         <w:t xml:space="preserve"> </w:t>
@@ -14540,14 +14996,14 @@
         </w:rPr>
         <w:t xml:space="preserve">) erfolgt via HTTP-Handshake in Folge dessen eine TCP-Verbindung etabliert und aufrechterhalten wird, über die anschließend WebSocket Nachrichten verschickt werden </w:t>
       </w:r>
-      <w:commentRangeStart w:id="101"/>
+      <w:commentRangeStart w:id="102"/>
       <w:r>
         <w:rPr>
           <w:lang w:val="de-DE"/>
         </w:rPr>
         <w:t>können</w:t>
       </w:r>
-      <w:commentRangeEnd w:id="101"/>
+      <w:commentRangeEnd w:id="102"/>
       <w:r>
         <w:rPr>
           <w:rStyle w:val="Kommentarzeichen"/>
@@ -14557,7 +15013,7 @@
           <w:spacing w:val="0"/>
           <w:lang w:val="de-DE"/>
         </w:rPr>
-        <w:commentReference w:id="101"/>
+        <w:commentReference w:id="102"/>
       </w:r>
       <w:r>
         <w:rPr>
@@ -14691,13 +15147,26 @@
     </w:p>
     <w:p>
       <w:pPr>
-        <w:pStyle w:val="berschriftUnterkapitelEbene4"/>
-      </w:pPr>
-      <w:r>
-        <w:t>3.4.</w:t>
-      </w:r>
-      <w:r>
-        <w:t>1.3</w:t>
+        <w:pStyle w:val="Flietext"/>
+        <w:rPr>
+          <w:lang w:val="de-DE"/>
+        </w:rPr>
+      </w:pPr>
+    </w:p>
+    <w:p>
+      <w:pPr>
+        <w:pStyle w:val="Flietext"/>
+        <w:rPr>
+          <w:lang w:val="de-DE"/>
+        </w:rPr>
+      </w:pPr>
+    </w:p>
+    <w:p>
+      <w:pPr>
+        <w:pStyle w:val="berschriftUnterkapitelE3"/>
+      </w:pPr>
+      <w:r>
+        <w:t>4.1.3</w:t>
       </w:r>
       <w:r>
         <w:t xml:space="preserve"> Client</w:t>
@@ -14951,7 +15420,7 @@
                                 <w:sz w:val="24"/>
                               </w:rPr>
                             </w:pPr>
-                            <w:bookmarkStart w:id="102" w:name="_Ref17800676"/>
+                            <w:bookmarkStart w:id="103" w:name="_Ref17800676"/>
                             <w:r>
                               <w:t xml:space="preserve">Abb. </w:t>
                             </w:r>
@@ -14970,7 +15439,7 @@
                             <w:r>
                               <w:fldChar w:fldCharType="end"/>
                             </w:r>
-                            <w:bookmarkEnd w:id="102"/>
+                            <w:bookmarkEnd w:id="103"/>
                             <w:r>
                               <w:t>: WebRTC Verhandlungs Implementation in Fudge (eigene Darstellung)</w:t>
                             </w:r>
@@ -15008,7 +15477,7 @@
                           <w:sz w:val="24"/>
                         </w:rPr>
                       </w:pPr>
-                      <w:bookmarkStart w:id="103" w:name="_Ref17800676"/>
+                      <w:bookmarkStart w:id="104" w:name="_Ref17800676"/>
                       <w:r>
                         <w:t xml:space="preserve">Abb. </w:t>
                       </w:r>
@@ -15027,7 +15496,7 @@
                       <w:r>
                         <w:fldChar w:fldCharType="end"/>
                       </w:r>
-                      <w:bookmarkEnd w:id="103"/>
+                      <w:bookmarkEnd w:id="104"/>
                       <w:r>
                         <w:t>: WebRTC Verhandlungs Implementation in Fudge (eigene Darstellung)</w:t>
                       </w:r>
@@ -15059,11 +15528,14 @@
     </w:p>
     <w:p>
       <w:pPr>
-        <w:pStyle w:val="berschriftUnterkapitelEbene4"/>
+        <w:pStyle w:val="berschriftUnterkapitelE3"/>
       </w:pPr>
       <w:r>
         <w:lastRenderedPageBreak/>
-        <w:t>3.4.1.4 Client</w:t>
+        <w:t>4.1.4</w:t>
+      </w:r>
+      <w:r>
+        <w:t xml:space="preserve"> Client</w:t>
       </w:r>
       <w:r>
         <w:t xml:space="preserve"> </w:t>
@@ -15167,10 +15639,13 @@
     </w:p>
     <w:p>
       <w:pPr>
-        <w:pStyle w:val="berschriftUnterkapitelEbene4"/>
-      </w:pPr>
-      <w:r>
-        <w:t>3.4.1.5 Client Manager Authoritative Peer</w:t>
+        <w:pStyle w:val="berschriftUnterkapitelE3"/>
+      </w:pPr>
+      <w:r>
+        <w:t>4.1.5</w:t>
+      </w:r>
+      <w:r>
+        <w:t xml:space="preserve"> Client Manager Authoritative Peer</w:t>
       </w:r>
     </w:p>
     <w:p>
@@ -15203,10 +15678,46 @@
     </w:p>
     <w:p>
       <w:pPr>
-        <w:pStyle w:val="berschriftUnterkapitelE3"/>
-      </w:pPr>
-      <w:r>
-        <w:t>3.4.2 Fudge Server Interfaces</w:t>
+        <w:pStyle w:val="Flietext"/>
+        <w:rPr>
+          <w:lang w:val="de-DE"/>
+        </w:rPr>
+      </w:pPr>
+    </w:p>
+    <w:p>
+      <w:pPr>
+        <w:pStyle w:val="Flietext"/>
+        <w:rPr>
+          <w:lang w:val="de-DE"/>
+        </w:rPr>
+      </w:pPr>
+    </w:p>
+    <w:p>
+      <w:pPr>
+        <w:pStyle w:val="Flietext"/>
+        <w:rPr>
+          <w:lang w:val="de-DE"/>
+        </w:rPr>
+      </w:pPr>
+    </w:p>
+    <w:p>
+      <w:pPr>
+        <w:pStyle w:val="berschriftUnterkapitelE2"/>
+        <w:rPr>
+          <w:lang w:val="en-US"/>
+        </w:rPr>
+      </w:pPr>
+      <w:r>
+        <w:rPr>
+          <w:lang w:val="en-US"/>
+        </w:rPr>
+        <w:t>4.2</w:t>
+      </w:r>
+      <w:r>
+        <w:rPr>
+          <w:lang w:val="en-US"/>
+        </w:rPr>
+        <w:t xml:space="preserve"> Fudge Server Interfaces</w:t>
       </w:r>
     </w:p>
     <w:p>
@@ -15295,34 +15806,34 @@
         <w:rPr>
           <w:lang w:val="de-DE"/>
         </w:rPr>
+        <w:t xml:space="preserve">Das WSServer Interface dient als Grundlage aller Server, da immer wenigstens eine WebSocket Verbindung ermöglicht werden muss. </w:t>
+      </w:r>
+      <w:r>
+        <w:t>Andernfalls ist keinerlei Kommunikation über das Netzwerk möglich.</w:t>
+      </w:r>
+    </w:p>
+    <w:p>
+      <w:pPr>
+        <w:pStyle w:val="Flietext"/>
+      </w:pPr>
+      <w:r>
+        <w:t>Komponenten die als Netzwerkserver für Client Manager agieren sollen, sollten ein Interface implementieren, welches sich vom WSServer Interface ableitet.</w:t>
+      </w:r>
+    </w:p>
+    <w:p>
+      <w:pPr>
+        <w:pStyle w:val="Flietext"/>
+      </w:pPr>
+    </w:p>
+    <w:p>
+      <w:pPr>
+        <w:pStyle w:val="Flietext"/>
+        <w:rPr>
+          <w:lang w:val="de-DE"/>
+        </w:rPr>
+      </w:pPr>
+      <w:r>
         <w:lastRenderedPageBreak/>
-        <w:t xml:space="preserve">Das WSServer Interface dient als Grundlage aller Server, da immer wenigstens eine WebSocket Verbindung ermöglicht werden muss. </w:t>
-      </w:r>
-      <w:r>
-        <w:t>Andernfalls ist keinerlei Kommunikation über das Netzwerk möglich.</w:t>
-      </w:r>
-    </w:p>
-    <w:p>
-      <w:pPr>
-        <w:pStyle w:val="Flietext"/>
-      </w:pPr>
-      <w:r>
-        <w:t>Komponenten die als Netzwerkserver für Client Manager agieren sollen, sollten ein Interface implementieren, welches sich vom WSServer Interface ableitet.</w:t>
-      </w:r>
-    </w:p>
-    <w:p>
-      <w:pPr>
-        <w:pStyle w:val="Flietext"/>
-      </w:pPr>
-    </w:p>
-    <w:p>
-      <w:pPr>
-        <w:pStyle w:val="Flietext"/>
-        <w:rPr>
-          <w:lang w:val="de-DE"/>
-        </w:rPr>
-      </w:pPr>
-      <w:r>
         <w:drawing>
           <wp:anchor distT="0" distB="0" distL="114300" distR="114300" simplePos="0" relativeHeight="251703808" behindDoc="0" locked="0" layoutInCell="1" allowOverlap="1" wp14:anchorId="22EAA77D" wp14:editId="3DAFE4E6">
             <wp:simplePos x="0" y="0"/>
@@ -15383,62 +15894,71 @@
           </wp:anchor>
         </w:drawing>
       </w:r>
-      <w:bookmarkStart w:id="104" w:name="_Toc17799450"/>
-    </w:p>
-    <w:p>
-      <w:pPr>
-        <w:pStyle w:val="berschriftUnterkapitelEbene4"/>
-      </w:pPr>
-      <w:r>
+      <w:bookmarkStart w:id="105" w:name="_Toc17799450"/>
+    </w:p>
+    <w:p>
+      <w:pPr>
+        <w:pStyle w:val="berschriftUnterkapitelE3"/>
+      </w:pPr>
+      <w:r>
+        <w:t>4.2.1</w:t>
+      </w:r>
+      <w:r>
+        <w:t xml:space="preserve"> WSServer Interface</w:t>
+      </w:r>
+    </w:p>
+    <w:p>
+      <w:pPr>
+        <w:pStyle w:val="Flietext"/>
+        <w:rPr>
+          <w:lang w:val="de-DE"/>
+        </w:rPr>
+      </w:pPr>
+      <w:r>
+        <w:rPr>
+          <w:lang w:val="de-DE"/>
+        </w:rPr>
+        <w:t>Das WSServer Interface definiert d</w:t>
+      </w:r>
+      <w:r>
+        <w:rPr>
+          <w:lang w:val="de-DE"/>
+        </w:rPr>
+        <w:t>ie notwendigen Funktionen für einen WebSocket Server (Basisserver) im Kontext Fudge.</w:t>
+      </w:r>
+    </w:p>
+    <w:p>
+      <w:pPr>
+        <w:pStyle w:val="Flietext"/>
+        <w:rPr>
+          <w:lang w:val="de-DE"/>
+        </w:rPr>
+      </w:pPr>
+      <w:r>
+        <w:rPr>
+          <w:lang w:val="de-DE"/>
+        </w:rPr>
+        <w:t xml:space="preserve">Es muss ermöglicht werden verbundene Clients in einer Liste zusammenzufassen und ihnen eine einzigartige ID zuweisen zu können. Außerdem muss ein </w:t>
+      </w:r>
+      <w:r>
+        <w:rPr>
+          <w:lang w:val="de-DE"/>
+        </w:rPr>
         <w:lastRenderedPageBreak/>
-        <w:t>3.4.2.1 WSServer Interface</w:t>
-      </w:r>
-    </w:p>
-    <w:p>
-      <w:pPr>
-        <w:pStyle w:val="Flietext"/>
-        <w:rPr>
-          <w:lang w:val="de-DE"/>
-        </w:rPr>
-      </w:pPr>
-      <w:r>
-        <w:rPr>
-          <w:lang w:val="de-DE"/>
-        </w:rPr>
-        <w:t>Das WSServer Interface definiert d</w:t>
-      </w:r>
-      <w:r>
-        <w:rPr>
-          <w:lang w:val="de-DE"/>
-        </w:rPr>
-        <w:t>ie notwendigen Funktionen für einen WebSocket Server (Basisserver) im Kontext Fudge.</w:t>
-      </w:r>
-    </w:p>
-    <w:p>
-      <w:pPr>
-        <w:pStyle w:val="Flietext"/>
-        <w:rPr>
-          <w:lang w:val="de-DE"/>
-        </w:rPr>
-      </w:pPr>
-      <w:r>
-        <w:rPr>
-          <w:lang w:val="de-DE"/>
-        </w:rPr>
-        <w:t>Es muss ermöglicht werden verbundene Clients in einer Liste zusammenzufassen und ihnen eine einzigartige ID zuweisen zu können. Außerdem muss ein Basisserver Start- und Stoppbar sein, sowie Nachrichten zu den korrekten NetworkMessage Objekten zu parsen und diese anschließend korrekt zu verarbeiten.</w:t>
-      </w:r>
-    </w:p>
-    <w:p>
-      <w:pPr>
-        <w:pStyle w:val="Flietext"/>
-        <w:rPr>
-          <w:lang w:val="de-DE"/>
-        </w:rPr>
-      </w:pPr>
-    </w:p>
-    <w:p>
-      <w:pPr>
-        <w:pStyle w:val="berschriftUnterkapitelEbene4"/>
+        <w:t>Basisserver Start- und Stoppbar sein, sowie Nachrichten zu den korrekten NetworkMessage Objekten zu parsen und diese anschließend korrekt zu verarbeiten.</w:t>
+      </w:r>
+    </w:p>
+    <w:p>
+      <w:pPr>
+        <w:pStyle w:val="Flietext"/>
+        <w:rPr>
+          <w:lang w:val="de-DE"/>
+        </w:rPr>
+      </w:pPr>
+    </w:p>
+    <w:p>
+      <w:pPr>
+        <w:pStyle w:val="berschriftUnterkapitelE3"/>
         <w:rPr>
           <w:lang w:val="en-US"/>
         </w:rPr>
@@ -15447,7 +15967,13 @@
         <w:rPr>
           <w:lang w:val="en-US"/>
         </w:rPr>
-        <w:t>4.3.2.2 Signaling Server Interface</w:t>
+        <w:t>4.2.2</w:t>
+      </w:r>
+      <w:r>
+        <w:rPr>
+          <w:lang w:val="en-US"/>
+        </w:rPr>
+        <w:t xml:space="preserve"> Signaling Server Interface</w:t>
       </w:r>
     </w:p>
     <w:p>
@@ -15480,7 +16006,7 @@
     </w:p>
     <w:p>
       <w:pPr>
-        <w:pStyle w:val="berschriftUnterkapitelEbene4"/>
+        <w:pStyle w:val="berschriftUnterkapitelE3"/>
         <w:rPr>
           <w:lang w:val="en-US"/>
         </w:rPr>
@@ -15489,12 +16015,18 @@
         <w:rPr>
           <w:lang w:val="en-US"/>
         </w:rPr>
-        <w:t>4.3.2.3 Authoritative S</w:t>
+        <w:t>4.2.3</w:t>
       </w:r>
       <w:r>
         <w:rPr>
           <w:lang w:val="en-US"/>
         </w:rPr>
+        <w:t xml:space="preserve"> Authoritative S</w:t>
+      </w:r>
+      <w:r>
+        <w:rPr>
+          <w:lang w:val="en-US"/>
+        </w:rPr>
         <w:t>ignaling Interface</w:t>
       </w:r>
     </w:p>
@@ -15528,10 +16060,13 @@
     </w:p>
     <w:p>
       <w:pPr>
-        <w:pStyle w:val="berschriftUnterkapitelEbene4"/>
-      </w:pPr>
-      <w:r>
-        <w:t>4.3.2.3 Mesh Network Interface</w:t>
+        <w:pStyle w:val="berschriftUnterkapitelE3"/>
+      </w:pPr>
+      <w:r>
+        <w:t>4.2.3</w:t>
+      </w:r>
+      <w:r>
+        <w:t xml:space="preserve"> Mesh Network Interface</w:t>
       </w:r>
     </w:p>
     <w:p>
@@ -15565,21 +16100,21 @@
         <w:rPr>
           <w:lang w:val="de-DE"/>
         </w:rPr>
+        <w:t>Haben alle Clients ihre Verbindungsbereitschaft deklariert, beginnt der Verbindungsaufbau, der beispielhaft mit fünf Clients in Abbildung TODO dargestellt wird. Diese Methode ist nur durch die maximal verwaltbare Anzahl an RTCPeerConnections limitiert und skaliert linear.</w:t>
+      </w:r>
+    </w:p>
+    <w:p>
+      <w:pPr>
+        <w:pStyle w:val="Flietext"/>
+        <w:rPr>
+          <w:lang w:val="de-DE"/>
+        </w:rPr>
+      </w:pPr>
+      <w:r>
+        <w:rPr>
+          <w:lang w:val="de-DE"/>
+        </w:rPr>
         <w:lastRenderedPageBreak/>
-        <w:t>Haben alle Clients ihre Verbindungsbereitschaft deklariert, beginnt der Verbindungsaufbau, der beispielhaft mit fünf Clients in Abbildung TODO dargestellt wird. Diese Methode ist nur durch die maximal verwaltbare Anzahl an RTCPeerConnections limitiert und skaliert linear.</w:t>
-      </w:r>
-    </w:p>
-    <w:p>
-      <w:pPr>
-        <w:pStyle w:val="Flietext"/>
-        <w:rPr>
-          <w:lang w:val="de-DE"/>
-        </w:rPr>
-      </w:pPr>
-      <w:r>
-        <w:rPr>
-          <w:lang w:val="de-DE"/>
-        </w:rPr>
         <w:drawing>
           <wp:anchor distT="0" distB="0" distL="114300" distR="114300" simplePos="0" relativeHeight="251704832" behindDoc="0" locked="0" layoutInCell="1" allowOverlap="1" wp14:anchorId="5419652F" wp14:editId="6607C552">
             <wp:simplePos x="0" y="0"/>
@@ -15774,10 +16309,10 @@
         </mc:AlternateContent>
       </w:r>
     </w:p>
-    <w:bookmarkEnd w:id="104"/>
-    <w:p>
-      <w:pPr>
-        <w:pStyle w:val="berschriftUnterkapitelE3"/>
+    <w:bookmarkEnd w:id="105"/>
+    <w:p>
+      <w:pPr>
+        <w:pStyle w:val="berschriftUnterkapitelE2"/>
         <w:rPr>
           <w:lang w:val="en-US"/>
         </w:rPr>
@@ -15786,34 +16321,52 @@
         <w:rPr>
           <w:lang w:val="en-US"/>
         </w:rPr>
+        <w:t>4.3</w:t>
+      </w:r>
+      <w:r>
+        <w:rPr>
+          <w:lang w:val="en-US"/>
+        </w:rPr>
+        <w:t xml:space="preserve"> Network Message Interfaces</w:t>
+      </w:r>
+    </w:p>
+    <w:p>
+      <w:pPr>
+        <w:pStyle w:val="Flietext"/>
+        <w:rPr>
+          <w:lang w:val="de-DE"/>
+        </w:rPr>
+      </w:pPr>
+      <w:r>
+        <w:rPr>
+          <w:lang w:val="de-DE"/>
+        </w:rPr>
+        <w:t>Die Network Message Interfaces soll</w:t>
+      </w:r>
+      <w:r>
+        <w:rPr>
+          <w:lang w:val="de-DE"/>
+        </w:rPr>
+        <w:t xml:space="preserve">en </w:t>
+      </w:r>
+      <w:r>
+        <w:rPr>
+          <w:lang w:val="de-DE"/>
+        </w:rPr>
+        <w:t xml:space="preserve">Informationseinheitlichkeit sicherstellen. Besonders bei den Networkmessages ist dies von entscheidender Bedeutung, da nur so eine standardisierte Weiterverarbeitung von Server oder </w:t>
+      </w:r>
+      <w:r>
+        <w:rPr>
+          <w:lang w:val="de-DE"/>
+        </w:rPr>
         <w:lastRenderedPageBreak/>
-        <w:t>3.4.3 Network Message Interfaces</w:t>
-      </w:r>
-    </w:p>
-    <w:p>
-      <w:pPr>
-        <w:pStyle w:val="Flietext"/>
-        <w:rPr>
-          <w:lang w:val="de-DE"/>
-        </w:rPr>
-      </w:pPr>
-      <w:r>
-        <w:rPr>
-          <w:lang w:val="de-DE"/>
-        </w:rPr>
-        <w:t>Die Network Message Interfaces soll</w:t>
-      </w:r>
-      <w:r>
-        <w:rPr>
-          <w:lang w:val="de-DE"/>
-        </w:rPr>
-        <w:t xml:space="preserve">en </w:t>
-      </w:r>
-      <w:r>
-        <w:rPr>
-          <w:lang w:val="de-DE"/>
-        </w:rPr>
-        <w:t>Informationseinheitlichkeit sicherstellen. Besonders bei den Networkmessages ist dies von entscheidender Bedeutung, da nur so eine standardisierte Weiterverarbeitung von Server oder anderen Cliens gewährleistet werden kann. Die Interfaces können ohne weiteres um zusätzliche Informationen erweitert und so eine neue Gruppe von Nachrichten etabliert werden.</w:t>
+        <w:t xml:space="preserve">anderen Cliens gewährleistet werden kann. </w:t>
+      </w:r>
+      <w:r>
+        <w:rPr>
+          <w:lang w:val="de-DE"/>
+        </w:rPr>
+        <w:t>Netzwerknachrichten sind eine Datenklasse, die keine eigenen Funktionen besitzt.</w:t>
       </w:r>
     </w:p>
     <w:p>
@@ -16003,7 +16556,7 @@
     </w:p>
     <w:p>
       <w:pPr>
-        <w:pStyle w:val="berschriftUnterkapitelEbene4"/>
+        <w:pStyle w:val="berschriftUnterkapitelE3"/>
         <w:rPr>
           <w:lang w:val="en-US"/>
         </w:rPr>
@@ -16012,12 +16565,18 @@
         <w:rPr>
           <w:lang w:val="en-US"/>
         </w:rPr>
-        <w:t xml:space="preserve">3.4.3.1 </w:t>
+        <w:t>4.3.1</w:t>
       </w:r>
       <w:r>
         <w:rPr>
           <w:lang w:val="en-US"/>
         </w:rPr>
+        <w:t xml:space="preserve"> </w:t>
+      </w:r>
+      <w:r>
+        <w:rPr>
+          <w:lang w:val="en-US"/>
+        </w:rPr>
         <w:t>Network Message Message Base</w:t>
       </w:r>
     </w:p>
@@ -16055,59 +16614,222 @@
     </w:p>
     <w:p>
       <w:pPr>
-        <w:pStyle w:val="berschriftUnterkapitelEbene4"/>
-      </w:pPr>
-      <w:r>
+        <w:pStyle w:val="berschriftUnterkapitelE3"/>
+      </w:pPr>
+      <w:r>
+        <w:t>4.3.2</w:t>
+      </w:r>
+      <w:r>
+        <w:t xml:space="preserve"> Peer Message Message Base</w:t>
+      </w:r>
+    </w:p>
+    <w:p>
+      <w:pPr>
+        <w:pStyle w:val="Flietext"/>
+        <w:rPr>
+          <w:lang w:val="de-DE"/>
+        </w:rPr>
+      </w:pPr>
+      <w:r>
+        <w:rPr>
+          <w:lang w:val="de-DE"/>
+        </w:rPr>
+        <w:t>Zusätzlich zu dem IDentifikator u</w:t>
+      </w:r>
+      <w:r>
+        <w:rPr>
+          <w:lang w:val="de-DE"/>
+        </w:rPr>
+        <w:t xml:space="preserve">nd dem NachrichtenTyp kommt bei einer Peer Message ein Enumerator für den SERVER_COMMAND_TYPE hinzu. Dies erlaubt die gesonderte Behandlung von Clientbefehlen die dem Server zugedacht sind. Ein Beispiel dafür ist das Kommando ein Objekt auf dem Server zu erschaffen, </w:t>
+      </w:r>
+      <w:r>
+        <w:rPr>
+          <w:lang w:val="de-DE"/>
+        </w:rPr>
         <w:lastRenderedPageBreak/>
-        <w:t>3.4.3.2 Peer Message Message Base</w:t>
-      </w:r>
-    </w:p>
-    <w:p>
-      <w:pPr>
-        <w:pStyle w:val="Flietext"/>
-        <w:rPr>
-          <w:lang w:val="de-DE"/>
-        </w:rPr>
-      </w:pPr>
-      <w:r>
-        <w:rPr>
-          <w:lang w:val="de-DE"/>
-        </w:rPr>
-        <w:t>Zusätzlich zu dem IDentifikator u</w:t>
-      </w:r>
-      <w:r>
-        <w:rPr>
-          <w:lang w:val="de-DE"/>
-        </w:rPr>
-        <w:t>nd dem NachrichtenTyp kommt bei einer Peer Message ein Enumerator für den SERVER_COMMAND_TYPE hinzu. Dies erlaubt die gesonderte Behandlung von Clientbefehlen die dem Server zugedacht sind. Ein Bei</w:t>
-      </w:r>
-      <w:bookmarkStart w:id="105" w:name="_GoBack"/>
-      <w:bookmarkEnd w:id="105"/>
-      <w:r>
-        <w:rPr>
-          <w:lang w:val="de-DE"/>
-        </w:rPr>
-        <w:t>spiel dafür ist das Kommando ein Objekt auf dem Server zu erschaffen, dem Objekt eine eigene ID zuzuweisen und es dem Absender des Befehls zuzuordnen.</w:t>
-      </w:r>
+        <w:t>dem Objekt eine eigene ID zuzuweisen und es dem Absender des Befehls zuzuordnen.</w:t>
+      </w:r>
+    </w:p>
+    <w:p>
+      <w:pPr>
+        <w:pStyle w:val="Flietext"/>
+      </w:pPr>
+    </w:p>
+    <w:p>
+      <w:pPr>
+        <w:pStyle w:val="berschriftUnterkapitelE2"/>
+      </w:pPr>
+      <w:r>
+        <w:t>4.4 Datenklassen</w:t>
+      </w:r>
+    </w:p>
+    <w:p>
+      <w:pPr>
+        <w:pStyle w:val="Flietext"/>
+        <w:rPr>
+          <w:lang w:val="de-DE"/>
+        </w:rPr>
+      </w:pPr>
+      <w:r>
+        <w:rPr>
+          <w:lang w:val="de-DE"/>
+        </w:rPr>
+        <w:t>Bei den Datenklassen h</w:t>
+      </w:r>
+      <w:r>
+        <w:rPr>
+          <w:lang w:val="de-DE"/>
+        </w:rPr>
+        <w:t>andelt es sich um Klassen die Daten entweder strukturieren oder für die Verwendung sammeln. Sie sind für die Struktur wichtig, könnten aber auch ersetzt oder anders implementiert werden.</w:t>
+      </w:r>
+    </w:p>
+    <w:p>
+      <w:pPr>
+        <w:pStyle w:val="Flietext"/>
+        <w:rPr>
+          <w:lang w:val="de-DE"/>
+        </w:rPr>
+      </w:pPr>
     </w:p>
     <w:p>
       <w:pPr>
         <w:pStyle w:val="berschriftUnterkapitelE3"/>
       </w:pPr>
-    </w:p>
-    <w:p>
-      <w:pPr>
-        <w:pStyle w:val="Flietext"/>
-        <w:rPr>
-          <w:lang w:val="de-DE"/>
-        </w:rPr>
-      </w:pPr>
-      <w:r>
-        <w:rPr>
-          <w:lang w:val="de-DE"/>
-        </w:rPr>
-        <w:t>UML</w:t>
-      </w:r>
+      <w:r>
+        <w:t>4.4.1 ClientDataType</w:t>
+      </w:r>
+    </w:p>
+    <w:p>
+      <w:pPr>
+        <w:pStyle w:val="Flietext"/>
+      </w:pPr>
+      <w:r>
+        <w:drawing>
+          <wp:anchor distT="0" distB="0" distL="114300" distR="114300" simplePos="0" relativeHeight="251710976" behindDoc="0" locked="0" layoutInCell="1" allowOverlap="1" wp14:anchorId="08EA9568" wp14:editId="025923DC">
+            <wp:simplePos x="0" y="0"/>
+            <wp:positionH relativeFrom="margin">
+              <wp:align>right</wp:align>
+            </wp:positionH>
+            <wp:positionV relativeFrom="paragraph">
+              <wp:posOffset>275520</wp:posOffset>
+            </wp:positionV>
+            <wp:extent cx="5215255" cy="2512060"/>
+            <wp:effectExtent l="0" t="0" r="4445" b="2540"/>
+            <wp:wrapTopAndBottom/>
+            <wp:docPr id="32" name="Grafik 32"/>
+            <wp:cNvGraphicFramePr>
+              <a:graphicFrameLocks xmlns:a="http://schemas.openxmlformats.org/drawingml/2006/main" noChangeAspect="1"/>
+            </wp:cNvGraphicFramePr>
+            <a:graphic xmlns:a="http://schemas.openxmlformats.org/drawingml/2006/main">
+              <a:graphicData uri="http://schemas.openxmlformats.org/drawingml/2006/picture">
+                <pic:pic xmlns:pic="http://schemas.openxmlformats.org/drawingml/2006/picture">
+                  <pic:nvPicPr>
+                    <pic:cNvPr id="0" name="Picture 10"/>
+                    <pic:cNvPicPr>
+                      <a:picLocks noChangeAspect="1" noChangeArrowheads="1"/>
+                    </pic:cNvPicPr>
+                  </pic:nvPicPr>
+                  <pic:blipFill>
+                    <a:blip r:embed="rId44">
+                      <a:extLst>
+                        <a:ext uri="{28A0092B-C50C-407E-A947-70E740481C1C}">
+                          <a14:useLocalDpi xmlns:a14="http://schemas.microsoft.com/office/drawing/2010/main" val="0"/>
+                        </a:ext>
+                      </a:extLst>
+                    </a:blip>
+                    <a:stretch>
+                      <a:fillRect/>
+                    </a:stretch>
+                  </pic:blipFill>
+                  <pic:spPr bwMode="auto">
+                    <a:xfrm>
+                      <a:off x="0" y="0"/>
+                      <a:ext cx="5215255" cy="2512060"/>
+                    </a:xfrm>
+                    <a:prstGeom prst="rect">
+                      <a:avLst/>
+                    </a:prstGeom>
+                    <a:noFill/>
+                    <a:ln>
+                      <a:noFill/>
+                    </a:ln>
+                  </pic:spPr>
+                </pic:pic>
+              </a:graphicData>
+            </a:graphic>
+            <wp14:sizeRelH relativeFrom="margin">
+              <wp14:pctWidth>0</wp14:pctWidth>
+            </wp14:sizeRelH>
+          </wp:anchor>
+        </w:drawing>
+      </w:r>
+    </w:p>
+    <w:p>
+      <w:pPr>
+        <w:pStyle w:val="Flietext"/>
+      </w:pPr>
+    </w:p>
+    <w:p>
+      <w:pPr>
+        <w:pStyle w:val="Flietext"/>
+      </w:pPr>
+    </w:p>
+    <w:p>
+      <w:pPr>
+        <w:pStyle w:val="Flietext"/>
+      </w:pPr>
+    </w:p>
+    <w:p>
+      <w:pPr>
+        <w:pStyle w:val="Flietext"/>
+        <w:rPr>
+          <w:lang w:val="de-DE"/>
+        </w:rPr>
+      </w:pPr>
+      <w:r>
+        <w:rPr>
+          <w:lang w:val="de-DE"/>
+        </w:rPr>
+        <w:t>Die i</w:t>
+      </w:r>
+      <w:r>
+        <w:rPr>
+          <w:lang w:val="de-DE"/>
+        </w:rPr>
+        <w:t>n Abbildung TODO dargestellte Klasse erlaubt es Clients im Netzwerk zu definieren und alle relevanten Informationen zentral zu speicher, beispielsweise auf dem Server. So können IDs, Connections und UserNames zugeordnet werden um den vollständigen Client zu finden und weiter zu verarbeiten.</w:t>
+      </w:r>
+    </w:p>
+    <w:p>
+      <w:pPr>
+        <w:pStyle w:val="Flietext"/>
+        <w:rPr>
+          <w:lang w:val="de-DE"/>
+        </w:rPr>
+      </w:pPr>
+    </w:p>
+    <w:p>
+      <w:pPr>
+        <w:pStyle w:val="Flietext"/>
+        <w:rPr>
+          <w:lang w:val="de-DE"/>
+        </w:rPr>
+      </w:pPr>
+    </w:p>
+    <w:p>
+      <w:pPr>
+        <w:pStyle w:val="Flietext"/>
+        <w:rPr>
+          <w:lang w:val="de-DE"/>
+        </w:rPr>
+      </w:pPr>
+    </w:p>
+    <w:p>
+      <w:pPr>
+        <w:pStyle w:val="Flietext"/>
+        <w:rPr>
+          <w:lang w:val="de-DE"/>
+        </w:rPr>
+      </w:pPr>
     </w:p>
     <w:p>
       <w:pPr>
@@ -16121,88 +16843,738 @@
       <w:pPr>
         <w:pStyle w:val="berschriftUnterkapitelE3"/>
       </w:pPr>
-      <w:bookmarkStart w:id="106" w:name="_Toc17799451"/>
-      <w:r>
-        <w:t>Komp 2</w:t>
+      <w:r>
+        <w:lastRenderedPageBreak/>
+        <w:t xml:space="preserve">4.4.2 </w:t>
+      </w:r>
+      <w:r>
+        <w:t>Enumerators</w:t>
+      </w:r>
+    </w:p>
+    <w:p>
+      <w:pPr>
+        <w:pStyle w:val="Flietext"/>
+        <w:rPr>
+          <w:lang w:val="de-DE"/>
+        </w:rPr>
+      </w:pPr>
+      <w:r>
+        <w:rPr>
+          <w:lang w:val="de-DE"/>
+        </w:rPr>
+        <w:t>Zum Abs</w:t>
+      </w:r>
+      <w:r>
+        <w:rPr>
+          <w:lang w:val="de-DE"/>
+        </w:rPr>
+        <w:t xml:space="preserve">chlusszeitpunkt der Arbeit gibt es zwei Enumerator Arten: </w:t>
+      </w:r>
+    </w:p>
+    <w:p>
+      <w:pPr>
+        <w:pStyle w:val="Flietext"/>
+        <w:numPr>
+          <w:ilvl w:val="0"/>
+          <w:numId w:val="5"/>
+        </w:numPr>
+        <w:rPr>
+          <w:lang w:val="de-DE"/>
+        </w:rPr>
+      </w:pPr>
+      <w:r>
+        <w:rPr>
+          <w:lang w:val="de-DE"/>
+        </w:rPr>
+        <w:t>MESSAGE_TYPE – Denunziert die Art und Struktur einer Nachricht</w:t>
+      </w:r>
+    </w:p>
+    <w:p>
+      <w:pPr>
+        <w:pStyle w:val="Flietext"/>
+        <w:numPr>
+          <w:ilvl w:val="0"/>
+          <w:numId w:val="5"/>
+        </w:numPr>
+        <w:rPr>
+          <w:lang w:val="de-DE"/>
+        </w:rPr>
+      </w:pPr>
+      <w:r>
+        <w:rPr>
+          <w:lang w:val="de-DE"/>
+        </w:rPr>
+        <w:t>SERVER_COMMAND_TYPE – Denunziert den Befehl, den eine Nachricht beinhaltet</w:t>
+      </w:r>
+    </w:p>
+    <w:p>
+      <w:pPr>
+        <w:pStyle w:val="Flietext"/>
+        <w:rPr>
+          <w:lang w:val="de-DE"/>
+        </w:rPr>
+      </w:pPr>
+    </w:p>
+    <w:p>
+      <w:pPr>
+        <w:pStyle w:val="Flietext"/>
+        <w:rPr>
+          <w:lang w:val="de-DE"/>
+        </w:rPr>
+      </w:pPr>
+      <w:r>
+        <w:rPr>
+          <w:lang w:val="de-DE"/>
+        </w:rPr>
+        <w:t>Die Enumeratoren werden als readonly Property der NetworkMessage Interfaces interpretiert. Sie werden in der Klassendeklaration festgelegt, nicht über den Konstruktor. So ist jede Nachricht eindeutig markiert und ihr Type oder Command können während der Laufzeit nicht verändert werden.</w:t>
+      </w:r>
+    </w:p>
+    <w:p>
+      <w:pPr>
+        <w:pStyle w:val="Flietext"/>
+        <w:rPr>
+          <w:lang w:val="de-DE"/>
+        </w:rPr>
+      </w:pPr>
+      <w:r>
+        <w:rPr>
+          <w:lang w:val="de-DE"/>
+        </w:rPr>
+        <w:t>Nicht alle Enumeratorwerte finden Anwendung; Diese dienen als Anhaltspunkte für mögliche Erweiterungen, die vom Entwickler vorgenommen werden können.</w:t>
+      </w:r>
+    </w:p>
+    <w:p>
+      <w:pPr>
+        <w:pStyle w:val="Flietext"/>
+        <w:rPr>
+          <w:lang w:val="de-DE"/>
+        </w:rPr>
+      </w:pPr>
+    </w:p>
+    <w:p>
+      <w:pPr>
+        <w:pStyle w:val="Flietext"/>
+        <w:rPr>
+          <w:lang w:val="de-DE"/>
+        </w:rPr>
+      </w:pPr>
+      <w:r>
+        <w:rPr>
+          <w:lang w:val="de-DE"/>
+        </w:rPr>
+        <w:drawing>
+          <wp:anchor distT="0" distB="0" distL="114300" distR="114300" simplePos="0" relativeHeight="251712000" behindDoc="0" locked="0" layoutInCell="1" allowOverlap="1" wp14:anchorId="25E21634" wp14:editId="3E980004">
+            <wp:simplePos x="0" y="0"/>
+            <wp:positionH relativeFrom="margin">
+              <wp:align>right</wp:align>
+            </wp:positionH>
+            <wp:positionV relativeFrom="paragraph">
+              <wp:posOffset>261478</wp:posOffset>
+            </wp:positionV>
+            <wp:extent cx="5215255" cy="3905885"/>
+            <wp:effectExtent l="0" t="0" r="4445" b="0"/>
+            <wp:wrapTopAndBottom/>
+            <wp:docPr id="33" name="Grafik 33"/>
+            <wp:cNvGraphicFramePr>
+              <a:graphicFrameLocks xmlns:a="http://schemas.openxmlformats.org/drawingml/2006/main" noChangeAspect="1"/>
+            </wp:cNvGraphicFramePr>
+            <a:graphic xmlns:a="http://schemas.openxmlformats.org/drawingml/2006/main">
+              <a:graphicData uri="http://schemas.openxmlformats.org/drawingml/2006/picture">
+                <pic:pic xmlns:pic="http://schemas.openxmlformats.org/drawingml/2006/picture">
+                  <pic:nvPicPr>
+                    <pic:cNvPr id="0" name="Picture 11"/>
+                    <pic:cNvPicPr>
+                      <a:picLocks noChangeAspect="1" noChangeArrowheads="1"/>
+                    </pic:cNvPicPr>
+                  </pic:nvPicPr>
+                  <pic:blipFill>
+                    <a:blip r:embed="rId45">
+                      <a:extLst>
+                        <a:ext uri="{28A0092B-C50C-407E-A947-70E740481C1C}">
+                          <a14:useLocalDpi xmlns:a14="http://schemas.microsoft.com/office/drawing/2010/main" val="0"/>
+                        </a:ext>
+                      </a:extLst>
+                    </a:blip>
+                    <a:srcRect/>
+                    <a:stretch>
+                      <a:fillRect/>
+                    </a:stretch>
+                  </pic:blipFill>
+                  <pic:spPr bwMode="auto">
+                    <a:xfrm>
+                      <a:off x="0" y="0"/>
+                      <a:ext cx="5215255" cy="3905885"/>
+                    </a:xfrm>
+                    <a:prstGeom prst="rect">
+                      <a:avLst/>
+                    </a:prstGeom>
+                    <a:noFill/>
+                    <a:ln>
+                      <a:noFill/>
+                    </a:ln>
+                  </pic:spPr>
+                </pic:pic>
+              </a:graphicData>
+            </a:graphic>
+          </wp:anchor>
+        </w:drawing>
+      </w:r>
+    </w:p>
+    <w:p>
+      <w:pPr>
+        <w:pStyle w:val="Flietext"/>
+        <w:rPr>
+          <w:lang w:val="de-DE"/>
+        </w:rPr>
+      </w:pPr>
+    </w:p>
+    <w:p>
+      <w:pPr>
+        <w:pStyle w:val="Flietext"/>
+        <w:rPr>
+          <w:lang w:val="de-DE"/>
+        </w:rPr>
+      </w:pPr>
+    </w:p>
+    <w:p>
+      <w:pPr>
+        <w:pStyle w:val="Flietext"/>
+        <w:rPr>
+          <w:lang w:val="de-DE"/>
+        </w:rPr>
+      </w:pPr>
+    </w:p>
+    <w:p>
+      <w:pPr>
+        <w:pStyle w:val="Flietext"/>
+        <w:rPr>
+          <w:lang w:val="de-DE"/>
+        </w:rPr>
+      </w:pPr>
+    </w:p>
+    <w:p>
+      <w:pPr>
+        <w:pStyle w:val="berschriftUnterkapitelE3"/>
+      </w:pPr>
+      <w:r>
+        <w:lastRenderedPageBreak/>
+        <w:t>4.4.3 UiElementHandler</w:t>
+      </w:r>
+    </w:p>
+    <w:p>
+      <w:pPr>
+        <w:pStyle w:val="Flietext"/>
+        <w:rPr>
+          <w:lang w:val="de-DE"/>
+        </w:rPr>
+      </w:pPr>
+      <w:r>
+        <w:rPr>
+          <w:lang w:val="de-DE"/>
+        </w:rPr>
+        <w:t>Diese statische Klasse dient als zentrale Sammelstelle für HTML-Elemente. So ist es dem Client und dem Server gleichermaßen möglich auf UI</w:t>
+      </w:r>
+      <w:r>
+        <w:rPr>
+          <w:lang w:val="de-DE"/>
+        </w:rPr>
+        <w:t>-</w:t>
+      </w:r>
+      <w:r>
+        <w:rPr>
+          <w:lang w:val="de-DE"/>
+        </w:rPr>
+        <w:t xml:space="preserve">Elemente zuzugreifen und ihre Events abzufangen oder auszulösen. In der ersten Iteration dient der UIElementHandler vor allem dazu, alle relevanten HTML-Elemente zu finden und so die Beispiele funktiontstüchtig zu machen. Außerdem fügt er für jeden neuen Client der dem Authoritative Server beitritt </w:t>
+      </w:r>
+      <w:r>
+        <w:rPr>
+          <w:lang w:val="de-DE"/>
+        </w:rPr>
+        <w:t>ein steuerbares Quadrat ein.</w:t>
+      </w:r>
+    </w:p>
+    <w:p>
+      <w:pPr>
+        <w:pStyle w:val="Flietext"/>
+        <w:rPr>
+          <w:lang w:val="de-DE"/>
+        </w:rPr>
+      </w:pPr>
+      <w:r>
+        <w:rPr>
+          <w:lang w:val="de-DE"/>
+        </w:rPr>
+        <w:t>Der UIElementHandler ist nicht systemkritisch und kann gelöscht oder ersetzt werden. Funktionen der Netzwerkkomponenten müssen dann anderweitig angesprochen werden.</w:t>
+      </w:r>
+    </w:p>
+    <w:p>
+      <w:pPr>
+        <w:pStyle w:val="Flietext"/>
+        <w:rPr>
+          <w:lang w:val="de-DE"/>
+        </w:rPr>
+      </w:pPr>
+      <w:r>
+        <w:rPr>
+          <w:lang w:val="de-DE"/>
+        </w:rPr>
+        <w:drawing>
+          <wp:anchor distT="0" distB="0" distL="114300" distR="114300" simplePos="0" relativeHeight="251713024" behindDoc="0" locked="0" layoutInCell="1" allowOverlap="1" wp14:anchorId="056DB472" wp14:editId="636E6290">
+            <wp:simplePos x="0" y="0"/>
+            <wp:positionH relativeFrom="margin">
+              <wp:align>right</wp:align>
+            </wp:positionH>
+            <wp:positionV relativeFrom="paragraph">
+              <wp:posOffset>273826</wp:posOffset>
+            </wp:positionV>
+            <wp:extent cx="5215255" cy="5045710"/>
+            <wp:effectExtent l="0" t="0" r="4445" b="2540"/>
+            <wp:wrapTopAndBottom/>
+            <wp:docPr id="34" name="Grafik 34"/>
+            <wp:cNvGraphicFramePr>
+              <a:graphicFrameLocks xmlns:a="http://schemas.openxmlformats.org/drawingml/2006/main" noChangeAspect="1"/>
+            </wp:cNvGraphicFramePr>
+            <a:graphic xmlns:a="http://schemas.openxmlformats.org/drawingml/2006/main">
+              <a:graphicData uri="http://schemas.openxmlformats.org/drawingml/2006/picture">
+                <pic:pic xmlns:pic="http://schemas.openxmlformats.org/drawingml/2006/picture">
+                  <pic:nvPicPr>
+                    <pic:cNvPr id="0" name="Picture 12"/>
+                    <pic:cNvPicPr>
+                      <a:picLocks noChangeAspect="1" noChangeArrowheads="1"/>
+                    </pic:cNvPicPr>
+                  </pic:nvPicPr>
+                  <pic:blipFill>
+                    <a:blip r:embed="rId46">
+                      <a:extLst>
+                        <a:ext uri="{28A0092B-C50C-407E-A947-70E740481C1C}">
+                          <a14:useLocalDpi xmlns:a14="http://schemas.microsoft.com/office/drawing/2010/main" val="0"/>
+                        </a:ext>
+                      </a:extLst>
+                    </a:blip>
+                    <a:srcRect/>
+                    <a:stretch>
+                      <a:fillRect/>
+                    </a:stretch>
+                  </pic:blipFill>
+                  <pic:spPr bwMode="auto">
+                    <a:xfrm>
+                      <a:off x="0" y="0"/>
+                      <a:ext cx="5221163" cy="5051849"/>
+                    </a:xfrm>
+                    <a:prstGeom prst="rect">
+                      <a:avLst/>
+                    </a:prstGeom>
+                    <a:noFill/>
+                    <a:ln>
+                      <a:noFill/>
+                    </a:ln>
+                  </pic:spPr>
+                </pic:pic>
+              </a:graphicData>
+            </a:graphic>
+            <wp14:sizeRelV relativeFrom="margin">
+              <wp14:pctHeight>0</wp14:pctHeight>
+            </wp14:sizeRelV>
+          </wp:anchor>
+        </w:drawing>
+      </w:r>
+    </w:p>
+    <w:p>
+      <w:pPr>
+        <w:pStyle w:val="Flietext"/>
+        <w:rPr>
+          <w:lang w:val="de-DE"/>
+        </w:rPr>
+      </w:pPr>
+    </w:p>
+    <w:p>
+      <w:pPr>
+        <w:pStyle w:val="Flietext"/>
+        <w:rPr>
+          <w:lang w:val="de-DE"/>
+        </w:rPr>
+      </w:pPr>
+    </w:p>
+    <w:p>
+      <w:pPr>
+        <w:pStyle w:val="berschriftUnterkapitelE2"/>
+      </w:pPr>
+      <w:r>
+        <w:lastRenderedPageBreak/>
+        <w:t>4.5 Electron Eintrittspunkte</w:t>
+      </w:r>
+    </w:p>
+    <w:p>
+      <w:pPr>
+        <w:pStyle w:val="Flietext"/>
+        <w:rPr>
+          <w:lang w:val="de-DE"/>
+        </w:rPr>
+      </w:pPr>
+      <w:r>
+        <w:rPr>
+          <w:lang w:val="de-DE"/>
+        </w:rPr>
+        <w:t xml:space="preserve">Bei den Electron Eintrittspunkten handelt es sich um diejenigen Klassen, die innerhalb der HTML-Dateien eines Electron Programms aufgerufen werden. In Electron Tutorials werden diese zumeist als „renderer.ts“ bezeichnet. </w:t>
+      </w:r>
+    </w:p>
+    <w:p>
+      <w:pPr>
+        <w:pStyle w:val="Flietext"/>
+        <w:rPr>
+          <w:lang w:val="de-DE"/>
+        </w:rPr>
+      </w:pPr>
+      <w:r>
+        <w:rPr>
+          <w:lang w:val="de-DE"/>
+        </w:rPr>
+        <w:t xml:space="preserve">Zusätzlich gibt es noch die, meist als „main.ts“ betitelte, Klasse, in der Electron in der Lage ist Fenster zu öffnen und diese zu formatieren, beispielsweise in der Höhe und Breite. In dieser wird auch die erste HTML-Datei aufgerufen die der Nutzer sieht. </w:t>
+      </w:r>
+    </w:p>
+    <w:p>
+      <w:pPr>
+        <w:pStyle w:val="Flietext"/>
+        <w:rPr>
+          <w:lang w:val="de-DE"/>
+        </w:rPr>
+      </w:pPr>
+      <w:r>
+        <w:rPr>
+          <w:lang w:val="de-DE"/>
+        </w:rPr>
+        <w:t>Ist die main.ts der Startpunkt, so ist die renderer.ts die Rennstrecke auf der alles passiert.</w:t>
+      </w:r>
+    </w:p>
+    <w:p>
+      <w:pPr>
+        <w:pStyle w:val="Flietext"/>
+        <w:rPr>
+          <w:lang w:val="de-DE"/>
+        </w:rPr>
+      </w:pPr>
+      <w:r>
+        <w:rPr>
+          <w:lang w:val="de-DE"/>
+        </w:rPr>
+        <w:t>Zu finden sind diese Dateien im Ordner Scenes (siehe Anhang: Projektstruktur).</w:t>
+      </w:r>
+    </w:p>
+    <w:p>
+      <w:pPr>
+        <w:pStyle w:val="Flietext"/>
+        <w:rPr>
+          <w:lang w:val="de-DE"/>
+        </w:rPr>
+      </w:pPr>
+    </w:p>
+    <w:p>
+      <w:pPr>
+        <w:pStyle w:val="berschriftUnterkapitelE3"/>
+      </w:pPr>
+      <w:r>
+        <w:t>4.5.1 Fudge Network Entry Point</w:t>
+      </w:r>
+    </w:p>
+    <w:p>
+      <w:pPr>
+        <w:pStyle w:val="Flietext"/>
+        <w:rPr>
+          <w:lang w:val="de-DE"/>
+        </w:rPr>
+      </w:pPr>
+      <w:r>
+        <w:rPr>
+          <w:lang w:val="de-DE"/>
+        </w:rPr>
+        <w:t>Diese Datei bezeichnet den Eintrittspunkt in die FudgeNetwork Beispielprogramme. Sie öffnet ein Fenster und ruft in diesem die „ChooseExample.html“ auf.</w:t>
+      </w:r>
+    </w:p>
+    <w:p>
+      <w:pPr>
+        <w:pStyle w:val="Flietext"/>
+        <w:rPr>
+          <w:lang w:val="de-DE"/>
+        </w:rPr>
+      </w:pPr>
+    </w:p>
+    <w:p>
+      <w:pPr>
+        <w:pStyle w:val="berschriftUnterkapitelE3"/>
+      </w:pPr>
+      <w:r>
+        <w:t>4.5.2 Example Networkstructure</w:t>
+      </w:r>
+    </w:p>
+    <w:p>
+      <w:pPr>
+        <w:pStyle w:val="Flietext"/>
+        <w:rPr>
+          <w:lang w:val="de-DE"/>
+        </w:rPr>
+      </w:pPr>
+      <w:r>
+        <w:rPr>
+          <w:lang w:val="de-DE"/>
+        </w:rPr>
+        <w:t>Die Dateien die diesem Namensschema folgen stellen die „renderer.ts“ für die verschiedenen Beispiele dar. Sie werden in den korrespondierenden HTML-Dateien eingebunden.</w:t>
+      </w:r>
+    </w:p>
+    <w:p>
+      <w:pPr>
+        <w:pStyle w:val="Flietext"/>
+        <w:rPr>
+          <w:lang w:val="de-DE"/>
+        </w:rPr>
+      </w:pPr>
+      <w:r>
+        <w:rPr>
+          <w:lang w:val="de-DE"/>
+        </w:rPr>
+        <w:t>Möchte der Entwickler ein neues Programm entwickeln, so kann eine neue Datei in diesem Schema aufgebaut und eingebunden werden.</w:t>
+      </w:r>
+    </w:p>
+    <w:p>
+      <w:pPr>
+        <w:pStyle w:val="berschriftUnterkapitelE2"/>
+      </w:pPr>
+      <w:r>
+        <w:lastRenderedPageBreak/>
+        <w:t>4.</w:t>
+      </w:r>
+      <w:r>
+        <w:t>5</w:t>
+      </w:r>
+      <w:r>
+        <w:t xml:space="preserve"> </w:t>
+      </w:r>
+      <w:r>
+        <w:t>Reine WebSocket Implementation</w:t>
+      </w:r>
+    </w:p>
+    <w:p>
+      <w:pPr>
+        <w:pStyle w:val="berschriftUnterkapitelE3"/>
+      </w:pPr>
+      <w:r>
+        <w:t xml:space="preserve">4.2.1 Client Manager </w:t>
+      </w:r>
+      <w:r>
+        <w:t>–</w:t>
+      </w:r>
+      <w:r>
+        <w:t xml:space="preserve"> WebSocke</w:t>
+      </w:r>
+      <w:r>
+        <w:t>t</w:t>
+      </w:r>
+    </w:p>
+    <w:p>
+      <w:pPr>
+        <w:pStyle w:val="Flietext"/>
+        <w:rPr>
+          <w:lang w:val="de-DE"/>
+        </w:rPr>
+      </w:pPr>
+      <w:r>
+        <w:drawing>
+          <wp:anchor distT="0" distB="0" distL="114300" distR="114300" simplePos="0" relativeHeight="251709952" behindDoc="0" locked="0" layoutInCell="1" allowOverlap="1" wp14:anchorId="78AA60B9" wp14:editId="358F3A7A">
+            <wp:simplePos x="0" y="0"/>
+            <wp:positionH relativeFrom="margin">
+              <wp:align>right</wp:align>
+            </wp:positionH>
+            <wp:positionV relativeFrom="paragraph">
+              <wp:posOffset>309245</wp:posOffset>
+            </wp:positionV>
+            <wp:extent cx="5203825" cy="5689600"/>
+            <wp:effectExtent l="0" t="0" r="0" b="6350"/>
+            <wp:wrapTopAndBottom/>
+            <wp:docPr id="31" name="Grafik 31"/>
+            <wp:cNvGraphicFramePr>
+              <a:graphicFrameLocks xmlns:a="http://schemas.openxmlformats.org/drawingml/2006/main" noChangeAspect="1"/>
+            </wp:cNvGraphicFramePr>
+            <a:graphic xmlns:a="http://schemas.openxmlformats.org/drawingml/2006/main">
+              <a:graphicData uri="http://schemas.openxmlformats.org/drawingml/2006/picture">
+                <pic:pic xmlns:pic="http://schemas.openxmlformats.org/drawingml/2006/picture">
+                  <pic:nvPicPr>
+                    <pic:cNvPr id="0" name="Picture 9"/>
+                    <pic:cNvPicPr>
+                      <a:picLocks noChangeAspect="1" noChangeArrowheads="1"/>
+                    </pic:cNvPicPr>
+                  </pic:nvPicPr>
+                  <pic:blipFill>
+                    <a:blip r:embed="rId47">
+                      <a:extLst>
+                        <a:ext uri="{28A0092B-C50C-407E-A947-70E740481C1C}">
+                          <a14:useLocalDpi xmlns:a14="http://schemas.microsoft.com/office/drawing/2010/main" val="0"/>
+                        </a:ext>
+                      </a:extLst>
+                    </a:blip>
+                    <a:stretch>
+                      <a:fillRect/>
+                    </a:stretch>
+                  </pic:blipFill>
+                  <pic:spPr bwMode="auto">
+                    <a:xfrm>
+                      <a:off x="0" y="0"/>
+                      <a:ext cx="5203825" cy="5689600"/>
+                    </a:xfrm>
+                    <a:prstGeom prst="rect">
+                      <a:avLst/>
+                    </a:prstGeom>
+                    <a:noFill/>
+                    <a:ln>
+                      <a:noFill/>
+                    </a:ln>
+                  </pic:spPr>
+                </pic:pic>
+              </a:graphicData>
+            </a:graphic>
+            <wp14:sizeRelH relativeFrom="margin">
+              <wp14:pctWidth>0</wp14:pctWidth>
+            </wp14:sizeRelH>
+            <wp14:sizeRelV relativeFrom="margin">
+              <wp14:pctHeight>0</wp14:pctHeight>
+            </wp14:sizeRelV>
+          </wp:anchor>
+        </w:drawing>
+      </w:r>
+    </w:p>
+    <w:p>
+      <w:pPr>
+        <w:pStyle w:val="Flietext"/>
+        <w:rPr>
+          <w:lang w:val="de-DE"/>
+        </w:rPr>
+      </w:pPr>
+    </w:p>
+    <w:p>
+      <w:pPr>
+        <w:pStyle w:val="berschriftUnterkapitelE2"/>
+        <w:rPr>
+          <w:lang w:val="en-US"/>
+        </w:rPr>
+      </w:pPr>
+      <w:r>
+        <w:rPr>
+          <w:lang w:val="en-US"/>
+        </w:rPr>
+        <w:lastRenderedPageBreak/>
+        <w:t>4.6 Single Peer Implementation</w:t>
+      </w:r>
+    </w:p>
+    <w:p>
+      <w:pPr>
+        <w:pStyle w:val="berschriftUnterkapitelE2"/>
+        <w:rPr>
+          <w:lang w:val="en-US"/>
+        </w:rPr>
+      </w:pPr>
+      <w:bookmarkStart w:id="106" w:name="_Toc17799452"/>
+      <w:r>
+        <w:rPr>
+          <w:lang w:val="en-US"/>
+        </w:rPr>
+        <w:t>4.7</w:t>
       </w:r>
       <w:bookmarkEnd w:id="106"/>
-    </w:p>
-    <w:p>
-      <w:pPr>
-        <w:pStyle w:val="berschriftUnterkapitelE3"/>
-      </w:pPr>
-      <w:bookmarkStart w:id="107" w:name="_Toc17799452"/>
-      <w:r>
-        <w:t>Komp 3</w:t>
+      <w:r>
+        <w:rPr>
+          <w:lang w:val="en-US"/>
+        </w:rPr>
+        <w:t xml:space="preserve"> Authoritative S</w:t>
+      </w:r>
+      <w:r>
+        <w:rPr>
+          <w:lang w:val="en-US"/>
+        </w:rPr>
+        <w:t>erver Implementation</w:t>
+      </w:r>
+    </w:p>
+    <w:p>
+      <w:pPr>
+        <w:pStyle w:val="berschriftUnterkapitelE2"/>
+        <w:rPr>
+          <w:lang w:val="en-US"/>
+        </w:rPr>
+      </w:pPr>
+      <w:bookmarkStart w:id="107" w:name="_Toc17799453"/>
+      <w:r>
+        <w:rPr>
+          <w:lang w:val="en-US"/>
+        </w:rPr>
+        <w:t>4.8</w:t>
       </w:r>
       <w:bookmarkEnd w:id="107"/>
-    </w:p>
-    <w:p>
-      <w:pPr>
-        <w:pStyle w:val="berschriftUnterkapitelE3"/>
-      </w:pPr>
-      <w:bookmarkStart w:id="108" w:name="_Toc17799453"/>
-      <w:r>
-        <w:t>Komp 4</w:t>
+      <w:r>
+        <w:rPr>
+          <w:lang w:val="en-US"/>
+        </w:rPr>
+        <w:t xml:space="preserve"> Mesh N</w:t>
+      </w:r>
+      <w:r>
+        <w:rPr>
+          <w:lang w:val="en-US"/>
+        </w:rPr>
+        <w:t>etwork Implementation</w:t>
+      </w:r>
+    </w:p>
+    <w:p>
+      <w:pPr>
+        <w:pStyle w:val="berschriftHauptE1"/>
+      </w:pPr>
+      <w:bookmarkStart w:id="108" w:name="_Toc17799454"/>
+      <w:r>
+        <w:t>4. Praktische Anwendung</w:t>
       </w:r>
       <w:bookmarkEnd w:id="108"/>
-    </w:p>
-    <w:p>
-      <w:pPr>
-        <w:pStyle w:val="berschriftHauptE1"/>
-      </w:pPr>
-      <w:bookmarkStart w:id="109" w:name="_Toc17799454"/>
-      <w:r>
-        <w:t>4. Praktische Anwendung</w:t>
-      </w:r>
-      <w:bookmarkEnd w:id="109"/>
     </w:p>
     <w:p>
       <w:pPr>
         <w:pStyle w:val="berschriftUnterkapitelE3"/>
         <w:ind w:left="708"/>
       </w:pPr>
-      <w:bookmarkStart w:id="110" w:name="_Toc17799455"/>
+      <w:bookmarkStart w:id="109" w:name="_Toc17799455"/>
       <w:r>
         <w:t>Neue Nachrichten abfangen</w:t>
       </w:r>
-      <w:bookmarkEnd w:id="110"/>
+      <w:bookmarkEnd w:id="109"/>
     </w:p>
     <w:p>
       <w:pPr>
         <w:pStyle w:val="berschriftUnterkapitelE3"/>
         <w:ind w:left="708"/>
       </w:pPr>
-      <w:bookmarkStart w:id="111" w:name="_Toc17799456"/>
+      <w:bookmarkStart w:id="110" w:name="_Toc17799456"/>
       <w:r>
         <w:t>Clients</w:t>
       </w:r>
       <w:r>
         <w:t>logik einbauen</w:t>
       </w:r>
-      <w:bookmarkEnd w:id="111"/>
+      <w:bookmarkEnd w:id="110"/>
     </w:p>
     <w:p>
       <w:pPr>
         <w:pStyle w:val="berschriftUnterkapitelE3"/>
         <w:ind w:left="708"/>
       </w:pPr>
-      <w:bookmarkStart w:id="112" w:name="_Toc17799457"/>
+      <w:bookmarkStart w:id="111" w:name="_Toc17799457"/>
       <w:r>
         <w:t>Authoritative Commands strukturieren</w:t>
       </w:r>
-      <w:bookmarkEnd w:id="112"/>
+      <w:bookmarkEnd w:id="111"/>
     </w:p>
     <w:p>
       <w:pPr>
         <w:pStyle w:val="berschriftUnterkapitelE3"/>
         <w:ind w:left="708"/>
       </w:pPr>
-      <w:bookmarkStart w:id="113" w:name="_Toc17799458"/>
+      <w:bookmarkStart w:id="112" w:name="_Toc17799458"/>
       <w:r>
         <w:t>Ids für netzwerkobjete vergeben</w:t>
       </w:r>
-      <w:bookmarkEnd w:id="113"/>
+      <w:bookmarkEnd w:id="112"/>
     </w:p>
     <w:p>
       <w:pPr>
@@ -16229,12 +17601,12 @@
       <w:pPr>
         <w:pStyle w:val="berschriftHauptE1"/>
       </w:pPr>
-      <w:bookmarkStart w:id="114" w:name="_Toc17799459"/>
+      <w:bookmarkStart w:id="113" w:name="_Toc17799459"/>
       <w:r>
         <w:lastRenderedPageBreak/>
         <w:t>5. Diskussion und Ausblick</w:t>
       </w:r>
-      <w:bookmarkEnd w:id="114"/>
+      <w:bookmarkEnd w:id="113"/>
     </w:p>
     <w:p>
       <w:pPr>
@@ -16561,6 +17933,137 @@
           <w:lang w:val="de-DE"/>
         </w:rPr>
         <w:t>werte validierung</w:t>
+      </w:r>
+    </w:p>
+    <w:p>
+      <w:pPr>
+        <w:pStyle w:val="Flietext"/>
+        <w:rPr>
+          <w:b/>
+          <w:lang w:val="de-DE"/>
+        </w:rPr>
+        <w:sectPr>
+          <w:footnotePr>
+            <w:pos w:val="beneathText"/>
+          </w:footnotePr>
+          <w:pgSz w:w="11907" w:h="16840" w:code="9"/>
+          <w:pgMar w:top="1701" w:right="1418" w:bottom="1134" w:left="1418" w:header="851" w:footer="0" w:gutter="851"/>
+          <w:cols w:space="720"/>
+          <w:docGrid w:linePitch="360"/>
+        </w:sectPr>
+      </w:pPr>
+    </w:p>
+    <w:p>
+      <w:pPr>
+        <w:pStyle w:val="Flietext"/>
+        <w:rPr>
+          <w:b/>
+          <w:lang w:val="de-DE"/>
+        </w:rPr>
+      </w:pPr>
+    </w:p>
+    <w:p>
+      <w:pPr>
+        <w:pStyle w:val="berschriftHauptE1"/>
+      </w:pPr>
+      <w:r>
+        <w:t>Eidesstaatliche Erkärung</w:t>
+      </w:r>
+    </w:p>
+    <w:p>
+      <w:pPr>
+        <w:pStyle w:val="Flietext"/>
+      </w:pPr>
+    </w:p>
+    <w:p>
+      <w:pPr>
+        <w:pStyle w:val="Flietext"/>
+      </w:pPr>
+      <w:r>
+        <w:t xml:space="preserve">Ich erkläre hiermit an Eides statt, dass ich die vorliegende Thesis selbständig und ohne unzulässige fremde Hilfe angefertigt habe. Alle verwendeten Quellen und Hilfsmittel, sind angegeben. </w:t>
+      </w:r>
+    </w:p>
+    <w:p>
+      <w:pPr>
+        <w:pStyle w:val="Flietext"/>
+      </w:pPr>
+    </w:p>
+    <w:p>
+      <w:pPr>
+        <w:pStyle w:val="Flietext"/>
+        <w:rPr>
+          <w:lang w:val="de-DE"/>
+        </w:rPr>
+      </w:pPr>
+      <w:r>
+        <w:rPr>
+          <w:lang w:val="de-DE"/>
+        </w:rPr>
+        <w:t>Ort und D</w:t>
+      </w:r>
+      <w:r>
+        <w:rPr>
+          <w:lang w:val="de-DE"/>
+        </w:rPr>
+        <w:t>atum</w:t>
+      </w:r>
+      <w:r>
+        <w:rPr>
+          <w:lang w:val="de-DE"/>
+        </w:rPr>
+        <w:tab/>
+      </w:r>
+      <w:r>
+        <w:rPr>
+          <w:lang w:val="de-DE"/>
+        </w:rPr>
+        <w:tab/>
+      </w:r>
+      <w:r>
+        <w:rPr>
+          <w:lang w:val="de-DE"/>
+        </w:rPr>
+        <w:tab/>
+      </w:r>
+      <w:r>
+        <w:rPr>
+          <w:lang w:val="de-DE"/>
+        </w:rPr>
+        <w:tab/>
+      </w:r>
+      <w:r>
+        <w:rPr>
+          <w:lang w:val="de-DE"/>
+        </w:rPr>
+        <w:tab/>
+      </w:r>
+      <w:r>
+        <w:rPr>
+          <w:lang w:val="de-DE"/>
+        </w:rPr>
+        <w:tab/>
+      </w:r>
+      <w:r>
+        <w:rPr>
+          <w:lang w:val="de-DE"/>
+        </w:rPr>
+        <w:tab/>
+        <w:t>Unterschrift</w:t>
+      </w:r>
+    </w:p>
+    <w:p>
+      <w:pPr>
+        <w:pStyle w:val="Flietext"/>
+        <w:rPr>
+          <w:b/>
+          <w:lang w:val="de-DE"/>
+        </w:rPr>
+      </w:pPr>
+      <w:r>
+        <w:rPr>
+          <w:lang w:val="de-DE"/>
+        </w:rPr>
+        <w:t>Furtwangen, den.</w:t>
       </w:r>
     </w:p>
     <w:sectPr>
@@ -16658,7 +18161,7 @@
       </w:r>
     </w:p>
   </w:comment>
-  <w:comment w:id="23" w:author="Thall" w:date="2019-08-23T21:03:00Z" w:initials="T">
+  <w:comment w:id="22" w:author="Thall" w:date="2019-08-23T21:03:00Z" w:initials="T">
     <w:p>
       <w:pPr>
         <w:pStyle w:val="Kommentartext"/>
@@ -16757,7 +18260,7 @@
       </w:r>
     </w:p>
   </w:comment>
-  <w:comment w:id="31" w:author="Thall" w:date="2019-08-21T17:01:00Z" w:initials="T">
+  <w:comment w:id="30" w:author="Thall" w:date="2019-08-21T17:01:00Z" w:initials="T">
     <w:p>
       <w:pPr>
         <w:pStyle w:val="Kommentartext"/>
@@ -16773,7 +18276,7 @@
       </w:r>
     </w:p>
   </w:comment>
-  <w:comment w:id="33" w:author="Thall" w:date="2019-08-26T17:07:00Z" w:initials="T">
+  <w:comment w:id="32" w:author="Thall" w:date="2019-08-26T17:07:00Z" w:initials="T">
     <w:p>
       <w:pPr>
         <w:pStyle w:val="Kommentartext"/>
@@ -16794,7 +18297,7 @@
       </w:pPr>
     </w:p>
   </w:comment>
-  <w:comment w:id="32" w:author="Thall" w:date="2019-08-22T21:36:00Z" w:initials="T">
+  <w:comment w:id="31" w:author="Thall" w:date="2019-08-22T21:36:00Z" w:initials="T">
     <w:p>
       <w:pPr>
         <w:pStyle w:val="Kommentartext"/>
@@ -16810,7 +18313,7 @@
       </w:r>
     </w:p>
   </w:comment>
-  <w:comment w:id="34" w:author="Thall" w:date="2019-08-21T17:27:00Z" w:initials="T">
+  <w:comment w:id="33" w:author="Thall" w:date="2019-08-21T17:27:00Z" w:initials="T">
     <w:p>
       <w:pPr>
         <w:pStyle w:val="Kommentartext"/>
@@ -16826,7 +18329,7 @@
       </w:r>
     </w:p>
   </w:comment>
-  <w:comment w:id="35" w:author="Thall" w:date="2019-08-23T23:42:00Z" w:initials="T">
+  <w:comment w:id="34" w:author="Thall" w:date="2019-08-23T23:42:00Z" w:initials="T">
     <w:p>
       <w:pPr>
         <w:pStyle w:val="Kommentartext"/>
@@ -16842,7 +18345,7 @@
       </w:r>
     </w:p>
   </w:comment>
-  <w:comment w:id="37" w:author="Thall" w:date="2019-08-21T18:03:00Z" w:initials="T">
+  <w:comment w:id="36" w:author="Thall" w:date="2019-08-21T18:03:00Z" w:initials="T">
     <w:p>
       <w:pPr>
         <w:pStyle w:val="Kommentartext"/>
@@ -16861,6 +18364,25 @@
       <w:pPr>
         <w:pStyle w:val="Kommentartext"/>
       </w:pPr>
+    </w:p>
+  </w:comment>
+  <w:comment w:id="38" w:author="Thall" w:date="2019-08-21T18:37:00Z" w:initials="T">
+    <w:p>
+      <w:pPr>
+        <w:pStyle w:val="Kommentartext"/>
+      </w:pPr>
+      <w:r>
+        <w:rPr>
+          <w:rStyle w:val="Kommentarzeichen"/>
+        </w:rPr>
+        <w:annotationRef/>
+      </w:r>
+      <w:r>
+        <w:t xml:space="preserve">Zitatat </w:t>
+      </w:r>
+      <w:r>
+        <w:t>https://brainhub.eu/blog/what-is-electron-js/</w:t>
+      </w:r>
     </w:p>
   </w:comment>
   <w:comment w:id="39" w:author="Thall" w:date="2019-08-21T18:37:00Z" w:initials="T">
@@ -16875,25 +18397,6 @@
         <w:annotationRef/>
       </w:r>
       <w:r>
-        <w:t xml:space="preserve">Zitatat </w:t>
-      </w:r>
-      <w:r>
-        <w:t>https://brainhub.eu/blog/what-is-electron-js/</w:t>
-      </w:r>
-    </w:p>
-  </w:comment>
-  <w:comment w:id="40" w:author="Thall" w:date="2019-08-21T18:37:00Z" w:initials="T">
-    <w:p>
-      <w:pPr>
-        <w:pStyle w:val="Kommentartext"/>
-      </w:pPr>
-      <w:r>
-        <w:rPr>
-          <w:rStyle w:val="Kommentarzeichen"/>
-        </w:rPr>
-        <w:annotationRef/>
-      </w:r>
-      <w:r>
         <w:t>Zitat</w:t>
       </w:r>
     </w:p>
@@ -17191,7 +18694,28 @@
       </w:r>
     </w:p>
   </w:comment>
-  <w:comment w:id="101" w:author="Thall" w:date="2019-08-27T13:02:00Z" w:initials="T">
+  <w:comment w:id="97" w:author="Thall" w:date="2019-08-27T15:04:00Z" w:initials="T">
+    <w:p>
+      <w:pPr>
+        <w:pStyle w:val="Kommentartext"/>
+      </w:pPr>
+      <w:r>
+        <w:rPr>
+          <w:rStyle w:val="Kommentarzeichen"/>
+        </w:rPr>
+        <w:annotationRef/>
+      </w:r>
+      <w:r>
+        <w:t>DARSTELLUNGSVERZEICHNIS</w:t>
+      </w:r>
+    </w:p>
+    <w:p>
+      <w:pPr>
+        <w:pStyle w:val="Kommentartext"/>
+      </w:pPr>
+    </w:p>
+  </w:comment>
+  <w:comment w:id="102" w:author="Thall" w:date="2019-08-27T13:02:00Z" w:initials="T">
     <w:p>
       <w:pPr>
         <w:pStyle w:val="Kommentartext"/>
@@ -17241,6 +18765,7 @@
   <w15:commentEx w15:paraId="26EB4CE6" w15:done="0"/>
   <w15:commentEx w15:paraId="644A1FBE" w15:done="0"/>
   <w15:commentEx w15:paraId="3B5D94D1" w15:done="0"/>
+  <w15:commentEx w15:paraId="651332E2" w15:done="0"/>
   <w15:commentEx w15:paraId="40EF887A" w15:done="0"/>
 </w15:commentsEx>
 </file>
@@ -17276,6 +18801,7 @@
   <w16cid:commentId w16cid:paraId="26EB4CE6" w16cid:durableId="210EFE5F"/>
   <w16cid:commentId w16cid:paraId="644A1FBE" w16cid:durableId="210B0A20"/>
   <w16cid:commentId w16cid:paraId="3B5D94D1" w16cid:durableId="210AF269"/>
+  <w16cid:commentId w16cid:paraId="651332E2" w16cid:durableId="210FC506"/>
   <w16cid:commentId w16cid:paraId="40EF887A" w16cid:durableId="210FA852"/>
 </w16cid:commentsIds>
 </file>
@@ -18078,6 +19604,119 @@
       </w:rPr>
     </w:lvl>
   </w:abstractNum>
+  <w:abstractNum w:abstractNumId="4" w15:restartNumberingAfterBreak="0">
+    <w:nsid w:val="63A90F1C"/>
+    <w:multiLevelType w:val="hybridMultilevel"/>
+    <w:tmpl w:val="90F4523A"/>
+    <w:lvl w:ilvl="0" w:tplc="AB58D206">
+      <w:start w:val="3"/>
+      <w:numFmt w:val="bullet"/>
+      <w:lvlText w:val="-"/>
+      <w:lvlJc w:val="left"/>
+      <w:pPr>
+        <w:ind w:left="720" w:hanging="360"/>
+      </w:pPr>
+      <w:rPr>
+        <w:rFonts w:ascii="Calibri" w:eastAsiaTheme="minorEastAsia" w:hAnsi="Calibri" w:cs="Calibri" w:hint="default"/>
+      </w:rPr>
+    </w:lvl>
+    <w:lvl w:ilvl="1" w:tplc="04070003" w:tentative="1">
+      <w:start w:val="1"/>
+      <w:numFmt w:val="bullet"/>
+      <w:lvlText w:val="o"/>
+      <w:lvlJc w:val="left"/>
+      <w:pPr>
+        <w:ind w:left="1440" w:hanging="360"/>
+      </w:pPr>
+      <w:rPr>
+        <w:rFonts w:ascii="Courier New" w:hAnsi="Courier New" w:cs="Courier New" w:hint="default"/>
+      </w:rPr>
+    </w:lvl>
+    <w:lvl w:ilvl="2" w:tplc="04070005" w:tentative="1">
+      <w:start w:val="1"/>
+      <w:numFmt w:val="bullet"/>
+      <w:lvlText w:val=""/>
+      <w:lvlJc w:val="left"/>
+      <w:pPr>
+        <w:ind w:left="2160" w:hanging="360"/>
+      </w:pPr>
+      <w:rPr>
+        <w:rFonts w:ascii="Wingdings" w:hAnsi="Wingdings" w:hint="default"/>
+      </w:rPr>
+    </w:lvl>
+    <w:lvl w:ilvl="3" w:tplc="04070001" w:tentative="1">
+      <w:start w:val="1"/>
+      <w:numFmt w:val="bullet"/>
+      <w:lvlText w:val=""/>
+      <w:lvlJc w:val="left"/>
+      <w:pPr>
+        <w:ind w:left="2880" w:hanging="360"/>
+      </w:pPr>
+      <w:rPr>
+        <w:rFonts w:ascii="Symbol" w:hAnsi="Symbol" w:hint="default"/>
+      </w:rPr>
+    </w:lvl>
+    <w:lvl w:ilvl="4" w:tplc="04070003" w:tentative="1">
+      <w:start w:val="1"/>
+      <w:numFmt w:val="bullet"/>
+      <w:lvlText w:val="o"/>
+      <w:lvlJc w:val="left"/>
+      <w:pPr>
+        <w:ind w:left="3600" w:hanging="360"/>
+      </w:pPr>
+      <w:rPr>
+        <w:rFonts w:ascii="Courier New" w:hAnsi="Courier New" w:cs="Courier New" w:hint="default"/>
+      </w:rPr>
+    </w:lvl>
+    <w:lvl w:ilvl="5" w:tplc="04070005" w:tentative="1">
+      <w:start w:val="1"/>
+      <w:numFmt w:val="bullet"/>
+      <w:lvlText w:val=""/>
+      <w:lvlJc w:val="left"/>
+      <w:pPr>
+        <w:ind w:left="4320" w:hanging="360"/>
+      </w:pPr>
+      <w:rPr>
+        <w:rFonts w:ascii="Wingdings" w:hAnsi="Wingdings" w:hint="default"/>
+      </w:rPr>
+    </w:lvl>
+    <w:lvl w:ilvl="6" w:tplc="04070001" w:tentative="1">
+      <w:start w:val="1"/>
+      <w:numFmt w:val="bullet"/>
+      <w:lvlText w:val=""/>
+      <w:lvlJc w:val="left"/>
+      <w:pPr>
+        <w:ind w:left="5040" w:hanging="360"/>
+      </w:pPr>
+      <w:rPr>
+        <w:rFonts w:ascii="Symbol" w:hAnsi="Symbol" w:hint="default"/>
+      </w:rPr>
+    </w:lvl>
+    <w:lvl w:ilvl="7" w:tplc="04070003" w:tentative="1">
+      <w:start w:val="1"/>
+      <w:numFmt w:val="bullet"/>
+      <w:lvlText w:val="o"/>
+      <w:lvlJc w:val="left"/>
+      <w:pPr>
+        <w:ind w:left="5760" w:hanging="360"/>
+      </w:pPr>
+      <w:rPr>
+        <w:rFonts w:ascii="Courier New" w:hAnsi="Courier New" w:cs="Courier New" w:hint="default"/>
+      </w:rPr>
+    </w:lvl>
+    <w:lvl w:ilvl="8" w:tplc="04070005" w:tentative="1">
+      <w:start w:val="1"/>
+      <w:numFmt w:val="bullet"/>
+      <w:lvlText w:val=""/>
+      <w:lvlJc w:val="left"/>
+      <w:pPr>
+        <w:ind w:left="6480" w:hanging="360"/>
+      </w:pPr>
+      <w:rPr>
+        <w:rFonts w:ascii="Wingdings" w:hAnsi="Wingdings" w:hint="default"/>
+      </w:rPr>
+    </w:lvl>
+  </w:abstractNum>
   <w:num w:numId="1">
     <w:abstractNumId w:val="0"/>
   </w:num>
@@ -18089,6 +19728,9 @@
   </w:num>
   <w:num w:numId="4">
     <w:abstractNumId w:val="2"/>
+  </w:num>
+  <w:num w:numId="5">
+    <w:abstractNumId w:val="4"/>
   </w:num>
 </w:numbering>
 </file>
@@ -19840,6 +21482,355 @@
       <w:spacing w:after="0"/>
     </w:pPr>
   </w:style>
+  <w:style w:type="table" w:styleId="EinfacheTabelle3">
+    <w:name w:val="Plain Table 3"/>
+    <w:basedOn w:val="NormaleTabelle"/>
+    <w:uiPriority w:val="43"/>
+    <w:rsid w:val="00B51ED6"/>
+    <w:pPr>
+      <w:spacing w:after="0" w:line="240" w:lineRule="auto"/>
+    </w:pPr>
+    <w:tblPr>
+      <w:tblStyleRowBandSize w:val="1"/>
+      <w:tblStyleColBandSize w:val="1"/>
+    </w:tblPr>
+    <w:tblStylePr w:type="firstRow">
+      <w:rPr>
+        <w:b/>
+        <w:bCs/>
+        <w:caps/>
+      </w:rPr>
+      <w:tblPr/>
+      <w:tcPr>
+        <w:tcBorders>
+          <w:bottom w:val="single" w:sz="4" w:space="0" w:color="7F7F7F" w:themeColor="text1" w:themeTint="80"/>
+        </w:tcBorders>
+      </w:tcPr>
+    </w:tblStylePr>
+    <w:tblStylePr w:type="lastRow">
+      <w:rPr>
+        <w:b/>
+        <w:bCs/>
+        <w:caps/>
+      </w:rPr>
+      <w:tblPr/>
+      <w:tcPr>
+        <w:tcBorders>
+          <w:top w:val="nil"/>
+        </w:tcBorders>
+      </w:tcPr>
+    </w:tblStylePr>
+    <w:tblStylePr w:type="firstCol">
+      <w:rPr>
+        <w:b/>
+        <w:bCs/>
+        <w:caps/>
+      </w:rPr>
+      <w:tblPr/>
+      <w:tcPr>
+        <w:tcBorders>
+          <w:right w:val="single" w:sz="4" w:space="0" w:color="7F7F7F" w:themeColor="text1" w:themeTint="80"/>
+        </w:tcBorders>
+      </w:tcPr>
+    </w:tblStylePr>
+    <w:tblStylePr w:type="lastCol">
+      <w:rPr>
+        <w:b/>
+        <w:bCs/>
+        <w:caps/>
+      </w:rPr>
+      <w:tblPr/>
+      <w:tcPr>
+        <w:tcBorders>
+          <w:left w:val="nil"/>
+        </w:tcBorders>
+      </w:tcPr>
+    </w:tblStylePr>
+    <w:tblStylePr w:type="band1Vert">
+      <w:tblPr/>
+      <w:tcPr>
+        <w:shd w:val="clear" w:color="auto" w:fill="F2F2F2" w:themeFill="background1" w:themeFillShade="F2"/>
+      </w:tcPr>
+    </w:tblStylePr>
+    <w:tblStylePr w:type="band1Horz">
+      <w:tblPr/>
+      <w:tcPr>
+        <w:shd w:val="clear" w:color="auto" w:fill="F2F2F2" w:themeFill="background1" w:themeFillShade="F2"/>
+      </w:tcPr>
+    </w:tblStylePr>
+    <w:tblStylePr w:type="neCell">
+      <w:tblPr/>
+      <w:tcPr>
+        <w:tcBorders>
+          <w:left w:val="nil"/>
+        </w:tcBorders>
+      </w:tcPr>
+    </w:tblStylePr>
+    <w:tblStylePr w:type="nwCell">
+      <w:tblPr/>
+      <w:tcPr>
+        <w:tcBorders>
+          <w:right w:val="nil"/>
+        </w:tcBorders>
+      </w:tcPr>
+    </w:tblStylePr>
+  </w:style>
+  <w:style w:type="table" w:styleId="EinfacheTabelle5">
+    <w:name w:val="Plain Table 5"/>
+    <w:basedOn w:val="NormaleTabelle"/>
+    <w:uiPriority w:val="45"/>
+    <w:rsid w:val="00D31AFB"/>
+    <w:pPr>
+      <w:spacing w:after="0" w:line="240" w:lineRule="auto"/>
+    </w:pPr>
+    <w:tblPr>
+      <w:tblStyleRowBandSize w:val="1"/>
+      <w:tblStyleColBandSize w:val="1"/>
+    </w:tblPr>
+    <w:tblStylePr w:type="firstRow">
+      <w:rPr>
+        <w:rFonts w:asciiTheme="majorHAnsi" w:eastAsiaTheme="majorEastAsia" w:hAnsiTheme="majorHAnsi" w:cstheme="majorBidi"/>
+        <w:i/>
+        <w:iCs/>
+        <w:sz w:val="26"/>
+      </w:rPr>
+      <w:tblPr/>
+      <w:tcPr>
+        <w:tcBorders>
+          <w:bottom w:val="single" w:sz="4" w:space="0" w:color="7F7F7F" w:themeColor="text1" w:themeTint="80"/>
+        </w:tcBorders>
+        <w:shd w:val="clear" w:color="auto" w:fill="FFFFFF" w:themeFill="background1"/>
+      </w:tcPr>
+    </w:tblStylePr>
+    <w:tblStylePr w:type="lastRow">
+      <w:rPr>
+        <w:rFonts w:asciiTheme="majorHAnsi" w:eastAsiaTheme="majorEastAsia" w:hAnsiTheme="majorHAnsi" w:cstheme="majorBidi"/>
+        <w:i/>
+        <w:iCs/>
+        <w:sz w:val="26"/>
+      </w:rPr>
+      <w:tblPr/>
+      <w:tcPr>
+        <w:tcBorders>
+          <w:top w:val="single" w:sz="4" w:space="0" w:color="7F7F7F" w:themeColor="text1" w:themeTint="80"/>
+        </w:tcBorders>
+        <w:shd w:val="clear" w:color="auto" w:fill="FFFFFF" w:themeFill="background1"/>
+      </w:tcPr>
+    </w:tblStylePr>
+    <w:tblStylePr w:type="firstCol">
+      <w:pPr>
+        <w:jc w:val="right"/>
+      </w:pPr>
+      <w:rPr>
+        <w:rFonts w:asciiTheme="majorHAnsi" w:eastAsiaTheme="majorEastAsia" w:hAnsiTheme="majorHAnsi" w:cstheme="majorBidi"/>
+        <w:i/>
+        <w:iCs/>
+        <w:sz w:val="26"/>
+      </w:rPr>
+      <w:tblPr/>
+      <w:tcPr>
+        <w:tcBorders>
+          <w:right w:val="single" w:sz="4" w:space="0" w:color="7F7F7F" w:themeColor="text1" w:themeTint="80"/>
+        </w:tcBorders>
+        <w:shd w:val="clear" w:color="auto" w:fill="FFFFFF" w:themeFill="background1"/>
+      </w:tcPr>
+    </w:tblStylePr>
+    <w:tblStylePr w:type="lastCol">
+      <w:rPr>
+        <w:rFonts w:asciiTheme="majorHAnsi" w:eastAsiaTheme="majorEastAsia" w:hAnsiTheme="majorHAnsi" w:cstheme="majorBidi"/>
+        <w:i/>
+        <w:iCs/>
+        <w:sz w:val="26"/>
+      </w:rPr>
+      <w:tblPr/>
+      <w:tcPr>
+        <w:tcBorders>
+          <w:left w:val="single" w:sz="4" w:space="0" w:color="7F7F7F" w:themeColor="text1" w:themeTint="80"/>
+        </w:tcBorders>
+        <w:shd w:val="clear" w:color="auto" w:fill="FFFFFF" w:themeFill="background1"/>
+      </w:tcPr>
+    </w:tblStylePr>
+    <w:tblStylePr w:type="band1Vert">
+      <w:tblPr/>
+      <w:tcPr>
+        <w:shd w:val="clear" w:color="auto" w:fill="F2F2F2" w:themeFill="background1" w:themeFillShade="F2"/>
+      </w:tcPr>
+    </w:tblStylePr>
+    <w:tblStylePr w:type="band1Horz">
+      <w:tblPr/>
+      <w:tcPr>
+        <w:shd w:val="clear" w:color="auto" w:fill="F2F2F2" w:themeFill="background1" w:themeFillShade="F2"/>
+      </w:tcPr>
+    </w:tblStylePr>
+    <w:tblStylePr w:type="neCell">
+      <w:tblPr/>
+      <w:tcPr>
+        <w:tcBorders>
+          <w:left w:val="nil"/>
+        </w:tcBorders>
+      </w:tcPr>
+    </w:tblStylePr>
+    <w:tblStylePr w:type="nwCell">
+      <w:tblPr/>
+      <w:tcPr>
+        <w:tcBorders>
+          <w:right w:val="nil"/>
+        </w:tcBorders>
+      </w:tcPr>
+    </w:tblStylePr>
+    <w:tblStylePr w:type="seCell">
+      <w:tblPr/>
+      <w:tcPr>
+        <w:tcBorders>
+          <w:left w:val="nil"/>
+        </w:tcBorders>
+      </w:tcPr>
+    </w:tblStylePr>
+    <w:tblStylePr w:type="swCell">
+      <w:tblPr/>
+      <w:tcPr>
+        <w:tcBorders>
+          <w:right w:val="nil"/>
+        </w:tcBorders>
+      </w:tcPr>
+    </w:tblStylePr>
+  </w:style>
+  <w:style w:type="table" w:styleId="Gitternetztabelle3Akzent6">
+    <w:name w:val="Grid Table 3 Accent 6"/>
+    <w:basedOn w:val="NormaleTabelle"/>
+    <w:uiPriority w:val="48"/>
+    <w:rsid w:val="00D31AFB"/>
+    <w:pPr>
+      <w:spacing w:after="0" w:line="240" w:lineRule="auto"/>
+    </w:pPr>
+    <w:tblPr>
+      <w:tblStyleRowBandSize w:val="1"/>
+      <w:tblStyleColBandSize w:val="1"/>
+      <w:tblBorders>
+        <w:top w:val="single" w:sz="4" w:space="0" w:color="A8D08D" w:themeColor="accent6" w:themeTint="99"/>
+        <w:left w:val="single" w:sz="4" w:space="0" w:color="A8D08D" w:themeColor="accent6" w:themeTint="99"/>
+        <w:bottom w:val="single" w:sz="4" w:space="0" w:color="A8D08D" w:themeColor="accent6" w:themeTint="99"/>
+        <w:right w:val="single" w:sz="4" w:space="0" w:color="A8D08D" w:themeColor="accent6" w:themeTint="99"/>
+        <w:insideH w:val="single" w:sz="4" w:space="0" w:color="A8D08D" w:themeColor="accent6" w:themeTint="99"/>
+        <w:insideV w:val="single" w:sz="4" w:space="0" w:color="A8D08D" w:themeColor="accent6" w:themeTint="99"/>
+      </w:tblBorders>
+    </w:tblPr>
+    <w:tblStylePr w:type="firstRow">
+      <w:rPr>
+        <w:b/>
+        <w:bCs/>
+      </w:rPr>
+      <w:tblPr/>
+      <w:tcPr>
+        <w:tcBorders>
+          <w:top w:val="nil"/>
+          <w:left w:val="nil"/>
+          <w:right w:val="nil"/>
+          <w:insideH w:val="nil"/>
+          <w:insideV w:val="nil"/>
+        </w:tcBorders>
+        <w:shd w:val="clear" w:color="auto" w:fill="FFFFFF" w:themeFill="background1"/>
+      </w:tcPr>
+    </w:tblStylePr>
+    <w:tblStylePr w:type="lastRow">
+      <w:rPr>
+        <w:b/>
+        <w:bCs/>
+      </w:rPr>
+      <w:tblPr/>
+      <w:tcPr>
+        <w:tcBorders>
+          <w:left w:val="nil"/>
+          <w:bottom w:val="nil"/>
+          <w:right w:val="nil"/>
+          <w:insideH w:val="nil"/>
+          <w:insideV w:val="nil"/>
+        </w:tcBorders>
+        <w:shd w:val="clear" w:color="auto" w:fill="FFFFFF" w:themeFill="background1"/>
+      </w:tcPr>
+    </w:tblStylePr>
+    <w:tblStylePr w:type="firstCol">
+      <w:pPr>
+        <w:jc w:val="right"/>
+      </w:pPr>
+      <w:rPr>
+        <w:i/>
+        <w:iCs/>
+      </w:rPr>
+      <w:tblPr/>
+      <w:tcPr>
+        <w:tcBorders>
+          <w:top w:val="nil"/>
+          <w:left w:val="nil"/>
+          <w:bottom w:val="nil"/>
+          <w:insideH w:val="nil"/>
+          <w:insideV w:val="nil"/>
+        </w:tcBorders>
+        <w:shd w:val="clear" w:color="auto" w:fill="FFFFFF" w:themeFill="background1"/>
+      </w:tcPr>
+    </w:tblStylePr>
+    <w:tblStylePr w:type="lastCol">
+      <w:rPr>
+        <w:i/>
+        <w:iCs/>
+      </w:rPr>
+      <w:tblPr/>
+      <w:tcPr>
+        <w:tcBorders>
+          <w:top w:val="nil"/>
+          <w:bottom w:val="nil"/>
+          <w:right w:val="nil"/>
+          <w:insideH w:val="nil"/>
+          <w:insideV w:val="nil"/>
+        </w:tcBorders>
+        <w:shd w:val="clear" w:color="auto" w:fill="FFFFFF" w:themeFill="background1"/>
+      </w:tcPr>
+    </w:tblStylePr>
+    <w:tblStylePr w:type="band1Vert">
+      <w:tblPr/>
+      <w:tcPr>
+        <w:shd w:val="clear" w:color="auto" w:fill="E2EFD9" w:themeFill="accent6" w:themeFillTint="33"/>
+      </w:tcPr>
+    </w:tblStylePr>
+    <w:tblStylePr w:type="band1Horz">
+      <w:tblPr/>
+      <w:tcPr>
+        <w:shd w:val="clear" w:color="auto" w:fill="E2EFD9" w:themeFill="accent6" w:themeFillTint="33"/>
+      </w:tcPr>
+    </w:tblStylePr>
+    <w:tblStylePr w:type="neCell">
+      <w:tblPr/>
+      <w:tcPr>
+        <w:tcBorders>
+          <w:bottom w:val="single" w:sz="4" w:space="0" w:color="A8D08D" w:themeColor="accent6" w:themeTint="99"/>
+        </w:tcBorders>
+      </w:tcPr>
+    </w:tblStylePr>
+    <w:tblStylePr w:type="nwCell">
+      <w:tblPr/>
+      <w:tcPr>
+        <w:tcBorders>
+          <w:bottom w:val="single" w:sz="4" w:space="0" w:color="A8D08D" w:themeColor="accent6" w:themeTint="99"/>
+        </w:tcBorders>
+      </w:tcPr>
+    </w:tblStylePr>
+    <w:tblStylePr w:type="seCell">
+      <w:tblPr/>
+      <w:tcPr>
+        <w:tcBorders>
+          <w:top w:val="single" w:sz="4" w:space="0" w:color="A8D08D" w:themeColor="accent6" w:themeTint="99"/>
+        </w:tcBorders>
+      </w:tcPr>
+    </w:tblStylePr>
+    <w:tblStylePr w:type="swCell">
+      <w:tblPr/>
+      <w:tcPr>
+        <w:tcBorders>
+          <w:top w:val="single" w:sz="4" w:space="0" w:color="A8D08D" w:themeColor="accent6" w:themeTint="99"/>
+        </w:tcBorders>
+      </w:tcPr>
+    </w:tblStylePr>
+  </w:style>
 </w:styles>
 </file>
 
@@ -20143,7 +22134,7 @@
 </file>
 
 <file path=customXml/itemProps1.xml><?xml version="1.0" encoding="utf-8"?>
-<ds:datastoreItem xmlns:ds="http://schemas.openxmlformats.org/officeDocument/2006/customXml" ds:itemID="{7564BAD6-7883-440A-8A07-F83FD1EBBA9A}">
+<ds:datastoreItem xmlns:ds="http://schemas.openxmlformats.org/officeDocument/2006/customXml" ds:itemID="{43E6B393-BAAE-4D1C-A07F-2A9EE0595BB3}">
   <ds:schemaRefs>
     <ds:schemaRef ds:uri="http://schemas.openxmlformats.org/officeDocument/2006/bibliography"/>
   </ds:schemaRefs>

</xml_diff>

<commit_message>
Lots of pictures and stuff!
</commit_message>
<xml_diff>
--- a/Thesis/Thesis Falco.docx
+++ b/Thesis/Thesis Falco.docx
@@ -7315,8 +7315,6 @@
         <w:pStyle w:val="berschriftUnterkapitelE2"/>
       </w:pPr>
       <w:bookmarkStart w:id="40" w:name="_Toc17799431"/>
-      <w:bookmarkStart w:id="41" w:name="_GoBack"/>
-      <w:bookmarkEnd w:id="41"/>
       <w:r>
         <w:lastRenderedPageBreak/>
         <w:t xml:space="preserve">2.5 Analyse gebräuchlicher </w:t>
@@ -7330,26 +7328,26 @@
       <w:pPr>
         <w:pStyle w:val="berschriftUnterkapitelE3"/>
       </w:pPr>
-      <w:bookmarkStart w:id="42" w:name="_Toc17799432"/>
+      <w:bookmarkStart w:id="41" w:name="_Toc17799432"/>
       <w:r>
         <w:t xml:space="preserve">2.5.1 </w:t>
       </w:r>
       <w:r>
         <w:t>ISO/OSI</w:t>
       </w:r>
-      <w:commentRangeStart w:id="43"/>
+      <w:commentRangeStart w:id="42"/>
       <w:r>
         <w:t>-Modell</w:t>
       </w:r>
-      <w:commentRangeEnd w:id="43"/>
+      <w:commentRangeEnd w:id="42"/>
       <w:r>
         <w:rPr>
           <w:rStyle w:val="Kommentarzeichen"/>
           <w:rFonts w:asciiTheme="minorHAnsi" w:eastAsiaTheme="minorEastAsia" w:hAnsiTheme="minorHAnsi" w:cstheme="minorBidi"/>
         </w:rPr>
-        <w:commentReference w:id="43"/>
-      </w:r>
-      <w:bookmarkEnd w:id="42"/>
+        <w:commentReference w:id="42"/>
+      </w:r>
+      <w:bookmarkEnd w:id="41"/>
     </w:p>
     <w:p>
       <w:pPr>
@@ -7516,8 +7514,8 @@
       <w:pPr>
         <w:pStyle w:val="AbbTabellenBeschriftung"/>
       </w:pPr>
-      <w:bookmarkStart w:id="44" w:name="_Ref17760665"/>
-      <w:bookmarkStart w:id="45" w:name="_Toc17760865"/>
+      <w:bookmarkStart w:id="43" w:name="_Ref17760665"/>
+      <w:bookmarkStart w:id="44" w:name="_Toc17760865"/>
       <w:r>
         <w:t xml:space="preserve">Abb. </w:t>
       </w:r>
@@ -7536,15 +7534,15 @@
       <w:r>
         <w:fldChar w:fldCharType="end"/>
       </w:r>
+      <w:bookmarkEnd w:id="43"/>
+      <w:r>
+        <w:t>: Das ISO/OSI M</w:t>
+      </w:r>
+      <w:r>
+        <w:t>odell</w:t>
+      </w:r>
       <w:bookmarkEnd w:id="44"/>
       <w:r>
-        <w:t>: Das ISO/OSI M</w:t>
-      </w:r>
-      <w:r>
-        <w:t>odell</w:t>
-      </w:r>
-      <w:bookmarkEnd w:id="45"/>
-      <w:r>
         <w:t xml:space="preserve"> </w:t>
       </w:r>
     </w:p>
@@ -7636,7 +7634,7 @@
         </w:rPr>
         <w:t xml:space="preserve">werden </w:t>
       </w:r>
-      <w:commentRangeStart w:id="46"/>
+      <w:commentRangeStart w:id="45"/>
       <w:r>
         <w:rPr>
           <w:lang w:val="de-DE"/>
@@ -7728,7 +7726,7 @@
         </w:rPr>
         <w:t xml:space="preserve"> </w:t>
       </w:r>
-      <w:commentRangeEnd w:id="46"/>
+      <w:commentRangeEnd w:id="45"/>
       <w:r>
         <w:rPr>
           <w:rStyle w:val="Kommentarzeichen"/>
@@ -7738,7 +7736,7 @@
           <w:spacing w:val="0"/>
           <w:lang w:val="de-DE"/>
         </w:rPr>
-        <w:commentReference w:id="46"/>
+        <w:commentReference w:id="45"/>
       </w:r>
       <w:r>
         <w:rPr>
@@ -7746,14 +7744,14 @@
         </w:rPr>
         <w:t xml:space="preserve">Für diese Arbeit relevant ist die vierte Schicht, die sogenannte Transportschicht. Diese </w:t>
       </w:r>
-      <w:commentRangeStart w:id="47"/>
+      <w:commentRangeStart w:id="46"/>
       <w:r>
         <w:rPr>
           <w:lang w:val="de-DE"/>
         </w:rPr>
         <w:t>„… kümmert sich um die Ende-zu-Ende-Kommunikation zwischen zwei Prozessen auf einem oder unterschiedlichen Rechnern.“ (ZITAT)</w:t>
       </w:r>
-      <w:commentRangeEnd w:id="47"/>
+      <w:commentRangeEnd w:id="46"/>
       <w:r>
         <w:rPr>
           <w:rStyle w:val="Kommentarzeichen"/>
@@ -7763,7 +7761,7 @@
           <w:spacing w:val="0"/>
           <w:lang w:val="de-DE"/>
         </w:rPr>
-        <w:commentReference w:id="47"/>
+        <w:commentReference w:id="46"/>
       </w:r>
       <w:r>
         <w:rPr>
@@ -7831,7 +7829,7 @@
         </w:rPr>
         <w:t xml:space="preserve"> wird </w:t>
       </w:r>
-      <w:commentRangeStart w:id="48"/>
+      <w:commentRangeStart w:id="47"/>
       <w:r>
         <w:rPr>
           <w:lang w:val="de-DE"/>
@@ -7886,7 +7884,7 @@
         </w:rPr>
         <w:t>(ZITAT</w:t>
       </w:r>
-      <w:commentRangeEnd w:id="48"/>
+      <w:commentRangeEnd w:id="47"/>
       <w:r>
         <w:rPr>
           <w:rStyle w:val="Kommentarzeichen"/>
@@ -7896,7 +7894,7 @@
           <w:spacing w:val="0"/>
           <w:lang w:val="de-DE"/>
         </w:rPr>
-        <w:commentReference w:id="48"/>
+        <w:commentReference w:id="47"/>
       </w:r>
       <w:r>
         <w:rPr>
@@ -8085,7 +8083,7 @@
       <w:pPr>
         <w:pStyle w:val="berschriftUnterkapitelE3"/>
       </w:pPr>
-      <w:bookmarkStart w:id="49" w:name="_Toc17799433"/>
+      <w:bookmarkStart w:id="48" w:name="_Toc17799433"/>
       <w:r>
         <w:t xml:space="preserve">2.5.2 </w:t>
       </w:r>
@@ -8095,7 +8093,7 @@
       <w:r>
         <w:t>Internet Protocol</w:t>
       </w:r>
-      <w:bookmarkEnd w:id="49"/>
+      <w:bookmarkEnd w:id="48"/>
     </w:p>
     <w:p>
       <w:pPr>
@@ -8160,7 +8158,7 @@
         </w:rPr>
         <w:t xml:space="preserve"> heute </w:t>
       </w:r>
-      <w:commentRangeStart w:id="50"/>
+      <w:commentRangeStart w:id="49"/>
       <w:r>
         <w:rPr>
           <w:lang w:val="de-DE"/>
@@ -8203,7 +8201,7 @@
         </w:rPr>
         <w:t xml:space="preserve">. </w:t>
       </w:r>
-      <w:commentRangeEnd w:id="50"/>
+      <w:commentRangeEnd w:id="49"/>
       <w:r>
         <w:rPr>
           <w:rStyle w:val="Kommentarzeichen"/>
@@ -8213,7 +8211,7 @@
           <w:spacing w:val="0"/>
           <w:lang w:val="de-DE"/>
         </w:rPr>
-        <w:commentReference w:id="50"/>
+        <w:commentReference w:id="49"/>
       </w:r>
       <w:r>
         <w:rPr>
@@ -8377,8 +8375,8 @@
                                 <w:rFonts w:cs="Times New Roman"/>
                               </w:rPr>
                             </w:pPr>
-                            <w:bookmarkStart w:id="51" w:name="_Ref17760689"/>
-                            <w:bookmarkStart w:id="52" w:name="_Toc17760866"/>
+                            <w:bookmarkStart w:id="50" w:name="_Ref17760689"/>
+                            <w:bookmarkStart w:id="51" w:name="_Toc17760866"/>
                             <w:r>
                               <w:t xml:space="preserve">Abb. </w:t>
                             </w:r>
@@ -8397,11 +8395,11 @@
                             <w:r>
                               <w:fldChar w:fldCharType="end"/>
                             </w:r>
-                            <w:bookmarkEnd w:id="51"/>
+                            <w:bookmarkEnd w:id="50"/>
                             <w:r>
                               <w:t>: Dreiwege Handshake Verhandlung zwischen zwei Computern</w:t>
                             </w:r>
-                            <w:bookmarkEnd w:id="52"/>
+                            <w:bookmarkEnd w:id="51"/>
                           </w:p>
                         </w:txbxContent>
                       </wps:txbx>
@@ -8429,8 +8427,8 @@
                           <w:rFonts w:cs="Times New Roman"/>
                         </w:rPr>
                       </w:pPr>
-                      <w:bookmarkStart w:id="53" w:name="_Ref17760689"/>
-                      <w:bookmarkStart w:id="54" w:name="_Toc17760866"/>
+                      <w:bookmarkStart w:id="52" w:name="_Ref17760689"/>
+                      <w:bookmarkStart w:id="53" w:name="_Toc17760866"/>
                       <w:r>
                         <w:t xml:space="preserve">Abb. </w:t>
                       </w:r>
@@ -8449,11 +8447,11 @@
                       <w:r>
                         <w:fldChar w:fldCharType="end"/>
                       </w:r>
-                      <w:bookmarkEnd w:id="53"/>
+                      <w:bookmarkEnd w:id="52"/>
                       <w:r>
                         <w:t>: Dreiwege Handshake Verhandlung zwischen zwei Computern</w:t>
                       </w:r>
-                      <w:bookmarkEnd w:id="54"/>
+                      <w:bookmarkEnd w:id="53"/>
                     </w:p>
                   </w:txbxContent>
                 </v:textbox>
@@ -8606,7 +8604,7 @@
         </w:rPr>
         <w:t xml:space="preserve"> erlaubt TCP eine </w:t>
       </w:r>
-      <w:commentRangeStart w:id="55"/>
+      <w:commentRangeStart w:id="54"/>
       <w:r>
         <w:rPr>
           <w:lang w:val="de-DE"/>
@@ -8625,7 +8623,7 @@
         </w:rPr>
         <w:t xml:space="preserve"> (ZITAT)</w:t>
       </w:r>
-      <w:commentRangeEnd w:id="55"/>
+      <w:commentRangeEnd w:id="54"/>
       <w:r>
         <w:rPr>
           <w:rStyle w:val="Kommentarzeichen"/>
@@ -8635,7 +8633,7 @@
           <w:spacing w:val="0"/>
           <w:lang w:val="de-DE"/>
         </w:rPr>
-        <w:commentReference w:id="55"/>
+        <w:commentReference w:id="54"/>
       </w:r>
     </w:p>
     <w:p>
@@ -8855,7 +8853,7 @@
       <w:pPr>
         <w:pStyle w:val="berschriftUnterkapitelE3"/>
       </w:pPr>
-      <w:bookmarkStart w:id="56" w:name="_Toc17799434"/>
+      <w:bookmarkStart w:id="55" w:name="_Toc17799434"/>
       <w:r>
         <w:t xml:space="preserve">2.5.3 </w:t>
       </w:r>
@@ -8865,16 +8863,16 @@
       <w:r>
         <w:t>ol</w:t>
       </w:r>
-      <w:bookmarkEnd w:id="56"/>
-    </w:p>
-    <w:p>
-      <w:pPr>
-        <w:pStyle w:val="Flietext"/>
-        <w:rPr>
-          <w:lang w:val="de-DE"/>
-        </w:rPr>
-      </w:pPr>
-      <w:commentRangeStart w:id="57"/>
+      <w:bookmarkEnd w:id="55"/>
+    </w:p>
+    <w:p>
+      <w:pPr>
+        <w:pStyle w:val="Flietext"/>
+        <w:rPr>
+          <w:lang w:val="de-DE"/>
+        </w:rPr>
+      </w:pPr>
+      <w:commentRangeStart w:id="56"/>
       <w:r>
         <w:rPr>
           <w:lang w:val="de-DE"/>
@@ -8911,7 +8909,7 @@
         </w:rPr>
         <w:t>da der Empfang der Daten nicht garantiert wird</w:t>
       </w:r>
-      <w:commentRangeEnd w:id="57"/>
+      <w:commentRangeEnd w:id="56"/>
       <w:r>
         <w:rPr>
           <w:rStyle w:val="Kommentarzeichen"/>
@@ -8921,7 +8919,7 @@
           <w:spacing w:val="0"/>
           <w:lang w:val="de-DE"/>
         </w:rPr>
-        <w:commentReference w:id="57"/>
+        <w:commentReference w:id="56"/>
       </w:r>
       <w:r>
         <w:rPr>
@@ -9085,19 +9083,19 @@
       <w:pPr>
         <w:pStyle w:val="berschriftUnterkapitelE3"/>
       </w:pPr>
-      <w:bookmarkStart w:id="58" w:name="_Toc17799435"/>
+      <w:bookmarkStart w:id="57" w:name="_Toc17799435"/>
       <w:r>
         <w:t>2.5.4 Evaluation</w:t>
       </w:r>
       <w:r>
         <w:t xml:space="preserve"> UDP und </w:t>
       </w:r>
-      <w:commentRangeStart w:id="59"/>
+      <w:commentRangeStart w:id="58"/>
       <w:r>
         <w:t>TCP</w:t>
       </w:r>
-      <w:bookmarkEnd w:id="58"/>
-      <w:commentRangeEnd w:id="59"/>
+      <w:bookmarkEnd w:id="57"/>
+      <w:commentRangeEnd w:id="58"/>
     </w:p>
     <w:p>
       <w:pPr>
@@ -9155,7 +9153,7 @@
                                 <w:szCs w:val="26"/>
                               </w:rPr>
                             </w:pPr>
-                            <w:bookmarkStart w:id="60" w:name="_Toc17760867"/>
+                            <w:bookmarkStart w:id="59" w:name="_Toc17760867"/>
                             <w:r>
                               <w:t xml:space="preserve">Abb. </w:t>
                             </w:r>
@@ -9177,7 +9175,7 @@
                             <w:r>
                               <w:t>: Gegenüberstellung der Eigenschaften von UDP und TCP in Anlehnung an Vasundhara Ghose</w:t>
                             </w:r>
-                            <w:bookmarkEnd w:id="60"/>
+                            <w:bookmarkEnd w:id="59"/>
                           </w:p>
                         </w:txbxContent>
                       </wps:txbx>
@@ -9206,7 +9204,7 @@
                           <w:szCs w:val="26"/>
                         </w:rPr>
                       </w:pPr>
-                      <w:bookmarkStart w:id="61" w:name="_Toc17760867"/>
+                      <w:bookmarkStart w:id="60" w:name="_Toc17760867"/>
                       <w:r>
                         <w:t xml:space="preserve">Abb. </w:t>
                       </w:r>
@@ -9228,7 +9226,7 @@
                       <w:r>
                         <w:t>: Gegenüberstellung der Eigenschaften von UDP und TCP in Anlehnung an Vasundhara Ghose</w:t>
                       </w:r>
-                      <w:bookmarkEnd w:id="61"/>
+                      <w:bookmarkEnd w:id="60"/>
                     </w:p>
                   </w:txbxContent>
                 </v:textbox>
@@ -9243,7 +9241,7 @@
           <w:rStyle w:val="Kommentarzeichen"/>
           <w:rFonts w:cstheme="minorBidi"/>
         </w:rPr>
-        <w:commentReference w:id="59"/>
+        <w:commentReference w:id="58"/>
       </w:r>
       <w:r>
         <w:drawing>
@@ -9415,14 +9413,14 @@
       <w:pPr>
         <w:pStyle w:val="berschriftUnterkapitelE2"/>
       </w:pPr>
-      <w:bookmarkStart w:id="62" w:name="_Toc17799436"/>
+      <w:bookmarkStart w:id="61" w:name="_Toc17799436"/>
       <w:r>
         <w:t xml:space="preserve">2.6 </w:t>
       </w:r>
       <w:r>
         <w:t>Netzwerkstrukturen in digitalen Spielen</w:t>
       </w:r>
-      <w:bookmarkEnd w:id="62"/>
+      <w:bookmarkEnd w:id="61"/>
     </w:p>
     <w:p>
       <w:pPr>
@@ -9436,25 +9434,25 @@
       <w:pPr>
         <w:pStyle w:val="berschriftUnterkapitelE3"/>
       </w:pPr>
-      <w:bookmarkStart w:id="63" w:name="_Toc17799437"/>
+      <w:bookmarkStart w:id="62" w:name="_Toc17799437"/>
       <w:r>
         <w:t xml:space="preserve">2.6.1 </w:t>
       </w:r>
+      <w:commentRangeStart w:id="63"/>
       <w:commentRangeStart w:id="64"/>
-      <w:commentRangeStart w:id="65"/>
       <w:r>
         <w:t>Clientserver</w:t>
       </w:r>
-      <w:commentRangeEnd w:id="64"/>
+      <w:commentRangeEnd w:id="63"/>
       <w:r>
         <w:rPr>
           <w:rStyle w:val="Kommentarzeichen"/>
           <w:sz w:val="24"/>
           <w:szCs w:val="26"/>
         </w:rPr>
-        <w:commentReference w:id="64"/>
-      </w:r>
-      <w:bookmarkEnd w:id="63"/>
+        <w:commentReference w:id="63"/>
+      </w:r>
+      <w:bookmarkEnd w:id="62"/>
     </w:p>
     <w:p>
       <w:pPr>
@@ -9542,7 +9540,7 @@
         </w:rPr>
         <w:t xml:space="preserve">. Latenz und Verbindungsabbrüche sind hierbei üblicherweise vom </w:t>
       </w:r>
-      <w:commentRangeEnd w:id="65"/>
+      <w:commentRangeEnd w:id="64"/>
       <w:r>
         <w:rPr>
           <w:rStyle w:val="Kommentarzeichen"/>
@@ -9552,7 +9550,7 @@
           <w:spacing w:val="0"/>
           <w:lang w:val="de-DE"/>
         </w:rPr>
-        <w:commentReference w:id="65"/>
+        <w:commentReference w:id="64"/>
       </w:r>
       <w:r>
         <w:rPr>
@@ -9739,8 +9737,8 @@
                             <w:pPr>
                               <w:pStyle w:val="AbbTabellenBeschriftung"/>
                             </w:pPr>
-                            <w:bookmarkStart w:id="66" w:name="_Ref17760758"/>
-                            <w:bookmarkStart w:id="67" w:name="_Toc17760868"/>
+                            <w:bookmarkStart w:id="65" w:name="_Ref17760758"/>
+                            <w:bookmarkStart w:id="66" w:name="_Toc17760868"/>
                             <w:r>
                               <w:t xml:space="preserve">Abb. </w:t>
                             </w:r>
@@ -9759,11 +9757,11 @@
                             <w:r>
                               <w:fldChar w:fldCharType="end"/>
                             </w:r>
-                            <w:bookmarkEnd w:id="66"/>
+                            <w:bookmarkEnd w:id="65"/>
                             <w:r>
                               <w:t>: Darstellung einer Mesh-Verbindung mit 8 Clients</w:t>
                             </w:r>
-                            <w:bookmarkEnd w:id="67"/>
+                            <w:bookmarkEnd w:id="66"/>
                           </w:p>
                           <w:p>
                             <w:pPr>
@@ -9802,8 +9800,8 @@
                       <w:pPr>
                         <w:pStyle w:val="AbbTabellenBeschriftung"/>
                       </w:pPr>
-                      <w:bookmarkStart w:id="68" w:name="_Ref17760758"/>
-                      <w:bookmarkStart w:id="69" w:name="_Toc17760868"/>
+                      <w:bookmarkStart w:id="67" w:name="_Ref17760758"/>
+                      <w:bookmarkStart w:id="68" w:name="_Toc17760868"/>
                       <w:r>
                         <w:t xml:space="preserve">Abb. </w:t>
                       </w:r>
@@ -9822,11 +9820,11 @@
                       <w:r>
                         <w:fldChar w:fldCharType="end"/>
                       </w:r>
-                      <w:bookmarkEnd w:id="68"/>
+                      <w:bookmarkEnd w:id="67"/>
                       <w:r>
                         <w:t>: Darstellung einer Mesh-Verbindung mit 8 Clients</w:t>
                       </w:r>
-                      <w:bookmarkEnd w:id="69"/>
+                      <w:bookmarkEnd w:id="68"/>
                     </w:p>
                     <w:p>
                       <w:pPr>
@@ -9924,14 +9922,14 @@
       <w:pPr>
         <w:pStyle w:val="berschriftUnterkapitelE3"/>
       </w:pPr>
-      <w:bookmarkStart w:id="70" w:name="_Toc17799438"/>
+      <w:bookmarkStart w:id="69" w:name="_Toc17799438"/>
       <w:r>
         <w:t xml:space="preserve">2.6.2 </w:t>
       </w:r>
       <w:r>
         <w:t xml:space="preserve">Peer To Peer – </w:t>
       </w:r>
-      <w:commentRangeStart w:id="71"/>
+      <w:commentRangeStart w:id="70"/>
       <w:r>
         <w:t>Mesh</w:t>
       </w:r>
@@ -9941,15 +9939,15 @@
       <w:r>
         <w:t>erbindungen</w:t>
       </w:r>
-      <w:commentRangeEnd w:id="71"/>
+      <w:commentRangeEnd w:id="70"/>
       <w:r>
         <w:rPr>
           <w:rStyle w:val="Kommentarzeichen"/>
           <w:rFonts w:asciiTheme="minorHAnsi" w:eastAsiaTheme="minorEastAsia" w:hAnsiTheme="minorHAnsi" w:cstheme="minorBidi"/>
         </w:rPr>
-        <w:commentReference w:id="71"/>
-      </w:r>
-      <w:bookmarkEnd w:id="70"/>
+        <w:commentReference w:id="70"/>
+      </w:r>
+      <w:bookmarkEnd w:id="69"/>
     </w:p>
     <w:p>
       <w:pPr>
@@ -10312,8 +10310,8 @@
                             <w:pPr>
                               <w:pStyle w:val="AbbTabellenBeschriftung"/>
                             </w:pPr>
-                            <w:bookmarkStart w:id="72" w:name="_Ref17760704"/>
-                            <w:bookmarkStart w:id="73" w:name="_Toc17760869"/>
+                            <w:bookmarkStart w:id="71" w:name="_Ref17760704"/>
+                            <w:bookmarkStart w:id="72" w:name="_Toc17760869"/>
                             <w:r>
                               <w:t xml:space="preserve">Abb. </w:t>
                             </w:r>
@@ -10332,11 +10330,11 @@
                             <w:r>
                               <w:fldChar w:fldCharType="end"/>
                             </w:r>
-                            <w:bookmarkEnd w:id="72"/>
+                            <w:bookmarkEnd w:id="71"/>
                             <w:r>
                               <w:t>: Mesh Netzwerk bei dem eine Verbindung ausgefallen ist</w:t>
                             </w:r>
-                            <w:bookmarkEnd w:id="73"/>
+                            <w:bookmarkEnd w:id="72"/>
                           </w:p>
                           <w:p>
                             <w:pPr>
@@ -10375,8 +10373,8 @@
                       <w:pPr>
                         <w:pStyle w:val="AbbTabellenBeschriftung"/>
                       </w:pPr>
-                      <w:bookmarkStart w:id="74" w:name="_Ref17760704"/>
-                      <w:bookmarkStart w:id="75" w:name="_Toc17760869"/>
+                      <w:bookmarkStart w:id="73" w:name="_Ref17760704"/>
+                      <w:bookmarkStart w:id="74" w:name="_Toc17760869"/>
                       <w:r>
                         <w:t xml:space="preserve">Abb. </w:t>
                       </w:r>
@@ -10395,11 +10393,11 @@
                       <w:r>
                         <w:fldChar w:fldCharType="end"/>
                       </w:r>
-                      <w:bookmarkEnd w:id="74"/>
+                      <w:bookmarkEnd w:id="73"/>
                       <w:r>
                         <w:t>: Mesh Netzwerk bei dem eine Verbindung ausgefallen ist</w:t>
                       </w:r>
-                      <w:bookmarkEnd w:id="75"/>
+                      <w:bookmarkEnd w:id="74"/>
                     </w:p>
                     <w:p>
                       <w:pPr>
@@ -10567,7 +10565,7 @@
       <w:pPr>
         <w:pStyle w:val="berschriftUnterkapitelE3"/>
       </w:pPr>
-      <w:bookmarkStart w:id="76" w:name="_Toc17799439"/>
+      <w:bookmarkStart w:id="75" w:name="_Toc17799439"/>
       <w:r>
         <w:t xml:space="preserve">2.6.3 </w:t>
       </w:r>
@@ -10589,7 +10587,7 @@
       <w:r>
         <w:t>o Peer</w:t>
       </w:r>
-      <w:bookmarkEnd w:id="76"/>
+      <w:bookmarkEnd w:id="75"/>
     </w:p>
     <w:p>
       <w:pPr>
@@ -10929,14 +10927,14 @@
         </w:rPr>
         <w:t xml:space="preserve"> Ein namentliches Beispiel ist „For Honor“ von Ubisoft Montreal, dessen Verwendung dieser Verbindungsart </w:t>
       </w:r>
-      <w:commentRangeStart w:id="77"/>
+      <w:commentRangeStart w:id="76"/>
       <w:r>
         <w:rPr>
           <w:lang w:val="de-DE"/>
         </w:rPr>
         <w:t>immer wieder für Kontroversen gesorgt hat.</w:t>
       </w:r>
-      <w:commentRangeEnd w:id="77"/>
+      <w:commentRangeEnd w:id="76"/>
       <w:r>
         <w:rPr>
           <w:vertAlign w:val="superscript"/>
@@ -10954,7 +10952,7 @@
           <w:vertAlign w:val="superscript"/>
           <w:lang w:val="de-DE"/>
         </w:rPr>
-        <w:commentReference w:id="77"/>
+        <w:commentReference w:id="76"/>
       </w:r>
     </w:p>
     <w:p>
@@ -10993,189 +10991,189 @@
       <w:pPr>
         <w:pStyle w:val="berschriftHauptE1"/>
       </w:pPr>
-      <w:bookmarkStart w:id="78" w:name="_Toc17799440"/>
+      <w:bookmarkStart w:id="77" w:name="_Toc17799440"/>
       <w:r>
         <w:lastRenderedPageBreak/>
         <w:t>3 Methodik</w:t>
       </w:r>
+      <w:bookmarkEnd w:id="77"/>
+    </w:p>
+    <w:p>
+      <w:pPr>
+        <w:pStyle w:val="Flietext"/>
+        <w:rPr>
+          <w:lang w:val="de-DE"/>
+        </w:rPr>
+      </w:pPr>
+      <w:r>
+        <w:rPr>
+          <w:lang w:val="de-DE"/>
+        </w:rPr>
+        <w:t xml:space="preserve">Im letzten </w:t>
+      </w:r>
+      <w:r>
+        <w:rPr>
+          <w:lang w:val="de-DE"/>
+        </w:rPr>
+        <w:t>Kapitel</w:t>
+      </w:r>
+      <w:r>
+        <w:rPr>
+          <w:lang w:val="de-DE"/>
+        </w:rPr>
+        <w:t xml:space="preserve"> wurden </w:t>
+      </w:r>
+      <w:r>
+        <w:rPr>
+          <w:lang w:val="de-DE"/>
+        </w:rPr>
+        <w:t>Anforderungen und Voraussetzungen an Webtechnologien gestellt,</w:t>
+      </w:r>
+      <w:r>
+        <w:rPr>
+          <w:lang w:val="de-DE"/>
+        </w:rPr>
+        <w:t xml:space="preserve"> die</w:t>
+      </w:r>
+      <w:r>
+        <w:rPr>
+          <w:lang w:val="de-DE"/>
+        </w:rPr>
+        <w:t xml:space="preserve"> sie für die</w:t>
+      </w:r>
+      <w:r>
+        <w:rPr>
+          <w:lang w:val="de-DE"/>
+        </w:rPr>
+        <w:t xml:space="preserve"> Entwicklung von Netzwerk</w:t>
+      </w:r>
+      <w:r>
+        <w:rPr>
+          <w:lang w:val="de-DE"/>
+        </w:rPr>
+        <w:t xml:space="preserve"> K</w:t>
+      </w:r>
+      <w:r>
+        <w:rPr>
+          <w:lang w:val="de-DE"/>
+        </w:rPr>
+        <w:t xml:space="preserve">omponenten </w:t>
+      </w:r>
+      <w:r>
+        <w:rPr>
+          <w:lang w:val="de-DE"/>
+        </w:rPr>
+        <w:t>erfüllen müssen</w:t>
+      </w:r>
+      <w:r>
+        <w:rPr>
+          <w:lang w:val="de-DE"/>
+        </w:rPr>
+        <w:t xml:space="preserve">. Im </w:t>
+      </w:r>
+      <w:r>
+        <w:rPr>
+          <w:lang w:val="de-DE"/>
+        </w:rPr>
+        <w:t>Folgenden</w:t>
+      </w:r>
+      <w:r>
+        <w:rPr>
+          <w:lang w:val="de-DE"/>
+        </w:rPr>
+        <w:t xml:space="preserve"> werden mögliche Kandidaten vorgestellt und auf ihre Eignung geprüft. </w:t>
+      </w:r>
+    </w:p>
+    <w:p>
+      <w:pPr>
+        <w:pStyle w:val="Flietext"/>
+        <w:rPr>
+          <w:color w:val="FF0000"/>
+          <w:lang w:val="de-DE"/>
+        </w:rPr>
+      </w:pPr>
+      <w:r>
+        <w:rPr>
+          <w:color w:val="FF0000"/>
+          <w:lang w:val="de-DE"/>
+        </w:rPr>
+        <w:t>Auswahl der kompatiblen Technologien</w:t>
+      </w:r>
+      <w:r>
+        <w:rPr>
+          <w:color w:val="FF0000"/>
+          <w:lang w:val="de-DE"/>
+        </w:rPr>
+        <w:t xml:space="preserve"> </w:t>
+      </w:r>
+      <w:r>
+        <w:rPr>
+          <w:color w:val="FF0000"/>
+          <w:lang w:val="de-DE"/>
+        </w:rPr>
+        <w:t xml:space="preserve">Darstellung als </w:t>
+      </w:r>
+      <w:r>
+        <w:rPr>
+          <w:color w:val="FF0000"/>
+          <w:lang w:val="de-DE"/>
+        </w:rPr>
+        <w:t>Grafik</w:t>
+      </w:r>
+      <w:r>
+        <w:rPr>
+          <w:color w:val="FF0000"/>
+          <w:lang w:val="de-DE"/>
+        </w:rPr>
+        <w:t xml:space="preserve"> zeitstrahl wo inkompatible </w:t>
+      </w:r>
+      <w:r>
+        <w:rPr>
+          <w:color w:val="FF0000"/>
+          <w:lang w:val="de-DE"/>
+        </w:rPr>
+        <w:t>Sachen</w:t>
+      </w:r>
+      <w:r>
+        <w:rPr>
+          <w:color w:val="FF0000"/>
+          <w:lang w:val="de-DE"/>
+        </w:rPr>
+        <w:t xml:space="preserve"> dann runterfallen sozusagen oder eher plus minus rot grün </w:t>
+      </w:r>
+      <w:r>
+        <w:rPr>
+          <w:color w:val="FF0000"/>
+          <w:lang w:val="de-DE"/>
+        </w:rPr>
+        <w:t>Tabelle</w:t>
+      </w:r>
+    </w:p>
+    <w:p>
+      <w:pPr>
+        <w:pStyle w:val="berschriftUnterkapitelE2"/>
+      </w:pPr>
+      <w:bookmarkStart w:id="78" w:name="_Toc17799441"/>
+      <w:r>
+        <w:t>3.</w:t>
+      </w:r>
+      <w:r>
+        <w:t>1 Webtechnologien für TCP-Kommunikation</w:t>
+      </w:r>
       <w:bookmarkEnd w:id="78"/>
     </w:p>
     <w:p>
       <w:pPr>
-        <w:pStyle w:val="Flietext"/>
-        <w:rPr>
-          <w:lang w:val="de-DE"/>
-        </w:rPr>
-      </w:pPr>
-      <w:r>
-        <w:rPr>
-          <w:lang w:val="de-DE"/>
-        </w:rPr>
-        <w:t xml:space="preserve">Im letzten </w:t>
-      </w:r>
-      <w:r>
-        <w:rPr>
-          <w:lang w:val="de-DE"/>
-        </w:rPr>
-        <w:t>Kapitel</w:t>
-      </w:r>
-      <w:r>
-        <w:rPr>
-          <w:lang w:val="de-DE"/>
-        </w:rPr>
-        <w:t xml:space="preserve"> wurden </w:t>
-      </w:r>
-      <w:r>
-        <w:rPr>
-          <w:lang w:val="de-DE"/>
-        </w:rPr>
-        <w:t>Anforderungen und Voraussetzungen an Webtechnologien gestellt,</w:t>
-      </w:r>
-      <w:r>
-        <w:rPr>
-          <w:lang w:val="de-DE"/>
-        </w:rPr>
-        <w:t xml:space="preserve"> die</w:t>
-      </w:r>
-      <w:r>
-        <w:rPr>
-          <w:lang w:val="de-DE"/>
-        </w:rPr>
-        <w:t xml:space="preserve"> sie für die</w:t>
-      </w:r>
-      <w:r>
-        <w:rPr>
-          <w:lang w:val="de-DE"/>
-        </w:rPr>
-        <w:t xml:space="preserve"> Entwicklung von Netzwerk</w:t>
-      </w:r>
-      <w:r>
-        <w:rPr>
-          <w:lang w:val="de-DE"/>
-        </w:rPr>
-        <w:t xml:space="preserve"> K</w:t>
-      </w:r>
-      <w:r>
-        <w:rPr>
-          <w:lang w:val="de-DE"/>
-        </w:rPr>
-        <w:t xml:space="preserve">omponenten </w:t>
-      </w:r>
-      <w:r>
-        <w:rPr>
-          <w:lang w:val="de-DE"/>
-        </w:rPr>
-        <w:t>erfüllen müssen</w:t>
-      </w:r>
-      <w:r>
-        <w:rPr>
-          <w:lang w:val="de-DE"/>
-        </w:rPr>
-        <w:t xml:space="preserve">. Im </w:t>
-      </w:r>
-      <w:r>
-        <w:rPr>
-          <w:lang w:val="de-DE"/>
-        </w:rPr>
-        <w:t>Folgenden</w:t>
-      </w:r>
-      <w:r>
-        <w:rPr>
-          <w:lang w:val="de-DE"/>
-        </w:rPr>
-        <w:t xml:space="preserve"> werden mögliche Kandidaten vorgestellt und auf ihre Eignung geprüft. </w:t>
-      </w:r>
-    </w:p>
-    <w:p>
-      <w:pPr>
-        <w:pStyle w:val="Flietext"/>
-        <w:rPr>
-          <w:color w:val="FF0000"/>
-          <w:lang w:val="de-DE"/>
-        </w:rPr>
-      </w:pPr>
-      <w:r>
-        <w:rPr>
-          <w:color w:val="FF0000"/>
-          <w:lang w:val="de-DE"/>
-        </w:rPr>
-        <w:t>Auswahl der kompatiblen Technologien</w:t>
-      </w:r>
-      <w:r>
-        <w:rPr>
-          <w:color w:val="FF0000"/>
-          <w:lang w:val="de-DE"/>
-        </w:rPr>
-        <w:t xml:space="preserve"> </w:t>
-      </w:r>
-      <w:r>
-        <w:rPr>
-          <w:color w:val="FF0000"/>
-          <w:lang w:val="de-DE"/>
-        </w:rPr>
-        <w:t xml:space="preserve">Darstellung als </w:t>
-      </w:r>
-      <w:r>
-        <w:rPr>
-          <w:color w:val="FF0000"/>
-          <w:lang w:val="de-DE"/>
-        </w:rPr>
-        <w:t>Grafik</w:t>
-      </w:r>
-      <w:r>
-        <w:rPr>
-          <w:color w:val="FF0000"/>
-          <w:lang w:val="de-DE"/>
-        </w:rPr>
-        <w:t xml:space="preserve"> zeitstrahl wo inkompatible </w:t>
-      </w:r>
-      <w:r>
-        <w:rPr>
-          <w:color w:val="FF0000"/>
-          <w:lang w:val="de-DE"/>
-        </w:rPr>
-        <w:t>Sachen</w:t>
-      </w:r>
-      <w:r>
-        <w:rPr>
-          <w:color w:val="FF0000"/>
-          <w:lang w:val="de-DE"/>
-        </w:rPr>
-        <w:t xml:space="preserve"> dann runterfallen sozusagen oder eher plus minus rot grün </w:t>
-      </w:r>
-      <w:r>
-        <w:rPr>
-          <w:color w:val="FF0000"/>
-          <w:lang w:val="de-DE"/>
-        </w:rPr>
-        <w:t>Tabelle</w:t>
-      </w:r>
-    </w:p>
-    <w:p>
-      <w:pPr>
-        <w:pStyle w:val="berschriftUnterkapitelE2"/>
-      </w:pPr>
-      <w:bookmarkStart w:id="79" w:name="_Toc17799441"/>
-      <w:r>
-        <w:t>3.</w:t>
-      </w:r>
-      <w:r>
-        <w:t>1 Webtechnologien für TCP-Kommunikation</w:t>
+        <w:pStyle w:val="berschriftUnterkapitelE3"/>
+      </w:pPr>
+      <w:bookmarkStart w:id="79" w:name="_Toc17799442"/>
+      <w:r>
+        <w:t xml:space="preserve">3.1.1 </w:t>
+      </w:r>
+      <w:r>
+        <w:t>HTTPS/2</w:t>
       </w:r>
       <w:bookmarkEnd w:id="79"/>
-    </w:p>
-    <w:p>
-      <w:pPr>
-        <w:pStyle w:val="berschriftUnterkapitelE3"/>
-      </w:pPr>
-      <w:bookmarkStart w:id="80" w:name="_Toc17799442"/>
-      <w:r>
-        <w:t xml:space="preserve">3.1.1 </w:t>
-      </w:r>
-      <w:r>
-        <w:t>HTTPS/2</w:t>
-      </w:r>
-      <w:bookmarkEnd w:id="80"/>
     </w:p>
     <w:p>
       <w:pPr>
@@ -11530,7 +11528,7 @@
                             <w:pPr>
                               <w:pStyle w:val="Beschriftung"/>
                             </w:pPr>
-                            <w:bookmarkStart w:id="81" w:name="_Toc17760870"/>
+                            <w:bookmarkStart w:id="80" w:name="_Toc17760870"/>
                             <w:r>
                               <w:t xml:space="preserve">Abb. </w:t>
                             </w:r>
@@ -11552,7 +11550,7 @@
                             <w:r>
                               <w:t>: Multiple Anfragen mit HTTP/1.1 und nur eine Anfrage mit HTTP/2</w:t>
                             </w:r>
-                            <w:bookmarkEnd w:id="81"/>
+                            <w:bookmarkEnd w:id="80"/>
                           </w:p>
                           <w:p>
                             <w:pPr>
@@ -11595,7 +11593,7 @@
                       <w:pPr>
                         <w:pStyle w:val="Beschriftung"/>
                       </w:pPr>
-                      <w:bookmarkStart w:id="82" w:name="_Toc17760870"/>
+                      <w:bookmarkStart w:id="81" w:name="_Toc17760870"/>
                       <w:r>
                         <w:t xml:space="preserve">Abb. </w:t>
                       </w:r>
@@ -11617,7 +11615,7 @@
                       <w:r>
                         <w:t>: Multiple Anfragen mit HTTP/1.1 und nur eine Anfrage mit HTTP/2</w:t>
                       </w:r>
-                      <w:bookmarkEnd w:id="82"/>
+                      <w:bookmarkEnd w:id="81"/>
                     </w:p>
                     <w:p>
                       <w:pPr>
@@ -11852,14 +11850,14 @@
       <w:pPr>
         <w:pStyle w:val="berschriftUnterkapitelE3"/>
       </w:pPr>
-      <w:bookmarkStart w:id="83" w:name="_Toc17799443"/>
+      <w:bookmarkStart w:id="82" w:name="_Toc17799443"/>
       <w:r>
         <w:t xml:space="preserve">3.1.2 </w:t>
       </w:r>
       <w:r>
         <w:t>WebSocket</w:t>
       </w:r>
-      <w:bookmarkEnd w:id="83"/>
+      <w:bookmarkEnd w:id="82"/>
     </w:p>
     <w:p>
       <w:pPr>
@@ -11960,13 +11958,7 @@
         <w:rPr>
           <w:lang w:val="de-DE"/>
         </w:rPr>
-        <w:t>W</w:t>
-      </w:r>
-      <w:r>
-        <w:rPr>
-          <w:lang w:val="de-DE"/>
-        </w:rPr>
-        <w:t>ird die Request seitens des Empfängers bestätigt wird das verwendete Netzwerkprotokoll auf WebSocket aufgerüstet und die Kommunikation kann beginnen. Grundsätzlich kann so jedem Gerät ein Upgrade Request gesendet werden, da HTTP die Grundlage der Internet Kommunikation darstellt. Ist die Verbindung aufgestellt wird die TCP Verbindung, im Gegensatz zu HTTP/1.1, aufrecht- und offen gehalten. So bricht WebSocket aus dem HTTP üblichen Request-Response Zyklus aus und ermöglicht asynchronen und zeitunabhängigen Nachrichtenaustausch.</w:t>
+        <w:t>Wird die Request seitens des Empfängers bestätigt wird das verwendete Netzwerkprotokoll auf WebSocket aufgerüstet und die Kommunikation kann beginnen. Grundsätzlich kann so jedem Gerät ein Upgrade Request gesendet werden, da HTTP die Grundlage der Internet Kommunikation darstellt. Ist die Verbindung aufgestellt wird die TCP Verbindung, im Gegensatz zu HTTP/1.1, aufrecht- und offen gehalten. So bricht WebSocket aus dem HTTP üblichen Request-Response Zyklus aus und ermöglicht asynchronen und zeitunabhängigen Nachrichtenaustausch.</w:t>
       </w:r>
     </w:p>
     <w:p>
@@ -12084,7 +12076,7 @@
                                 <w:sz w:val="24"/>
                               </w:rPr>
                             </w:pPr>
-                            <w:bookmarkStart w:id="84" w:name="_Ref17800618"/>
+                            <w:bookmarkStart w:id="83" w:name="_Ref17800618"/>
                             <w:r>
                               <w:t xml:space="preserve">Abb. </w:t>
                             </w:r>
@@ -12103,7 +12095,7 @@
                             <w:r>
                               <w:fldChar w:fldCharType="end"/>
                             </w:r>
-                            <w:bookmarkEnd w:id="84"/>
+                            <w:bookmarkEnd w:id="83"/>
                             <w:r>
                               <w:t>: Eröffnung einer WebSocket Verbindung (js-tutorials.com)</w:t>
                             </w:r>
@@ -12138,7 +12130,7 @@
                           <w:sz w:val="24"/>
                         </w:rPr>
                       </w:pPr>
-                      <w:bookmarkStart w:id="85" w:name="_Ref17800618"/>
+                      <w:bookmarkStart w:id="84" w:name="_Ref17800618"/>
                       <w:r>
                         <w:t xml:space="preserve">Abb. </w:t>
                       </w:r>
@@ -12157,7 +12149,7 @@
                       <w:r>
                         <w:fldChar w:fldCharType="end"/>
                       </w:r>
-                      <w:bookmarkEnd w:id="85"/>
+                      <w:bookmarkEnd w:id="84"/>
                       <w:r>
                         <w:t>: Eröffnung einer WebSocket Verbindung (js-tutorials.com)</w:t>
                       </w:r>
@@ -12516,30 +12508,30 @@
       <w:pPr>
         <w:pStyle w:val="berschriftUnterkapitelE2"/>
       </w:pPr>
-      <w:bookmarkStart w:id="86" w:name="_Toc17799444"/>
+      <w:bookmarkStart w:id="85" w:name="_Toc17799444"/>
       <w:r>
         <w:t xml:space="preserve">3.2 </w:t>
       </w:r>
       <w:r>
         <w:t>UDP Kommunikation</w:t>
       </w:r>
+      <w:bookmarkEnd w:id="85"/>
+    </w:p>
+    <w:p>
+      <w:pPr>
+        <w:pStyle w:val="berschriftUnterkapitelE3"/>
+      </w:pPr>
+      <w:bookmarkStart w:id="86" w:name="_Toc17799445"/>
+      <w:r>
+        <w:t xml:space="preserve">3.2.1 </w:t>
+      </w:r>
+      <w:r>
+        <w:t>D</w:t>
+      </w:r>
+      <w:r>
+        <w:t>atagram-Sockets</w:t>
+      </w:r>
       <w:bookmarkEnd w:id="86"/>
-    </w:p>
-    <w:p>
-      <w:pPr>
-        <w:pStyle w:val="berschriftUnterkapitelE3"/>
-      </w:pPr>
-      <w:bookmarkStart w:id="87" w:name="_Toc17799445"/>
-      <w:r>
-        <w:t xml:space="preserve">3.2.1 </w:t>
-      </w:r>
-      <w:r>
-        <w:t>D</w:t>
-      </w:r>
-      <w:r>
-        <w:t>atagram-Sockets</w:t>
-      </w:r>
-      <w:bookmarkEnd w:id="87"/>
     </w:p>
     <w:p>
       <w:pPr>
@@ -12706,14 +12698,14 @@
       <w:pPr>
         <w:pStyle w:val="berschriftUnterkapitelE3"/>
       </w:pPr>
-      <w:bookmarkStart w:id="88" w:name="_Toc17799446"/>
+      <w:bookmarkStart w:id="87" w:name="_Toc17799446"/>
       <w:r>
         <w:t xml:space="preserve">3.2.2 </w:t>
       </w:r>
       <w:r>
         <w:t>WebRTC</w:t>
       </w:r>
-      <w:bookmarkEnd w:id="88"/>
+      <w:bookmarkEnd w:id="87"/>
     </w:p>
     <w:p>
       <w:pPr>
@@ -12972,14 +12964,14 @@
         </w:rPr>
         <w:t xml:space="preserve"> und Audiodaten zu übertragen. Zudem ist WebRTC auf einem höheren Level angesiedelt als Datagram-Sockets, wodurch einige der grundlegenden Aufgaben von der API selbst übernommen werden, ohne jedoch die Grundfunktionen zu </w:t>
       </w:r>
-      <w:commentRangeStart w:id="89"/>
+      <w:commentRangeStart w:id="88"/>
       <w:r>
         <w:rPr>
           <w:lang w:val="de-DE"/>
         </w:rPr>
         <w:t>verstecken</w:t>
       </w:r>
-      <w:commentRangeEnd w:id="89"/>
+      <w:commentRangeEnd w:id="88"/>
       <w:r>
         <w:rPr>
           <w:rStyle w:val="Kommentarzeichen"/>
@@ -12989,7 +12981,7 @@
           <w:spacing w:val="0"/>
           <w:lang w:val="de-DE"/>
         </w:rPr>
-        <w:commentReference w:id="89"/>
+        <w:commentReference w:id="88"/>
       </w:r>
       <w:r>
         <w:rPr>
@@ -13115,8 +13107,8 @@
                                 <w:sz w:val="24"/>
                               </w:rPr>
                             </w:pPr>
-                            <w:bookmarkStart w:id="90" w:name="_Ref17760227"/>
-                            <w:bookmarkStart w:id="91" w:name="_Toc17760871"/>
+                            <w:bookmarkStart w:id="89" w:name="_Ref17760227"/>
+                            <w:bookmarkStart w:id="90" w:name="_Toc17760871"/>
                             <w:r>
                               <w:t xml:space="preserve">Abb. </w:t>
                             </w:r>
@@ -13135,11 +13127,11 @@
                             <w:r>
                               <w:fldChar w:fldCharType="end"/>
                             </w:r>
-                            <w:bookmarkEnd w:id="90"/>
+                            <w:bookmarkEnd w:id="89"/>
                             <w:r>
                               <w:t>: Verhandlungsablauf einer WebRTC Verbindung (developer.mozilla.com)</w:t>
                             </w:r>
-                            <w:bookmarkEnd w:id="91"/>
+                            <w:bookmarkEnd w:id="90"/>
                           </w:p>
                         </w:txbxContent>
                       </wps:txbx>
@@ -13171,8 +13163,8 @@
                           <w:sz w:val="24"/>
                         </w:rPr>
                       </w:pPr>
-                      <w:bookmarkStart w:id="92" w:name="_Ref17760227"/>
-                      <w:bookmarkStart w:id="93" w:name="_Toc17760871"/>
+                      <w:bookmarkStart w:id="91" w:name="_Ref17760227"/>
+                      <w:bookmarkStart w:id="92" w:name="_Toc17760871"/>
                       <w:r>
                         <w:t xml:space="preserve">Abb. </w:t>
                       </w:r>
@@ -13191,11 +13183,11 @@
                       <w:r>
                         <w:fldChar w:fldCharType="end"/>
                       </w:r>
-                      <w:bookmarkEnd w:id="92"/>
+                      <w:bookmarkEnd w:id="91"/>
                       <w:r>
                         <w:t>: Verhandlungsablauf einer WebRTC Verbindung (developer.mozilla.com)</w:t>
                       </w:r>
-                      <w:bookmarkEnd w:id="93"/>
+                      <w:bookmarkEnd w:id="92"/>
                     </w:p>
                   </w:txbxContent>
                 </v:textbox>
@@ -13225,14 +13217,14 @@
         </w:rPr>
         <w:t xml:space="preserve">sich mit jedem anderen Kandidaten zu einem zuvor erwähnten Mesh-Netzwerk </w:t>
       </w:r>
-      <w:commentRangeStart w:id="94"/>
+      <w:commentRangeStart w:id="93"/>
       <w:r>
         <w:rPr>
           <w:lang w:val="de-DE"/>
         </w:rPr>
         <w:t>verbinden</w:t>
       </w:r>
-      <w:commentRangeEnd w:id="94"/>
+      <w:commentRangeEnd w:id="93"/>
       <w:r>
         <w:rPr>
           <w:rStyle w:val="Kommentarzeichen"/>
@@ -13242,7 +13234,7 @@
           <w:spacing w:val="0"/>
           <w:lang w:val="de-DE"/>
         </w:rPr>
-        <w:commentReference w:id="94"/>
+        <w:commentReference w:id="93"/>
       </w:r>
       <w:r>
         <w:rPr>
@@ -13408,11 +13400,11 @@
       <w:pPr>
         <w:pStyle w:val="berschriftUnterkapitelE2"/>
       </w:pPr>
-      <w:bookmarkStart w:id="95" w:name="_Toc17799447"/>
+      <w:bookmarkStart w:id="94" w:name="_Toc17799447"/>
       <w:r>
         <w:t>3.3 Evaluation und Auswahl Webtechnologien</w:t>
       </w:r>
-      <w:bookmarkEnd w:id="95"/>
+      <w:bookmarkEnd w:id="94"/>
     </w:p>
     <w:p>
       <w:pPr>
@@ -13518,14 +13510,14 @@
         <w:lastRenderedPageBreak/>
         <w:t xml:space="preserve">Die Entscheidung für die TCP-Kommunikation ist daher Ermessenssache und fällt aufgrund der ausführlichen Dokumentation und dem geringen, aber hilfreichen Level, an Automation auf </w:t>
       </w:r>
-      <w:commentRangeStart w:id="96"/>
+      <w:commentRangeStart w:id="95"/>
       <w:r>
         <w:rPr>
           <w:lang w:val="de-DE"/>
         </w:rPr>
         <w:t>WebSocket</w:t>
       </w:r>
-      <w:commentRangeEnd w:id="96"/>
+      <w:commentRangeEnd w:id="95"/>
       <w:r>
         <w:rPr>
           <w:rStyle w:val="Kommentarzeichen"/>
@@ -13535,7 +13527,7 @@
           <w:spacing w:val="0"/>
           <w:lang w:val="de-DE"/>
         </w:rPr>
-        <w:commentReference w:id="96"/>
+        <w:commentReference w:id="95"/>
       </w:r>
       <w:r>
         <w:rPr>
@@ -13764,7 +13756,7 @@
                 <w:lang w:val="de-DE"/>
               </w:rPr>
             </w:pPr>
-            <w:commentRangeStart w:id="97"/>
+            <w:commentRangeStart w:id="96"/>
             <w:r>
               <w:rPr>
                 <w:b/>
@@ -13772,7 +13764,7 @@
               </w:rPr>
               <w:t>TransportMethode</w:t>
             </w:r>
-            <w:commentRangeEnd w:id="97"/>
+            <w:commentRangeEnd w:id="96"/>
             <w:r>
               <w:rPr>
                 <w:rStyle w:val="Kommentarzeichen"/>
@@ -13784,7 +13776,7 @@
                 <w:spacing w:val="0"/>
                 <w:lang w:val="de-DE"/>
               </w:rPr>
-              <w:commentReference w:id="97"/>
+              <w:commentReference w:id="96"/>
             </w:r>
           </w:p>
         </w:tc>
@@ -13945,14 +13937,14 @@
       <w:pPr>
         <w:pStyle w:val="berschriftHauptE1"/>
       </w:pPr>
-      <w:bookmarkStart w:id="98" w:name="_Toc17799448"/>
+      <w:bookmarkStart w:id="97" w:name="_Toc17799448"/>
       <w:r>
         <w:t>4</w:t>
       </w:r>
       <w:r>
         <w:t xml:space="preserve"> </w:t>
       </w:r>
-      <w:bookmarkEnd w:id="98"/>
+      <w:bookmarkEnd w:id="97"/>
       <w:r>
         <w:t>Ergebnisse</w:t>
       </w:r>
@@ -14027,7 +14019,7 @@
       <w:pPr>
         <w:pStyle w:val="berschriftUnterkapitelE2"/>
       </w:pPr>
-      <w:bookmarkStart w:id="99" w:name="_Toc17799449"/>
+      <w:bookmarkStart w:id="98" w:name="_Toc17799449"/>
       <w:r>
         <w:lastRenderedPageBreak/>
         <w:t>4.1</w:t>
@@ -14044,7 +14036,7 @@
       <w:r>
         <w:t>Manager</w:t>
       </w:r>
-      <w:bookmarkEnd w:id="99"/>
+      <w:bookmarkEnd w:id="98"/>
       <w:r>
         <w:t xml:space="preserve"> Interfaces</w:t>
       </w:r>
@@ -14165,7 +14157,7 @@
                                 <w:sz w:val="24"/>
                               </w:rPr>
                             </w:pPr>
-                            <w:bookmarkStart w:id="100" w:name="_Ref17798312"/>
+                            <w:bookmarkStart w:id="99" w:name="_Ref17798312"/>
                             <w:r>
                               <w:t xml:space="preserve">Abb. </w:t>
                             </w:r>
@@ -14184,7 +14176,7 @@
                             <w:r>
                               <w:fldChar w:fldCharType="end"/>
                             </w:r>
-                            <w:bookmarkEnd w:id="100"/>
+                            <w:bookmarkEnd w:id="99"/>
                             <w:r>
                               <w:t>: UML der ClientManagerTemplates in Fudge (Eigene Darstellung)</w:t>
                             </w:r>
@@ -14219,7 +14211,7 @@
                           <w:sz w:val="24"/>
                         </w:rPr>
                       </w:pPr>
-                      <w:bookmarkStart w:id="101" w:name="_Ref17798312"/>
+                      <w:bookmarkStart w:id="100" w:name="_Ref17798312"/>
                       <w:r>
                         <w:t xml:space="preserve">Abb. </w:t>
                       </w:r>
@@ -14238,7 +14230,7 @@
                       <w:r>
                         <w:fldChar w:fldCharType="end"/>
                       </w:r>
-                      <w:bookmarkEnd w:id="101"/>
+                      <w:bookmarkEnd w:id="100"/>
                       <w:r>
                         <w:t>: UML der ClientManagerTemplates in Fudge (Eigene Darstellung)</w:t>
                       </w:r>
@@ -14996,14 +14988,14 @@
         </w:rPr>
         <w:t xml:space="preserve">) erfolgt via HTTP-Handshake in Folge dessen eine TCP-Verbindung etabliert und aufrechterhalten wird, über die anschließend WebSocket Nachrichten verschickt werden </w:t>
       </w:r>
-      <w:commentRangeStart w:id="102"/>
+      <w:commentRangeStart w:id="101"/>
       <w:r>
         <w:rPr>
           <w:lang w:val="de-DE"/>
         </w:rPr>
         <w:t>können</w:t>
       </w:r>
-      <w:commentRangeEnd w:id="102"/>
+      <w:commentRangeEnd w:id="101"/>
       <w:r>
         <w:rPr>
           <w:rStyle w:val="Kommentarzeichen"/>
@@ -15013,7 +15005,7 @@
           <w:spacing w:val="0"/>
           <w:lang w:val="de-DE"/>
         </w:rPr>
-        <w:commentReference w:id="102"/>
+        <w:commentReference w:id="101"/>
       </w:r>
       <w:r>
         <w:rPr>
@@ -15420,7 +15412,7 @@
                                 <w:sz w:val="24"/>
                               </w:rPr>
                             </w:pPr>
-                            <w:bookmarkStart w:id="103" w:name="_Ref17800676"/>
+                            <w:bookmarkStart w:id="102" w:name="_Ref17800676"/>
                             <w:r>
                               <w:t xml:space="preserve">Abb. </w:t>
                             </w:r>
@@ -15439,7 +15431,7 @@
                             <w:r>
                               <w:fldChar w:fldCharType="end"/>
                             </w:r>
-                            <w:bookmarkEnd w:id="103"/>
+                            <w:bookmarkEnd w:id="102"/>
                             <w:r>
                               <w:t>: WebRTC Verhandlungs Implementation in Fudge (eigene Darstellung)</w:t>
                             </w:r>
@@ -15477,7 +15469,7 @@
                           <w:sz w:val="24"/>
                         </w:rPr>
                       </w:pPr>
-                      <w:bookmarkStart w:id="104" w:name="_Ref17800676"/>
+                      <w:bookmarkStart w:id="103" w:name="_Ref17800676"/>
                       <w:r>
                         <w:t xml:space="preserve">Abb. </w:t>
                       </w:r>
@@ -15496,7 +15488,7 @@
                       <w:r>
                         <w:fldChar w:fldCharType="end"/>
                       </w:r>
-                      <w:bookmarkEnd w:id="104"/>
+                      <w:bookmarkEnd w:id="103"/>
                       <w:r>
                         <w:t>: WebRTC Verhandlungs Implementation in Fudge (eigene Darstellung)</w:t>
                       </w:r>
@@ -15894,7 +15886,7 @@
           </wp:anchor>
         </w:drawing>
       </w:r>
-      <w:bookmarkStart w:id="105" w:name="_Toc17799450"/>
+      <w:bookmarkStart w:id="104" w:name="_Toc17799450"/>
     </w:p>
     <w:p>
       <w:pPr>
@@ -16309,7 +16301,7 @@
         </mc:AlternateContent>
       </w:r>
     </w:p>
-    <w:bookmarkEnd w:id="105"/>
+    <w:bookmarkEnd w:id="104"/>
     <w:p>
       <w:pPr>
         <w:pStyle w:val="berschriftUnterkapitelE2"/>
@@ -17336,55 +17328,127 @@
     </w:p>
     <w:p>
       <w:pPr>
+        <w:pStyle w:val="Flietext"/>
+      </w:pPr>
+    </w:p>
+    <w:p>
+      <w:pPr>
+        <w:pStyle w:val="Flietext"/>
+      </w:pPr>
+    </w:p>
+    <w:p>
+      <w:pPr>
+        <w:pStyle w:val="Flietext"/>
+      </w:pPr>
+    </w:p>
+    <w:p>
+      <w:pPr>
+        <w:pStyle w:val="Flietext"/>
+      </w:pPr>
+    </w:p>
+    <w:p>
+      <w:pPr>
+        <w:pStyle w:val="Flietext"/>
+      </w:pPr>
+    </w:p>
+    <w:p>
+      <w:pPr>
+        <w:pStyle w:val="Flietext"/>
+      </w:pPr>
+    </w:p>
+    <w:p>
+      <w:pPr>
+        <w:pStyle w:val="Flietext"/>
+      </w:pPr>
+    </w:p>
+    <w:p>
+      <w:pPr>
         <w:pStyle w:val="berschriftUnterkapitelE2"/>
-      </w:pPr>
-      <w:r>
+        <w:rPr>
+          <w:lang w:val="en-US"/>
+        </w:rPr>
+      </w:pPr>
+      <w:r>
+        <w:rPr>
+          <w:lang w:val="en-US"/>
+        </w:rPr>
         <w:lastRenderedPageBreak/>
         <w:t>4.</w:t>
       </w:r>
       <w:r>
-        <w:t>5</w:t>
-      </w:r>
-      <w:r>
+        <w:rPr>
+          <w:lang w:val="en-US"/>
+        </w:rPr>
+        <w:t>6</w:t>
+      </w:r>
+      <w:r>
+        <w:rPr>
+          <w:lang w:val="en-US"/>
+        </w:rPr>
         <w:t xml:space="preserve"> </w:t>
       </w:r>
       <w:r>
-        <w:t>Reine WebSocket Implementation</w:t>
-      </w:r>
+        <w:rPr>
+          <w:lang w:val="en-US"/>
+        </w:rPr>
+        <w:t>WebSocket Implementation</w:t>
+      </w:r>
+    </w:p>
+    <w:p>
+      <w:pPr>
+        <w:pStyle w:val="Flietext"/>
+        <w:rPr>
+          <w:lang w:val="de-DE"/>
+        </w:rPr>
+      </w:pPr>
+      <w:r>
+        <w:rPr>
+          <w:lang w:val="de-DE"/>
+        </w:rPr>
+        <w:t>In diesem Abschnitt</w:t>
+      </w:r>
+      <w:r>
+        <w:rPr>
+          <w:lang w:val="de-DE"/>
+        </w:rPr>
+        <w:t xml:space="preserve"> wird die Komponente für die reine WebSocket Kommunikation dargestellt und die Funktionsweise umrissen. Der Ablauf wird noch einmal genauer in den Aktivitätsdiagrammen im Anhang dargestellt.</w:t>
+      </w:r>
+    </w:p>
+    <w:p>
+      <w:pPr>
+        <w:pStyle w:val="Flietext"/>
+        <w:rPr>
+          <w:lang w:val="de-DE"/>
+        </w:rPr>
+      </w:pPr>
+      <w:r>
+        <w:rPr>
+          <w:lang w:val="de-DE"/>
+        </w:rPr>
+        <w:t>Ist die Erstellung einer reinen WebSocket Struktur gewünscht, so müssen beide Komponenten eingebunden und erweitert werden. Die grundlegenden Verbindungsaufgaben implementiert worden, es muss also hauptsächlich das MessageHandling erweitert werden, sowie die Clientverwaltung angepasst.</w:t>
+      </w:r>
+    </w:p>
+    <w:p>
+      <w:pPr>
+        <w:pStyle w:val="Flietext"/>
+        <w:rPr>
+          <w:lang w:val="de-DE"/>
+        </w:rPr>
+      </w:pPr>
     </w:p>
     <w:p>
       <w:pPr>
         <w:pStyle w:val="berschriftUnterkapitelE3"/>
       </w:pPr>
       <w:r>
-        <w:t xml:space="preserve">4.2.1 Client Manager </w:t>
-      </w:r>
-      <w:r>
-        <w:t>–</w:t>
-      </w:r>
-      <w:r>
-        <w:t xml:space="preserve"> WebSocke</w:t>
-      </w:r>
-      <w:r>
-        <w:t>t</w:t>
-      </w:r>
-    </w:p>
-    <w:p>
-      <w:pPr>
-        <w:pStyle w:val="Flietext"/>
-        <w:rPr>
-          <w:lang w:val="de-DE"/>
-        </w:rPr>
-      </w:pPr>
-      <w:r>
         <w:drawing>
-          <wp:anchor distT="0" distB="0" distL="114300" distR="114300" simplePos="0" relativeHeight="251709952" behindDoc="0" locked="0" layoutInCell="1" allowOverlap="1" wp14:anchorId="78AA60B9" wp14:editId="358F3A7A">
+          <wp:anchor distT="0" distB="0" distL="114300" distR="114300" simplePos="0" relativeHeight="251709952" behindDoc="0" locked="0" layoutInCell="1" allowOverlap="1" wp14:anchorId="78AA60B9" wp14:editId="15C07CE7">
             <wp:simplePos x="0" y="0"/>
             <wp:positionH relativeFrom="margin">
               <wp:align>right</wp:align>
             </wp:positionH>
             <wp:positionV relativeFrom="paragraph">
-              <wp:posOffset>309245</wp:posOffset>
+              <wp:posOffset>425874</wp:posOffset>
             </wp:positionV>
             <wp:extent cx="5203825" cy="5689600"/>
             <wp:effectExtent l="0" t="0" r="0" b="6350"/>
@@ -17439,6 +17503,772 @@
           </wp:anchor>
         </w:drawing>
       </w:r>
+      <w:r>
+        <w:t>4.</w:t>
+      </w:r>
+      <w:r>
+        <w:t>6</w:t>
+      </w:r>
+      <w:r>
+        <w:t>.1 Client Manager</w:t>
+      </w:r>
+    </w:p>
+    <w:p>
+      <w:pPr>
+        <w:pStyle w:val="Flietext"/>
+        <w:rPr>
+          <w:lang w:val="de-DE"/>
+        </w:rPr>
+      </w:pPr>
+    </w:p>
+    <w:p>
+      <w:pPr>
+        <w:pStyle w:val="Flietext"/>
+        <w:rPr>
+          <w:lang w:val="de-DE"/>
+        </w:rPr>
+      </w:pPr>
+      <w:r>
+        <w:rPr>
+          <w:lang w:val="de-DE"/>
+        </w:rPr>
+        <w:lastRenderedPageBreak/>
+        <w:t>Der Client Manager für d</w:t>
+      </w:r>
+      <w:r>
+        <w:rPr>
+          <w:lang w:val="de-DE"/>
+        </w:rPr>
+        <w:t>ie WebSocket Verbindung erstellt eine WebSocket Connection wenn er sich mit mit dem Signalingserver verbindet. Im gleichen Schritt fügt der Manager die Eventlistener für „open“, „close“ und „message“ an. Der Server sendet eine Id-Assignment Nachricht</w:t>
+      </w:r>
+      <w:r>
+        <w:rPr>
+          <w:lang w:val="de-DE"/>
+        </w:rPr>
+        <w:t xml:space="preserve"> (siehe TODO)</w:t>
+      </w:r>
+      <w:r>
+        <w:rPr>
+          <w:lang w:val="de-DE"/>
+        </w:rPr>
+        <w:t xml:space="preserve"> an den Client Manager, worauf der Client Manager sich diese Id zuweist und eine Bestätigung an den Server schickt. </w:t>
+      </w:r>
+    </w:p>
+    <w:p>
+      <w:pPr>
+        <w:pStyle w:val="Flietext"/>
+        <w:rPr>
+          <w:lang w:val="de-DE"/>
+        </w:rPr>
+      </w:pPr>
+      <w:r>
+        <w:rPr>
+          <w:lang w:val="de-DE"/>
+        </w:rPr>
+        <w:t>Es ist nun eine Frage des Users, ob dieser wünscht einen Namen mit der I</w:t>
+      </w:r>
+      <w:r>
+        <w:rPr>
+          <w:lang w:val="de-DE"/>
+        </w:rPr>
+        <w:t>d</w:t>
+      </w:r>
+      <w:r>
+        <w:rPr>
+          <w:lang w:val="de-DE"/>
+        </w:rPr>
+        <w:t xml:space="preserve"> zu verbinden. Falls ja, so kann der User einen Username für seine Verbindung eingeben. Diese wird auf Validität geprüft und anschließend wird ein</w:t>
+      </w:r>
+      <w:r>
+        <w:rPr>
+          <w:lang w:val="de-DE"/>
+        </w:rPr>
+        <w:t xml:space="preserve"> LoginRequest (siehe TODO)</w:t>
+      </w:r>
+      <w:r>
+        <w:rPr>
+          <w:lang w:val="de-DE"/>
+        </w:rPr>
+        <w:t xml:space="preserve"> generiert, zu JSON stringified und über die WebSocket Verbindung an den Server übertragen. Ist der Username gültig, so bekommt der Client eine LoginResponse</w:t>
+      </w:r>
+      <w:r>
+        <w:rPr>
+          <w:lang w:val="de-DE"/>
+        </w:rPr>
+        <w:t xml:space="preserve"> (siehe TODO)</w:t>
+      </w:r>
+      <w:r>
+        <w:rPr>
+          <w:lang w:val="de-DE"/>
+        </w:rPr>
+        <w:t xml:space="preserve"> als JSON zurück. Der Client Manager parsed diesen JSON String zurück in das Nachrichtenobjekt. War der Loginversuch erfolgreich, so ist der </w:t>
+      </w:r>
+      <w:r>
+        <w:rPr>
+          <w:lang w:val="de-DE"/>
+        </w:rPr>
+        <w:t xml:space="preserve">boolean </w:t>
+      </w:r>
+      <w:r>
+        <w:rPr>
+          <w:lang w:val="de-DE"/>
+        </w:rPr>
+        <w:t xml:space="preserve">loginSuccess </w:t>
+      </w:r>
+      <w:r>
+        <w:rPr>
+          <w:lang w:val="de-DE"/>
+        </w:rPr>
+        <w:t>in der Nachricht true und der Client Manager setzt seinen UserNamen.</w:t>
+      </w:r>
+    </w:p>
+    <w:p>
+      <w:pPr>
+        <w:pStyle w:val="Flietext"/>
+        <w:rPr>
+          <w:lang w:val="de-DE"/>
+        </w:rPr>
+      </w:pPr>
+      <w:r>
+        <w:rPr>
+          <w:lang w:val="de-DE"/>
+        </w:rPr>
+        <w:t>Sind diese Formalien beendet, so kann der Client Manager jederzeit eine Textnachricht an den Server senden. Dazu muss lediglich ein Text eingegeben und der Funktion „sendTextMessageToSignalingServer“ übergeben werden.</w:t>
+      </w:r>
+    </w:p>
+    <w:p>
+      <w:pPr>
+        <w:pStyle w:val="Flietext"/>
+        <w:rPr>
+          <w:lang w:val="de-DE"/>
+        </w:rPr>
+      </w:pPr>
+      <w:r>
+        <w:rPr>
+          <w:lang w:val="de-DE"/>
+        </w:rPr>
+        <w:t>Nachrichten des Servers werden mit der Funktion „displayServerMessage“ dargestellt, sofern ein Textfeld im HTML implementiert und in den UiElementHandler geladen wurde.</w:t>
+      </w:r>
+    </w:p>
+    <w:p>
+      <w:pPr>
+        <w:pStyle w:val="Flietext"/>
+        <w:rPr>
+          <w:lang w:val="de-DE"/>
+        </w:rPr>
+      </w:pPr>
+      <w:r>
+        <w:rPr>
+          <w:lang w:val="de-DE"/>
+        </w:rPr>
+        <w:t>In beiden Fällen wird ein eigener Nachrichtentyp zur Unterscheidung verwendet: ClientToServer und ServerToClient (siehe TODO).</w:t>
+      </w:r>
+    </w:p>
+    <w:p>
+      <w:pPr>
+        <w:pStyle w:val="berschriftUnterkapitelE3"/>
+      </w:pPr>
+      <w:r>
+        <w:lastRenderedPageBreak/>
+        <w:drawing>
+          <wp:anchor distT="0" distB="0" distL="114300" distR="114300" simplePos="0" relativeHeight="251714048" behindDoc="0" locked="0" layoutInCell="1" allowOverlap="1" wp14:anchorId="7EDC65AC" wp14:editId="566B2395">
+            <wp:simplePos x="0" y="0"/>
+            <wp:positionH relativeFrom="margin">
+              <wp:align>center</wp:align>
+            </wp:positionH>
+            <wp:positionV relativeFrom="paragraph">
+              <wp:posOffset>367806</wp:posOffset>
+            </wp:positionV>
+            <wp:extent cx="4481830" cy="5621655"/>
+            <wp:effectExtent l="0" t="0" r="0" b="0"/>
+            <wp:wrapTopAndBottom/>
+            <wp:docPr id="35" name="Grafik 35"/>
+            <wp:cNvGraphicFramePr>
+              <a:graphicFrameLocks xmlns:a="http://schemas.openxmlformats.org/drawingml/2006/main" noChangeAspect="1"/>
+            </wp:cNvGraphicFramePr>
+            <a:graphic xmlns:a="http://schemas.openxmlformats.org/drawingml/2006/main">
+              <a:graphicData uri="http://schemas.openxmlformats.org/drawingml/2006/picture">
+                <pic:pic xmlns:pic="http://schemas.openxmlformats.org/drawingml/2006/picture">
+                  <pic:nvPicPr>
+                    <pic:cNvPr id="0" name="Picture 13"/>
+                    <pic:cNvPicPr>
+                      <a:picLocks noChangeAspect="1" noChangeArrowheads="1"/>
+                    </pic:cNvPicPr>
+                  </pic:nvPicPr>
+                  <pic:blipFill>
+                    <a:blip r:embed="rId48">
+                      <a:extLst>
+                        <a:ext uri="{28A0092B-C50C-407E-A947-70E740481C1C}">
+                          <a14:useLocalDpi xmlns:a14="http://schemas.microsoft.com/office/drawing/2010/main" val="0"/>
+                        </a:ext>
+                      </a:extLst>
+                    </a:blip>
+                    <a:srcRect/>
+                    <a:stretch>
+                      <a:fillRect/>
+                    </a:stretch>
+                  </pic:blipFill>
+                  <pic:spPr bwMode="auto">
+                    <a:xfrm>
+                      <a:off x="0" y="0"/>
+                      <a:ext cx="4485705" cy="5626727"/>
+                    </a:xfrm>
+                    <a:prstGeom prst="rect">
+                      <a:avLst/>
+                    </a:prstGeom>
+                    <a:noFill/>
+                    <a:ln>
+                      <a:noFill/>
+                    </a:ln>
+                  </pic:spPr>
+                </pic:pic>
+              </a:graphicData>
+            </a:graphic>
+            <wp14:sizeRelV relativeFrom="margin">
+              <wp14:pctHeight>0</wp14:pctHeight>
+            </wp14:sizeRelV>
+          </wp:anchor>
+        </w:drawing>
+      </w:r>
+      <w:r>
+        <w:t>4.</w:t>
+      </w:r>
+      <w:r>
+        <w:t>6</w:t>
+      </w:r>
+      <w:r>
+        <w:t>.2 Fudge Server</w:t>
+      </w:r>
+    </w:p>
+    <w:p>
+      <w:pPr>
+        <w:pStyle w:val="Flietext"/>
+        <w:rPr>
+          <w:lang w:val="de-DE"/>
+        </w:rPr>
+      </w:pPr>
+    </w:p>
+    <w:p>
+      <w:pPr>
+        <w:pStyle w:val="Flietext"/>
+        <w:rPr>
+          <w:lang w:val="de-DE"/>
+        </w:rPr>
+      </w:pPr>
+    </w:p>
+    <w:p>
+      <w:pPr>
+        <w:pStyle w:val="Flietext"/>
+        <w:rPr>
+          <w:lang w:val="de-DE"/>
+        </w:rPr>
+      </w:pPr>
+      <w:r>
+        <w:rPr>
+          <w:lang w:val="de-DE"/>
+        </w:rPr>
+        <w:t>Der FudgeServer ist in d</w:t>
+      </w:r>
+      <w:r>
+        <w:rPr>
+          <w:lang w:val="de-DE"/>
+        </w:rPr>
+        <w:t>er Lage einen WebSocketServer zu starten, zu stoppen, sowie das Eventhandling zu implementieren. Außerdem ist der FudgeServer in der Lage eine einzigartige ID zu generieren und neu verbundenen Clients zuzuweisen.</w:t>
+      </w:r>
+    </w:p>
+    <w:p>
+      <w:pPr>
+        <w:pStyle w:val="Flietext"/>
+        <w:rPr>
+          <w:lang w:val="de-DE"/>
+        </w:rPr>
+      </w:pPr>
+      <w:r>
+        <w:rPr>
+          <w:lang w:val="de-DE"/>
+        </w:rPr>
+        <w:t>Der FudgeServerWebSocket prüft bei e</w:t>
+      </w:r>
+      <w:r>
+        <w:rPr>
+          <w:lang w:val="de-DE"/>
+        </w:rPr>
+        <w:t>inem LoginRequest, ob der Username bereits an einen anderen Client vergeben wurde und gibt das Ergebnis der Prüfung als boolean an den Client weiter.</w:t>
+      </w:r>
+    </w:p>
+    <w:p>
+      <w:pPr>
+        <w:pStyle w:val="Flietext"/>
+        <w:rPr>
+          <w:lang w:val="de-DE"/>
+        </w:rPr>
+      </w:pPr>
+      <w:r>
+        <w:rPr>
+          <w:lang w:val="de-DE"/>
+        </w:rPr>
+        <w:lastRenderedPageBreak/>
+        <w:t>Nachrichten die der Server empfängt werden in einem Textfeld angezeigt, sofern es im UiElementHandler existiert. Zudem werden empfangene Nachrichten als Teil der grundlegenden Implementierung an alle verbundenen Clients weitergeleitet. Dieses Verhalten kann in der „broadcastMessageToAllConnectedClients“ Funktion geändert und eingeschränkt werden.</w:t>
+      </w:r>
+    </w:p>
+    <w:p>
+      <w:pPr>
+        <w:pStyle w:val="Flietext"/>
+        <w:rPr>
+          <w:lang w:val="de-DE"/>
+        </w:rPr>
+      </w:pPr>
+    </w:p>
+    <w:p>
+      <w:pPr>
+        <w:pStyle w:val="berschriftUnterkapitelE3"/>
+        <w:rPr>
+          <w:lang w:val="en-US"/>
+        </w:rPr>
+      </w:pPr>
+      <w:r>
+        <w:drawing>
+          <wp:anchor distT="0" distB="0" distL="114300" distR="114300" simplePos="0" relativeHeight="251715072" behindDoc="0" locked="0" layoutInCell="1" allowOverlap="1" wp14:anchorId="750C0779" wp14:editId="1B2A0468">
+            <wp:simplePos x="0" y="0"/>
+            <wp:positionH relativeFrom="margin">
+              <wp:align>right</wp:align>
+            </wp:positionH>
+            <wp:positionV relativeFrom="paragraph">
+              <wp:posOffset>420934</wp:posOffset>
+            </wp:positionV>
+            <wp:extent cx="5215255" cy="5869940"/>
+            <wp:effectExtent l="0" t="0" r="4445" b="0"/>
+            <wp:wrapTopAndBottom/>
+            <wp:docPr id="36" name="Grafik 36"/>
+            <wp:cNvGraphicFramePr>
+              <a:graphicFrameLocks xmlns:a="http://schemas.openxmlformats.org/drawingml/2006/main" noChangeAspect="1"/>
+            </wp:cNvGraphicFramePr>
+            <a:graphic xmlns:a="http://schemas.openxmlformats.org/drawingml/2006/main">
+              <a:graphicData uri="http://schemas.openxmlformats.org/drawingml/2006/picture">
+                <pic:pic xmlns:pic="http://schemas.openxmlformats.org/drawingml/2006/picture">
+                  <pic:nvPicPr>
+                    <pic:cNvPr id="0" name="Picture 14"/>
+                    <pic:cNvPicPr>
+                      <a:picLocks noChangeAspect="1" noChangeArrowheads="1"/>
+                    </pic:cNvPicPr>
+                  </pic:nvPicPr>
+                  <pic:blipFill>
+                    <a:blip r:embed="rId49">
+                      <a:extLst>
+                        <a:ext uri="{28A0092B-C50C-407E-A947-70E740481C1C}">
+                          <a14:useLocalDpi xmlns:a14="http://schemas.microsoft.com/office/drawing/2010/main" val="0"/>
+                        </a:ext>
+                      </a:extLst>
+                    </a:blip>
+                    <a:srcRect/>
+                    <a:stretch>
+                      <a:fillRect/>
+                    </a:stretch>
+                  </pic:blipFill>
+                  <pic:spPr bwMode="auto">
+                    <a:xfrm>
+                      <a:off x="0" y="0"/>
+                      <a:ext cx="5215255" cy="5869940"/>
+                    </a:xfrm>
+                    <a:prstGeom prst="rect">
+                      <a:avLst/>
+                    </a:prstGeom>
+                    <a:noFill/>
+                    <a:ln>
+                      <a:noFill/>
+                    </a:ln>
+                  </pic:spPr>
+                </pic:pic>
+              </a:graphicData>
+            </a:graphic>
+            <wp14:sizeRelV relativeFrom="margin">
+              <wp14:pctHeight>0</wp14:pctHeight>
+            </wp14:sizeRelV>
+          </wp:anchor>
+        </w:drawing>
+      </w:r>
+      <w:r>
+        <w:rPr>
+          <w:lang w:val="en-US"/>
+        </w:rPr>
+        <w:t>4.</w:t>
+      </w:r>
+      <w:r>
+        <w:rPr>
+          <w:lang w:val="en-US"/>
+        </w:rPr>
+        <w:t>6</w:t>
+      </w:r>
+      <w:r>
+        <w:rPr>
+          <w:lang w:val="en-US"/>
+        </w:rPr>
+        <w:t>.3 Network</w:t>
+      </w:r>
+      <w:r>
+        <w:rPr>
+          <w:lang w:val="en-US"/>
+        </w:rPr>
+        <w:t xml:space="preserve"> </w:t>
+      </w:r>
+      <w:r>
+        <w:rPr>
+          <w:lang w:val="en-US"/>
+        </w:rPr>
+        <w:t>Messages</w:t>
+      </w:r>
+    </w:p>
+    <w:p>
+      <w:pPr>
+        <w:pStyle w:val="Flietext"/>
+      </w:pPr>
+    </w:p>
+    <w:p>
+      <w:pPr>
+        <w:pStyle w:val="Flietext"/>
+      </w:pPr>
+    </w:p>
+    <w:p>
+      <w:pPr>
+        <w:pStyle w:val="berschriftUnterkapitelE3"/>
+      </w:pPr>
+      <w:r>
+        <w:lastRenderedPageBreak/>
+        <w:t>4</w:t>
+      </w:r>
+      <w:r>
+        <w:rPr>
+          <w:lang w:val="en-US"/>
+        </w:rPr>
+        <w:t>.6.</w:t>
+      </w:r>
+      <w:r>
+        <w:t>4</w:t>
+      </w:r>
+      <w:r>
+        <w:rPr>
+          <w:lang w:val="en-US"/>
+        </w:rPr>
+        <w:t xml:space="preserve"> </w:t>
+      </w:r>
+      <w:r>
+        <w:t>Kommunikationsweg</w:t>
+      </w:r>
+    </w:p>
+    <w:p>
+      <w:pPr>
+        <w:pStyle w:val="Flietext"/>
+      </w:pPr>
+      <w:r>
+        <w:drawing>
+          <wp:anchor distT="0" distB="0" distL="114300" distR="114300" simplePos="0" relativeHeight="251718144" behindDoc="0" locked="0" layoutInCell="1" allowOverlap="1" wp14:anchorId="6F85297A" wp14:editId="6A4259AD">
+            <wp:simplePos x="0" y="0"/>
+            <wp:positionH relativeFrom="margin">
+              <wp:align>center</wp:align>
+            </wp:positionH>
+            <wp:positionV relativeFrom="paragraph">
+              <wp:posOffset>265571</wp:posOffset>
+            </wp:positionV>
+            <wp:extent cx="4955540" cy="5576570"/>
+            <wp:effectExtent l="0" t="0" r="0" b="5080"/>
+            <wp:wrapTopAndBottom/>
+            <wp:docPr id="42" name="Grafik 42"/>
+            <wp:cNvGraphicFramePr>
+              <a:graphicFrameLocks xmlns:a="http://schemas.openxmlformats.org/drawingml/2006/main" noChangeAspect="1"/>
+            </wp:cNvGraphicFramePr>
+            <a:graphic xmlns:a="http://schemas.openxmlformats.org/drawingml/2006/main">
+              <a:graphicData uri="http://schemas.openxmlformats.org/drawingml/2006/picture">
+                <pic:pic xmlns:pic="http://schemas.openxmlformats.org/drawingml/2006/picture">
+                  <pic:nvPicPr>
+                    <pic:cNvPr id="0" name="Picture 19"/>
+                    <pic:cNvPicPr>
+                      <a:picLocks noChangeAspect="1" noChangeArrowheads="1"/>
+                    </pic:cNvPicPr>
+                  </pic:nvPicPr>
+                  <pic:blipFill>
+                    <a:blip r:embed="rId50">
+                      <a:extLst>
+                        <a:ext uri="{28A0092B-C50C-407E-A947-70E740481C1C}">
+                          <a14:useLocalDpi xmlns:a14="http://schemas.microsoft.com/office/drawing/2010/main" val="0"/>
+                        </a:ext>
+                      </a:extLst>
+                    </a:blip>
+                    <a:srcRect/>
+                    <a:stretch>
+                      <a:fillRect/>
+                    </a:stretch>
+                  </pic:blipFill>
+                  <pic:spPr bwMode="auto">
+                    <a:xfrm>
+                      <a:off x="0" y="0"/>
+                      <a:ext cx="4955540" cy="5576570"/>
+                    </a:xfrm>
+                    <a:prstGeom prst="rect">
+                      <a:avLst/>
+                    </a:prstGeom>
+                    <a:noFill/>
+                    <a:ln>
+                      <a:noFill/>
+                    </a:ln>
+                  </pic:spPr>
+                </pic:pic>
+              </a:graphicData>
+            </a:graphic>
+          </wp:anchor>
+        </w:drawing>
+      </w:r>
+    </w:p>
+    <w:p>
+      <w:pPr>
+        <w:pStyle w:val="Flietext"/>
+      </w:pPr>
+    </w:p>
+    <w:p>
+      <w:pPr>
+        <w:pStyle w:val="Flietext"/>
+      </w:pPr>
+    </w:p>
+    <w:p>
+      <w:pPr>
+        <w:pStyle w:val="Flietext"/>
+        <w:rPr>
+          <w:lang w:val="de-DE"/>
+        </w:rPr>
+      </w:pPr>
+      <w:r>
+        <w:rPr>
+          <w:lang w:val="de-DE"/>
+        </w:rPr>
+        <w:t xml:space="preserve">Wie in Abbildung (TODO) </w:t>
+      </w:r>
+      <w:r>
+        <w:rPr>
+          <w:lang w:val="de-DE"/>
+        </w:rPr>
+        <w:t>zu sehen, findet der Verbindungsaufbau via HTTP-Request-Response System statt. Anschließend wird die Verbindung auf WebSocket aufgerüstet.</w:t>
+      </w:r>
+    </w:p>
+    <w:p>
+      <w:pPr>
+        <w:pStyle w:val="Flietext"/>
+        <w:rPr>
+          <w:lang w:val="de-DE"/>
+        </w:rPr>
+      </w:pPr>
+      <w:r>
+        <w:rPr>
+          <w:lang w:val="de-DE"/>
+        </w:rPr>
+        <w:t>Die Datenübertragung erfolgt dann von jedem Client über den WebSocket Kanal an den Server. Der Server, in dieser Implementation, schickt empfangene Nachrichten dann an jeden verbundenen Client weiter.</w:t>
+      </w:r>
+    </w:p>
+    <w:p>
+      <w:pPr>
+        <w:pStyle w:val="Flietext"/>
+        <w:rPr>
+          <w:lang w:val="de-DE"/>
+        </w:rPr>
+      </w:pPr>
+    </w:p>
+    <w:p>
+      <w:pPr>
+        <w:pStyle w:val="Flietext"/>
+        <w:rPr>
+          <w:lang w:val="de-DE"/>
+        </w:rPr>
+      </w:pPr>
+    </w:p>
+    <w:p>
+      <w:pPr>
+        <w:pStyle w:val="Flietext"/>
+        <w:rPr>
+          <w:lang w:val="de-DE"/>
+        </w:rPr>
+      </w:pPr>
+    </w:p>
+    <w:p>
+      <w:pPr>
+        <w:pStyle w:val="Flietext"/>
+        <w:rPr>
+          <w:lang w:val="de-DE"/>
+        </w:rPr>
+      </w:pPr>
+    </w:p>
+    <w:p>
+      <w:pPr>
+        <w:pStyle w:val="Flietext"/>
+        <w:rPr>
+          <w:lang w:val="de-DE"/>
+        </w:rPr>
+      </w:pPr>
+    </w:p>
+    <w:p>
+      <w:pPr>
+        <w:pStyle w:val="Flietext"/>
+        <w:rPr>
+          <w:lang w:val="de-DE"/>
+        </w:rPr>
+      </w:pPr>
+    </w:p>
+    <w:p>
+      <w:pPr>
+        <w:pStyle w:val="Flietext"/>
+        <w:rPr>
+          <w:lang w:val="de-DE"/>
+        </w:rPr>
+      </w:pPr>
+    </w:p>
+    <w:p>
+      <w:pPr>
+        <w:pStyle w:val="Flietext"/>
+        <w:rPr>
+          <w:lang w:val="de-DE"/>
+        </w:rPr>
+      </w:pPr>
+    </w:p>
+    <w:p>
+      <w:pPr>
+        <w:pStyle w:val="Flietext"/>
+        <w:rPr>
+          <w:lang w:val="de-DE"/>
+        </w:rPr>
+      </w:pPr>
+    </w:p>
+    <w:p>
+      <w:pPr>
+        <w:pStyle w:val="Flietext"/>
+        <w:rPr>
+          <w:lang w:val="de-DE"/>
+        </w:rPr>
+      </w:pPr>
+    </w:p>
+    <w:p>
+      <w:pPr>
+        <w:pStyle w:val="Flietext"/>
+        <w:rPr>
+          <w:lang w:val="de-DE"/>
+        </w:rPr>
+      </w:pPr>
+    </w:p>
+    <w:p>
+      <w:pPr>
+        <w:pStyle w:val="Flietext"/>
+        <w:rPr>
+          <w:lang w:val="de-DE"/>
+        </w:rPr>
+      </w:pPr>
+    </w:p>
+    <w:p>
+      <w:pPr>
+        <w:pStyle w:val="Flietext"/>
+        <w:rPr>
+          <w:lang w:val="de-DE"/>
+        </w:rPr>
+      </w:pPr>
+    </w:p>
+    <w:p>
+      <w:pPr>
+        <w:pStyle w:val="Flietext"/>
+        <w:rPr>
+          <w:lang w:val="de-DE"/>
+        </w:rPr>
+      </w:pPr>
+    </w:p>
+    <w:p>
+      <w:pPr>
+        <w:pStyle w:val="Flietext"/>
+        <w:rPr>
+          <w:lang w:val="de-DE"/>
+        </w:rPr>
+      </w:pPr>
+    </w:p>
+    <w:p>
+      <w:pPr>
+        <w:pStyle w:val="Flietext"/>
+        <w:rPr>
+          <w:lang w:val="de-DE"/>
+        </w:rPr>
+      </w:pPr>
+    </w:p>
+    <w:p>
+      <w:pPr>
+        <w:pStyle w:val="Flietext"/>
+        <w:rPr>
+          <w:lang w:val="de-DE"/>
+        </w:rPr>
+      </w:pPr>
+    </w:p>
+    <w:p>
+      <w:pPr>
+        <w:pStyle w:val="Flietext"/>
+        <w:rPr>
+          <w:lang w:val="de-DE"/>
+        </w:rPr>
+      </w:pPr>
+    </w:p>
+    <w:p>
+      <w:pPr>
+        <w:pStyle w:val="Flietext"/>
+        <w:rPr>
+          <w:lang w:val="de-DE"/>
+        </w:rPr>
+      </w:pPr>
+    </w:p>
+    <w:p>
+      <w:pPr>
+        <w:pStyle w:val="Flietext"/>
+        <w:rPr>
+          <w:lang w:val="de-DE"/>
+        </w:rPr>
+      </w:pPr>
+    </w:p>
+    <w:p>
+      <w:pPr>
+        <w:pStyle w:val="Flietext"/>
+        <w:rPr>
+          <w:lang w:val="de-DE"/>
+        </w:rPr>
+      </w:pPr>
+    </w:p>
+    <w:p>
+      <w:pPr>
+        <w:pStyle w:val="Flietext"/>
+        <w:rPr>
+          <w:lang w:val="de-DE"/>
+        </w:rPr>
+      </w:pPr>
+    </w:p>
+    <w:p>
+      <w:pPr>
+        <w:pStyle w:val="Flietext"/>
+        <w:rPr>
+          <w:lang w:val="de-DE"/>
+        </w:rPr>
+      </w:pPr>
+    </w:p>
+    <w:p>
+      <w:pPr>
+        <w:pStyle w:val="Flietext"/>
+        <w:rPr>
+          <w:lang w:val="de-DE"/>
+        </w:rPr>
+      </w:pPr>
+    </w:p>
+    <w:p>
+      <w:pPr>
+        <w:pStyle w:val="Flietext"/>
+        <w:rPr>
+          <w:lang w:val="de-DE"/>
+        </w:rPr>
+      </w:pPr>
+    </w:p>
+    <w:p>
+      <w:pPr>
+        <w:pStyle w:val="Flietext"/>
+        <w:rPr>
+          <w:lang w:val="de-DE"/>
+        </w:rPr>
+      </w:pPr>
     </w:p>
     <w:p>
       <w:pPr>
@@ -17459,37 +18289,891 @@
         <w:rPr>
           <w:lang w:val="en-US"/>
         </w:rPr>
+        <w:t>4.</w:t>
+      </w:r>
+      <w:r>
+        <w:rPr>
+          <w:lang w:val="en-US"/>
+        </w:rPr>
+        <w:t>7</w:t>
+      </w:r>
+      <w:r>
+        <w:rPr>
+          <w:lang w:val="en-US"/>
+        </w:rPr>
+        <w:t xml:space="preserve"> Single Peer Implementation</w:t>
+      </w:r>
+    </w:p>
+    <w:p>
+      <w:pPr>
+        <w:pStyle w:val="Flietext"/>
+        <w:rPr>
+          <w:lang w:val="de-DE"/>
+        </w:rPr>
+      </w:pPr>
+      <w:r>
+        <w:rPr>
+          <w:lang w:val="de-DE"/>
+        </w:rPr>
+        <w:t>Die Single Peer Implementation bedie</w:t>
+      </w:r>
+      <w:r>
+        <w:rPr>
+          <w:lang w:val="de-DE"/>
+        </w:rPr>
+        <w:t>nt sich der essentiellen Funktionen aus der WebSocket Implementation und erweitert diese um die notwendigen Nachrichtenhandler für eine vollständige WebRTC Verhandlung (siehe webrtc verhandlung TODO). Der Übersichtlichkeit halber werden die Funktionen aus dem Interface WSServer nicht erneut dargestellt</w:t>
+      </w:r>
+      <w:r>
+        <w:rPr>
+          <w:lang w:val="de-DE"/>
+        </w:rPr>
+        <w:t>, stattdessen liegt der Fokus auf den für die WebRTC Verhandlung notwendigen Funktionen gelegt.</w:t>
+      </w:r>
+    </w:p>
+    <w:p>
+      <w:pPr>
+        <w:pStyle w:val="Flietext"/>
+        <w:rPr>
+          <w:lang w:val="de-DE"/>
+        </w:rPr>
+      </w:pPr>
+    </w:p>
+    <w:p>
+      <w:pPr>
+        <w:pStyle w:val="berschriftUnterkapitelE3"/>
+        <w:rPr>
+          <w:lang w:val="en-US"/>
+        </w:rPr>
+      </w:pPr>
+      <w:r>
+        <w:drawing>
+          <wp:anchor distT="0" distB="0" distL="114300" distR="114300" simplePos="0" relativeHeight="251716096" behindDoc="0" locked="0" layoutInCell="1" allowOverlap="1" wp14:anchorId="1A19F857" wp14:editId="5D052747">
+            <wp:simplePos x="0" y="0"/>
+            <wp:positionH relativeFrom="margin">
+              <wp:align>center</wp:align>
+            </wp:positionH>
+            <wp:positionV relativeFrom="paragraph">
+              <wp:posOffset>351790</wp:posOffset>
+            </wp:positionV>
+            <wp:extent cx="3510915" cy="5813425"/>
+            <wp:effectExtent l="0" t="0" r="0" b="0"/>
+            <wp:wrapTopAndBottom/>
+            <wp:docPr id="37" name="Grafik 37"/>
+            <wp:cNvGraphicFramePr>
+              <a:graphicFrameLocks xmlns:a="http://schemas.openxmlformats.org/drawingml/2006/main" noChangeAspect="1"/>
+            </wp:cNvGraphicFramePr>
+            <a:graphic xmlns:a="http://schemas.openxmlformats.org/drawingml/2006/main">
+              <a:graphicData uri="http://schemas.openxmlformats.org/drawingml/2006/picture">
+                <pic:pic xmlns:pic="http://schemas.openxmlformats.org/drawingml/2006/picture">
+                  <pic:nvPicPr>
+                    <pic:cNvPr id="0" name="Picture 15"/>
+                    <pic:cNvPicPr>
+                      <a:picLocks noChangeAspect="1" noChangeArrowheads="1"/>
+                    </pic:cNvPicPr>
+                  </pic:nvPicPr>
+                  <pic:blipFill>
+                    <a:blip r:embed="rId51">
+                      <a:extLst>
+                        <a:ext uri="{28A0092B-C50C-407E-A947-70E740481C1C}">
+                          <a14:useLocalDpi xmlns:a14="http://schemas.microsoft.com/office/drawing/2010/main" val="0"/>
+                        </a:ext>
+                      </a:extLst>
+                    </a:blip>
+                    <a:srcRect/>
+                    <a:stretch>
+                      <a:fillRect/>
+                    </a:stretch>
+                  </pic:blipFill>
+                  <pic:spPr bwMode="auto">
+                    <a:xfrm>
+                      <a:off x="0" y="0"/>
+                      <a:ext cx="3510915" cy="5813425"/>
+                    </a:xfrm>
+                    <a:prstGeom prst="rect">
+                      <a:avLst/>
+                    </a:prstGeom>
+                    <a:noFill/>
+                    <a:ln>
+                      <a:noFill/>
+                    </a:ln>
+                  </pic:spPr>
+                </pic:pic>
+              </a:graphicData>
+            </a:graphic>
+            <wp14:sizeRelV relativeFrom="margin">
+              <wp14:pctHeight>0</wp14:pctHeight>
+            </wp14:sizeRelV>
+          </wp:anchor>
+        </w:drawing>
+      </w:r>
+      <w:r>
+        <w:rPr>
+          <w:lang w:val="en-US"/>
+        </w:rPr>
+        <w:t>4.7.1 Client Manager</w:t>
+      </w:r>
+    </w:p>
+    <w:p>
+      <w:pPr>
+        <w:pStyle w:val="Flietext"/>
+      </w:pPr>
+    </w:p>
+    <w:p>
+      <w:pPr>
+        <w:pStyle w:val="Flietext"/>
+      </w:pPr>
+    </w:p>
+    <w:p>
+      <w:pPr>
+        <w:pStyle w:val="Flietext"/>
+        <w:rPr>
+          <w:lang w:val="de-DE"/>
+        </w:rPr>
+      </w:pPr>
+      <w:r>
+        <w:rPr>
+          <w:lang w:val="de-DE"/>
+        </w:rPr>
+        <w:t>Im Gegensatz zum Client M</w:t>
+      </w:r>
+      <w:r>
+        <w:rPr>
+          <w:lang w:val="de-DE"/>
+        </w:rPr>
+        <w:t>anager für die reine WebSocket Verbindung muss der Client Manager für die Single Peer WebRTC Verbindung zwei Seiten der gleichen Aufgabe übernehmen:</w:t>
+      </w:r>
+    </w:p>
+    <w:p>
+      <w:pPr>
+        <w:pStyle w:val="Flietext"/>
+        <w:numPr>
+          <w:ilvl w:val="0"/>
+          <w:numId w:val="6"/>
+        </w:numPr>
+        <w:rPr>
+          <w:lang w:val="de-DE"/>
+        </w:rPr>
+      </w:pPr>
+      <w:r>
+        <w:rPr>
+          <w:lang w:val="de-DE"/>
+        </w:rPr>
+        <w:t>Initiator des Verbindungsaufbaus</w:t>
+      </w:r>
+    </w:p>
+    <w:p>
+      <w:pPr>
+        <w:pStyle w:val="Flietext"/>
+        <w:numPr>
+          <w:ilvl w:val="0"/>
+          <w:numId w:val="6"/>
+        </w:numPr>
+        <w:rPr>
+          <w:lang w:val="de-DE"/>
+        </w:rPr>
+      </w:pPr>
+      <w:r>
+        <w:rPr>
+          <w:lang w:val="de-DE"/>
+        </w:rPr>
+        <w:t>Empfänger des Verbindungsangebots</w:t>
+      </w:r>
+    </w:p>
+    <w:p>
+      <w:pPr>
+        <w:pStyle w:val="Flietext"/>
+        <w:rPr>
+          <w:lang w:val="de-DE"/>
+        </w:rPr>
+      </w:pPr>
+    </w:p>
+    <w:p>
+      <w:pPr>
+        <w:pStyle w:val="Flietext"/>
+        <w:rPr>
+          <w:lang w:val="de-DE"/>
+        </w:rPr>
+      </w:pPr>
+      <w:r>
+        <w:rPr>
+          <w:lang w:val="de-DE"/>
+        </w:rPr>
         <w:lastRenderedPageBreak/>
-        <w:t>4.6 Single Peer Implementation</w:t>
-      </w:r>
+        <w:t xml:space="preserve">Um dies zu reflektieren existiert die „isInitiator“ Flag. </w:t>
+      </w:r>
+      <w:r>
+        <w:rPr>
+          <w:lang w:val="de-DE"/>
+        </w:rPr>
+        <w:t>Diese signalisiert dem Client M</w:t>
+      </w:r>
+      <w:r>
+        <w:rPr>
+          <w:lang w:val="de-DE"/>
+        </w:rPr>
+        <w:t>anager, ob Nachrichten über den eigenen oder einen empfangenen DataChannel gesendet werden. Dies ist notwendig da der Caller seinen DataChannel selbst generiert, während der Receiver den DataChannel aus dem „datachannel“ Event erhält und nicht selbst kontrolliert ob und wann dieser empfangen wird.</w:t>
+      </w:r>
+    </w:p>
+    <w:p>
+      <w:pPr>
+        <w:pStyle w:val="Flietext"/>
+        <w:rPr>
+          <w:lang w:val="de-DE"/>
+        </w:rPr>
+      </w:pPr>
+    </w:p>
+    <w:p>
+      <w:pPr>
+        <w:pStyle w:val="Flietext"/>
+        <w:rPr>
+          <w:lang w:val="de-DE"/>
+        </w:rPr>
+      </w:pPr>
+      <w:r>
+        <w:rPr>
+          <w:lang w:val="de-DE"/>
+        </w:rPr>
+        <w:t>Auf der Callerseite muss</w:t>
+      </w:r>
+      <w:r>
+        <w:rPr>
+          <w:lang w:val="de-DE"/>
+        </w:rPr>
+        <w:t xml:space="preserve"> </w:t>
+      </w:r>
+      <w:r>
+        <w:rPr>
+          <w:lang w:val="de-DE"/>
+        </w:rPr>
+        <w:t>ein Identifier des Receivers bekannt sein, im Beispiel ist das der Loginname. Daraufhin kann der Caller ein WebRTC Angebot generieren und daraus die lokale SDP-Description abzuleiten. Im Anschluss erstellt der Caller eine RtcOffer Nachricht und sendet diese an den angegebenen Receiver Username. Die identifizierung des Clients übernimmt dabei der FudgeServer SinglePeer. In diesem Schritt wird der „isInitator“ Flag auf ‚true‘ gesetzt.</w:t>
+      </w:r>
+    </w:p>
+    <w:p>
+      <w:pPr>
+        <w:pStyle w:val="Flietext"/>
+        <w:rPr>
+          <w:lang w:val="de-DE"/>
+        </w:rPr>
+      </w:pPr>
+      <w:r>
+        <w:rPr>
+          <w:lang w:val="de-DE"/>
+        </w:rPr>
+        <w:t>Dann erwartet der Caller eine Antwort. Mit erhalt dieser wird die remote SDP-Description gesetzt und der Austausch der ICE-Candidates beginnt. Ist der Austausch abgeschlossen und eine gemeinsame Kommunikationsmöglichkeit gefunden, schickt der Caller das Datachannel Event über die RTCPeerVerbindung an den Receiver.</w:t>
+      </w:r>
+    </w:p>
+    <w:p>
+      <w:pPr>
+        <w:pStyle w:val="Flietext"/>
+        <w:rPr>
+          <w:lang w:val="de-DE"/>
+        </w:rPr>
+      </w:pPr>
+    </w:p>
+    <w:p>
+      <w:pPr>
+        <w:pStyle w:val="Flietext"/>
+        <w:rPr>
+          <w:lang w:val="de-DE"/>
+        </w:rPr>
+      </w:pPr>
+      <w:r>
+        <w:rPr>
+          <w:lang w:val="de-DE"/>
+        </w:rPr>
+        <w:t>Auf der Receiverseite erwartet d</w:t>
+      </w:r>
+      <w:r>
+        <w:rPr>
+          <w:lang w:val="de-DE"/>
+        </w:rPr>
+        <w:t>er Client eine RtcOffer Nachricht. Wird diese erhalten erzeugt der Receiver ein neues RTCPeerConnection Objekt und setzt die SDP-Description der RtcOffer Nachricht als remote SDP-Description auf der neuen RTCPeerConnection. Damit beginnt die Verbindungsverhandlung (siehe TODO).</w:t>
+      </w:r>
+    </w:p>
+    <w:p>
+      <w:pPr>
+        <w:pStyle w:val="Flietext"/>
+        <w:rPr>
+          <w:lang w:val="de-DE"/>
+        </w:rPr>
+      </w:pPr>
+      <w:r>
+        <w:rPr>
+          <w:lang w:val="de-DE"/>
+        </w:rPr>
+        <w:t xml:space="preserve">Anschließend generiert der Receiver eine Antwort. </w:t>
+      </w:r>
+      <w:r>
+        <w:rPr>
+          <w:lang w:val="de-DE"/>
+        </w:rPr>
+        <w:t>Aus dieser Antwortet leitet e</w:t>
+      </w:r>
+      <w:r>
+        <w:rPr>
+          <w:lang w:val="de-DE"/>
+        </w:rPr>
+        <w:t>r sich gleichzeitig die lokale SDP-Description ab. Abschließend erzeugt der Receiver eine neue RtcAnswer Nachricht und schickt diese an die ClientId aus dem RtcOffer. Damit beginnt der Austausch der ICE-Candidates.</w:t>
+      </w:r>
+    </w:p>
+    <w:p>
+      <w:pPr>
+        <w:pStyle w:val="Flietext"/>
+        <w:rPr>
+          <w:lang w:val="de-DE"/>
+        </w:rPr>
+      </w:pPr>
+      <w:r>
+        <w:rPr>
+          <w:lang w:val="de-DE"/>
+        </w:rPr>
+        <w:t>Ist der Austausch abgeschlossen erhält der Receiver das „datachannel“ Event des Callers. Dieses Event beinhaltet einen Datachannel, den der Receiver als remoteEventPeerDataChannel speichert und fortan als Kommunikationskanal ansprechen kann.</w:t>
+      </w:r>
+    </w:p>
+    <w:p>
+      <w:pPr>
+        <w:pStyle w:val="Flietext"/>
+        <w:rPr>
+          <w:lang w:val="de-DE"/>
+        </w:rPr>
+      </w:pPr>
+    </w:p>
+    <w:p>
+      <w:pPr>
+        <w:pStyle w:val="Flietext"/>
+        <w:rPr>
+          <w:lang w:val="de-DE"/>
+        </w:rPr>
+      </w:pPr>
+      <w:r>
+        <w:rPr>
+          <w:lang w:val="de-DE"/>
+        </w:rPr>
+        <w:t>Ab hier unterscheidet d</w:t>
+      </w:r>
+      <w:r>
+        <w:rPr>
+          <w:lang w:val="de-DE"/>
+        </w:rPr>
+        <w:t xml:space="preserve">er Client Manager mithilfe des „isInitiator“ Flag welchen DataChannel er zur Kommunikation verwenden soll: ownPeerDataChannel oder remoteEventPeerDataChannel. </w:t>
+      </w:r>
+      <w:r>
+        <w:rPr>
+          <w:lang w:val="de-DE"/>
+        </w:rPr>
+        <w:t>Wird der Flag falsch gesetzt wird der Client Manager versuchen über einen nicht existenten oder nicht verbundenen DataChannel eine Nachricht zu schicken und so einen Fehler erzeugen.</w:t>
+      </w:r>
+    </w:p>
+    <w:p>
+      <w:pPr>
+        <w:pStyle w:val="Flietext"/>
+        <w:rPr>
+          <w:lang w:val="de-DE"/>
+        </w:rPr>
+      </w:pPr>
+    </w:p>
+    <w:p>
+      <w:pPr>
+        <w:pStyle w:val="Flietext"/>
+        <w:rPr>
+          <w:lang w:val="de-DE"/>
+        </w:rPr>
+      </w:pPr>
+      <w:r>
+        <w:rPr>
+          <w:lang w:val="de-DE"/>
+        </w:rPr>
+        <w:t>Empfangene Peer Nachrichten werden, ähnliche wie bei der WebSocket Implementation, in einem entsprechenden Textfeld dargestellt.</w:t>
+      </w:r>
+    </w:p>
+    <w:p>
+      <w:pPr>
+        <w:pStyle w:val="Flietext"/>
+        <w:rPr>
+          <w:lang w:val="de-DE"/>
+        </w:rPr>
+      </w:pPr>
+    </w:p>
+    <w:p>
+      <w:pPr>
+        <w:pStyle w:val="Flietext"/>
+        <w:rPr>
+          <w:lang w:val="de-DE"/>
+        </w:rPr>
+      </w:pPr>
+    </w:p>
+    <w:p>
+      <w:pPr>
+        <w:pStyle w:val="berschriftUnterkapitelE3"/>
+      </w:pPr>
+      <w:r>
+        <w:t>4</w:t>
+      </w:r>
+      <w:r>
+        <w:t>.7.</w:t>
+      </w:r>
+      <w:r>
+        <w:t>2</w:t>
+      </w:r>
+      <w:r>
+        <w:t xml:space="preserve"> </w:t>
+      </w:r>
+      <w:r>
+        <w:t>Fudge Server</w:t>
+      </w:r>
+    </w:p>
+    <w:p>
+      <w:pPr>
+        <w:pStyle w:val="Flietext"/>
+        <w:rPr>
+          <w:lang w:val="de-DE"/>
+        </w:rPr>
+      </w:pPr>
+      <w:r>
+        <w:drawing>
+          <wp:anchor distT="0" distB="0" distL="114300" distR="114300" simplePos="0" relativeHeight="251717120" behindDoc="0" locked="0" layoutInCell="1" allowOverlap="1" wp14:anchorId="78B0EA54" wp14:editId="779B8D68">
+            <wp:simplePos x="0" y="0"/>
+            <wp:positionH relativeFrom="margin">
+              <wp:align>center</wp:align>
+            </wp:positionH>
+            <wp:positionV relativeFrom="paragraph">
+              <wp:posOffset>290195</wp:posOffset>
+            </wp:positionV>
+            <wp:extent cx="3725545" cy="2099310"/>
+            <wp:effectExtent l="0" t="0" r="8255" b="0"/>
+            <wp:wrapTopAndBottom/>
+            <wp:docPr id="38" name="Grafik 38"/>
+            <wp:cNvGraphicFramePr>
+              <a:graphicFrameLocks xmlns:a="http://schemas.openxmlformats.org/drawingml/2006/main" noChangeAspect="1"/>
+            </wp:cNvGraphicFramePr>
+            <a:graphic xmlns:a="http://schemas.openxmlformats.org/drawingml/2006/main">
+              <a:graphicData uri="http://schemas.openxmlformats.org/drawingml/2006/picture">
+                <pic:pic xmlns:pic="http://schemas.openxmlformats.org/drawingml/2006/picture">
+                  <pic:nvPicPr>
+                    <pic:cNvPr id="0" name="Picture 16"/>
+                    <pic:cNvPicPr>
+                      <a:picLocks noChangeAspect="1" noChangeArrowheads="1"/>
+                    </pic:cNvPicPr>
+                  </pic:nvPicPr>
+                  <pic:blipFill>
+                    <a:blip r:embed="rId52">
+                      <a:extLst>
+                        <a:ext uri="{28A0092B-C50C-407E-A947-70E740481C1C}">
+                          <a14:useLocalDpi xmlns:a14="http://schemas.microsoft.com/office/drawing/2010/main" val="0"/>
+                        </a:ext>
+                      </a:extLst>
+                    </a:blip>
+                    <a:srcRect/>
+                    <a:stretch>
+                      <a:fillRect/>
+                    </a:stretch>
+                  </pic:blipFill>
+                  <pic:spPr bwMode="auto">
+                    <a:xfrm>
+                      <a:off x="0" y="0"/>
+                      <a:ext cx="3725545" cy="2099310"/>
+                    </a:xfrm>
+                    <a:prstGeom prst="rect">
+                      <a:avLst/>
+                    </a:prstGeom>
+                    <a:noFill/>
+                    <a:ln>
+                      <a:noFill/>
+                    </a:ln>
+                  </pic:spPr>
+                </pic:pic>
+              </a:graphicData>
+            </a:graphic>
+            <wp14:sizeRelV relativeFrom="margin">
+              <wp14:pctHeight>0</wp14:pctHeight>
+            </wp14:sizeRelV>
+          </wp:anchor>
+        </w:drawing>
+      </w:r>
+    </w:p>
+    <w:p>
+      <w:pPr>
+        <w:pStyle w:val="Flietext"/>
+        <w:rPr>
+          <w:lang w:val="de-DE"/>
+        </w:rPr>
+      </w:pPr>
+    </w:p>
+    <w:p>
+      <w:pPr>
+        <w:pStyle w:val="Flietext"/>
+        <w:rPr>
+          <w:lang w:val="de-DE"/>
+        </w:rPr>
+      </w:pPr>
+    </w:p>
+    <w:p>
+      <w:pPr>
+        <w:pStyle w:val="Flietext"/>
+        <w:rPr>
+          <w:lang w:val="de-DE"/>
+        </w:rPr>
+      </w:pPr>
+      <w:r>
+        <w:rPr>
+          <w:lang w:val="de-DE"/>
+        </w:rPr>
+        <w:t>In der Single Peer Struk</w:t>
+      </w:r>
+      <w:r>
+        <w:rPr>
+          <w:lang w:val="de-DE"/>
+        </w:rPr>
+        <w:t>tur hat der Server lediglich die Aufgabe die Clients, wie in der WebSocket Implementation, eindeutig zu identifizieren, ihre erwünschen Loginnamen zu prüfen und zuzuweisen und die RtcOffer, RtcAnswer und IceCandidate Nachrichten an den korrekten Client weiterzuleiten. Ist der DataChannel etabliert kann der Server heruntergefahren werden.</w:t>
+      </w:r>
+    </w:p>
+    <w:p>
+      <w:pPr>
+        <w:pStyle w:val="Flietext"/>
+        <w:rPr>
+          <w:lang w:val="de-DE"/>
+        </w:rPr>
+      </w:pPr>
+    </w:p>
+    <w:p>
+      <w:pPr>
+        <w:pStyle w:val="Flietext"/>
+      </w:pPr>
+    </w:p>
+    <w:p>
+      <w:pPr>
+        <w:pStyle w:val="berschriftUnterkapitelE3"/>
+      </w:pPr>
+      <w:r>
+        <w:lastRenderedPageBreak/>
+        <w:t>4</w:t>
+      </w:r>
+      <w:r>
+        <w:t>.7.</w:t>
+      </w:r>
+      <w:r>
+        <w:t>3</w:t>
+      </w:r>
+      <w:r>
+        <w:t xml:space="preserve"> </w:t>
+      </w:r>
+      <w:r>
+        <w:t>Network Messages</w:t>
+      </w:r>
+    </w:p>
+    <w:p>
+      <w:pPr>
+        <w:pStyle w:val="Flietext"/>
+        <w:rPr>
+          <w:lang w:val="de-DE"/>
+        </w:rPr>
+      </w:pPr>
+      <w:r>
+        <w:rPr>
+          <w:lang w:val="de-DE"/>
+        </w:rPr>
+        <w:t xml:space="preserve">Zu den Nachrichten aus der WebSocket Implementation kommen nun noch die WebRTC Verhandlungsmessages hinzu, sowie eine Peer Message die speziell für das Beispiel nur einen String als Nachricht annimmt, der </w:t>
+      </w:r>
+      <w:r>
+        <w:rPr>
+          <w:lang w:val="de-DE"/>
+        </w:rPr>
+        <w:t>in den Client Managern auf dem Bildschirm ausgegeben werden kann, genau wie in einem Onlinechat.</w:t>
+      </w:r>
+    </w:p>
+    <w:p>
+      <w:pPr>
+        <w:pStyle w:val="Flietext"/>
+        <w:rPr>
+          <w:lang w:val="de-DE"/>
+        </w:rPr>
+      </w:pPr>
+    </w:p>
+    <w:p>
+      <w:pPr>
+        <w:pStyle w:val="Flietext"/>
+        <w:rPr>
+          <w:lang w:val="de-DE"/>
+        </w:rPr>
+      </w:pPr>
+      <w:r>
+        <w:rPr>
+          <w:lang w:val="de-DE"/>
+        </w:rPr>
+        <w:drawing>
+          <wp:inline distT="0" distB="0" distL="0" distR="0" wp14:anchorId="1963010B" wp14:editId="062BC610">
+            <wp:extent cx="5215255" cy="5339715"/>
+            <wp:effectExtent l="0" t="0" r="4445" b="0"/>
+            <wp:docPr id="40" name="Grafik 40"/>
+            <wp:cNvGraphicFramePr>
+              <a:graphicFrameLocks xmlns:a="http://schemas.openxmlformats.org/drawingml/2006/main" noChangeAspect="1"/>
+            </wp:cNvGraphicFramePr>
+            <a:graphic xmlns:a="http://schemas.openxmlformats.org/drawingml/2006/main">
+              <a:graphicData uri="http://schemas.openxmlformats.org/drawingml/2006/picture">
+                <pic:pic xmlns:pic="http://schemas.openxmlformats.org/drawingml/2006/picture">
+                  <pic:nvPicPr>
+                    <pic:cNvPr id="0" name="Picture 17"/>
+                    <pic:cNvPicPr>
+                      <a:picLocks noChangeAspect="1" noChangeArrowheads="1"/>
+                    </pic:cNvPicPr>
+                  </pic:nvPicPr>
+                  <pic:blipFill>
+                    <a:blip r:embed="rId53">
+                      <a:extLst>
+                        <a:ext uri="{28A0092B-C50C-407E-A947-70E740481C1C}">
+                          <a14:useLocalDpi xmlns:a14="http://schemas.microsoft.com/office/drawing/2010/main" val="0"/>
+                        </a:ext>
+                      </a:extLst>
+                    </a:blip>
+                    <a:srcRect/>
+                    <a:stretch>
+                      <a:fillRect/>
+                    </a:stretch>
+                  </pic:blipFill>
+                  <pic:spPr bwMode="auto">
+                    <a:xfrm>
+                      <a:off x="0" y="0"/>
+                      <a:ext cx="5215255" cy="5339715"/>
+                    </a:xfrm>
+                    <a:prstGeom prst="rect">
+                      <a:avLst/>
+                    </a:prstGeom>
+                    <a:noFill/>
+                    <a:ln>
+                      <a:noFill/>
+                    </a:ln>
+                  </pic:spPr>
+                </pic:pic>
+              </a:graphicData>
+            </a:graphic>
+          </wp:inline>
+        </w:drawing>
+      </w:r>
+    </w:p>
+    <w:p>
+      <w:pPr>
+        <w:pStyle w:val="Flietext"/>
+        <w:rPr>
+          <w:lang w:val="de-DE"/>
+        </w:rPr>
+      </w:pPr>
+    </w:p>
+    <w:p>
+      <w:pPr>
+        <w:pStyle w:val="Flietext"/>
+        <w:rPr>
+          <w:lang w:val="de-DE"/>
+        </w:rPr>
+      </w:pPr>
+    </w:p>
+    <w:p>
+      <w:pPr>
+        <w:pStyle w:val="Flietext"/>
+        <w:rPr>
+          <w:lang w:val="de-DE"/>
+        </w:rPr>
+      </w:pPr>
+    </w:p>
+    <w:p>
+      <w:pPr>
+        <w:pStyle w:val="Flietext"/>
+        <w:rPr>
+          <w:lang w:val="de-DE"/>
+        </w:rPr>
+      </w:pPr>
+    </w:p>
+    <w:p>
+      <w:pPr>
+        <w:pStyle w:val="Flietext"/>
+        <w:rPr>
+          <w:lang w:val="de-DE"/>
+        </w:rPr>
+      </w:pPr>
+    </w:p>
+    <w:p>
+      <w:pPr>
+        <w:pStyle w:val="Flietext"/>
+        <w:rPr>
+          <w:lang w:val="de-DE"/>
+        </w:rPr>
+      </w:pPr>
+    </w:p>
+    <w:p>
+      <w:pPr>
+        <w:pStyle w:val="berschriftUnterkapitelE3"/>
+      </w:pPr>
+      <w:r>
+        <w:lastRenderedPageBreak/>
+        <w:t>4.7.4 Kommun</w:t>
+      </w:r>
+      <w:r>
+        <w:t>ikationsweg</w:t>
+      </w:r>
+    </w:p>
+    <w:p>
+      <w:pPr>
+        <w:pStyle w:val="Flietext"/>
+        <w:rPr>
+          <w:lang w:val="de-DE"/>
+        </w:rPr>
+      </w:pPr>
+      <w:r>
+        <w:drawing>
+          <wp:anchor distT="0" distB="0" distL="114300" distR="114300" simplePos="0" relativeHeight="251719168" behindDoc="0" locked="0" layoutInCell="1" allowOverlap="1" wp14:anchorId="6E6522D4" wp14:editId="6D7957E3">
+            <wp:simplePos x="0" y="0"/>
+            <wp:positionH relativeFrom="margin">
+              <wp:align>center</wp:align>
+            </wp:positionH>
+            <wp:positionV relativeFrom="paragraph">
+              <wp:posOffset>268252</wp:posOffset>
+            </wp:positionV>
+            <wp:extent cx="3352800" cy="7834489"/>
+            <wp:effectExtent l="0" t="0" r="0" b="0"/>
+            <wp:wrapTopAndBottom/>
+            <wp:docPr id="43" name="Grafik 43"/>
+            <wp:cNvGraphicFramePr>
+              <a:graphicFrameLocks xmlns:a="http://schemas.openxmlformats.org/drawingml/2006/main" noChangeAspect="1"/>
+            </wp:cNvGraphicFramePr>
+            <a:graphic xmlns:a="http://schemas.openxmlformats.org/drawingml/2006/main">
+              <a:graphicData uri="http://schemas.openxmlformats.org/drawingml/2006/picture">
+                <pic:pic xmlns:pic="http://schemas.openxmlformats.org/drawingml/2006/picture">
+                  <pic:nvPicPr>
+                    <pic:cNvPr id="0" name="Picture 20"/>
+                    <pic:cNvPicPr>
+                      <a:picLocks noChangeAspect="1" noChangeArrowheads="1"/>
+                    </pic:cNvPicPr>
+                  </pic:nvPicPr>
+                  <pic:blipFill>
+                    <a:blip r:embed="rId54">
+                      <a:extLst>
+                        <a:ext uri="{28A0092B-C50C-407E-A947-70E740481C1C}">
+                          <a14:useLocalDpi xmlns:a14="http://schemas.microsoft.com/office/drawing/2010/main" val="0"/>
+                        </a:ext>
+                      </a:extLst>
+                    </a:blip>
+                    <a:srcRect/>
+                    <a:stretch>
+                      <a:fillRect/>
+                    </a:stretch>
+                  </pic:blipFill>
+                  <pic:spPr bwMode="auto">
+                    <a:xfrm>
+                      <a:off x="0" y="0"/>
+                      <a:ext cx="3352800" cy="7834489"/>
+                    </a:xfrm>
+                    <a:prstGeom prst="rect">
+                      <a:avLst/>
+                    </a:prstGeom>
+                    <a:noFill/>
+                    <a:ln>
+                      <a:noFill/>
+                    </a:ln>
+                  </pic:spPr>
+                </pic:pic>
+              </a:graphicData>
+            </a:graphic>
+            <wp14:sizeRelH relativeFrom="margin">
+              <wp14:pctWidth>0</wp14:pctWidth>
+            </wp14:sizeRelH>
+          </wp:anchor>
+        </w:drawing>
+      </w:r>
+    </w:p>
+    <w:p>
+      <w:pPr>
+        <w:pStyle w:val="Flietext"/>
+        <w:rPr>
+          <w:lang w:val="de-DE"/>
+        </w:rPr>
+      </w:pPr>
+    </w:p>
+    <w:p>
+      <w:pPr>
+        <w:pStyle w:val="Flietext"/>
+        <w:rPr>
+          <w:lang w:val="de-DE"/>
+        </w:rPr>
+      </w:pPr>
+    </w:p>
+    <w:p>
+      <w:pPr>
+        <w:pStyle w:val="Flietext"/>
+        <w:rPr>
+          <w:lang w:val="de-DE"/>
+        </w:rPr>
+      </w:pPr>
+      <w:r>
+        <w:rPr>
+          <w:lang w:val="de-DE"/>
+        </w:rPr>
+        <w:lastRenderedPageBreak/>
+        <w:t>Wie in Abbildung (TODO) zu sehen, findet die WebRTC Verhandlung zur Etablierung einer Peer To Peer Connection über den WebSocket Signaling Server statt. Der Server identifiziert den gewollten Client aus der Id und leitet die Nachricht weiter.</w:t>
+      </w:r>
+    </w:p>
+    <w:p>
+      <w:pPr>
+        <w:pStyle w:val="Flietext"/>
+        <w:rPr>
+          <w:lang w:val="de-DE"/>
+        </w:rPr>
+      </w:pPr>
+      <w:r>
+        <w:rPr>
+          <w:lang w:val="de-DE"/>
+        </w:rPr>
+        <w:t>Ist die Verhandlung abgeschlossen besteht eine direkte Kommunikationsverbindung zwischen den Clients. Ab nun ist der WebSocket Server nicht mehr notwendig, kann aber für die Wiederverbindung bei Verbindungsverlust verwendet werden. Dies ist bei der derzeitigen Implementation noch nicht möglich.</w:t>
+      </w:r>
+    </w:p>
+    <w:p>
+      <w:pPr>
+        <w:pStyle w:val="Flietext"/>
+        <w:rPr>
+          <w:lang w:val="de-DE"/>
+        </w:rPr>
+      </w:pPr>
     </w:p>
     <w:p>
       <w:pPr>
         <w:pStyle w:val="berschriftUnterkapitelE2"/>
-        <w:rPr>
-          <w:lang w:val="en-US"/>
-        </w:rPr>
-      </w:pPr>
-      <w:bookmarkStart w:id="106" w:name="_Toc17799452"/>
-      <w:r>
-        <w:rPr>
-          <w:lang w:val="en-US"/>
-        </w:rPr>
+      </w:pPr>
+      <w:bookmarkStart w:id="105" w:name="_Toc17799452"/>
+      <w:r>
         <w:t>4.7</w:t>
       </w:r>
-      <w:bookmarkEnd w:id="106"/>
-      <w:r>
-        <w:rPr>
-          <w:lang w:val="en-US"/>
-        </w:rPr>
-        <w:t xml:space="preserve"> Authoritative S</w:t>
-      </w:r>
-      <w:r>
-        <w:rPr>
-          <w:lang w:val="en-US"/>
-        </w:rPr>
-        <w:t>erver Implementation</w:t>
-      </w:r>
+      <w:bookmarkEnd w:id="105"/>
+      <w:r>
+        <w:t xml:space="preserve"> Authoritative Server Implementation</w:t>
+      </w:r>
+    </w:p>
+    <w:p>
+      <w:pPr>
+        <w:pStyle w:val="berschriftUnterkapitelE3"/>
+      </w:pPr>
+      <w:r>
+        <w:t>4.7.1 Client Manager</w:t>
+      </w:r>
+    </w:p>
+    <w:p>
+      <w:pPr>
+        <w:pStyle w:val="Flietext"/>
+      </w:pPr>
+      <w:bookmarkStart w:id="106" w:name="_GoBack"/>
+    </w:p>
+    <w:p>
+      <w:pPr>
+        <w:pStyle w:val="Flietext"/>
+      </w:pPr>
+    </w:p>
+    <w:p>
+      <w:pPr>
+        <w:pStyle w:val="Flietext"/>
+      </w:pPr>
+    </w:p>
+    <w:bookmarkEnd w:id="106"/>
+    <w:p>
+      <w:pPr>
+        <w:pStyle w:val="berschriftUnterkapitelE3"/>
+      </w:pPr>
     </w:p>
     <w:p>
       <w:pPr>
@@ -18401,7 +20085,7 @@
       </w:r>
     </w:p>
   </w:comment>
-  <w:comment w:id="43" w:author="Thall" w:date="2019-08-22T11:15:00Z" w:initials="T">
+  <w:comment w:id="42" w:author="Thall" w:date="2019-08-22T11:15:00Z" w:initials="T">
     <w:p>
       <w:pPr>
         <w:pStyle w:val="Kommentartext"/>
@@ -18417,7 +20101,7 @@
       </w:r>
     </w:p>
   </w:comment>
-  <w:comment w:id="46" w:author="Thall" w:date="2019-08-22T11:26:00Z" w:initials="T">
+  <w:comment w:id="45" w:author="Thall" w:date="2019-08-22T11:26:00Z" w:initials="T">
     <w:p>
       <w:pPr>
         <w:pStyle w:val="Kommentartext"/>
@@ -18444,7 +20128,7 @@
       </w:pPr>
     </w:p>
   </w:comment>
-  <w:comment w:id="47" w:author="Thall" w:date="2019-08-22T11:29:00Z" w:initials="T">
+  <w:comment w:id="46" w:author="Thall" w:date="2019-08-22T11:29:00Z" w:initials="T">
     <w:p>
       <w:pPr>
         <w:pStyle w:val="Kommentartext"/>
@@ -18471,7 +20155,7 @@
       </w:pPr>
     </w:p>
   </w:comment>
-  <w:comment w:id="48" w:author="Thall" w:date="2019-08-22T18:09:00Z" w:initials="T">
+  <w:comment w:id="47" w:author="Thall" w:date="2019-08-22T18:09:00Z" w:initials="T">
     <w:p>
       <w:pPr>
         <w:pStyle w:val="Kommentartext"/>
@@ -18487,7 +20171,7 @@
       </w:r>
     </w:p>
   </w:comment>
-  <w:comment w:id="50" w:author="Thall" w:date="2019-08-24T00:01:00Z" w:initials="T">
+  <w:comment w:id="49" w:author="Thall" w:date="2019-08-24T00:01:00Z" w:initials="T">
     <w:p>
       <w:pPr>
         <w:pStyle w:val="Kommentartext"/>
@@ -18503,7 +20187,7 @@
       </w:r>
     </w:p>
   </w:comment>
-  <w:comment w:id="55" w:author="Thall" w:date="2019-08-22T18:25:00Z" w:initials="T">
+  <w:comment w:id="54" w:author="Thall" w:date="2019-08-22T18:25:00Z" w:initials="T">
     <w:p>
       <w:pPr>
         <w:pStyle w:val="Kommentartext"/>
@@ -18524,7 +20208,7 @@
       </w:pPr>
     </w:p>
   </w:comment>
-  <w:comment w:id="57" w:author="Thall" w:date="2019-08-22T19:04:00Z" w:initials="T">
+  <w:comment w:id="56" w:author="Thall" w:date="2019-08-22T19:04:00Z" w:initials="T">
     <w:p>
       <w:pPr>
         <w:pStyle w:val="Kommentartext"/>
@@ -18545,7 +20229,7 @@
       </w:pPr>
     </w:p>
   </w:comment>
-  <w:comment w:id="59" w:author="Thall" w:date="2019-08-22T21:25:00Z" w:initials="T">
+  <w:comment w:id="58" w:author="Thall" w:date="2019-08-22T21:25:00Z" w:initials="T">
     <w:p>
       <w:pPr>
         <w:pStyle w:val="Kommentartext"/>
@@ -18561,6 +20245,27 @@
       </w:r>
       <w:r>
         <w:t>https://www.slideshare.net/VasundharaGhose/comparison-of-tcp-vs-udp</w:t>
+      </w:r>
+    </w:p>
+    <w:p>
+      <w:pPr>
+        <w:pStyle w:val="Kommentartext"/>
+      </w:pPr>
+    </w:p>
+  </w:comment>
+  <w:comment w:id="63" w:author="Thall" w:date="2019-08-21T19:04:00Z" w:initials="T">
+    <w:p>
+      <w:pPr>
+        <w:pStyle w:val="Kommentartext"/>
+      </w:pPr>
+      <w:r>
+        <w:rPr>
+          <w:rStyle w:val="Kommentarzeichen"/>
+        </w:rPr>
+        <w:annotationRef/>
+      </w:r>
+      <w:r>
+        <w:t>Bild einfügen!!!</w:t>
       </w:r>
     </w:p>
     <w:p>
@@ -18581,16 +20286,27 @@
         <w:annotationRef/>
       </w:r>
       <w:r>
-        <w:t>Bild einfügen!!!</w:t>
-      </w:r>
-    </w:p>
+        <w:t>https://www.gamingweekender.com/network-connection-types-online-games-affect/</w:t>
+      </w:r>
+    </w:p>
+  </w:comment>
+  <w:comment w:id="70" w:author="Thall" w:date="2019-08-21T19:04:00Z" w:initials="T">
     <w:p>
       <w:pPr>
         <w:pStyle w:val="Kommentartext"/>
       </w:pPr>
+      <w:r>
+        <w:rPr>
+          <w:rStyle w:val="Kommentarzeichen"/>
+        </w:rPr>
+        <w:annotationRef/>
+      </w:r>
+      <w:r>
+        <w:t>Bild einfügen</w:t>
+      </w:r>
     </w:p>
   </w:comment>
-  <w:comment w:id="65" w:author="Thall" w:date="2019-08-21T19:04:00Z" w:initials="T">
+  <w:comment w:id="76" w:author="Thall" w:date="2019-08-22T23:13:00Z" w:initials="T">
     <w:p>
       <w:pPr>
         <w:pStyle w:val="Kommentartext"/>
@@ -18602,11 +20318,19 @@
         <w:annotationRef/>
       </w:r>
       <w:r>
-        <w:t>https://www.gamingweekender.com/network-connection-types-online-games-affect/</w:t>
+        <w:t>Zitate https://www.pcgamer.com/the-rise-and-fall-of-for-honor/</w:t>
+      </w:r>
+    </w:p>
+    <w:p>
+      <w:pPr>
+        <w:pStyle w:val="Kommentartext"/>
+      </w:pPr>
+      <w:r>
+        <w:t>https://www.techradar.com/news/for-honor-developer-responds-to-networking-and-framerate-criticisms</w:t>
       </w:r>
     </w:p>
   </w:comment>
-  <w:comment w:id="71" w:author="Thall" w:date="2019-08-21T19:04:00Z" w:initials="T">
+  <w:comment w:id="88" w:author="Thall" w:date="2019-08-27T00:57:00Z" w:initials="T">
     <w:p>
       <w:pPr>
         <w:pStyle w:val="Kommentartext"/>
@@ -18618,11 +20342,11 @@
         <w:annotationRef/>
       </w:r>
       <w:r>
-        <w:t>Bild einfügen</w:t>
+        <w:t>https://developer.mozilla.org/en-US/docs/Web/API/WebRTC_API/Signaling_and_video_calling</w:t>
       </w:r>
     </w:p>
   </w:comment>
-  <w:comment w:id="77" w:author="Thall" w:date="2019-08-22T23:13:00Z" w:initials="T">
+  <w:comment w:id="93" w:author="Thall" w:date="2019-08-24T00:58:00Z" w:initials="T">
     <w:p>
       <w:pPr>
         <w:pStyle w:val="Kommentartext"/>
@@ -18634,19 +20358,27 @@
         <w:annotationRef/>
       </w:r>
       <w:r>
-        <w:t>Zitate https://www.pcgamer.com/the-rise-and-fall-of-for-honor/</w:t>
-      </w:r>
-    </w:p>
+        <w:t>prüfen</w:t>
+      </w:r>
+    </w:p>
+  </w:comment>
+  <w:comment w:id="95" w:author="Thall" w:date="2019-08-23T23:16:00Z" w:initials="T">
     <w:p>
       <w:pPr>
         <w:pStyle w:val="Kommentartext"/>
       </w:pPr>
       <w:r>
-        <w:t>https://www.techradar.com/news/for-honor-developer-responds-to-networking-and-framerate-criticisms</w:t>
+        <w:rPr>
+          <w:rStyle w:val="Kommentarzeichen"/>
+        </w:rPr>
+        <w:annotationRef/>
+      </w:r>
+      <w:r>
+        <w:t>Ne Grafik für die Auswahlskritierierierierierinerinerinerineinreinrienr ienrine inerineirnei eMEGADEEEEEETH</w:t>
       </w:r>
     </w:p>
   </w:comment>
-  <w:comment w:id="89" w:author="Thall" w:date="2019-08-27T00:57:00Z" w:initials="T">
+  <w:comment w:id="96" w:author="Thall" w:date="2019-08-27T15:04:00Z" w:initials="T">
     <w:p>
       <w:pPr>
         <w:pStyle w:val="Kommentartext"/>
@@ -18658,64 +20390,16 @@
         <w:annotationRef/>
       </w:r>
       <w:r>
-        <w:t>https://developer.mozilla.org/en-US/docs/Web/API/WebRTC_API/Signaling_and_video_calling</w:t>
-      </w:r>
+        <w:t>DARSTELLUNGSVERZEICHNIS</w:t>
+      </w:r>
+    </w:p>
+    <w:p>
+      <w:pPr>
+        <w:pStyle w:val="Kommentartext"/>
+      </w:pPr>
     </w:p>
   </w:comment>
-  <w:comment w:id="94" w:author="Thall" w:date="2019-08-24T00:58:00Z" w:initials="T">
-    <w:p>
-      <w:pPr>
-        <w:pStyle w:val="Kommentartext"/>
-      </w:pPr>
-      <w:r>
-        <w:rPr>
-          <w:rStyle w:val="Kommentarzeichen"/>
-        </w:rPr>
-        <w:annotationRef/>
-      </w:r>
-      <w:r>
-        <w:t>prüfen</w:t>
-      </w:r>
-    </w:p>
-  </w:comment>
-  <w:comment w:id="96" w:author="Thall" w:date="2019-08-23T23:16:00Z" w:initials="T">
-    <w:p>
-      <w:pPr>
-        <w:pStyle w:val="Kommentartext"/>
-      </w:pPr>
-      <w:r>
-        <w:rPr>
-          <w:rStyle w:val="Kommentarzeichen"/>
-        </w:rPr>
-        <w:annotationRef/>
-      </w:r>
-      <w:r>
-        <w:t>Ne Grafik für die Auswahlskritierierierierierinerinerinerineinreinrienr ienrine inerineirnei eMEGADEEEEEETH</w:t>
-      </w:r>
-    </w:p>
-  </w:comment>
-  <w:comment w:id="97" w:author="Thall" w:date="2019-08-27T15:04:00Z" w:initials="T">
-    <w:p>
-      <w:pPr>
-        <w:pStyle w:val="Kommentartext"/>
-      </w:pPr>
-      <w:r>
-        <w:rPr>
-          <w:rStyle w:val="Kommentarzeichen"/>
-        </w:rPr>
-        <w:annotationRef/>
-      </w:r>
-      <w:r>
-        <w:t>DARSTELLUNGSVERZEICHNIS</w:t>
-      </w:r>
-    </w:p>
-    <w:p>
-      <w:pPr>
-        <w:pStyle w:val="Kommentartext"/>
-      </w:pPr>
-    </w:p>
-  </w:comment>
-  <w:comment w:id="102" w:author="Thall" w:date="2019-08-27T13:02:00Z" w:initials="T">
+  <w:comment w:id="101" w:author="Thall" w:date="2019-08-27T13:02:00Z" w:initials="T">
     <w:p>
       <w:pPr>
         <w:pStyle w:val="Kommentartext"/>
@@ -19605,6 +21289,95 @@
     </w:lvl>
   </w:abstractNum>
   <w:abstractNum w:abstractNumId="4" w15:restartNumberingAfterBreak="0">
+    <w:nsid w:val="57CA335E"/>
+    <w:multiLevelType w:val="hybridMultilevel"/>
+    <w:tmpl w:val="03F06FC8"/>
+    <w:lvl w:ilvl="0" w:tplc="0407000F">
+      <w:start w:val="1"/>
+      <w:numFmt w:val="decimal"/>
+      <w:lvlText w:val="%1."/>
+      <w:lvlJc w:val="left"/>
+      <w:pPr>
+        <w:ind w:left="720" w:hanging="360"/>
+      </w:pPr>
+      <w:rPr>
+        <w:rFonts w:hint="default"/>
+      </w:rPr>
+    </w:lvl>
+    <w:lvl w:ilvl="1" w:tplc="04070019" w:tentative="1">
+      <w:start w:val="1"/>
+      <w:numFmt w:val="lowerLetter"/>
+      <w:lvlText w:val="%2."/>
+      <w:lvlJc w:val="left"/>
+      <w:pPr>
+        <w:ind w:left="1440" w:hanging="360"/>
+      </w:pPr>
+    </w:lvl>
+    <w:lvl w:ilvl="2" w:tplc="0407001B" w:tentative="1">
+      <w:start w:val="1"/>
+      <w:numFmt w:val="lowerRoman"/>
+      <w:lvlText w:val="%3."/>
+      <w:lvlJc w:val="right"/>
+      <w:pPr>
+        <w:ind w:left="2160" w:hanging="180"/>
+      </w:pPr>
+    </w:lvl>
+    <w:lvl w:ilvl="3" w:tplc="0407000F" w:tentative="1">
+      <w:start w:val="1"/>
+      <w:numFmt w:val="decimal"/>
+      <w:lvlText w:val="%4."/>
+      <w:lvlJc w:val="left"/>
+      <w:pPr>
+        <w:ind w:left="2880" w:hanging="360"/>
+      </w:pPr>
+    </w:lvl>
+    <w:lvl w:ilvl="4" w:tplc="04070019" w:tentative="1">
+      <w:start w:val="1"/>
+      <w:numFmt w:val="lowerLetter"/>
+      <w:lvlText w:val="%5."/>
+      <w:lvlJc w:val="left"/>
+      <w:pPr>
+        <w:ind w:left="3600" w:hanging="360"/>
+      </w:pPr>
+    </w:lvl>
+    <w:lvl w:ilvl="5" w:tplc="0407001B" w:tentative="1">
+      <w:start w:val="1"/>
+      <w:numFmt w:val="lowerRoman"/>
+      <w:lvlText w:val="%6."/>
+      <w:lvlJc w:val="right"/>
+      <w:pPr>
+        <w:ind w:left="4320" w:hanging="180"/>
+      </w:pPr>
+    </w:lvl>
+    <w:lvl w:ilvl="6" w:tplc="0407000F" w:tentative="1">
+      <w:start w:val="1"/>
+      <w:numFmt w:val="decimal"/>
+      <w:lvlText w:val="%7."/>
+      <w:lvlJc w:val="left"/>
+      <w:pPr>
+        <w:ind w:left="5040" w:hanging="360"/>
+      </w:pPr>
+    </w:lvl>
+    <w:lvl w:ilvl="7" w:tplc="04070019" w:tentative="1">
+      <w:start w:val="1"/>
+      <w:numFmt w:val="lowerLetter"/>
+      <w:lvlText w:val="%8."/>
+      <w:lvlJc w:val="left"/>
+      <w:pPr>
+        <w:ind w:left="5760" w:hanging="360"/>
+      </w:pPr>
+    </w:lvl>
+    <w:lvl w:ilvl="8" w:tplc="0407001B" w:tentative="1">
+      <w:start w:val="1"/>
+      <w:numFmt w:val="lowerRoman"/>
+      <w:lvlText w:val="%9."/>
+      <w:lvlJc w:val="right"/>
+      <w:pPr>
+        <w:ind w:left="6480" w:hanging="180"/>
+      </w:pPr>
+    </w:lvl>
+  </w:abstractNum>
+  <w:abstractNum w:abstractNumId="5" w15:restartNumberingAfterBreak="0">
     <w:nsid w:val="63A90F1C"/>
     <w:multiLevelType w:val="hybridMultilevel"/>
     <w:tmpl w:val="90F4523A"/>
@@ -19730,6 +21503,9 @@
     <w:abstractNumId w:val="2"/>
   </w:num>
   <w:num w:numId="5">
+    <w:abstractNumId w:val="5"/>
+  </w:num>
+  <w:num w:numId="6">
     <w:abstractNumId w:val="4"/>
   </w:num>
 </w:numbering>
@@ -22134,7 +23910,7 @@
 </file>
 
 <file path=customXml/itemProps1.xml><?xml version="1.0" encoding="utf-8"?>
-<ds:datastoreItem xmlns:ds="http://schemas.openxmlformats.org/officeDocument/2006/customXml" ds:itemID="{43E6B393-BAAE-4D1C-A07F-2A9EE0595BB3}">
+<ds:datastoreItem xmlns:ds="http://schemas.openxmlformats.org/officeDocument/2006/customXml" ds:itemID="{6929291F-4B4F-4BFE-A5A1-9006A8D36AA5}">
   <ds:schemaRefs>
     <ds:schemaRef ds:uri="http://schemas.openxmlformats.org/officeDocument/2006/bibliography"/>
   </ds:schemaRefs>

</xml_diff>

<commit_message>
Added every part of my work but meshnetworking
</commit_message>
<xml_diff>
--- a/Thesis/Thesis Falco.docx
+++ b/Thesis/Thesis Falco.docx
@@ -17952,7 +17952,10 @@
         <w:t xml:space="preserve"> </w:t>
       </w:r>
       <w:r>
-        <w:t>Kommunikationsweg</w:t>
+        <w:t>Kommunikations</w:t>
+      </w:r>
+      <w:r>
+        <w:t>weise</w:t>
       </w:r>
     </w:p>
     <w:p>
@@ -19007,7 +19010,10 @@
         <w:t>4.7.4 Kommun</w:t>
       </w:r>
       <w:r>
-        <w:t>ikationsweg</w:t>
+        <w:t>ikations</w:t>
+      </w:r>
+      <w:r>
+        <w:t>weise</w:t>
       </w:r>
     </w:p>
     <w:p>
@@ -19019,13 +19025,13 @@
       </w:pPr>
       <w:r>
         <w:drawing>
-          <wp:anchor distT="0" distB="0" distL="114300" distR="114300" simplePos="0" relativeHeight="251719168" behindDoc="0" locked="0" layoutInCell="1" allowOverlap="1" wp14:anchorId="6E6522D4" wp14:editId="6D7957E3">
+          <wp:anchor distT="0" distB="0" distL="114300" distR="114300" simplePos="0" relativeHeight="251719168" behindDoc="0" locked="0" layoutInCell="1" allowOverlap="1" wp14:anchorId="6E6522D4" wp14:editId="5D3008D3">
             <wp:simplePos x="0" y="0"/>
             <wp:positionH relativeFrom="margin">
-              <wp:align>center</wp:align>
+              <wp:posOffset>933450</wp:posOffset>
             </wp:positionH>
             <wp:positionV relativeFrom="paragraph">
-              <wp:posOffset>268252</wp:posOffset>
+              <wp:posOffset>258826</wp:posOffset>
             </wp:positionV>
             <wp:extent cx="3352800" cy="7834489"/>
             <wp:effectExtent l="0" t="0" r="0" b="0"/>
@@ -19121,7 +19127,7 @@
         <w:rPr>
           <w:lang w:val="de-DE"/>
         </w:rPr>
-        <w:t>Ist die Verhandlung abgeschlossen besteht eine direkte Kommunikationsverbindung zwischen den Clients. Ab nun ist der WebSocket Server nicht mehr notwendig, kann aber für die Wiederverbindung bei Verbindungsverlust verwendet werden. Dies ist bei der derzeitigen Implementation noch nicht möglich.</w:t>
+        <w:t xml:space="preserve">Ist die Verhandlung abgeschlossen besteht eine direkte Kommunikationsverbindung zwischen den Clients. Ab nun ist der WebSocket Server nicht mehr notwendig, kann aber für die Wiederverbindung bei Verbindungsverlust verwendet werden. </w:t>
       </w:r>
     </w:p>
     <w:p>
@@ -19135,130 +19141,692 @@
     <w:p>
       <w:pPr>
         <w:pStyle w:val="berschriftUnterkapitelE2"/>
+        <w:rPr>
+          <w:lang w:val="en-US"/>
+        </w:rPr>
       </w:pPr>
       <w:bookmarkStart w:id="105" w:name="_Toc17799452"/>
       <w:r>
-        <w:t>4.7</w:t>
+        <w:rPr>
+          <w:lang w:val="en-US"/>
+        </w:rPr>
+        <w:t>4.</w:t>
       </w:r>
       <w:bookmarkEnd w:id="105"/>
       <w:r>
+        <w:rPr>
+          <w:lang w:val="en-US"/>
+        </w:rPr>
+        <w:t>8</w:t>
+      </w:r>
+      <w:r>
+        <w:rPr>
+          <w:lang w:val="en-US"/>
+        </w:rPr>
         <w:t xml:space="preserve"> Authoritative Server Implementation</w:t>
       </w:r>
     </w:p>
     <w:p>
       <w:pPr>
         <w:pStyle w:val="berschriftUnterkapitelE3"/>
-      </w:pPr>
-      <w:r>
-        <w:t>4.7.1 Client Manager</w:t>
-      </w:r>
-    </w:p>
-    <w:p>
-      <w:pPr>
-        <w:pStyle w:val="Flietext"/>
-      </w:pPr>
-      <w:bookmarkStart w:id="106" w:name="_GoBack"/>
-    </w:p>
-    <w:p>
-      <w:pPr>
-        <w:pStyle w:val="Flietext"/>
-      </w:pPr>
-    </w:p>
-    <w:p>
-      <w:pPr>
-        <w:pStyle w:val="Flietext"/>
-      </w:pPr>
-    </w:p>
-    <w:bookmarkEnd w:id="106"/>
+        <w:rPr>
+          <w:lang w:val="en-US"/>
+        </w:rPr>
+      </w:pPr>
+      <w:r>
+        <w:rPr>
+          <w:lang w:val="en-US"/>
+        </w:rPr>
+        <w:t>4.</w:t>
+      </w:r>
+      <w:r>
+        <w:rPr>
+          <w:lang w:val="en-US"/>
+        </w:rPr>
+        <w:t>8</w:t>
+      </w:r>
+      <w:r>
+        <w:rPr>
+          <w:lang w:val="en-US"/>
+        </w:rPr>
+        <w:t>.1 Client Manager</w:t>
+      </w:r>
+    </w:p>
+    <w:p>
+      <w:pPr>
+        <w:pStyle w:val="Flietext"/>
+      </w:pPr>
+      <w:r>
+        <w:drawing>
+          <wp:anchor distT="0" distB="0" distL="114300" distR="114300" simplePos="0" relativeHeight="251720192" behindDoc="0" locked="0" layoutInCell="1" allowOverlap="1" wp14:anchorId="6B5AF64E" wp14:editId="286B89AF">
+            <wp:simplePos x="0" y="0"/>
+            <wp:positionH relativeFrom="page">
+              <wp:align>center</wp:align>
+            </wp:positionH>
+            <wp:positionV relativeFrom="paragraph">
+              <wp:posOffset>277749</wp:posOffset>
+            </wp:positionV>
+            <wp:extent cx="3258185" cy="2211070"/>
+            <wp:effectExtent l="0" t="0" r="0" b="0"/>
+            <wp:wrapTopAndBottom/>
+            <wp:docPr id="44" name="Grafik 44"/>
+            <wp:cNvGraphicFramePr>
+              <a:graphicFrameLocks xmlns:a="http://schemas.openxmlformats.org/drawingml/2006/main" noChangeAspect="1"/>
+            </wp:cNvGraphicFramePr>
+            <a:graphic xmlns:a="http://schemas.openxmlformats.org/drawingml/2006/main">
+              <a:graphicData uri="http://schemas.openxmlformats.org/drawingml/2006/picture">
+                <pic:pic xmlns:pic="http://schemas.openxmlformats.org/drawingml/2006/picture">
+                  <pic:nvPicPr>
+                    <pic:cNvPr id="0" name="Picture 21"/>
+                    <pic:cNvPicPr>
+                      <a:picLocks noChangeAspect="1" noChangeArrowheads="1"/>
+                    </pic:cNvPicPr>
+                  </pic:nvPicPr>
+                  <pic:blipFill>
+                    <a:blip r:embed="rId55">
+                      <a:extLst>
+                        <a:ext uri="{28A0092B-C50C-407E-A947-70E740481C1C}">
+                          <a14:useLocalDpi xmlns:a14="http://schemas.microsoft.com/office/drawing/2010/main" val="0"/>
+                        </a:ext>
+                      </a:extLst>
+                    </a:blip>
+                    <a:stretch>
+                      <a:fillRect/>
+                    </a:stretch>
+                  </pic:blipFill>
+                  <pic:spPr bwMode="auto">
+                    <a:xfrm>
+                      <a:off x="0" y="0"/>
+                      <a:ext cx="3258185" cy="2211070"/>
+                    </a:xfrm>
+                    <a:prstGeom prst="rect">
+                      <a:avLst/>
+                    </a:prstGeom>
+                    <a:noFill/>
+                    <a:ln>
+                      <a:noFill/>
+                    </a:ln>
+                  </pic:spPr>
+                </pic:pic>
+              </a:graphicData>
+            </a:graphic>
+            <wp14:sizeRelH relativeFrom="margin">
+              <wp14:pctWidth>0</wp14:pctWidth>
+            </wp14:sizeRelH>
+            <wp14:sizeRelV relativeFrom="margin">
+              <wp14:pctHeight>0</wp14:pctHeight>
+            </wp14:sizeRelV>
+          </wp:anchor>
+        </w:drawing>
+      </w:r>
+    </w:p>
+    <w:p>
+      <w:pPr>
+        <w:pStyle w:val="Flietext"/>
+      </w:pPr>
+    </w:p>
+    <w:p>
+      <w:pPr>
+        <w:pStyle w:val="Flietext"/>
+      </w:pPr>
+    </w:p>
+    <w:p>
+      <w:pPr>
+        <w:pStyle w:val="Flietext"/>
+        <w:rPr>
+          <w:lang w:val="de-DE"/>
+        </w:rPr>
+      </w:pPr>
+      <w:r>
+        <w:rPr>
+          <w:lang w:val="de-DE"/>
+        </w:rPr>
+        <w:t xml:space="preserve">Wie </w:t>
+      </w:r>
+      <w:r>
+        <w:rPr>
+          <w:lang w:val="de-DE"/>
+        </w:rPr>
+        <w:t>in den Client M</w:t>
+      </w:r>
+      <w:r>
+        <w:rPr>
+          <w:lang w:val="de-DE"/>
+        </w:rPr>
+        <w:t>anager Interfaces zu sehen (Siehe TODO) basiert der Client Manager für die Authoritative Structure beinahe eins zu eins auf dem Client Manager für die Single Peer Connection.</w:t>
+      </w:r>
+    </w:p>
+    <w:p>
+      <w:pPr>
+        <w:pStyle w:val="Flietext"/>
+        <w:rPr>
+          <w:lang w:val="de-DE"/>
+        </w:rPr>
+      </w:pPr>
+      <w:r>
+        <w:rPr>
+          <w:lang w:val="de-DE"/>
+        </w:rPr>
+        <w:t xml:space="preserve">Das liegt daran, dass der Client Manager selbst nur eine einzige WebRTC Verbindung, direkt zum Server, verwenden muss. Für die Implementation hat dieser Client Manager außerdem die Fähigkeit bekommen, Keypresses zu empfangen und zu versenden. </w:t>
+      </w:r>
+      <w:r>
+        <w:rPr>
+          <w:lang w:val="de-DE"/>
+        </w:rPr>
+        <w:t>Das Buttondown Event wird von dem Electron renderer –  ExampleAuthoritativeServer – abgefangen und</w:t>
+      </w:r>
+      <w:r>
+        <w:rPr>
+          <w:lang w:val="de-DE"/>
+        </w:rPr>
+        <w:t xml:space="preserve"> der KeyCode der gedrückten Taste an den Client Manager weitergegeben. Dieser generiert eine Keypress Message und sendet diese an den Server. </w:t>
+      </w:r>
+    </w:p>
+    <w:p>
+      <w:pPr>
+        <w:pStyle w:val="Flietext"/>
+        <w:rPr>
+          <w:lang w:val="de-DE"/>
+        </w:rPr>
+      </w:pPr>
+      <w:r>
+        <w:rPr>
+          <w:lang w:val="de-DE"/>
+        </w:rPr>
+        <w:lastRenderedPageBreak/>
+        <w:t>Für die weitere Implementierung kann nun der Client Manager angepasst werden, um bestimmte Reaktionen auf Tastendrücke und Mausbewegungen zu zeigen und diese per spezialisierter Nachricht an den Server zu senden. Somit ist der Grundstein für ein vernetztes, digitales Client-Server Spiel gelegt.</w:t>
+      </w:r>
+    </w:p>
+    <w:p>
+      <w:pPr>
+        <w:pStyle w:val="Flietext"/>
+        <w:rPr>
+          <w:lang w:val="de-DE"/>
+        </w:rPr>
+      </w:pPr>
+    </w:p>
     <w:p>
       <w:pPr>
         <w:pStyle w:val="berschriftUnterkapitelE3"/>
       </w:pPr>
+      <w:r>
+        <w:t>4.</w:t>
+      </w:r>
+      <w:r>
+        <w:t>8</w:t>
+      </w:r>
+      <w:r>
+        <w:t>.2 Fudge Server</w:t>
+      </w:r>
+    </w:p>
+    <w:p>
+      <w:pPr>
+        <w:pStyle w:val="Flietext"/>
+        <w:rPr>
+          <w:lang w:val="de-DE"/>
+        </w:rPr>
+      </w:pPr>
+      <w:r>
+        <w:rPr>
+          <w:lang w:val="de-DE"/>
+        </w:rPr>
+        <w:drawing>
+          <wp:anchor distT="0" distB="0" distL="114300" distR="114300" simplePos="0" relativeHeight="251721216" behindDoc="0" locked="0" layoutInCell="1" allowOverlap="1" wp14:anchorId="514CB415" wp14:editId="1C07D413">
+            <wp:simplePos x="0" y="0"/>
+            <wp:positionH relativeFrom="margin">
+              <wp:align>right</wp:align>
+            </wp:positionH>
+            <wp:positionV relativeFrom="paragraph">
+              <wp:posOffset>221488</wp:posOffset>
+            </wp:positionV>
+            <wp:extent cx="5212080" cy="6986270"/>
+            <wp:effectExtent l="0" t="0" r="7620" b="5080"/>
+            <wp:wrapTopAndBottom/>
+            <wp:docPr id="45" name="Grafik 45"/>
+            <wp:cNvGraphicFramePr>
+              <a:graphicFrameLocks xmlns:a="http://schemas.openxmlformats.org/drawingml/2006/main" noChangeAspect="1"/>
+            </wp:cNvGraphicFramePr>
+            <a:graphic xmlns:a="http://schemas.openxmlformats.org/drawingml/2006/main">
+              <a:graphicData uri="http://schemas.openxmlformats.org/drawingml/2006/picture">
+                <pic:pic xmlns:pic="http://schemas.openxmlformats.org/drawingml/2006/picture">
+                  <pic:nvPicPr>
+                    <pic:cNvPr id="0" name="Picture 22"/>
+                    <pic:cNvPicPr>
+                      <a:picLocks noChangeAspect="1" noChangeArrowheads="1"/>
+                    </pic:cNvPicPr>
+                  </pic:nvPicPr>
+                  <pic:blipFill>
+                    <a:blip r:embed="rId56">
+                      <a:extLst>
+                        <a:ext uri="{28A0092B-C50C-407E-A947-70E740481C1C}">
+                          <a14:useLocalDpi xmlns:a14="http://schemas.microsoft.com/office/drawing/2010/main" val="0"/>
+                        </a:ext>
+                      </a:extLst>
+                    </a:blip>
+                    <a:srcRect/>
+                    <a:stretch>
+                      <a:fillRect/>
+                    </a:stretch>
+                  </pic:blipFill>
+                  <pic:spPr bwMode="auto">
+                    <a:xfrm>
+                      <a:off x="0" y="0"/>
+                      <a:ext cx="5212080" cy="6986270"/>
+                    </a:xfrm>
+                    <a:prstGeom prst="rect">
+                      <a:avLst/>
+                    </a:prstGeom>
+                    <a:noFill/>
+                    <a:ln>
+                      <a:noFill/>
+                    </a:ln>
+                  </pic:spPr>
+                </pic:pic>
+              </a:graphicData>
+            </a:graphic>
+          </wp:anchor>
+        </w:drawing>
+      </w:r>
+    </w:p>
+    <w:p>
+      <w:pPr>
+        <w:pStyle w:val="Flietext"/>
+        <w:rPr>
+          <w:lang w:val="de-DE"/>
+        </w:rPr>
+      </w:pPr>
+    </w:p>
+    <w:p>
+      <w:pPr>
+        <w:pStyle w:val="Flietext"/>
+        <w:rPr>
+          <w:lang w:val="de-DE"/>
+        </w:rPr>
+      </w:pPr>
+      <w:r>
+        <w:rPr>
+          <w:lang w:val="de-DE"/>
+        </w:rPr>
+        <w:t>Der größte Unterschied zwischen dem Signaling Server aus der Single Peer Implementation und dem Signaling Server der Authoritative Implementation besteht in der zusätzlichen Referenz auf einen Authoritative Manager.</w:t>
+      </w:r>
+    </w:p>
+    <w:p>
+      <w:pPr>
+        <w:pStyle w:val="Flietext"/>
+        <w:rPr>
+          <w:lang w:val="de-DE"/>
+        </w:rPr>
+      </w:pPr>
+      <w:r>
+        <w:rPr>
+          <w:lang w:val="de-DE"/>
+        </w:rPr>
+        <w:t>Dabei handelt es sich um den eigentlichen Authoritative Server. Diese Klasse verwaltet die Verbindungen zu den Clients und dient als zentraler „Peer“ für alle Spieler. So lässt sich die Client-Server Struktur mit Peer To Peer Verbindungen erreichen.</w:t>
+      </w:r>
+    </w:p>
+    <w:p>
+      <w:pPr>
+        <w:pStyle w:val="Flietext"/>
+        <w:rPr>
+          <w:lang w:val="de-DE"/>
+        </w:rPr>
+      </w:pPr>
+      <w:r>
+        <w:rPr>
+          <w:lang w:val="de-DE"/>
+        </w:rPr>
+        <w:t>Um dies zu erreichen agiert der Manager wie ein herkömmlicher Client:</w:t>
+      </w:r>
+    </w:p>
+    <w:p>
+      <w:pPr>
+        <w:pStyle w:val="Flietext"/>
+        <w:rPr>
+          <w:lang w:val="de-DE"/>
+        </w:rPr>
+      </w:pPr>
+      <w:r>
+        <w:rPr>
+          <w:lang w:val="de-DE"/>
+        </w:rPr>
+        <w:t xml:space="preserve">Er startet den WebRTC Verhandlungsprozess indem er ein Offer erstellt und es an den Receiver sendet. Dies tut der Manager für jeden Client der sich mit dem Signaling Server verbindet automatisch. Eine vollständige Verhandlung findet statt, wobei der Authoritative Signaling Server lediglich die Nachrichten an die Authoritative Manager Instanz weitergibt. </w:t>
+      </w:r>
+    </w:p>
+    <w:p>
+      <w:pPr>
+        <w:pStyle w:val="Flietext"/>
+        <w:rPr>
+          <w:lang w:val="de-DE"/>
+        </w:rPr>
+      </w:pPr>
+      <w:r>
+        <w:rPr>
+          <w:lang w:val="de-DE"/>
+        </w:rPr>
+        <w:t>Der Authoritative Manager sammelt sämtliche Verbindungen in einem Array aus dem er bestimmte Clients per Id heraussuchen kann und so die Commands oder neue Objekte den jeweiligen Clients zuordnen kann.</w:t>
+      </w:r>
+    </w:p>
+    <w:p>
+      <w:pPr>
+        <w:pStyle w:val="Flietext"/>
+        <w:rPr>
+          <w:lang w:val="de-DE"/>
+        </w:rPr>
+      </w:pPr>
+      <w:r>
+        <w:rPr>
+          <w:lang w:val="de-DE"/>
+        </w:rPr>
+        <w:t>Dies erlaubt es, wie in dieser Implementation demonstriert, Spielerobjekte zu erzeugen und die Steuerung nur dem besitzenden Client zu gestatten. Im Beispiel handelt es sich dabei um Blockelemente auf der HTML Seite, die für jeden Spieler mit einer eigenen Farbe erstellt werden und dann den Ids zugeordnet. Diese Zuordnung findet in der ‚divAndPlayerMap‘ statt.</w:t>
+      </w:r>
+    </w:p>
+    <w:p>
+      <w:pPr>
+        <w:pStyle w:val="Flietext"/>
+        <w:rPr>
+          <w:lang w:val="de-DE"/>
+        </w:rPr>
+      </w:pPr>
+      <w:r>
+        <w:rPr>
+          <w:lang w:val="de-DE"/>
+        </w:rPr>
+        <w:t>Empfängt der Manager nun Tastendrücke die durch die Client Manager der verbundene Clients versendet werden, kann er diese den jeweiligen Blockelementen zuordnen und diese bewegen.</w:t>
+      </w:r>
+    </w:p>
+    <w:p>
+      <w:pPr>
+        <w:pStyle w:val="Flietext"/>
+        <w:rPr>
+          <w:lang w:val="de-DE"/>
+        </w:rPr>
+      </w:pPr>
+      <w:r>
+        <w:rPr>
+          <w:lang w:val="de-DE"/>
+        </w:rPr>
+        <w:t>Somit ist der Grundstein gelegt für eine vollständige Spielverwaltung durch einen Authoritative Server und somit diese Art der Client-Server Netzwerkstruktur implementiert.</w:t>
+      </w:r>
+    </w:p>
+    <w:p>
+      <w:pPr>
+        <w:pStyle w:val="Flietext"/>
+        <w:rPr>
+          <w:lang w:val="de-DE"/>
+        </w:rPr>
+      </w:pPr>
+    </w:p>
+    <w:p>
+      <w:pPr>
+        <w:pStyle w:val="berschriftUnterkapitelE3"/>
+      </w:pPr>
+      <w:r>
+        <w:lastRenderedPageBreak/>
+        <w:t>4.</w:t>
+      </w:r>
+      <w:r>
+        <w:t>8</w:t>
+      </w:r>
+      <w:r>
+        <w:t>.</w:t>
+      </w:r>
+      <w:r>
+        <w:t>3</w:t>
+      </w:r>
+      <w:r>
+        <w:t xml:space="preserve"> </w:t>
+      </w:r>
+      <w:r>
+        <w:t>Kommunikationswe</w:t>
+      </w:r>
+      <w:r>
+        <w:t>ise</w:t>
+      </w:r>
+    </w:p>
+    <w:p>
+      <w:pPr>
+        <w:pStyle w:val="Flietext"/>
+        <w:rPr>
+          <w:lang w:val="de-DE"/>
+        </w:rPr>
+      </w:pPr>
+      <w:r>
+        <w:drawing>
+          <wp:anchor distT="0" distB="0" distL="114300" distR="114300" simplePos="0" relativeHeight="251722240" behindDoc="0" locked="0" layoutInCell="1" allowOverlap="1" wp14:anchorId="55B37D63" wp14:editId="63D9B1AE">
+            <wp:simplePos x="0" y="0"/>
+            <wp:positionH relativeFrom="margin">
+              <wp:align>center</wp:align>
+            </wp:positionH>
+            <wp:positionV relativeFrom="paragraph">
+              <wp:posOffset>336423</wp:posOffset>
+            </wp:positionV>
+            <wp:extent cx="3923030" cy="3429000"/>
+            <wp:effectExtent l="0" t="0" r="1270" b="0"/>
+            <wp:wrapTopAndBottom/>
+            <wp:docPr id="46" name="Grafik 46"/>
+            <wp:cNvGraphicFramePr>
+              <a:graphicFrameLocks xmlns:a="http://schemas.openxmlformats.org/drawingml/2006/main" noChangeAspect="1"/>
+            </wp:cNvGraphicFramePr>
+            <a:graphic xmlns:a="http://schemas.openxmlformats.org/drawingml/2006/main">
+              <a:graphicData uri="http://schemas.openxmlformats.org/drawingml/2006/picture">
+                <pic:pic xmlns:pic="http://schemas.openxmlformats.org/drawingml/2006/picture">
+                  <pic:nvPicPr>
+                    <pic:cNvPr id="0" name="Picture 23"/>
+                    <pic:cNvPicPr>
+                      <a:picLocks noChangeAspect="1" noChangeArrowheads="1"/>
+                    </pic:cNvPicPr>
+                  </pic:nvPicPr>
+                  <pic:blipFill>
+                    <a:blip r:embed="rId57">
+                      <a:extLst>
+                        <a:ext uri="{28A0092B-C50C-407E-A947-70E740481C1C}">
+                          <a14:useLocalDpi xmlns:a14="http://schemas.microsoft.com/office/drawing/2010/main" val="0"/>
+                        </a:ext>
+                      </a:extLst>
+                    </a:blip>
+                    <a:srcRect/>
+                    <a:stretch>
+                      <a:fillRect/>
+                    </a:stretch>
+                  </pic:blipFill>
+                  <pic:spPr bwMode="auto">
+                    <a:xfrm>
+                      <a:off x="0" y="0"/>
+                      <a:ext cx="3923030" cy="3429000"/>
+                    </a:xfrm>
+                    <a:prstGeom prst="rect">
+                      <a:avLst/>
+                    </a:prstGeom>
+                    <a:noFill/>
+                    <a:ln>
+                      <a:noFill/>
+                    </a:ln>
+                  </pic:spPr>
+                </pic:pic>
+              </a:graphicData>
+            </a:graphic>
+          </wp:anchor>
+        </w:drawing>
+      </w:r>
+    </w:p>
+    <w:p>
+      <w:pPr>
+        <w:pStyle w:val="Flietext"/>
+        <w:rPr>
+          <w:lang w:val="de-DE"/>
+        </w:rPr>
+      </w:pPr>
+    </w:p>
+    <w:p>
+      <w:pPr>
+        <w:pStyle w:val="Flietext"/>
+        <w:rPr>
+          <w:lang w:val="de-DE"/>
+        </w:rPr>
+      </w:pPr>
+    </w:p>
+    <w:p>
+      <w:pPr>
+        <w:pStyle w:val="Flietext"/>
+        <w:rPr>
+          <w:lang w:val="de-DE"/>
+        </w:rPr>
+      </w:pPr>
+      <w:r>
+        <w:rPr>
+          <w:lang w:val="de-DE"/>
+        </w:rPr>
+        <w:t>Wie in Abbildung (TODO) zu sehen, findet auch bei einem Authoritative WebRTC Server die Verhandlung via WebSocket statt. Der Unterschied besteht darin, dass die Verhandlungsdetails an eine Unterklasse, den Authoritative Manager weitergeleitet werden. Dieser Manager simuliert einen Peer im Netzwerk, mit dem sich jeder Client einzeln verbindet. Es entsteht eine Client-Server Struktur, bei der Server und Client eigentlich Peers sind.</w:t>
+      </w:r>
+    </w:p>
+    <w:p>
+      <w:pPr>
+        <w:pStyle w:val="Flietext"/>
+        <w:rPr>
+          <w:lang w:val="de-DE"/>
+        </w:rPr>
+      </w:pPr>
+      <w:r>
+        <w:rPr>
+          <w:lang w:val="de-DE"/>
+        </w:rPr>
+        <w:t>Sind die Verbindungen etabliert findet die Kommunikation ausschlißelich mit dem Authoritative Manager statt, der nun den zentralen Funktionen eines Authoritative Servers nachgeht: Nachrichten Validierung, Spielstand Verwaltung und Synchronisation.</w:t>
+      </w:r>
+    </w:p>
+    <w:p>
+      <w:pPr>
+        <w:pStyle w:val="Flietext"/>
+        <w:rPr>
+          <w:lang w:val="de-DE"/>
+        </w:rPr>
+      </w:pPr>
+      <w:r>
+        <w:rPr>
+          <w:lang w:val="de-DE"/>
+        </w:rPr>
+        <w:t xml:space="preserve">In der derzeitigen Implementation erschafft der Manager neue HTML Objekte, weißt diese jeweils einem Spieler zu, empfängt Tastendrücke der Clients, leitet diese an die entsprechenden Objekte weiter und bewegt sie. Die Darstellung findet dabei auf dem Server selbst statt. </w:t>
+      </w:r>
+    </w:p>
+    <w:p>
+      <w:pPr>
+        <w:pStyle w:val="Flietext"/>
+        <w:rPr>
+          <w:lang w:val="de-DE"/>
+        </w:rPr>
+      </w:pPr>
+    </w:p>
+    <w:p>
+      <w:pPr>
+        <w:pStyle w:val="Flietext"/>
+        <w:rPr>
+          <w:lang w:val="de-DE"/>
+        </w:rPr>
+      </w:pPr>
+    </w:p>
+    <w:p>
+      <w:pPr>
+        <w:pStyle w:val="Flietext"/>
+        <w:rPr>
+          <w:lang w:val="de-DE"/>
+        </w:rPr>
+      </w:pPr>
+    </w:p>
+    <w:p>
+      <w:pPr>
+        <w:pStyle w:val="Flietext"/>
+        <w:rPr>
+          <w:lang w:val="de-DE"/>
+        </w:rPr>
+      </w:pPr>
+    </w:p>
+    <w:p>
+      <w:pPr>
+        <w:pStyle w:val="Flietext"/>
+        <w:rPr>
+          <w:lang w:val="de-DE"/>
+        </w:rPr>
+      </w:pPr>
+    </w:p>
+    <w:p>
+      <w:pPr>
+        <w:pStyle w:val="Flietext"/>
+        <w:rPr>
+          <w:lang w:val="de-DE"/>
+        </w:rPr>
+      </w:pPr>
     </w:p>
     <w:p>
       <w:pPr>
         <w:pStyle w:val="berschriftUnterkapitelE2"/>
-        <w:rPr>
-          <w:lang w:val="en-US"/>
-        </w:rPr>
-      </w:pPr>
-      <w:bookmarkStart w:id="107" w:name="_Toc17799453"/>
-      <w:r>
-        <w:rPr>
-          <w:lang w:val="en-US"/>
-        </w:rPr>
-        <w:t>4.8</w:t>
+      </w:pPr>
+      <w:bookmarkStart w:id="106" w:name="_Toc17799453"/>
+      <w:r>
+        <w:t>4.</w:t>
+      </w:r>
+      <w:bookmarkEnd w:id="106"/>
+      <w:r>
+        <w:t>9</w:t>
+      </w:r>
+      <w:r>
+        <w:t xml:space="preserve"> Mesh Network Implementation</w:t>
+      </w:r>
+    </w:p>
+    <w:p>
+      <w:pPr>
+        <w:pStyle w:val="berschriftHauptE1"/>
+      </w:pPr>
+      <w:bookmarkStart w:id="107" w:name="_Toc17799454"/>
+      <w:r>
+        <w:t>4. Praktische Anwendung</w:t>
       </w:r>
       <w:bookmarkEnd w:id="107"/>
-      <w:r>
-        <w:rPr>
-          <w:lang w:val="en-US"/>
-        </w:rPr>
-        <w:t xml:space="preserve"> Mesh N</w:t>
-      </w:r>
-      <w:r>
-        <w:rPr>
-          <w:lang w:val="en-US"/>
-        </w:rPr>
-        <w:t>etwork Implementation</w:t>
-      </w:r>
-    </w:p>
-    <w:p>
-      <w:pPr>
-        <w:pStyle w:val="berschriftHauptE1"/>
-      </w:pPr>
-      <w:bookmarkStart w:id="108" w:name="_Toc17799454"/>
-      <w:r>
-        <w:t>4. Praktische Anwendung</w:t>
-      </w:r>
-      <w:bookmarkEnd w:id="108"/>
     </w:p>
     <w:p>
       <w:pPr>
         <w:pStyle w:val="berschriftUnterkapitelE3"/>
         <w:ind w:left="708"/>
       </w:pPr>
-      <w:bookmarkStart w:id="109" w:name="_Toc17799455"/>
+      <w:bookmarkStart w:id="108" w:name="_Toc17799455"/>
       <w:r>
         <w:t>Neue Nachrichten abfangen</w:t>
       </w:r>
-      <w:bookmarkEnd w:id="109"/>
+      <w:bookmarkEnd w:id="108"/>
     </w:p>
     <w:p>
       <w:pPr>
         <w:pStyle w:val="berschriftUnterkapitelE3"/>
         <w:ind w:left="708"/>
       </w:pPr>
-      <w:bookmarkStart w:id="110" w:name="_Toc17799456"/>
+      <w:bookmarkStart w:id="109" w:name="_Toc17799456"/>
       <w:r>
         <w:t>Clients</w:t>
       </w:r>
       <w:r>
         <w:t>logik einbauen</w:t>
       </w:r>
-      <w:bookmarkEnd w:id="110"/>
+      <w:bookmarkEnd w:id="109"/>
     </w:p>
     <w:p>
       <w:pPr>
         <w:pStyle w:val="berschriftUnterkapitelE3"/>
         <w:ind w:left="708"/>
       </w:pPr>
-      <w:bookmarkStart w:id="111" w:name="_Toc17799457"/>
+      <w:bookmarkStart w:id="110" w:name="_Toc17799457"/>
       <w:r>
         <w:t>Authoritative Commands strukturieren</w:t>
       </w:r>
-      <w:bookmarkEnd w:id="111"/>
+      <w:bookmarkEnd w:id="110"/>
     </w:p>
     <w:p>
       <w:pPr>
         <w:pStyle w:val="berschriftUnterkapitelE3"/>
         <w:ind w:left="708"/>
       </w:pPr>
-      <w:bookmarkStart w:id="112" w:name="_Toc17799458"/>
+      <w:bookmarkStart w:id="111" w:name="_Toc17799458"/>
       <w:r>
         <w:t>Ids für netzwerkobjete vergeben</w:t>
       </w:r>
-      <w:bookmarkEnd w:id="112"/>
+      <w:bookmarkEnd w:id="111"/>
     </w:p>
     <w:p>
       <w:pPr>
@@ -19280,6 +19848,8 @@
           <w:docGrid w:linePitch="360"/>
         </w:sectPr>
       </w:pPr>
+      <w:bookmarkStart w:id="112" w:name="_GoBack"/>
+      <w:bookmarkEnd w:id="112"/>
     </w:p>
     <w:p>
       <w:pPr>
@@ -23910,7 +24480,7 @@
 </file>
 
 <file path=customXml/itemProps1.xml><?xml version="1.0" encoding="utf-8"?>
-<ds:datastoreItem xmlns:ds="http://schemas.openxmlformats.org/officeDocument/2006/customXml" ds:itemID="{6929291F-4B4F-4BFE-A5A1-9006A8D36AA5}">
+<ds:datastoreItem xmlns:ds="http://schemas.openxmlformats.org/officeDocument/2006/customXml" ds:itemID="{A45D3705-0759-42F2-A8C6-514DFED15E56}">
   <ds:schemaRefs>
     <ds:schemaRef ds:uri="http://schemas.openxmlformats.org/officeDocument/2006/bibliography"/>
   </ds:schemaRefs>

</xml_diff>